<commit_message>
apuntos 1, java poo
</commit_message>
<xml_diff>
--- a/Programación orientada a objetos en Java.docx
+++ b/Programación orientada a objetos en Java.docx
@@ -514,6 +514,4074 @@
           <w:lang w:eastAsia="es-CO"/>
         </w:rPr>
         <w:t>.</w:t>
+      </w:r>
+    </w:p>
+    <w:p/>
+    <w:p>
+      <w:pPr>
+        <w:pStyle w:val="Ttulo1"/>
+        <w:shd w:val="clear" w:color="auto" w:fill="121F3D"/>
+        <w:spacing w:before="161" w:beforeAutospacing="0" w:after="161" w:afterAutospacing="0"/>
+        <w:rPr>
+          <w:rFonts w:ascii="Roboto" w:hAnsi="Roboto"/>
+          <w:color w:val="EFF3F8"/>
+        </w:rPr>
+      </w:pPr>
+      <w:r>
+        <w:rPr>
+          <w:rFonts w:ascii="Roboto" w:hAnsi="Roboto"/>
+          <w:color w:val="EFF3F8"/>
+        </w:rPr>
+        <w:t>¿Qué es un Objeto?</w:t>
+      </w:r>
+    </w:p>
+    <w:p>
+      <w:pPr>
+        <w:pStyle w:val="NormalWeb"/>
+        <w:shd w:val="clear" w:color="auto" w:fill="121F3D"/>
+        <w:spacing w:before="0" w:beforeAutospacing="0" w:after="0" w:afterAutospacing="0"/>
+        <w:rPr>
+          <w:rFonts w:ascii="Roboto" w:hAnsi="Roboto"/>
+          <w:color w:val="BECDE3"/>
+        </w:rPr>
+      </w:pPr>
+      <w:r>
+        <w:rPr>
+          <w:rFonts w:ascii="Roboto" w:hAnsi="Roboto"/>
+          <w:color w:val="BECDE3"/>
+        </w:rPr>
+        <w:t>Los </w:t>
+      </w:r>
+      <w:r>
+        <w:rPr>
+          <w:rStyle w:val="Textoennegrita"/>
+          <w:rFonts w:ascii="Roboto" w:hAnsi="Roboto"/>
+          <w:color w:val="BECDE3"/>
+        </w:rPr>
+        <w:t>Objetos</w:t>
+      </w:r>
+      <w:r>
+        <w:rPr>
+          <w:rFonts w:ascii="Roboto" w:hAnsi="Roboto"/>
+          <w:color w:val="BECDE3"/>
+        </w:rPr>
+        <w:t> son todas las cosas físicas o conceptuales que tienen propiedades y comportamientos. Por ejemplo: usuario, sesión, auto, etc.</w:t>
+      </w:r>
+    </w:p>
+    <w:p>
+      <w:pPr>
+        <w:pStyle w:val="NormalWeb"/>
+        <w:shd w:val="clear" w:color="auto" w:fill="121F3D"/>
+        <w:spacing w:before="0" w:beforeAutospacing="0" w:after="0" w:afterAutospacing="0"/>
+        <w:rPr>
+          <w:rFonts w:ascii="Roboto" w:hAnsi="Roboto"/>
+          <w:color w:val="BECDE3"/>
+        </w:rPr>
+      </w:pPr>
+      <w:r>
+        <w:rPr>
+          <w:rFonts w:ascii="Roboto" w:hAnsi="Roboto"/>
+          <w:color w:val="BECDE3"/>
+        </w:rPr>
+        <w:t>Las </w:t>
+      </w:r>
+      <w:r>
+        <w:rPr>
+          <w:rStyle w:val="Textoennegrita"/>
+          <w:rFonts w:ascii="Roboto" w:hAnsi="Roboto"/>
+          <w:color w:val="BECDE3"/>
+        </w:rPr>
+        <w:t>Propiedades</w:t>
+      </w:r>
+      <w:r>
+        <w:rPr>
+          <w:rFonts w:ascii="Roboto" w:hAnsi="Roboto"/>
+          <w:color w:val="BECDE3"/>
+        </w:rPr>
+        <w:t> o atributos son las características de nuestros objetos. Estos atributos siempre serán sustantivos y pueden tener diferentes valores que harán referencia a nombres, tamaños, formas y estados.</w:t>
+      </w:r>
+    </w:p>
+    <w:p>
+      <w:pPr>
+        <w:pStyle w:val="NormalWeb"/>
+        <w:shd w:val="clear" w:color="auto" w:fill="121F3D"/>
+        <w:spacing w:before="0" w:beforeAutospacing="0" w:after="0" w:afterAutospacing="0"/>
+        <w:rPr>
+          <w:rFonts w:ascii="Roboto" w:hAnsi="Roboto"/>
+          <w:color w:val="BECDE3"/>
+        </w:rPr>
+      </w:pPr>
+      <w:r>
+        <w:rPr>
+          <w:rFonts w:ascii="Roboto" w:hAnsi="Roboto"/>
+          <w:color w:val="BECDE3"/>
+        </w:rPr>
+        <w:t>Por ejemplo: el color del auto es verde o rojo (</w:t>
+      </w:r>
+      <w:r>
+        <w:rPr>
+          <w:rStyle w:val="CdigoHTML"/>
+          <w:color w:val="BECDE3"/>
+          <w:shd w:val="clear" w:color="auto" w:fill="0C1633"/>
+        </w:rPr>
+        <w:t>color</w:t>
+      </w:r>
+      <w:r>
+        <w:rPr>
+          <w:rFonts w:ascii="Roboto" w:hAnsi="Roboto"/>
+          <w:color w:val="BECDE3"/>
+        </w:rPr>
+        <w:t> es el atributo, </w:t>
+      </w:r>
+      <w:r>
+        <w:rPr>
+          <w:rStyle w:val="CdigoHTML"/>
+          <w:color w:val="BECDE3"/>
+          <w:shd w:val="clear" w:color="auto" w:fill="0C1633"/>
+        </w:rPr>
+        <w:t>verde</w:t>
+      </w:r>
+      <w:r>
+        <w:rPr>
+          <w:rFonts w:ascii="Roboto" w:hAnsi="Roboto"/>
+          <w:color w:val="BECDE3"/>
+        </w:rPr>
+        <w:t> y </w:t>
+      </w:r>
+      <w:r>
+        <w:rPr>
+          <w:rStyle w:val="CdigoHTML"/>
+          <w:color w:val="BECDE3"/>
+          <w:shd w:val="clear" w:color="auto" w:fill="0C1633"/>
+        </w:rPr>
+        <w:t>rojo</w:t>
+      </w:r>
+      <w:r>
+        <w:rPr>
+          <w:rFonts w:ascii="Roboto" w:hAnsi="Roboto"/>
+          <w:color w:val="BECDE3"/>
+        </w:rPr>
+        <w:t> son posibles valores para este atributo).</w:t>
+      </w:r>
+    </w:p>
+    <w:p>
+      <w:pPr>
+        <w:pStyle w:val="NormalWeb"/>
+        <w:shd w:val="clear" w:color="auto" w:fill="121F3D"/>
+        <w:spacing w:before="0" w:beforeAutospacing="0" w:after="0" w:afterAutospacing="0"/>
+        <w:rPr>
+          <w:rFonts w:ascii="Roboto" w:hAnsi="Roboto"/>
+          <w:color w:val="BECDE3"/>
+        </w:rPr>
+      </w:pPr>
+      <w:r>
+        <w:rPr>
+          <w:rFonts w:ascii="Roboto" w:hAnsi="Roboto"/>
+          <w:color w:val="BECDE3"/>
+        </w:rPr>
+        <w:t>Los </w:t>
+      </w:r>
+      <w:r>
+        <w:rPr>
+          <w:rStyle w:val="Textoennegrita"/>
+          <w:rFonts w:ascii="Roboto" w:hAnsi="Roboto"/>
+          <w:color w:val="BECDE3"/>
+        </w:rPr>
+        <w:t>Comportamientos</w:t>
+      </w:r>
+      <w:r>
+        <w:rPr>
+          <w:rFonts w:ascii="Roboto" w:hAnsi="Roboto"/>
+          <w:color w:val="BECDE3"/>
+        </w:rPr>
+        <w:t> o métodos serán todas las operaciones de nuestros objetos que solemos llamar usando verbos o sustantivos y verbos. Por ejemplo: los métodos del objeto sesión pueden ser </w:t>
+      </w:r>
+      <w:proofErr w:type="spellStart"/>
+      <w:proofErr w:type="gramStart"/>
+      <w:r>
+        <w:rPr>
+          <w:rStyle w:val="CdigoHTML"/>
+          <w:color w:val="BECDE3"/>
+          <w:shd w:val="clear" w:color="auto" w:fill="0C1633"/>
+        </w:rPr>
+        <w:t>login</w:t>
+      </w:r>
+      <w:proofErr w:type="spellEnd"/>
+      <w:r>
+        <w:rPr>
+          <w:rStyle w:val="CdigoHTML"/>
+          <w:color w:val="BECDE3"/>
+          <w:shd w:val="clear" w:color="auto" w:fill="0C1633"/>
+        </w:rPr>
+        <w:t>(</w:t>
+      </w:r>
+      <w:proofErr w:type="gramEnd"/>
+      <w:r>
+        <w:rPr>
+          <w:rStyle w:val="CdigoHTML"/>
+          <w:color w:val="BECDE3"/>
+          <w:shd w:val="clear" w:color="auto" w:fill="0C1633"/>
+        </w:rPr>
+        <w:t>)</w:t>
+      </w:r>
+      <w:r>
+        <w:rPr>
+          <w:rFonts w:ascii="Roboto" w:hAnsi="Roboto"/>
+          <w:color w:val="BECDE3"/>
+        </w:rPr>
+        <w:t>, </w:t>
+      </w:r>
+      <w:proofErr w:type="spellStart"/>
+      <w:r>
+        <w:rPr>
+          <w:rStyle w:val="CdigoHTML"/>
+          <w:color w:val="BECDE3"/>
+          <w:shd w:val="clear" w:color="auto" w:fill="0C1633"/>
+        </w:rPr>
+        <w:t>logout</w:t>
+      </w:r>
+      <w:proofErr w:type="spellEnd"/>
+      <w:r>
+        <w:rPr>
+          <w:rStyle w:val="CdigoHTML"/>
+          <w:color w:val="BECDE3"/>
+          <w:shd w:val="clear" w:color="auto" w:fill="0C1633"/>
+        </w:rPr>
+        <w:t>()</w:t>
+      </w:r>
+      <w:r>
+        <w:rPr>
+          <w:rFonts w:ascii="Roboto" w:hAnsi="Roboto"/>
+          <w:color w:val="BECDE3"/>
+        </w:rPr>
+        <w:t>, </w:t>
+      </w:r>
+      <w:proofErr w:type="spellStart"/>
+      <w:r>
+        <w:rPr>
+          <w:rStyle w:val="CdigoHTML"/>
+          <w:color w:val="BECDE3"/>
+          <w:shd w:val="clear" w:color="auto" w:fill="0C1633"/>
+        </w:rPr>
+        <w:t>makeReport</w:t>
+      </w:r>
+      <w:proofErr w:type="spellEnd"/>
+      <w:r>
+        <w:rPr>
+          <w:rStyle w:val="CdigoHTML"/>
+          <w:color w:val="BECDE3"/>
+          <w:shd w:val="clear" w:color="auto" w:fill="0C1633"/>
+        </w:rPr>
+        <w:t>()</w:t>
+      </w:r>
+      <w:r>
+        <w:rPr>
+          <w:rFonts w:ascii="Roboto" w:hAnsi="Roboto"/>
+          <w:color w:val="BECDE3"/>
+        </w:rPr>
+        <w:t>, etc.</w:t>
+      </w:r>
+    </w:p>
+    <w:p/>
+    <w:p/>
+    <w:p>
+      <w:pPr>
+        <w:shd w:val="clear" w:color="auto" w:fill="24385B"/>
+        <w:spacing w:after="0" w:line="240" w:lineRule="auto"/>
+        <w:rPr>
+          <w:rFonts w:ascii="Roboto" w:eastAsia="Times New Roman" w:hAnsi="Roboto" w:cs="Times New Roman"/>
+          <w:color w:val="EFF3F8"/>
+          <w:sz w:val="21"/>
+          <w:szCs w:val="21"/>
+          <w:lang w:eastAsia="es-CO"/>
+        </w:rPr>
+      </w:pPr>
+      <w:r>
+        <w:rPr>
+          <w:rFonts w:ascii="Roboto" w:eastAsia="Times New Roman" w:hAnsi="Roboto" w:cs="Times New Roman"/>
+          <w:color w:val="EFF3F8"/>
+          <w:sz w:val="21"/>
+          <w:szCs w:val="21"/>
+          <w:lang w:eastAsia="es-CO"/>
+        </w:rPr>
+        <w:t>Los </w:t>
+      </w:r>
+      <w:r>
+        <w:rPr>
+          <w:rFonts w:ascii="Roboto" w:eastAsia="Times New Roman" w:hAnsi="Roboto" w:cs="Times New Roman"/>
+          <w:b/>
+          <w:bCs/>
+          <w:color w:val="EFF3F8"/>
+          <w:sz w:val="21"/>
+          <w:szCs w:val="21"/>
+          <w:lang w:eastAsia="es-CO"/>
+        </w:rPr>
+        <w:t>Objetos</w:t>
+      </w:r>
+      <w:r>
+        <w:rPr>
+          <w:rFonts w:ascii="Roboto" w:eastAsia="Times New Roman" w:hAnsi="Roboto" w:cs="Times New Roman"/>
+          <w:color w:val="EFF3F8"/>
+          <w:sz w:val="21"/>
+          <w:szCs w:val="21"/>
+          <w:lang w:eastAsia="es-CO"/>
+        </w:rPr>
+        <w:t> pueden ser</w:t>
+      </w:r>
+      <w:r>
+        <w:rPr>
+          <w:rFonts w:ascii="Roboto" w:eastAsia="Times New Roman" w:hAnsi="Roboto" w:cs="Times New Roman"/>
+          <w:color w:val="EFF3F8"/>
+          <w:sz w:val="21"/>
+          <w:szCs w:val="21"/>
+          <w:lang w:eastAsia="es-CO"/>
+        </w:rPr>
+        <w:br/>
+        <w:t xml:space="preserve">Físicos: </w:t>
+      </w:r>
+      <w:proofErr w:type="spellStart"/>
+      <w:r>
+        <w:rPr>
+          <w:rFonts w:ascii="Roboto" w:eastAsia="Times New Roman" w:hAnsi="Roboto" w:cs="Times New Roman"/>
+          <w:color w:val="EFF3F8"/>
+          <w:sz w:val="21"/>
+          <w:szCs w:val="21"/>
+          <w:lang w:eastAsia="es-CO"/>
+        </w:rPr>
+        <w:t>User</w:t>
+      </w:r>
+      <w:proofErr w:type="spellEnd"/>
+      <w:r>
+        <w:rPr>
+          <w:rFonts w:ascii="Roboto" w:eastAsia="Times New Roman" w:hAnsi="Roboto" w:cs="Times New Roman"/>
+          <w:color w:val="EFF3F8"/>
+          <w:sz w:val="21"/>
+          <w:szCs w:val="21"/>
+          <w:lang w:eastAsia="es-CO"/>
+        </w:rPr>
+        <w:br/>
+        <w:t xml:space="preserve">Conceptuales: </w:t>
+      </w:r>
+      <w:proofErr w:type="spellStart"/>
+      <w:r>
+        <w:rPr>
+          <w:rFonts w:ascii="Roboto" w:eastAsia="Times New Roman" w:hAnsi="Roboto" w:cs="Times New Roman"/>
+          <w:color w:val="EFF3F8"/>
+          <w:sz w:val="21"/>
+          <w:szCs w:val="21"/>
+          <w:lang w:eastAsia="es-CO"/>
+        </w:rPr>
+        <w:t>Session</w:t>
+      </w:r>
+      <w:proofErr w:type="spellEnd"/>
+    </w:p>
+    <w:p>
+      <w:pPr>
+        <w:numPr>
+          <w:ilvl w:val="0"/>
+          <w:numId w:val="3"/>
+        </w:numPr>
+        <w:shd w:val="clear" w:color="auto" w:fill="24385B"/>
+        <w:spacing w:after="0" w:line="240" w:lineRule="auto"/>
+        <w:rPr>
+          <w:rFonts w:ascii="Roboto" w:eastAsia="Times New Roman" w:hAnsi="Roboto" w:cs="Times New Roman"/>
+          <w:color w:val="EFF3F8"/>
+          <w:sz w:val="21"/>
+          <w:szCs w:val="21"/>
+          <w:lang w:eastAsia="es-CO"/>
+        </w:rPr>
+      </w:pPr>
+    </w:p>
+    <w:p>
+      <w:pPr>
+        <w:shd w:val="clear" w:color="auto" w:fill="24385B"/>
+        <w:spacing w:after="0" w:line="240" w:lineRule="auto"/>
+        <w:rPr>
+          <w:rFonts w:ascii="Roboto" w:eastAsia="Times New Roman" w:hAnsi="Roboto" w:cs="Times New Roman"/>
+          <w:color w:val="EFF3F8"/>
+          <w:sz w:val="21"/>
+          <w:szCs w:val="21"/>
+          <w:lang w:eastAsia="es-CO"/>
+        </w:rPr>
+      </w:pPr>
+      <w:r>
+        <w:rPr>
+          <w:rFonts w:ascii="Roboto" w:eastAsia="Times New Roman" w:hAnsi="Roboto" w:cs="Times New Roman"/>
+          <w:color w:val="EFF3F8"/>
+          <w:sz w:val="21"/>
+          <w:szCs w:val="21"/>
+          <w:lang w:eastAsia="es-CO"/>
+        </w:rPr>
+        <w:t>Los objetos tendrán:</w:t>
+      </w:r>
+      <w:r>
+        <w:rPr>
+          <w:rFonts w:ascii="Roboto" w:eastAsia="Times New Roman" w:hAnsi="Roboto" w:cs="Times New Roman"/>
+          <w:color w:val="EFF3F8"/>
+          <w:sz w:val="21"/>
+          <w:szCs w:val="21"/>
+          <w:lang w:eastAsia="es-CO"/>
+        </w:rPr>
+        <w:br/>
+      </w:r>
+      <w:r>
+        <w:rPr>
+          <w:rFonts w:ascii="Roboto" w:eastAsia="Times New Roman" w:hAnsi="Roboto" w:cs="Times New Roman"/>
+          <w:b/>
+          <w:bCs/>
+          <w:color w:val="EFF3F8"/>
+          <w:sz w:val="21"/>
+          <w:szCs w:val="21"/>
+          <w:lang w:eastAsia="es-CO"/>
+        </w:rPr>
+        <w:t>Propiedades</w:t>
+      </w:r>
+      <w:r>
+        <w:rPr>
+          <w:rFonts w:ascii="Roboto" w:eastAsia="Times New Roman" w:hAnsi="Roboto" w:cs="Times New Roman"/>
+          <w:color w:val="EFF3F8"/>
+          <w:sz w:val="21"/>
+          <w:szCs w:val="21"/>
+          <w:lang w:eastAsia="es-CO"/>
+        </w:rPr>
+        <w:t> (estado)</w:t>
+      </w:r>
+      <w:r>
+        <w:rPr>
+          <w:rFonts w:ascii="Roboto" w:eastAsia="Times New Roman" w:hAnsi="Roboto" w:cs="Times New Roman"/>
+          <w:color w:val="EFF3F8"/>
+          <w:sz w:val="21"/>
+          <w:szCs w:val="21"/>
+          <w:lang w:eastAsia="es-CO"/>
+        </w:rPr>
+        <w:br/>
+      </w:r>
+      <w:r>
+        <w:rPr>
+          <w:rFonts w:ascii="Roboto" w:eastAsia="Times New Roman" w:hAnsi="Roboto" w:cs="Times New Roman"/>
+          <w:b/>
+          <w:bCs/>
+          <w:color w:val="EFF3F8"/>
+          <w:sz w:val="21"/>
+          <w:szCs w:val="21"/>
+          <w:lang w:eastAsia="es-CO"/>
+        </w:rPr>
+        <w:t>Métodos</w:t>
+      </w:r>
+      <w:r>
+        <w:rPr>
+          <w:rFonts w:ascii="Roboto" w:eastAsia="Times New Roman" w:hAnsi="Roboto" w:cs="Times New Roman"/>
+          <w:color w:val="EFF3F8"/>
+          <w:sz w:val="21"/>
+          <w:szCs w:val="21"/>
+          <w:lang w:eastAsia="es-CO"/>
+        </w:rPr>
+        <w:t> (comportamientos)</w:t>
+      </w:r>
+    </w:p>
+    <w:p>
+      <w:pPr>
+        <w:numPr>
+          <w:ilvl w:val="0"/>
+          <w:numId w:val="4"/>
+        </w:numPr>
+        <w:shd w:val="clear" w:color="auto" w:fill="24385B"/>
+        <w:spacing w:after="0" w:line="240" w:lineRule="auto"/>
+        <w:rPr>
+          <w:rFonts w:ascii="Roboto" w:eastAsia="Times New Roman" w:hAnsi="Roboto" w:cs="Times New Roman"/>
+          <w:color w:val="EFF3F8"/>
+          <w:sz w:val="21"/>
+          <w:szCs w:val="21"/>
+          <w:lang w:eastAsia="es-CO"/>
+        </w:rPr>
+      </w:pPr>
+    </w:p>
+    <w:p>
+      <w:pPr>
+        <w:shd w:val="clear" w:color="auto" w:fill="24385B"/>
+        <w:spacing w:after="0" w:line="240" w:lineRule="auto"/>
+        <w:rPr>
+          <w:rFonts w:ascii="Roboto" w:eastAsia="Times New Roman" w:hAnsi="Roboto" w:cs="Times New Roman"/>
+          <w:color w:val="EFF3F8"/>
+          <w:sz w:val="21"/>
+          <w:szCs w:val="21"/>
+          <w:lang w:eastAsia="es-CO"/>
+        </w:rPr>
+      </w:pPr>
+      <w:r>
+        <w:rPr>
+          <w:rFonts w:ascii="Roboto" w:eastAsia="Times New Roman" w:hAnsi="Roboto" w:cs="Times New Roman"/>
+          <w:color w:val="EFF3F8"/>
+          <w:sz w:val="21"/>
+          <w:szCs w:val="21"/>
+          <w:lang w:eastAsia="es-CO"/>
+        </w:rPr>
+        <w:t>Las </w:t>
+      </w:r>
+      <w:r>
+        <w:rPr>
+          <w:rFonts w:ascii="Roboto" w:eastAsia="Times New Roman" w:hAnsi="Roboto" w:cs="Times New Roman"/>
+          <w:b/>
+          <w:bCs/>
+          <w:color w:val="EFF3F8"/>
+          <w:sz w:val="21"/>
+          <w:szCs w:val="21"/>
+          <w:lang w:eastAsia="es-CO"/>
+        </w:rPr>
+        <w:t>propiedades</w:t>
+      </w:r>
+      <w:r>
+        <w:rPr>
+          <w:rFonts w:ascii="Roboto" w:eastAsia="Times New Roman" w:hAnsi="Roboto" w:cs="Times New Roman"/>
+          <w:color w:val="EFF3F8"/>
+          <w:sz w:val="21"/>
+          <w:szCs w:val="21"/>
+          <w:lang w:eastAsia="es-CO"/>
+        </w:rPr>
+        <w:t xml:space="preserve"> son características de los objetos y siempre serán de tipo </w:t>
+      </w:r>
+      <w:proofErr w:type="gramStart"/>
+      <w:r>
+        <w:rPr>
+          <w:rFonts w:ascii="Roboto" w:eastAsia="Times New Roman" w:hAnsi="Roboto" w:cs="Times New Roman"/>
+          <w:color w:val="EFF3F8"/>
+          <w:sz w:val="21"/>
+          <w:szCs w:val="21"/>
+          <w:lang w:eastAsia="es-CO"/>
+        </w:rPr>
+        <w:t>sustantivo(</w:t>
+      </w:r>
+      <w:proofErr w:type="gramEnd"/>
+      <w:r>
+        <w:rPr>
+          <w:rFonts w:ascii="Roboto" w:eastAsia="Times New Roman" w:hAnsi="Roboto" w:cs="Times New Roman"/>
+          <w:color w:val="EFF3F8"/>
+          <w:sz w:val="21"/>
+          <w:szCs w:val="21"/>
+          <w:lang w:eastAsia="es-CO"/>
+        </w:rPr>
+        <w:t>nombre, tamaño, forma, estado).</w:t>
+      </w:r>
+    </w:p>
+    <w:p>
+      <w:pPr>
+        <w:shd w:val="clear" w:color="auto" w:fill="24385B"/>
+        <w:spacing w:after="0" w:line="240" w:lineRule="auto"/>
+        <w:rPr>
+          <w:rFonts w:ascii="Roboto" w:eastAsia="Times New Roman" w:hAnsi="Roboto" w:cs="Times New Roman"/>
+          <w:color w:val="EFF3F8"/>
+          <w:sz w:val="21"/>
+          <w:szCs w:val="21"/>
+          <w:lang w:eastAsia="es-CO"/>
+        </w:rPr>
+      </w:pPr>
+      <w:r>
+        <w:rPr>
+          <w:rFonts w:ascii="Roboto" w:eastAsia="Times New Roman" w:hAnsi="Roboto" w:cs="Times New Roman"/>
+          <w:color w:val="EFF3F8"/>
+          <w:sz w:val="21"/>
+          <w:szCs w:val="21"/>
+          <w:lang w:eastAsia="es-CO"/>
+        </w:rPr>
+        <w:t xml:space="preserve">-Los valores de las </w:t>
+      </w:r>
+      <w:proofErr w:type="spellStart"/>
+      <w:r>
+        <w:rPr>
+          <w:rFonts w:ascii="Roboto" w:eastAsia="Times New Roman" w:hAnsi="Roboto" w:cs="Times New Roman"/>
+          <w:color w:val="EFF3F8"/>
+          <w:sz w:val="21"/>
+          <w:szCs w:val="21"/>
+          <w:lang w:eastAsia="es-CO"/>
+        </w:rPr>
+        <w:t>propiedes</w:t>
+      </w:r>
+      <w:proofErr w:type="spellEnd"/>
+      <w:r>
+        <w:rPr>
+          <w:rFonts w:ascii="Roboto" w:eastAsia="Times New Roman" w:hAnsi="Roboto" w:cs="Times New Roman"/>
+          <w:color w:val="EFF3F8"/>
+          <w:sz w:val="21"/>
+          <w:szCs w:val="21"/>
+          <w:lang w:eastAsia="es-CO"/>
+        </w:rPr>
+        <w:t xml:space="preserve"> pueden ser sustantivos o adjetivos.</w:t>
+      </w:r>
+      <w:r>
+        <w:rPr>
+          <w:rFonts w:ascii="Roboto" w:eastAsia="Times New Roman" w:hAnsi="Roboto" w:cs="Times New Roman"/>
+          <w:color w:val="EFF3F8"/>
+          <w:sz w:val="21"/>
+          <w:szCs w:val="21"/>
+          <w:lang w:eastAsia="es-CO"/>
+        </w:rPr>
+        <w:br/>
+        <w:t>Por ejemplo: Juan, Alta, Azul, apagado.</w:t>
+      </w:r>
+    </w:p>
+    <w:p>
+      <w:pPr>
+        <w:numPr>
+          <w:ilvl w:val="0"/>
+          <w:numId w:val="5"/>
+        </w:numPr>
+        <w:shd w:val="clear" w:color="auto" w:fill="24385B"/>
+        <w:spacing w:after="0" w:line="240" w:lineRule="auto"/>
+        <w:rPr>
+          <w:rFonts w:ascii="Roboto" w:eastAsia="Times New Roman" w:hAnsi="Roboto" w:cs="Times New Roman"/>
+          <w:color w:val="EFF3F8"/>
+          <w:sz w:val="21"/>
+          <w:szCs w:val="21"/>
+          <w:lang w:eastAsia="es-CO"/>
+        </w:rPr>
+      </w:pPr>
+    </w:p>
+    <w:p>
+      <w:pPr>
+        <w:shd w:val="clear" w:color="auto" w:fill="24385B"/>
+        <w:spacing w:after="0" w:line="240" w:lineRule="auto"/>
+        <w:rPr>
+          <w:rFonts w:ascii="Roboto" w:eastAsia="Times New Roman" w:hAnsi="Roboto" w:cs="Times New Roman"/>
+          <w:color w:val="EFF3F8"/>
+          <w:sz w:val="21"/>
+          <w:szCs w:val="21"/>
+          <w:lang w:eastAsia="es-CO"/>
+        </w:rPr>
+      </w:pPr>
+      <w:r>
+        <w:rPr>
+          <w:rFonts w:ascii="Roboto" w:eastAsia="Times New Roman" w:hAnsi="Roboto" w:cs="Times New Roman"/>
+          <w:color w:val="EFF3F8"/>
+          <w:sz w:val="21"/>
+          <w:szCs w:val="21"/>
+          <w:lang w:eastAsia="es-CO"/>
+        </w:rPr>
+        <w:t>Los </w:t>
+      </w:r>
+      <w:r>
+        <w:rPr>
+          <w:rFonts w:ascii="Roboto" w:eastAsia="Times New Roman" w:hAnsi="Roboto" w:cs="Times New Roman"/>
+          <w:b/>
+          <w:bCs/>
+          <w:color w:val="EFF3F8"/>
+          <w:sz w:val="21"/>
+          <w:szCs w:val="21"/>
+          <w:lang w:eastAsia="es-CO"/>
+        </w:rPr>
+        <w:t>comportamientos</w:t>
+      </w:r>
+      <w:r>
+        <w:rPr>
+          <w:rFonts w:ascii="Roboto" w:eastAsia="Times New Roman" w:hAnsi="Roboto" w:cs="Times New Roman"/>
+          <w:color w:val="EFF3F8"/>
+          <w:sz w:val="21"/>
+          <w:szCs w:val="21"/>
+          <w:lang w:eastAsia="es-CO"/>
+        </w:rPr>
+        <w:t> serán todas las operaciones del objeto, suele ser verbos o sustantivos y verbo.</w:t>
+      </w:r>
+      <w:r>
+        <w:rPr>
+          <w:rFonts w:ascii="Roboto" w:eastAsia="Times New Roman" w:hAnsi="Roboto" w:cs="Times New Roman"/>
+          <w:color w:val="EFF3F8"/>
+          <w:sz w:val="21"/>
+          <w:szCs w:val="21"/>
+          <w:lang w:eastAsia="es-CO"/>
+        </w:rPr>
+        <w:br/>
+        <w:t xml:space="preserve">ejemplos: </w:t>
+      </w:r>
+      <w:proofErr w:type="spellStart"/>
+      <w:proofErr w:type="gramStart"/>
+      <w:r>
+        <w:rPr>
+          <w:rFonts w:ascii="Roboto" w:eastAsia="Times New Roman" w:hAnsi="Roboto" w:cs="Times New Roman"/>
+          <w:color w:val="EFF3F8"/>
+          <w:sz w:val="21"/>
+          <w:szCs w:val="21"/>
+          <w:lang w:eastAsia="es-CO"/>
+        </w:rPr>
+        <w:t>login</w:t>
+      </w:r>
+      <w:proofErr w:type="spellEnd"/>
+      <w:r>
+        <w:rPr>
+          <w:rFonts w:ascii="Roboto" w:eastAsia="Times New Roman" w:hAnsi="Roboto" w:cs="Times New Roman"/>
+          <w:color w:val="EFF3F8"/>
+          <w:sz w:val="21"/>
+          <w:szCs w:val="21"/>
+          <w:lang w:eastAsia="es-CO"/>
+        </w:rPr>
+        <w:t>(</w:t>
+      </w:r>
+      <w:proofErr w:type="gramEnd"/>
+      <w:r>
+        <w:rPr>
+          <w:rFonts w:ascii="Roboto" w:eastAsia="Times New Roman" w:hAnsi="Roboto" w:cs="Times New Roman"/>
+          <w:color w:val="EFF3F8"/>
+          <w:sz w:val="21"/>
+          <w:szCs w:val="21"/>
+          <w:lang w:eastAsia="es-CO"/>
+        </w:rPr>
+        <w:t xml:space="preserve">), </w:t>
+      </w:r>
+      <w:proofErr w:type="spellStart"/>
+      <w:r>
+        <w:rPr>
+          <w:rFonts w:ascii="Roboto" w:eastAsia="Times New Roman" w:hAnsi="Roboto" w:cs="Times New Roman"/>
+          <w:color w:val="EFF3F8"/>
+          <w:sz w:val="21"/>
+          <w:szCs w:val="21"/>
+          <w:lang w:eastAsia="es-CO"/>
+        </w:rPr>
+        <w:t>logout</w:t>
+      </w:r>
+      <w:proofErr w:type="spellEnd"/>
+      <w:r>
+        <w:rPr>
+          <w:rFonts w:ascii="Roboto" w:eastAsia="Times New Roman" w:hAnsi="Roboto" w:cs="Times New Roman"/>
+          <w:color w:val="EFF3F8"/>
+          <w:sz w:val="21"/>
+          <w:szCs w:val="21"/>
+          <w:lang w:eastAsia="es-CO"/>
+        </w:rPr>
+        <w:t xml:space="preserve">(), </w:t>
+      </w:r>
+      <w:proofErr w:type="spellStart"/>
+      <w:r>
+        <w:rPr>
+          <w:rFonts w:ascii="Roboto" w:eastAsia="Times New Roman" w:hAnsi="Roboto" w:cs="Times New Roman"/>
+          <w:color w:val="EFF3F8"/>
+          <w:sz w:val="21"/>
+          <w:szCs w:val="21"/>
+          <w:lang w:eastAsia="es-CO"/>
+        </w:rPr>
+        <w:t>makeReport</w:t>
+      </w:r>
+      <w:proofErr w:type="spellEnd"/>
+      <w:r>
+        <w:rPr>
+          <w:rFonts w:ascii="Roboto" w:eastAsia="Times New Roman" w:hAnsi="Roboto" w:cs="Times New Roman"/>
+          <w:color w:val="EFF3F8"/>
+          <w:sz w:val="21"/>
+          <w:szCs w:val="21"/>
+          <w:lang w:eastAsia="es-CO"/>
+        </w:rPr>
+        <w:t>().</w:t>
+      </w:r>
+    </w:p>
+    <w:p/>
+    <w:p>
+      <w:pPr>
+        <w:pStyle w:val="Ttulo1"/>
+        <w:shd w:val="clear" w:color="auto" w:fill="121F3D"/>
+        <w:spacing w:before="161" w:beforeAutospacing="0" w:after="161" w:afterAutospacing="0"/>
+        <w:rPr>
+          <w:rFonts w:ascii="Roboto" w:hAnsi="Roboto"/>
+          <w:color w:val="EFF3F8"/>
+        </w:rPr>
+      </w:pPr>
+      <w:r>
+        <w:rPr>
+          <w:rFonts w:ascii="Roboto" w:hAnsi="Roboto"/>
+          <w:color w:val="EFF3F8"/>
+        </w:rPr>
+        <w:t>Abstracción: ¿Qué es una Clase?</w:t>
+      </w:r>
+    </w:p>
+    <w:p>
+      <w:pPr>
+        <w:shd w:val="clear" w:color="auto" w:fill="121F3D"/>
+        <w:spacing w:after="0" w:line="240" w:lineRule="auto"/>
+        <w:rPr>
+          <w:rFonts w:ascii="Roboto" w:eastAsia="Times New Roman" w:hAnsi="Roboto" w:cs="Times New Roman"/>
+          <w:color w:val="BECDE3"/>
+          <w:sz w:val="24"/>
+          <w:szCs w:val="24"/>
+          <w:lang w:eastAsia="es-CO"/>
+        </w:rPr>
+      </w:pPr>
+      <w:r>
+        <w:rPr>
+          <w:rFonts w:ascii="Roboto" w:eastAsia="Times New Roman" w:hAnsi="Roboto" w:cs="Times New Roman"/>
+          <w:color w:val="BECDE3"/>
+          <w:sz w:val="24"/>
+          <w:szCs w:val="24"/>
+          <w:lang w:eastAsia="es-CO"/>
+        </w:rPr>
+        <w:t>La </w:t>
+      </w:r>
+      <w:r>
+        <w:rPr>
+          <w:rFonts w:ascii="Roboto" w:eastAsia="Times New Roman" w:hAnsi="Roboto" w:cs="Times New Roman"/>
+          <w:b/>
+          <w:bCs/>
+          <w:color w:val="BECDE3"/>
+          <w:sz w:val="24"/>
+          <w:szCs w:val="24"/>
+          <w:lang w:eastAsia="es-CO"/>
+        </w:rPr>
+        <w:t>Abstracción</w:t>
+      </w:r>
+      <w:r>
+        <w:rPr>
+          <w:rFonts w:ascii="Roboto" w:eastAsia="Times New Roman" w:hAnsi="Roboto" w:cs="Times New Roman"/>
+          <w:color w:val="BECDE3"/>
+          <w:sz w:val="24"/>
+          <w:szCs w:val="24"/>
+          <w:lang w:eastAsia="es-CO"/>
+        </w:rPr>
+        <w:t> se trata de analizar objetos de forma independiente, sus propiedades, características y comportamientos, para </w:t>
+      </w:r>
+      <w:r>
+        <w:rPr>
+          <w:rFonts w:ascii="Roboto" w:eastAsia="Times New Roman" w:hAnsi="Roboto" w:cs="Times New Roman"/>
+          <w:i/>
+          <w:iCs/>
+          <w:color w:val="BECDE3"/>
+          <w:sz w:val="24"/>
+          <w:szCs w:val="24"/>
+          <w:lang w:eastAsia="es-CO"/>
+        </w:rPr>
+        <w:t>abstraer</w:t>
+      </w:r>
+      <w:r>
+        <w:rPr>
+          <w:rFonts w:ascii="Roboto" w:eastAsia="Times New Roman" w:hAnsi="Roboto" w:cs="Times New Roman"/>
+          <w:color w:val="BECDE3"/>
+          <w:sz w:val="24"/>
+          <w:szCs w:val="24"/>
+          <w:lang w:eastAsia="es-CO"/>
+        </w:rPr>
+        <w:t> su composición y generar un modelo, lo que traducimos a código como clases.</w:t>
+      </w:r>
+    </w:p>
+    <w:p>
+      <w:pPr>
+        <w:shd w:val="clear" w:color="auto" w:fill="121F3D"/>
+        <w:spacing w:after="0" w:line="240" w:lineRule="auto"/>
+        <w:rPr>
+          <w:rFonts w:ascii="Roboto" w:eastAsia="Times New Roman" w:hAnsi="Roboto" w:cs="Times New Roman"/>
+          <w:color w:val="BECDE3"/>
+          <w:sz w:val="24"/>
+          <w:szCs w:val="24"/>
+          <w:lang w:eastAsia="es-CO"/>
+        </w:rPr>
+      </w:pPr>
+      <w:r>
+        <w:rPr>
+          <w:rFonts w:ascii="Roboto" w:eastAsia="Times New Roman" w:hAnsi="Roboto" w:cs="Times New Roman"/>
+          <w:color w:val="BECDE3"/>
+          <w:sz w:val="24"/>
+          <w:szCs w:val="24"/>
+          <w:lang w:eastAsia="es-CO"/>
+        </w:rPr>
+        <w:t>Las </w:t>
+      </w:r>
+      <w:r>
+        <w:rPr>
+          <w:rFonts w:ascii="Roboto" w:eastAsia="Times New Roman" w:hAnsi="Roboto" w:cs="Times New Roman"/>
+          <w:b/>
+          <w:bCs/>
+          <w:color w:val="BECDE3"/>
+          <w:sz w:val="24"/>
+          <w:szCs w:val="24"/>
+          <w:lang w:eastAsia="es-CO"/>
+        </w:rPr>
+        <w:t>Clases</w:t>
+      </w:r>
+      <w:r>
+        <w:rPr>
+          <w:rFonts w:ascii="Roboto" w:eastAsia="Times New Roman" w:hAnsi="Roboto" w:cs="Times New Roman"/>
+          <w:color w:val="BECDE3"/>
+          <w:sz w:val="24"/>
+          <w:szCs w:val="24"/>
+          <w:lang w:eastAsia="es-CO"/>
+        </w:rPr>
+        <w:t> son los modelos sobre los cuales construimos nuestros objetos, es decir, las clases son los “moldes” que nos permiten generar objetos. Cada clase debe tener identidad (con un nombre de clase único usando </w:t>
+      </w:r>
+      <w:proofErr w:type="spellStart"/>
+      <w:r>
+        <w:rPr>
+          <w:rFonts w:ascii="Roboto" w:eastAsia="Times New Roman" w:hAnsi="Roboto" w:cs="Times New Roman"/>
+          <w:color w:val="BECDE3"/>
+          <w:sz w:val="24"/>
+          <w:szCs w:val="24"/>
+          <w:lang w:eastAsia="es-CO"/>
+        </w:rPr>
+        <w:fldChar w:fldCharType="begin"/>
+      </w:r>
+      <w:r>
+        <w:rPr>
+          <w:rFonts w:ascii="Roboto" w:eastAsia="Times New Roman" w:hAnsi="Roboto" w:cs="Times New Roman"/>
+          <w:color w:val="BECDE3"/>
+          <w:sz w:val="24"/>
+          <w:szCs w:val="24"/>
+          <w:lang w:eastAsia="es-CO"/>
+        </w:rPr>
+        <w:instrText xml:space="preserve"> HYPERLINK "https://platzi.com/clases/1631-java-basico/21181-tecnica-de-naming-camel-ca-9/" \t "_blank" </w:instrText>
+      </w:r>
+      <w:r>
+        <w:rPr>
+          <w:rFonts w:ascii="Roboto" w:eastAsia="Times New Roman" w:hAnsi="Roboto" w:cs="Times New Roman"/>
+          <w:color w:val="BECDE3"/>
+          <w:sz w:val="24"/>
+          <w:szCs w:val="24"/>
+          <w:lang w:eastAsia="es-CO"/>
+        </w:rPr>
+        <w:fldChar w:fldCharType="separate"/>
+      </w:r>
+      <w:r>
+        <w:rPr>
+          <w:rFonts w:ascii="Roboto" w:eastAsia="Times New Roman" w:hAnsi="Roboto" w:cs="Times New Roman"/>
+          <w:color w:val="33B1FF"/>
+          <w:sz w:val="24"/>
+          <w:szCs w:val="24"/>
+          <w:u w:val="single"/>
+          <w:lang w:eastAsia="es-CO"/>
+        </w:rPr>
+        <w:t>Upper</w:t>
+      </w:r>
+      <w:proofErr w:type="spellEnd"/>
+      <w:r>
+        <w:rPr>
+          <w:rFonts w:ascii="Roboto" w:eastAsia="Times New Roman" w:hAnsi="Roboto" w:cs="Times New Roman"/>
+          <w:color w:val="33B1FF"/>
+          <w:sz w:val="24"/>
+          <w:szCs w:val="24"/>
+          <w:u w:val="single"/>
+          <w:lang w:eastAsia="es-CO"/>
+        </w:rPr>
+        <w:t xml:space="preserve"> Camel Case</w:t>
+      </w:r>
+      <w:r>
+        <w:rPr>
+          <w:rFonts w:ascii="Roboto" w:eastAsia="Times New Roman" w:hAnsi="Roboto" w:cs="Times New Roman"/>
+          <w:color w:val="BECDE3"/>
+          <w:sz w:val="24"/>
+          <w:szCs w:val="24"/>
+          <w:lang w:eastAsia="es-CO"/>
+        </w:rPr>
+        <w:fldChar w:fldCharType="end"/>
+      </w:r>
+      <w:r>
+        <w:rPr>
+          <w:rFonts w:ascii="Roboto" w:eastAsia="Times New Roman" w:hAnsi="Roboto" w:cs="Times New Roman"/>
+          <w:color w:val="BECDE3"/>
+          <w:sz w:val="24"/>
+          <w:szCs w:val="24"/>
+          <w:lang w:eastAsia="es-CO"/>
+        </w:rPr>
+        <w:t>), estado (con sus atributos) y comportamiento (con sus métodos y operaciones).</w:t>
+      </w:r>
+    </w:p>
+    <w:p>
+      <w:pPr>
+        <w:shd w:val="clear" w:color="auto" w:fill="121F3D"/>
+        <w:spacing w:after="336" w:line="240" w:lineRule="auto"/>
+        <w:rPr>
+          <w:rFonts w:ascii="Roboto" w:eastAsia="Times New Roman" w:hAnsi="Roboto" w:cs="Times New Roman"/>
+          <w:color w:val="BECDE3"/>
+          <w:sz w:val="24"/>
+          <w:szCs w:val="24"/>
+          <w:lang w:eastAsia="es-CO"/>
+        </w:rPr>
+      </w:pPr>
+      <w:r>
+        <w:rPr>
+          <w:rFonts w:ascii="Roboto" w:eastAsia="Times New Roman" w:hAnsi="Roboto" w:cs="Times New Roman"/>
+          <w:color w:val="BECDE3"/>
+          <w:sz w:val="24"/>
+          <w:szCs w:val="24"/>
+          <w:lang w:eastAsia="es-CO"/>
+        </w:rPr>
+        <w:t>Por ejemplo:</w:t>
+      </w:r>
+    </w:p>
+    <w:p>
+      <w:pPr>
+        <w:shd w:val="clear" w:color="auto" w:fill="242620"/>
+        <w:tabs>
+          <w:tab w:val="left" w:pos="916"/>
+          <w:tab w:val="left" w:pos="1832"/>
+          <w:tab w:val="left" w:pos="2748"/>
+          <w:tab w:val="left" w:pos="3664"/>
+          <w:tab w:val="left" w:pos="4580"/>
+          <w:tab w:val="left" w:pos="5496"/>
+          <w:tab w:val="left" w:pos="6412"/>
+          <w:tab w:val="left" w:pos="7328"/>
+          <w:tab w:val="left" w:pos="8244"/>
+          <w:tab w:val="left" w:pos="9160"/>
+          <w:tab w:val="left" w:pos="10076"/>
+          <w:tab w:val="left" w:pos="10992"/>
+          <w:tab w:val="left" w:pos="11908"/>
+          <w:tab w:val="left" w:pos="12824"/>
+          <w:tab w:val="left" w:pos="13740"/>
+          <w:tab w:val="left" w:pos="14656"/>
+        </w:tabs>
+        <w:spacing w:before="240" w:after="240" w:line="240" w:lineRule="auto"/>
+        <w:rPr>
+          <w:rFonts w:ascii="Courier New" w:eastAsia="Times New Roman" w:hAnsi="Courier New" w:cs="Courier New"/>
+          <w:color w:val="FFFFFF"/>
+          <w:sz w:val="21"/>
+          <w:szCs w:val="21"/>
+          <w:shd w:val="clear" w:color="auto" w:fill="0C1633"/>
+          <w:lang w:eastAsia="es-CO"/>
+        </w:rPr>
+      </w:pPr>
+      <w:r>
+        <w:rPr>
+          <w:rFonts w:ascii="Courier New" w:eastAsia="Times New Roman" w:hAnsi="Courier New" w:cs="Courier New"/>
+          <w:color w:val="FFFFFF"/>
+          <w:sz w:val="21"/>
+          <w:szCs w:val="21"/>
+          <w:shd w:val="clear" w:color="auto" w:fill="0C1633"/>
+          <w:lang w:eastAsia="es-CO"/>
+        </w:rPr>
+        <w:t>El ejemplo de clase más típico en Internet:</w:t>
+      </w:r>
+    </w:p>
+    <w:p>
+      <w:pPr>
+        <w:shd w:val="clear" w:color="auto" w:fill="242620"/>
+        <w:tabs>
+          <w:tab w:val="left" w:pos="916"/>
+          <w:tab w:val="left" w:pos="1832"/>
+          <w:tab w:val="left" w:pos="2748"/>
+          <w:tab w:val="left" w:pos="3664"/>
+          <w:tab w:val="left" w:pos="4580"/>
+          <w:tab w:val="left" w:pos="5496"/>
+          <w:tab w:val="left" w:pos="6412"/>
+          <w:tab w:val="left" w:pos="7328"/>
+          <w:tab w:val="left" w:pos="8244"/>
+          <w:tab w:val="left" w:pos="9160"/>
+          <w:tab w:val="left" w:pos="10076"/>
+          <w:tab w:val="left" w:pos="10992"/>
+          <w:tab w:val="left" w:pos="11908"/>
+          <w:tab w:val="left" w:pos="12824"/>
+          <w:tab w:val="left" w:pos="13740"/>
+          <w:tab w:val="left" w:pos="14656"/>
+        </w:tabs>
+        <w:spacing w:before="240" w:after="240" w:line="240" w:lineRule="auto"/>
+        <w:rPr>
+          <w:rFonts w:ascii="Courier New" w:eastAsia="Times New Roman" w:hAnsi="Courier New" w:cs="Courier New"/>
+          <w:color w:val="FFFFFF"/>
+          <w:sz w:val="21"/>
+          <w:szCs w:val="21"/>
+          <w:shd w:val="clear" w:color="auto" w:fill="0C1633"/>
+          <w:lang w:eastAsia="es-CO"/>
+        </w:rPr>
+      </w:pPr>
+    </w:p>
+    <w:p>
+      <w:pPr>
+        <w:shd w:val="clear" w:color="auto" w:fill="242620"/>
+        <w:tabs>
+          <w:tab w:val="left" w:pos="916"/>
+          <w:tab w:val="left" w:pos="1832"/>
+          <w:tab w:val="left" w:pos="2748"/>
+          <w:tab w:val="left" w:pos="3664"/>
+          <w:tab w:val="left" w:pos="4580"/>
+          <w:tab w:val="left" w:pos="5496"/>
+          <w:tab w:val="left" w:pos="6412"/>
+          <w:tab w:val="left" w:pos="7328"/>
+          <w:tab w:val="left" w:pos="8244"/>
+          <w:tab w:val="left" w:pos="9160"/>
+          <w:tab w:val="left" w:pos="10076"/>
+          <w:tab w:val="left" w:pos="10992"/>
+          <w:tab w:val="left" w:pos="11908"/>
+          <w:tab w:val="left" w:pos="12824"/>
+          <w:tab w:val="left" w:pos="13740"/>
+          <w:tab w:val="left" w:pos="14656"/>
+        </w:tabs>
+        <w:spacing w:before="240" w:after="240" w:line="240" w:lineRule="auto"/>
+        <w:rPr>
+          <w:rFonts w:ascii="Courier New" w:eastAsia="Times New Roman" w:hAnsi="Courier New" w:cs="Courier New"/>
+          <w:color w:val="FFFFFF"/>
+          <w:sz w:val="21"/>
+          <w:szCs w:val="21"/>
+          <w:shd w:val="clear" w:color="auto" w:fill="0C1633"/>
+          <w:lang w:eastAsia="es-CO"/>
+        </w:rPr>
+      </w:pPr>
+      <w:r>
+        <w:rPr>
+          <w:rFonts w:ascii="Courier New" w:eastAsia="Times New Roman" w:hAnsi="Courier New" w:cs="Courier New"/>
+          <w:color w:val="FFFFFF"/>
+          <w:sz w:val="21"/>
+          <w:szCs w:val="21"/>
+          <w:shd w:val="clear" w:color="auto" w:fill="0C1633"/>
+          <w:lang w:eastAsia="es-CO"/>
+        </w:rPr>
+        <w:t xml:space="preserve">Nombre de la clase: </w:t>
+      </w:r>
+      <w:proofErr w:type="spellStart"/>
+      <w:r>
+        <w:rPr>
+          <w:rFonts w:ascii="Courier New" w:eastAsia="Times New Roman" w:hAnsi="Courier New" w:cs="Courier New"/>
+          <w:color w:val="FFFFFF"/>
+          <w:sz w:val="21"/>
+          <w:szCs w:val="21"/>
+          <w:shd w:val="clear" w:color="auto" w:fill="0C1633"/>
+          <w:lang w:eastAsia="es-CO"/>
+        </w:rPr>
+        <w:t>Person</w:t>
+      </w:r>
+      <w:proofErr w:type="spellEnd"/>
+    </w:p>
+    <w:p>
+      <w:pPr>
+        <w:shd w:val="clear" w:color="auto" w:fill="242620"/>
+        <w:tabs>
+          <w:tab w:val="left" w:pos="916"/>
+          <w:tab w:val="left" w:pos="1832"/>
+          <w:tab w:val="left" w:pos="2748"/>
+          <w:tab w:val="left" w:pos="3664"/>
+          <w:tab w:val="left" w:pos="4580"/>
+          <w:tab w:val="left" w:pos="5496"/>
+          <w:tab w:val="left" w:pos="6412"/>
+          <w:tab w:val="left" w:pos="7328"/>
+          <w:tab w:val="left" w:pos="8244"/>
+          <w:tab w:val="left" w:pos="9160"/>
+          <w:tab w:val="left" w:pos="10076"/>
+          <w:tab w:val="left" w:pos="10992"/>
+          <w:tab w:val="left" w:pos="11908"/>
+          <w:tab w:val="left" w:pos="12824"/>
+          <w:tab w:val="left" w:pos="13740"/>
+          <w:tab w:val="left" w:pos="14656"/>
+        </w:tabs>
+        <w:spacing w:before="240" w:after="240" w:line="240" w:lineRule="auto"/>
+        <w:rPr>
+          <w:rFonts w:ascii="Courier New" w:eastAsia="Times New Roman" w:hAnsi="Courier New" w:cs="Courier New"/>
+          <w:color w:val="FFFFFF"/>
+          <w:sz w:val="21"/>
+          <w:szCs w:val="21"/>
+          <w:shd w:val="clear" w:color="auto" w:fill="0C1633"/>
+          <w:lang w:eastAsia="es-CO"/>
+        </w:rPr>
+      </w:pPr>
+      <w:r>
+        <w:rPr>
+          <w:rFonts w:ascii="Courier New" w:eastAsia="Times New Roman" w:hAnsi="Courier New" w:cs="Courier New"/>
+          <w:color w:val="FFFFFF"/>
+          <w:sz w:val="21"/>
+          <w:szCs w:val="21"/>
+          <w:shd w:val="clear" w:color="auto" w:fill="0C1633"/>
+          <w:lang w:eastAsia="es-CO"/>
+        </w:rPr>
+        <w:t xml:space="preserve">Atributos: </w:t>
+      </w:r>
+      <w:proofErr w:type="spellStart"/>
+      <w:r>
+        <w:rPr>
+          <w:rFonts w:ascii="Courier New" w:eastAsia="Times New Roman" w:hAnsi="Courier New" w:cs="Courier New"/>
+          <w:color w:val="FFFFFF"/>
+          <w:sz w:val="21"/>
+          <w:szCs w:val="21"/>
+          <w:shd w:val="clear" w:color="auto" w:fill="0C1633"/>
+          <w:lang w:eastAsia="es-CO"/>
+        </w:rPr>
+        <w:t>Name</w:t>
+      </w:r>
+      <w:proofErr w:type="spellEnd"/>
+      <w:r>
+        <w:rPr>
+          <w:rFonts w:ascii="Courier New" w:eastAsia="Times New Roman" w:hAnsi="Courier New" w:cs="Courier New"/>
+          <w:color w:val="FFFFFF"/>
+          <w:sz w:val="21"/>
+          <w:szCs w:val="21"/>
+          <w:shd w:val="clear" w:color="auto" w:fill="0C1633"/>
+          <w:lang w:eastAsia="es-CO"/>
+        </w:rPr>
+        <w:t>, Age</w:t>
+      </w:r>
+    </w:p>
+    <w:p>
+      <w:pPr>
+        <w:shd w:val="clear" w:color="auto" w:fill="242620"/>
+        <w:tabs>
+          <w:tab w:val="left" w:pos="916"/>
+          <w:tab w:val="left" w:pos="1832"/>
+          <w:tab w:val="left" w:pos="2748"/>
+          <w:tab w:val="left" w:pos="3664"/>
+          <w:tab w:val="left" w:pos="4580"/>
+          <w:tab w:val="left" w:pos="5496"/>
+          <w:tab w:val="left" w:pos="6412"/>
+          <w:tab w:val="left" w:pos="7328"/>
+          <w:tab w:val="left" w:pos="8244"/>
+          <w:tab w:val="left" w:pos="9160"/>
+          <w:tab w:val="left" w:pos="10076"/>
+          <w:tab w:val="left" w:pos="10992"/>
+          <w:tab w:val="left" w:pos="11908"/>
+          <w:tab w:val="left" w:pos="12824"/>
+          <w:tab w:val="left" w:pos="13740"/>
+          <w:tab w:val="left" w:pos="14656"/>
+        </w:tabs>
+        <w:spacing w:after="0" w:line="240" w:lineRule="auto"/>
+        <w:rPr>
+          <w:rFonts w:ascii="Courier New" w:eastAsia="Times New Roman" w:hAnsi="Courier New" w:cs="Courier New"/>
+          <w:color w:val="FFFFFF"/>
+          <w:sz w:val="21"/>
+          <w:szCs w:val="21"/>
+          <w:shd w:val="clear" w:color="auto" w:fill="0C1633"/>
+          <w:lang w:eastAsia="es-CO"/>
+        </w:rPr>
+      </w:pPr>
+      <w:r>
+        <w:rPr>
+          <w:rFonts w:ascii="Courier New" w:eastAsia="Times New Roman" w:hAnsi="Courier New" w:cs="Courier New"/>
+          <w:color w:val="FFFFFF"/>
+          <w:sz w:val="21"/>
+          <w:szCs w:val="21"/>
+          <w:shd w:val="clear" w:color="auto" w:fill="0C1633"/>
+          <w:lang w:eastAsia="es-CO"/>
+        </w:rPr>
+        <w:t xml:space="preserve">Operaciones: </w:t>
+      </w:r>
+      <w:proofErr w:type="spellStart"/>
+      <w:proofErr w:type="gramStart"/>
+      <w:r>
+        <w:rPr>
+          <w:rFonts w:ascii="Courier New" w:eastAsia="Times New Roman" w:hAnsi="Courier New" w:cs="Courier New"/>
+          <w:color w:val="FFFFFF"/>
+          <w:sz w:val="21"/>
+          <w:szCs w:val="21"/>
+          <w:shd w:val="clear" w:color="auto" w:fill="0C1633"/>
+          <w:lang w:eastAsia="es-CO"/>
+        </w:rPr>
+        <w:t>Walk</w:t>
+      </w:r>
+      <w:proofErr w:type="spellEnd"/>
+      <w:r>
+        <w:rPr>
+          <w:rFonts w:ascii="Courier New" w:eastAsia="Times New Roman" w:hAnsi="Courier New" w:cs="Courier New"/>
+          <w:color w:val="FFFFFF"/>
+          <w:sz w:val="21"/>
+          <w:szCs w:val="21"/>
+          <w:shd w:val="clear" w:color="auto" w:fill="0C1633"/>
+          <w:lang w:eastAsia="es-CO"/>
+        </w:rPr>
+        <w:t>(</w:t>
+      </w:r>
+      <w:proofErr w:type="gramEnd"/>
+      <w:r>
+        <w:rPr>
+          <w:rFonts w:ascii="Courier New" w:eastAsia="Times New Roman" w:hAnsi="Courier New" w:cs="Courier New"/>
+          <w:color w:val="FFFFFF"/>
+          <w:sz w:val="21"/>
+          <w:szCs w:val="21"/>
+          <w:shd w:val="clear" w:color="auto" w:fill="0C1633"/>
+          <w:lang w:eastAsia="es-CO"/>
+        </w:rPr>
+        <w:t>)</w:t>
+      </w:r>
+    </w:p>
+    <w:p>
+      <w:pPr>
+        <w:shd w:val="clear" w:color="auto" w:fill="242620"/>
+        <w:tabs>
+          <w:tab w:val="left" w:pos="916"/>
+          <w:tab w:val="left" w:pos="1832"/>
+          <w:tab w:val="left" w:pos="2748"/>
+          <w:tab w:val="left" w:pos="3664"/>
+          <w:tab w:val="left" w:pos="4580"/>
+          <w:tab w:val="left" w:pos="5496"/>
+          <w:tab w:val="left" w:pos="6412"/>
+          <w:tab w:val="left" w:pos="7328"/>
+          <w:tab w:val="left" w:pos="8244"/>
+          <w:tab w:val="left" w:pos="9160"/>
+          <w:tab w:val="left" w:pos="10076"/>
+          <w:tab w:val="left" w:pos="10992"/>
+          <w:tab w:val="left" w:pos="11908"/>
+          <w:tab w:val="left" w:pos="12824"/>
+          <w:tab w:val="left" w:pos="13740"/>
+          <w:tab w:val="left" w:pos="14656"/>
+        </w:tabs>
+        <w:spacing w:after="0" w:line="240" w:lineRule="auto"/>
+        <w:rPr>
+          <w:rFonts w:ascii="Courier New" w:eastAsia="Times New Roman" w:hAnsi="Courier New" w:cs="Courier New"/>
+          <w:color w:val="FFFFFF"/>
+          <w:sz w:val="21"/>
+          <w:szCs w:val="21"/>
+          <w:lang w:eastAsia="es-CO"/>
+        </w:rPr>
+      </w:pPr>
+    </w:p>
+    <w:p/>
+    <w:p>
+      <w:r>
+        <w:rPr>
+          <w:noProof/>
+        </w:rPr>
+        <w:lastRenderedPageBreak/>
+        <w:drawing>
+          <wp:inline distT="0" distB="0" distL="0" distR="0" wp14:anchorId="6C1C837B" wp14:editId="4B751566">
+            <wp:extent cx="5612130" cy="1875155"/>
+            <wp:effectExtent l="0" t="0" r="7620" b="0"/>
+            <wp:docPr id="1" name="Imagen 1" descr="Preview"/>
+            <wp:cNvGraphicFramePr>
+              <a:graphicFrameLocks xmlns:a="http://schemas.openxmlformats.org/drawingml/2006/main" noChangeAspect="1"/>
+            </wp:cNvGraphicFramePr>
+            <a:graphic xmlns:a="http://schemas.openxmlformats.org/drawingml/2006/main">
+              <a:graphicData uri="http://schemas.openxmlformats.org/drawingml/2006/picture">
+                <pic:pic xmlns:pic="http://schemas.openxmlformats.org/drawingml/2006/picture">
+                  <pic:nvPicPr>
+                    <pic:cNvPr id="0" name="Picture 1" descr="Preview"/>
+                    <pic:cNvPicPr>
+                      <a:picLocks noChangeAspect="1" noChangeArrowheads="1"/>
+                    </pic:cNvPicPr>
+                  </pic:nvPicPr>
+                  <pic:blipFill>
+                    <a:blip r:embed="rId7" cstate="print">
+                      <a:extLst>
+                        <a:ext uri="{28A0092B-C50C-407E-A947-70E740481C1C}">
+                          <a14:useLocalDpi xmlns:a14="http://schemas.microsoft.com/office/drawing/2010/main" val="0"/>
+                        </a:ext>
+                      </a:extLst>
+                    </a:blip>
+                    <a:srcRect/>
+                    <a:stretch>
+                      <a:fillRect/>
+                    </a:stretch>
+                  </pic:blipFill>
+                  <pic:spPr bwMode="auto">
+                    <a:xfrm>
+                      <a:off x="0" y="0"/>
+                      <a:ext cx="5612130" cy="1875155"/>
+                    </a:xfrm>
+                    <a:prstGeom prst="rect">
+                      <a:avLst/>
+                    </a:prstGeom>
+                    <a:noFill/>
+                    <a:ln>
+                      <a:noFill/>
+                    </a:ln>
+                  </pic:spPr>
+                </pic:pic>
+              </a:graphicData>
+            </a:graphic>
+          </wp:inline>
+        </w:drawing>
+      </w:r>
+    </w:p>
+    <w:p/>
+    <w:p>
+      <w:pPr>
+        <w:pStyle w:val="Ttulo1"/>
+        <w:shd w:val="clear" w:color="auto" w:fill="121F3D"/>
+        <w:spacing w:before="161" w:beforeAutospacing="0" w:after="161" w:afterAutospacing="0"/>
+        <w:rPr>
+          <w:rFonts w:ascii="Roboto" w:hAnsi="Roboto"/>
+          <w:color w:val="EFF3F8"/>
+        </w:rPr>
+      </w:pPr>
+      <w:r>
+        <w:rPr>
+          <w:rFonts w:ascii="Roboto" w:hAnsi="Roboto"/>
+          <w:color w:val="EFF3F8"/>
+        </w:rPr>
+        <w:t>Modularidad</w:t>
+      </w:r>
+    </w:p>
+    <w:p>
+      <w:pPr>
+        <w:shd w:val="clear" w:color="auto" w:fill="121F3D"/>
+        <w:spacing w:after="0" w:line="240" w:lineRule="auto"/>
+        <w:rPr>
+          <w:rFonts w:ascii="Roboto" w:eastAsia="Times New Roman" w:hAnsi="Roboto" w:cs="Times New Roman"/>
+          <w:color w:val="BECDE3"/>
+          <w:sz w:val="24"/>
+          <w:szCs w:val="24"/>
+          <w:lang w:eastAsia="es-CO"/>
+        </w:rPr>
+      </w:pPr>
+      <w:r>
+        <w:rPr>
+          <w:rFonts w:ascii="Roboto" w:eastAsia="Times New Roman" w:hAnsi="Roboto" w:cs="Times New Roman"/>
+          <w:color w:val="BECDE3"/>
+          <w:sz w:val="24"/>
+          <w:szCs w:val="24"/>
+          <w:lang w:eastAsia="es-CO"/>
+        </w:rPr>
+        <w:t>La </w:t>
+      </w:r>
+      <w:r>
+        <w:rPr>
+          <w:rFonts w:ascii="Roboto" w:eastAsia="Times New Roman" w:hAnsi="Roboto" w:cs="Times New Roman"/>
+          <w:b/>
+          <w:bCs/>
+          <w:color w:val="BECDE3"/>
+          <w:sz w:val="24"/>
+          <w:szCs w:val="24"/>
+          <w:lang w:eastAsia="es-CO"/>
+        </w:rPr>
+        <w:t>Modularidad</w:t>
+      </w:r>
+      <w:r>
+        <w:rPr>
+          <w:rFonts w:ascii="Roboto" w:eastAsia="Times New Roman" w:hAnsi="Roboto" w:cs="Times New Roman"/>
+          <w:color w:val="BECDE3"/>
+          <w:sz w:val="24"/>
+          <w:szCs w:val="24"/>
+          <w:lang w:eastAsia="es-CO"/>
+        </w:rPr>
+        <w:t> consiste en dividir nuestro programa en diferentes módulos de forma que puedan unirse o separarse sin romperse entre ellos o perder alguna funcionalidad.</w:t>
+      </w:r>
+    </w:p>
+    <w:p>
+      <w:pPr>
+        <w:shd w:val="clear" w:color="auto" w:fill="121F3D"/>
+        <w:spacing w:after="336" w:line="240" w:lineRule="auto"/>
+        <w:rPr>
+          <w:rFonts w:ascii="Roboto" w:eastAsia="Times New Roman" w:hAnsi="Roboto" w:cs="Times New Roman"/>
+          <w:color w:val="BECDE3"/>
+          <w:sz w:val="24"/>
+          <w:szCs w:val="24"/>
+          <w:lang w:eastAsia="es-CO"/>
+        </w:rPr>
+      </w:pPr>
+      <w:r>
+        <w:rPr>
+          <w:rFonts w:ascii="Roboto" w:eastAsia="Times New Roman" w:hAnsi="Roboto" w:cs="Times New Roman"/>
+          <w:color w:val="BECDE3"/>
+          <w:sz w:val="24"/>
+          <w:szCs w:val="24"/>
+          <w:lang w:eastAsia="es-CO"/>
+        </w:rPr>
+        <w:t>La Modularidad en Programación Orientada a Objetos nos ayuda a:</w:t>
+      </w:r>
+    </w:p>
+    <w:p>
+      <w:pPr>
+        <w:numPr>
+          <w:ilvl w:val="0"/>
+          <w:numId w:val="6"/>
+        </w:numPr>
+        <w:shd w:val="clear" w:color="auto" w:fill="121F3D"/>
+        <w:spacing w:after="150" w:line="240" w:lineRule="auto"/>
+        <w:rPr>
+          <w:rFonts w:ascii="Roboto" w:eastAsia="Times New Roman" w:hAnsi="Roboto" w:cs="Times New Roman"/>
+          <w:color w:val="BECDE3"/>
+          <w:sz w:val="24"/>
+          <w:szCs w:val="24"/>
+          <w:lang w:eastAsia="es-CO"/>
+        </w:rPr>
+      </w:pPr>
+      <w:r>
+        <w:rPr>
+          <w:rFonts w:ascii="Roboto" w:eastAsia="Times New Roman" w:hAnsi="Roboto" w:cs="Times New Roman"/>
+          <w:color w:val="BECDE3"/>
+          <w:sz w:val="24"/>
+          <w:szCs w:val="24"/>
+          <w:lang w:eastAsia="es-CO"/>
+        </w:rPr>
+        <w:t>Reutilizar código.</w:t>
+      </w:r>
+    </w:p>
+    <w:p>
+      <w:pPr>
+        <w:numPr>
+          <w:ilvl w:val="0"/>
+          <w:numId w:val="6"/>
+        </w:numPr>
+        <w:shd w:val="clear" w:color="auto" w:fill="121F3D"/>
+        <w:spacing w:after="150" w:line="240" w:lineRule="auto"/>
+        <w:rPr>
+          <w:rFonts w:ascii="Roboto" w:eastAsia="Times New Roman" w:hAnsi="Roboto" w:cs="Times New Roman"/>
+          <w:color w:val="BECDE3"/>
+          <w:sz w:val="24"/>
+          <w:szCs w:val="24"/>
+          <w:lang w:eastAsia="es-CO"/>
+        </w:rPr>
+      </w:pPr>
+      <w:r>
+        <w:rPr>
+          <w:rFonts w:ascii="Roboto" w:eastAsia="Times New Roman" w:hAnsi="Roboto" w:cs="Times New Roman"/>
+          <w:color w:val="BECDE3"/>
+          <w:sz w:val="24"/>
+          <w:szCs w:val="24"/>
+          <w:lang w:eastAsia="es-CO"/>
+        </w:rPr>
+        <w:t>Evitar colapsos.</w:t>
+      </w:r>
+    </w:p>
+    <w:p>
+      <w:pPr>
+        <w:numPr>
+          <w:ilvl w:val="0"/>
+          <w:numId w:val="6"/>
+        </w:numPr>
+        <w:shd w:val="clear" w:color="auto" w:fill="121F3D"/>
+        <w:spacing w:after="150" w:line="240" w:lineRule="auto"/>
+        <w:rPr>
+          <w:rFonts w:ascii="Roboto" w:eastAsia="Times New Roman" w:hAnsi="Roboto" w:cs="Times New Roman"/>
+          <w:color w:val="BECDE3"/>
+          <w:sz w:val="24"/>
+          <w:szCs w:val="24"/>
+          <w:lang w:eastAsia="es-CO"/>
+        </w:rPr>
+      </w:pPr>
+      <w:r>
+        <w:rPr>
+          <w:rFonts w:ascii="Roboto" w:eastAsia="Times New Roman" w:hAnsi="Roboto" w:cs="Times New Roman"/>
+          <w:color w:val="BECDE3"/>
+          <w:sz w:val="24"/>
+          <w:szCs w:val="24"/>
+          <w:lang w:eastAsia="es-CO"/>
+        </w:rPr>
+        <w:t>Que nuestro código sea mantenible.</w:t>
+      </w:r>
+    </w:p>
+    <w:p>
+      <w:pPr>
+        <w:numPr>
+          <w:ilvl w:val="0"/>
+          <w:numId w:val="6"/>
+        </w:numPr>
+        <w:shd w:val="clear" w:color="auto" w:fill="121F3D"/>
+        <w:spacing w:after="150" w:line="240" w:lineRule="auto"/>
+        <w:rPr>
+          <w:rFonts w:ascii="Roboto" w:eastAsia="Times New Roman" w:hAnsi="Roboto" w:cs="Times New Roman"/>
+          <w:color w:val="BECDE3"/>
+          <w:sz w:val="24"/>
+          <w:szCs w:val="24"/>
+          <w:lang w:eastAsia="es-CO"/>
+        </w:rPr>
+      </w:pPr>
+      <w:r>
+        <w:rPr>
+          <w:rFonts w:ascii="Roboto" w:eastAsia="Times New Roman" w:hAnsi="Roboto" w:cs="Times New Roman"/>
+          <w:color w:val="BECDE3"/>
+          <w:sz w:val="24"/>
+          <w:szCs w:val="24"/>
+          <w:lang w:eastAsia="es-CO"/>
+        </w:rPr>
+        <w:t>Mejorar la legibilidad.</w:t>
+      </w:r>
+    </w:p>
+    <w:p>
+      <w:pPr>
+        <w:numPr>
+          <w:ilvl w:val="0"/>
+          <w:numId w:val="6"/>
+        </w:numPr>
+        <w:shd w:val="clear" w:color="auto" w:fill="121F3D"/>
+        <w:spacing w:after="150" w:line="240" w:lineRule="auto"/>
+        <w:rPr>
+          <w:rFonts w:ascii="Roboto" w:eastAsia="Times New Roman" w:hAnsi="Roboto" w:cs="Times New Roman"/>
+          <w:color w:val="BECDE3"/>
+          <w:sz w:val="24"/>
+          <w:szCs w:val="24"/>
+          <w:lang w:eastAsia="es-CO"/>
+        </w:rPr>
+      </w:pPr>
+      <w:r>
+        <w:rPr>
+          <w:rFonts w:ascii="Roboto" w:eastAsia="Times New Roman" w:hAnsi="Roboto" w:cs="Times New Roman"/>
+          <w:color w:val="BECDE3"/>
+          <w:sz w:val="24"/>
+          <w:szCs w:val="24"/>
+          <w:lang w:eastAsia="es-CO"/>
+        </w:rPr>
+        <w:t>Resolución rápida de problemas.</w:t>
+      </w:r>
+    </w:p>
+    <w:p/>
+    <w:p>
+      <w:pPr>
+        <w:rPr>
+          <w:rStyle w:val="Textoennegrita"/>
+          <w:rFonts w:ascii="Roboto" w:hAnsi="Roboto"/>
+          <w:color w:val="EFF3F8"/>
+          <w:sz w:val="21"/>
+          <w:szCs w:val="21"/>
+          <w:shd w:val="clear" w:color="auto" w:fill="24385B"/>
+        </w:rPr>
+      </w:pPr>
+      <w:r>
+        <w:rPr>
+          <w:rStyle w:val="Textoennegrita"/>
+          <w:rFonts w:ascii="Roboto" w:hAnsi="Roboto"/>
+          <w:color w:val="EFF3F8"/>
+          <w:sz w:val="21"/>
+          <w:szCs w:val="21"/>
+          <w:shd w:val="clear" w:color="auto" w:fill="24385B"/>
+        </w:rPr>
+        <w:t>Modularidad</w:t>
+      </w:r>
+      <w:r>
+        <w:rPr>
+          <w:rStyle w:val="Textoennegrita"/>
+          <w:rFonts w:ascii="Roboto" w:hAnsi="Roboto"/>
+          <w:color w:val="EFF3F8"/>
+          <w:sz w:val="21"/>
+          <w:szCs w:val="21"/>
+          <w:shd w:val="clear" w:color="auto" w:fill="24385B"/>
+        </w:rPr>
+        <w:t>;</w:t>
+      </w:r>
+      <w:r>
+        <w:rPr>
+          <w:rFonts w:ascii="Roboto" w:hAnsi="Roboto"/>
+          <w:color w:val="EFF3F8"/>
+          <w:sz w:val="21"/>
+          <w:szCs w:val="21"/>
+          <w:shd w:val="clear" w:color="auto" w:fill="24385B"/>
+        </w:rPr>
+        <w:t xml:space="preserve"> </w:t>
+      </w:r>
+      <w:r>
+        <w:rPr>
+          <w:rFonts w:ascii="Roboto" w:hAnsi="Roboto"/>
+          <w:color w:val="EFF3F8"/>
+          <w:sz w:val="21"/>
+          <w:szCs w:val="21"/>
+          <w:shd w:val="clear" w:color="auto" w:fill="24385B"/>
+        </w:rPr>
+        <w:t xml:space="preserve">Lo mejor para tener un </w:t>
+      </w:r>
+      <w:proofErr w:type="spellStart"/>
+      <w:r>
+        <w:rPr>
+          <w:rFonts w:ascii="Roboto" w:hAnsi="Roboto"/>
+          <w:color w:val="EFF3F8"/>
+          <w:sz w:val="21"/>
+          <w:szCs w:val="21"/>
+          <w:shd w:val="clear" w:color="auto" w:fill="24385B"/>
+        </w:rPr>
+        <w:t>codigo</w:t>
+      </w:r>
+      <w:proofErr w:type="spellEnd"/>
+      <w:r>
+        <w:rPr>
+          <w:rFonts w:ascii="Roboto" w:hAnsi="Roboto"/>
+          <w:color w:val="EFF3F8"/>
+          <w:sz w:val="21"/>
+          <w:szCs w:val="21"/>
+          <w:shd w:val="clear" w:color="auto" w:fill="24385B"/>
+        </w:rPr>
+        <w:t xml:space="preserve"> muy mantenible y extensible, comprender </w:t>
+      </w:r>
+      <w:proofErr w:type="gramStart"/>
+      <w:r>
+        <w:rPr>
+          <w:rFonts w:ascii="Roboto" w:hAnsi="Roboto"/>
+          <w:color w:val="EFF3F8"/>
+          <w:sz w:val="21"/>
+          <w:szCs w:val="21"/>
+          <w:shd w:val="clear" w:color="auto" w:fill="24385B"/>
+        </w:rPr>
+        <w:t>la modularidad</w:t>
+      </w:r>
+      <w:proofErr w:type="gramEnd"/>
+      <w:r>
+        <w:rPr>
+          <w:rFonts w:ascii="Roboto" w:hAnsi="Roboto"/>
+          <w:color w:val="EFF3F8"/>
+          <w:sz w:val="21"/>
+          <w:szCs w:val="21"/>
+          <w:shd w:val="clear" w:color="auto" w:fill="24385B"/>
+        </w:rPr>
+        <w:t>. No solo en java.</w:t>
+      </w:r>
+    </w:p>
+    <w:p>
+      <w:r>
+        <w:rPr>
+          <w:noProof/>
+        </w:rPr>
+        <w:drawing>
+          <wp:inline distT="0" distB="0" distL="0" distR="0" wp14:anchorId="32C2944B" wp14:editId="58EBE0FB">
+            <wp:extent cx="3040380" cy="1508760"/>
+            <wp:effectExtent l="0" t="0" r="7620" b="0"/>
+            <wp:docPr id="2" name="Imagen 2" descr="Preview"/>
+            <wp:cNvGraphicFramePr>
+              <a:graphicFrameLocks xmlns:a="http://schemas.openxmlformats.org/drawingml/2006/main" noChangeAspect="1"/>
+            </wp:cNvGraphicFramePr>
+            <a:graphic xmlns:a="http://schemas.openxmlformats.org/drawingml/2006/main">
+              <a:graphicData uri="http://schemas.openxmlformats.org/drawingml/2006/picture">
+                <pic:pic xmlns:pic="http://schemas.openxmlformats.org/drawingml/2006/picture">
+                  <pic:nvPicPr>
+                    <pic:cNvPr id="0" name="Picture 3" descr="Preview"/>
+                    <pic:cNvPicPr>
+                      <a:picLocks noChangeAspect="1" noChangeArrowheads="1"/>
+                    </pic:cNvPicPr>
+                  </pic:nvPicPr>
+                  <pic:blipFill>
+                    <a:blip r:embed="rId8">
+                      <a:extLst>
+                        <a:ext uri="{28A0092B-C50C-407E-A947-70E740481C1C}">
+                          <a14:useLocalDpi xmlns:a14="http://schemas.microsoft.com/office/drawing/2010/main" val="0"/>
+                        </a:ext>
+                      </a:extLst>
+                    </a:blip>
+                    <a:srcRect/>
+                    <a:stretch>
+                      <a:fillRect/>
+                    </a:stretch>
+                  </pic:blipFill>
+                  <pic:spPr bwMode="auto">
+                    <a:xfrm>
+                      <a:off x="0" y="0"/>
+                      <a:ext cx="3040380" cy="1508760"/>
+                    </a:xfrm>
+                    <a:prstGeom prst="rect">
+                      <a:avLst/>
+                    </a:prstGeom>
+                    <a:noFill/>
+                    <a:ln>
+                      <a:noFill/>
+                    </a:ln>
+                  </pic:spPr>
+                </pic:pic>
+              </a:graphicData>
+            </a:graphic>
+          </wp:inline>
+        </w:drawing>
+      </w:r>
+    </w:p>
+    <w:p/>
+    <w:p/>
+    <w:p>
+      <w:pPr>
+        <w:pStyle w:val="Ttulo1"/>
+        <w:shd w:val="clear" w:color="auto" w:fill="121F3D"/>
+        <w:spacing w:before="161" w:beforeAutospacing="0" w:after="161" w:afterAutospacing="0"/>
+        <w:rPr>
+          <w:rFonts w:ascii="Roboto" w:hAnsi="Roboto"/>
+          <w:color w:val="EFF3F8"/>
+        </w:rPr>
+      </w:pPr>
+      <w:r>
+        <w:rPr>
+          <w:rFonts w:ascii="Roboto" w:hAnsi="Roboto"/>
+          <w:color w:val="EFF3F8"/>
+        </w:rPr>
+        <w:lastRenderedPageBreak/>
+        <w:t>Creando nuestra primera Clase</w:t>
+      </w:r>
+    </w:p>
+    <w:p>
+      <w:pPr>
+        <w:pStyle w:val="NormalWeb"/>
+        <w:shd w:val="clear" w:color="auto" w:fill="121F3D"/>
+        <w:spacing w:before="0" w:beforeAutospacing="0" w:after="336" w:afterAutospacing="0"/>
+        <w:rPr>
+          <w:rFonts w:ascii="Roboto" w:hAnsi="Roboto"/>
+          <w:color w:val="BECDE3"/>
+        </w:rPr>
+      </w:pPr>
+      <w:r>
+        <w:rPr>
+          <w:rFonts w:ascii="Roboto" w:hAnsi="Roboto"/>
+          <w:color w:val="BECDE3"/>
+        </w:rPr>
+        <w:t>Nuestro proyecto en este curso es construir un sistema que nos permita listar y agendar nuestras citas médicas, por lo que debemos crear algunas clases para cada integrante del sistema: doctores, pacientes, entre otras.</w:t>
+      </w:r>
+    </w:p>
+    <w:p>
+      <w:pPr>
+        <w:pStyle w:val="NormalWeb"/>
+        <w:shd w:val="clear" w:color="auto" w:fill="121F3D"/>
+        <w:spacing w:before="0" w:beforeAutospacing="0" w:after="336" w:afterAutospacing="0"/>
+        <w:rPr>
+          <w:rFonts w:ascii="Roboto" w:hAnsi="Roboto"/>
+          <w:color w:val="BECDE3"/>
+        </w:rPr>
+      </w:pPr>
+      <w:r>
+        <w:rPr>
+          <w:rFonts w:ascii="Roboto" w:hAnsi="Roboto"/>
+          <w:color w:val="BECDE3"/>
+        </w:rPr>
+        <w:t xml:space="preserve">Así vamos a crear nuestra </w:t>
+      </w:r>
+      <w:proofErr w:type="gramStart"/>
+      <w:r>
+        <w:rPr>
+          <w:rFonts w:ascii="Roboto" w:hAnsi="Roboto"/>
+          <w:color w:val="BECDE3"/>
+        </w:rPr>
+        <w:t>primer clase</w:t>
+      </w:r>
+      <w:proofErr w:type="gramEnd"/>
+      <w:r>
+        <w:rPr>
+          <w:rFonts w:ascii="Roboto" w:hAnsi="Roboto"/>
+          <w:color w:val="BECDE3"/>
+        </w:rPr>
+        <w:t xml:space="preserve"> con sus métodos y atributos:</w:t>
+      </w:r>
+    </w:p>
+    <w:p>
+      <w:pPr>
+        <w:pStyle w:val="HTMLconformatoprevio"/>
+        <w:shd w:val="clear" w:color="auto" w:fill="242620"/>
+        <w:rPr>
+          <w:rStyle w:val="CdigoHTML"/>
+          <w:color w:val="FFFFFF"/>
+          <w:sz w:val="21"/>
+          <w:szCs w:val="21"/>
+          <w:shd w:val="clear" w:color="auto" w:fill="0C1633"/>
+          <w:lang w:val="en-US"/>
+        </w:rPr>
+      </w:pPr>
+      <w:r>
+        <w:rPr>
+          <w:rStyle w:val="hljs-comment"/>
+          <w:color w:val="75715E"/>
+          <w:sz w:val="21"/>
+          <w:szCs w:val="21"/>
+          <w:shd w:val="clear" w:color="auto" w:fill="0C1633"/>
+          <w:lang w:val="en-US"/>
+        </w:rPr>
+        <w:t xml:space="preserve">// </w:t>
+      </w:r>
+      <w:proofErr w:type="spellStart"/>
+      <w:r>
+        <w:rPr>
+          <w:rStyle w:val="hljs-comment"/>
+          <w:color w:val="75715E"/>
+          <w:sz w:val="21"/>
+          <w:szCs w:val="21"/>
+          <w:shd w:val="clear" w:color="auto" w:fill="0C1633"/>
+          <w:lang w:val="en-US"/>
+        </w:rPr>
+        <w:t>Clases</w:t>
+      </w:r>
+      <w:proofErr w:type="spellEnd"/>
+      <w:r>
+        <w:rPr>
+          <w:rStyle w:val="hljs-comment"/>
+          <w:color w:val="75715E"/>
+          <w:sz w:val="21"/>
+          <w:szCs w:val="21"/>
+          <w:shd w:val="clear" w:color="auto" w:fill="0C1633"/>
+          <w:lang w:val="en-US"/>
+        </w:rPr>
+        <w:t>:</w:t>
+      </w:r>
+    </w:p>
+    <w:p>
+      <w:pPr>
+        <w:pStyle w:val="HTMLconformatoprevio"/>
+        <w:shd w:val="clear" w:color="auto" w:fill="242620"/>
+        <w:rPr>
+          <w:rStyle w:val="CdigoHTML"/>
+          <w:color w:val="FFFFFF"/>
+          <w:sz w:val="21"/>
+          <w:szCs w:val="21"/>
+          <w:shd w:val="clear" w:color="auto" w:fill="0C1633"/>
+          <w:lang w:val="en-US"/>
+        </w:rPr>
+      </w:pPr>
+      <w:r>
+        <w:rPr>
+          <w:rStyle w:val="hljs-keyword"/>
+          <w:b/>
+          <w:bCs/>
+          <w:color w:val="F92672"/>
+          <w:sz w:val="21"/>
+          <w:szCs w:val="21"/>
+          <w:shd w:val="clear" w:color="auto" w:fill="0C1633"/>
+          <w:lang w:val="en-US"/>
+        </w:rPr>
+        <w:t>public</w:t>
+      </w:r>
+      <w:r>
+        <w:rPr>
+          <w:rStyle w:val="CdigoHTML"/>
+          <w:color w:val="FFFFFF"/>
+          <w:sz w:val="21"/>
+          <w:szCs w:val="21"/>
+          <w:shd w:val="clear" w:color="auto" w:fill="0C1633"/>
+          <w:lang w:val="en-US"/>
+        </w:rPr>
+        <w:t xml:space="preserve"> </w:t>
+      </w:r>
+      <w:r>
+        <w:rPr>
+          <w:rStyle w:val="hljs-keyword"/>
+          <w:b/>
+          <w:bCs/>
+          <w:color w:val="F92672"/>
+          <w:sz w:val="21"/>
+          <w:szCs w:val="21"/>
+          <w:shd w:val="clear" w:color="auto" w:fill="0C1633"/>
+          <w:lang w:val="en-US"/>
+        </w:rPr>
+        <w:t>class</w:t>
+      </w:r>
+      <w:r>
+        <w:rPr>
+          <w:rStyle w:val="hljs-class"/>
+          <w:color w:val="FFFFFF"/>
+          <w:sz w:val="21"/>
+          <w:szCs w:val="21"/>
+          <w:shd w:val="clear" w:color="auto" w:fill="0C1633"/>
+          <w:lang w:val="en-US"/>
+        </w:rPr>
+        <w:t xml:space="preserve"> </w:t>
+      </w:r>
+      <w:r>
+        <w:rPr>
+          <w:rStyle w:val="hljs-title"/>
+          <w:b/>
+          <w:bCs/>
+          <w:color w:val="FFFFFF"/>
+          <w:sz w:val="21"/>
+          <w:szCs w:val="21"/>
+          <w:shd w:val="clear" w:color="auto" w:fill="0C1633"/>
+          <w:lang w:val="en-US"/>
+        </w:rPr>
+        <w:t>Doctor</w:t>
+      </w:r>
+      <w:r>
+        <w:rPr>
+          <w:rStyle w:val="hljs-class"/>
+          <w:color w:val="FFFFFF"/>
+          <w:sz w:val="21"/>
+          <w:szCs w:val="21"/>
+          <w:shd w:val="clear" w:color="auto" w:fill="0C1633"/>
+          <w:lang w:val="en-US"/>
+        </w:rPr>
+        <w:t xml:space="preserve"> </w:t>
+      </w:r>
+      <w:r>
+        <w:rPr>
+          <w:rStyle w:val="CdigoHTML"/>
+          <w:color w:val="FFFFFF"/>
+          <w:sz w:val="21"/>
+          <w:szCs w:val="21"/>
+          <w:shd w:val="clear" w:color="auto" w:fill="0C1633"/>
+          <w:lang w:val="en-US"/>
+        </w:rPr>
+        <w:t>{</w:t>
+      </w:r>
+    </w:p>
+    <w:p>
+      <w:pPr>
+        <w:pStyle w:val="HTMLconformatoprevio"/>
+        <w:shd w:val="clear" w:color="auto" w:fill="242620"/>
+        <w:rPr>
+          <w:rStyle w:val="CdigoHTML"/>
+          <w:color w:val="FFFFFF"/>
+          <w:sz w:val="21"/>
+          <w:szCs w:val="21"/>
+          <w:shd w:val="clear" w:color="auto" w:fill="0C1633"/>
+          <w:lang w:val="en-US"/>
+        </w:rPr>
+      </w:pPr>
+      <w:r>
+        <w:rPr>
+          <w:rStyle w:val="CdigoHTML"/>
+          <w:color w:val="FFFFFF"/>
+          <w:sz w:val="21"/>
+          <w:szCs w:val="21"/>
+          <w:shd w:val="clear" w:color="auto" w:fill="0C1633"/>
+          <w:lang w:val="en-US"/>
+        </w:rPr>
+        <w:t xml:space="preserve">  </w:t>
+      </w:r>
+      <w:r>
+        <w:rPr>
+          <w:rStyle w:val="hljs-comment"/>
+          <w:color w:val="75715E"/>
+          <w:sz w:val="21"/>
+          <w:szCs w:val="21"/>
+          <w:shd w:val="clear" w:color="auto" w:fill="0C1633"/>
+          <w:lang w:val="en-US"/>
+        </w:rPr>
+        <w:t xml:space="preserve">// </w:t>
+      </w:r>
+      <w:proofErr w:type="spellStart"/>
+      <w:r>
+        <w:rPr>
+          <w:rStyle w:val="hljs-comment"/>
+          <w:color w:val="75715E"/>
+          <w:sz w:val="21"/>
+          <w:szCs w:val="21"/>
+          <w:shd w:val="clear" w:color="auto" w:fill="0C1633"/>
+          <w:lang w:val="en-US"/>
+        </w:rPr>
+        <w:t>Atributos</w:t>
+      </w:r>
+      <w:proofErr w:type="spellEnd"/>
+      <w:r>
+        <w:rPr>
+          <w:rStyle w:val="hljs-comment"/>
+          <w:color w:val="75715E"/>
+          <w:sz w:val="21"/>
+          <w:szCs w:val="21"/>
+          <w:shd w:val="clear" w:color="auto" w:fill="0C1633"/>
+          <w:lang w:val="en-US"/>
+        </w:rPr>
+        <w:t>:</w:t>
+      </w:r>
+    </w:p>
+    <w:p>
+      <w:pPr>
+        <w:pStyle w:val="HTMLconformatoprevio"/>
+        <w:shd w:val="clear" w:color="auto" w:fill="242620"/>
+        <w:rPr>
+          <w:rStyle w:val="CdigoHTML"/>
+          <w:color w:val="FFFFFF"/>
+          <w:sz w:val="21"/>
+          <w:szCs w:val="21"/>
+          <w:shd w:val="clear" w:color="auto" w:fill="0C1633"/>
+          <w:lang w:val="en-US"/>
+        </w:rPr>
+      </w:pPr>
+      <w:r>
+        <w:rPr>
+          <w:rStyle w:val="CdigoHTML"/>
+          <w:color w:val="FFFFFF"/>
+          <w:sz w:val="21"/>
+          <w:szCs w:val="21"/>
+          <w:shd w:val="clear" w:color="auto" w:fill="0C1633"/>
+          <w:lang w:val="en-US"/>
+        </w:rPr>
+        <w:t xml:space="preserve">  </w:t>
+      </w:r>
+      <w:r>
+        <w:rPr>
+          <w:rStyle w:val="hljs-keyword"/>
+          <w:b/>
+          <w:bCs/>
+          <w:color w:val="F92672"/>
+          <w:sz w:val="21"/>
+          <w:szCs w:val="21"/>
+          <w:shd w:val="clear" w:color="auto" w:fill="0C1633"/>
+          <w:lang w:val="en-US"/>
+        </w:rPr>
+        <w:t>int</w:t>
+      </w:r>
+      <w:r>
+        <w:rPr>
+          <w:rStyle w:val="CdigoHTML"/>
+          <w:color w:val="FFFFFF"/>
+          <w:sz w:val="21"/>
+          <w:szCs w:val="21"/>
+          <w:shd w:val="clear" w:color="auto" w:fill="0C1633"/>
+          <w:lang w:val="en-US"/>
+        </w:rPr>
+        <w:t xml:space="preserve"> id;</w:t>
+      </w:r>
+    </w:p>
+    <w:p>
+      <w:pPr>
+        <w:pStyle w:val="HTMLconformatoprevio"/>
+        <w:shd w:val="clear" w:color="auto" w:fill="242620"/>
+        <w:rPr>
+          <w:rStyle w:val="CdigoHTML"/>
+          <w:color w:val="FFFFFF"/>
+          <w:sz w:val="21"/>
+          <w:szCs w:val="21"/>
+          <w:shd w:val="clear" w:color="auto" w:fill="0C1633"/>
+          <w:lang w:val="en-US"/>
+        </w:rPr>
+      </w:pPr>
+      <w:r>
+        <w:rPr>
+          <w:rStyle w:val="CdigoHTML"/>
+          <w:color w:val="FFFFFF"/>
+          <w:sz w:val="21"/>
+          <w:szCs w:val="21"/>
+          <w:shd w:val="clear" w:color="auto" w:fill="0C1633"/>
+          <w:lang w:val="en-US"/>
+        </w:rPr>
+        <w:t xml:space="preserve">  String name;</w:t>
+      </w:r>
+    </w:p>
+    <w:p>
+      <w:pPr>
+        <w:pStyle w:val="HTMLconformatoprevio"/>
+        <w:shd w:val="clear" w:color="auto" w:fill="242620"/>
+        <w:rPr>
+          <w:rStyle w:val="CdigoHTML"/>
+          <w:color w:val="FFFFFF"/>
+          <w:sz w:val="21"/>
+          <w:szCs w:val="21"/>
+          <w:shd w:val="clear" w:color="auto" w:fill="0C1633"/>
+          <w:lang w:val="en-US"/>
+        </w:rPr>
+      </w:pPr>
+      <w:r>
+        <w:rPr>
+          <w:rStyle w:val="CdigoHTML"/>
+          <w:color w:val="FFFFFF"/>
+          <w:sz w:val="21"/>
+          <w:szCs w:val="21"/>
+          <w:shd w:val="clear" w:color="auto" w:fill="0C1633"/>
+          <w:lang w:val="en-US"/>
+        </w:rPr>
+        <w:t xml:space="preserve">  String </w:t>
+      </w:r>
+      <w:proofErr w:type="spellStart"/>
+      <w:r>
+        <w:rPr>
+          <w:rStyle w:val="CdigoHTML"/>
+          <w:color w:val="FFFFFF"/>
+          <w:sz w:val="21"/>
+          <w:szCs w:val="21"/>
+          <w:shd w:val="clear" w:color="auto" w:fill="0C1633"/>
+          <w:lang w:val="en-US"/>
+        </w:rPr>
+        <w:t>speciality</w:t>
+      </w:r>
+      <w:proofErr w:type="spellEnd"/>
+      <w:r>
+        <w:rPr>
+          <w:rStyle w:val="CdigoHTML"/>
+          <w:color w:val="FFFFFF"/>
+          <w:sz w:val="21"/>
+          <w:szCs w:val="21"/>
+          <w:shd w:val="clear" w:color="auto" w:fill="0C1633"/>
+          <w:lang w:val="en-US"/>
+        </w:rPr>
+        <w:t>;</w:t>
+      </w:r>
+    </w:p>
+    <w:p>
+      <w:pPr>
+        <w:pStyle w:val="HTMLconformatoprevio"/>
+        <w:shd w:val="clear" w:color="auto" w:fill="242620"/>
+        <w:rPr>
+          <w:rStyle w:val="CdigoHTML"/>
+          <w:color w:val="FFFFFF"/>
+          <w:sz w:val="21"/>
+          <w:szCs w:val="21"/>
+          <w:shd w:val="clear" w:color="auto" w:fill="0C1633"/>
+          <w:lang w:val="en-US"/>
+        </w:rPr>
+      </w:pPr>
+    </w:p>
+    <w:p>
+      <w:pPr>
+        <w:pStyle w:val="HTMLconformatoprevio"/>
+        <w:shd w:val="clear" w:color="auto" w:fill="242620"/>
+        <w:rPr>
+          <w:rStyle w:val="CdigoHTML"/>
+          <w:color w:val="FFFFFF"/>
+          <w:sz w:val="21"/>
+          <w:szCs w:val="21"/>
+          <w:shd w:val="clear" w:color="auto" w:fill="0C1633"/>
+          <w:lang w:val="en-US"/>
+        </w:rPr>
+      </w:pPr>
+      <w:r>
+        <w:rPr>
+          <w:rStyle w:val="CdigoHTML"/>
+          <w:color w:val="FFFFFF"/>
+          <w:sz w:val="21"/>
+          <w:szCs w:val="21"/>
+          <w:shd w:val="clear" w:color="auto" w:fill="0C1633"/>
+          <w:lang w:val="en-US"/>
+        </w:rPr>
+        <w:t xml:space="preserve">  </w:t>
+      </w:r>
+      <w:r>
+        <w:rPr>
+          <w:rStyle w:val="hljs-comment"/>
+          <w:color w:val="75715E"/>
+          <w:sz w:val="21"/>
+          <w:szCs w:val="21"/>
+          <w:shd w:val="clear" w:color="auto" w:fill="0C1633"/>
+          <w:lang w:val="en-US"/>
+        </w:rPr>
+        <w:t xml:space="preserve">// </w:t>
+      </w:r>
+      <w:proofErr w:type="spellStart"/>
+      <w:r>
+        <w:rPr>
+          <w:rStyle w:val="hljs-comment"/>
+          <w:color w:val="75715E"/>
+          <w:sz w:val="21"/>
+          <w:szCs w:val="21"/>
+          <w:shd w:val="clear" w:color="auto" w:fill="0C1633"/>
+          <w:lang w:val="en-US"/>
+        </w:rPr>
+        <w:t>Comportamientos</w:t>
+      </w:r>
+      <w:proofErr w:type="spellEnd"/>
+      <w:r>
+        <w:rPr>
+          <w:rStyle w:val="hljs-comment"/>
+          <w:color w:val="75715E"/>
+          <w:sz w:val="21"/>
+          <w:szCs w:val="21"/>
+          <w:shd w:val="clear" w:color="auto" w:fill="0C1633"/>
+          <w:lang w:val="en-US"/>
+        </w:rPr>
+        <w:t xml:space="preserve"> (</w:t>
+      </w:r>
+      <w:proofErr w:type="spellStart"/>
+      <w:r>
+        <w:rPr>
+          <w:rStyle w:val="hljs-comment"/>
+          <w:color w:val="75715E"/>
+          <w:sz w:val="21"/>
+          <w:szCs w:val="21"/>
+          <w:shd w:val="clear" w:color="auto" w:fill="0C1633"/>
+          <w:lang w:val="en-US"/>
+        </w:rPr>
+        <w:t>métodos</w:t>
+      </w:r>
+      <w:proofErr w:type="spellEnd"/>
+      <w:r>
+        <w:rPr>
+          <w:rStyle w:val="hljs-comment"/>
+          <w:color w:val="75715E"/>
+          <w:sz w:val="21"/>
+          <w:szCs w:val="21"/>
+          <w:shd w:val="clear" w:color="auto" w:fill="0C1633"/>
+          <w:lang w:val="en-US"/>
+        </w:rPr>
+        <w:t>):</w:t>
+      </w:r>
+    </w:p>
+    <w:p>
+      <w:pPr>
+        <w:pStyle w:val="HTMLconformatoprevio"/>
+        <w:shd w:val="clear" w:color="auto" w:fill="242620"/>
+        <w:rPr>
+          <w:rStyle w:val="CdigoHTML"/>
+          <w:color w:val="FFFFFF"/>
+          <w:sz w:val="21"/>
+          <w:szCs w:val="21"/>
+          <w:shd w:val="clear" w:color="auto" w:fill="0C1633"/>
+          <w:lang w:val="en-US"/>
+        </w:rPr>
+      </w:pPr>
+      <w:r>
+        <w:rPr>
+          <w:rStyle w:val="CdigoHTML"/>
+          <w:color w:val="FFFFFF"/>
+          <w:sz w:val="21"/>
+          <w:szCs w:val="21"/>
+          <w:shd w:val="clear" w:color="auto" w:fill="0C1633"/>
+          <w:lang w:val="en-US"/>
+        </w:rPr>
+        <w:t xml:space="preserve">  </w:t>
+      </w:r>
+      <w:r>
+        <w:rPr>
+          <w:rStyle w:val="hljs-keyword"/>
+          <w:b/>
+          <w:bCs/>
+          <w:color w:val="F92672"/>
+          <w:sz w:val="21"/>
+          <w:szCs w:val="21"/>
+          <w:shd w:val="clear" w:color="auto" w:fill="0C1633"/>
+          <w:lang w:val="en-US"/>
+        </w:rPr>
+        <w:t>public</w:t>
+      </w:r>
+      <w:r>
+        <w:rPr>
+          <w:rStyle w:val="hljs-function"/>
+          <w:color w:val="FFFFFF"/>
+          <w:sz w:val="21"/>
+          <w:szCs w:val="21"/>
+          <w:shd w:val="clear" w:color="auto" w:fill="0C1633"/>
+          <w:lang w:val="en-US"/>
+        </w:rPr>
+        <w:t xml:space="preserve"> </w:t>
+      </w:r>
+      <w:r>
+        <w:rPr>
+          <w:rStyle w:val="hljs-keyword"/>
+          <w:b/>
+          <w:bCs/>
+          <w:color w:val="F92672"/>
+          <w:sz w:val="21"/>
+          <w:szCs w:val="21"/>
+          <w:shd w:val="clear" w:color="auto" w:fill="0C1633"/>
+          <w:lang w:val="en-US"/>
+        </w:rPr>
+        <w:t>void</w:t>
+      </w:r>
+      <w:r>
+        <w:rPr>
+          <w:rStyle w:val="hljs-function"/>
+          <w:color w:val="FFFFFF"/>
+          <w:sz w:val="21"/>
+          <w:szCs w:val="21"/>
+          <w:shd w:val="clear" w:color="auto" w:fill="0C1633"/>
+          <w:lang w:val="en-US"/>
+        </w:rPr>
+        <w:t xml:space="preserve"> </w:t>
+      </w:r>
+      <w:proofErr w:type="spellStart"/>
+      <w:proofErr w:type="gramStart"/>
+      <w:r>
+        <w:rPr>
+          <w:rStyle w:val="hljs-title"/>
+          <w:b/>
+          <w:bCs/>
+          <w:color w:val="A6E22E"/>
+          <w:sz w:val="21"/>
+          <w:szCs w:val="21"/>
+          <w:shd w:val="clear" w:color="auto" w:fill="0C1633"/>
+          <w:lang w:val="en-US"/>
+        </w:rPr>
+        <w:t>showName</w:t>
+      </w:r>
+      <w:proofErr w:type="spellEnd"/>
+      <w:r>
+        <w:rPr>
+          <w:rStyle w:val="hljs-params"/>
+          <w:color w:val="FFFFFF"/>
+          <w:sz w:val="21"/>
+          <w:szCs w:val="21"/>
+          <w:shd w:val="clear" w:color="auto" w:fill="0C1633"/>
+          <w:lang w:val="en-US"/>
+        </w:rPr>
+        <w:t>(</w:t>
+      </w:r>
+      <w:proofErr w:type="gramEnd"/>
+      <w:r>
+        <w:rPr>
+          <w:rStyle w:val="hljs-params"/>
+          <w:color w:val="FFFFFF"/>
+          <w:sz w:val="21"/>
+          <w:szCs w:val="21"/>
+          <w:shd w:val="clear" w:color="auto" w:fill="0C1633"/>
+          <w:lang w:val="en-US"/>
+        </w:rPr>
+        <w:t>)</w:t>
+      </w:r>
+      <w:r>
+        <w:rPr>
+          <w:rStyle w:val="hljs-function"/>
+          <w:color w:val="FFFFFF"/>
+          <w:sz w:val="21"/>
+          <w:szCs w:val="21"/>
+          <w:shd w:val="clear" w:color="auto" w:fill="0C1633"/>
+          <w:lang w:val="en-US"/>
+        </w:rPr>
+        <w:t xml:space="preserve"> </w:t>
+      </w:r>
+      <w:r>
+        <w:rPr>
+          <w:rStyle w:val="CdigoHTML"/>
+          <w:color w:val="FFFFFF"/>
+          <w:sz w:val="21"/>
+          <w:szCs w:val="21"/>
+          <w:shd w:val="clear" w:color="auto" w:fill="0C1633"/>
+          <w:lang w:val="en-US"/>
+        </w:rPr>
+        <w:t>{</w:t>
+      </w:r>
+    </w:p>
+    <w:p>
+      <w:pPr>
+        <w:pStyle w:val="HTMLconformatoprevio"/>
+        <w:shd w:val="clear" w:color="auto" w:fill="242620"/>
+        <w:rPr>
+          <w:rStyle w:val="CdigoHTML"/>
+          <w:color w:val="FFFFFF"/>
+          <w:sz w:val="21"/>
+          <w:szCs w:val="21"/>
+          <w:shd w:val="clear" w:color="auto" w:fill="0C1633"/>
+        </w:rPr>
+      </w:pPr>
+      <w:r>
+        <w:rPr>
+          <w:rStyle w:val="CdigoHTML"/>
+          <w:color w:val="FFFFFF"/>
+          <w:sz w:val="21"/>
+          <w:szCs w:val="21"/>
+          <w:shd w:val="clear" w:color="auto" w:fill="0C1633"/>
+          <w:lang w:val="en-US"/>
+        </w:rPr>
+        <w:t xml:space="preserve">    </w:t>
+      </w:r>
+      <w:r>
+        <w:rPr>
+          <w:rStyle w:val="hljs-comment"/>
+          <w:color w:val="75715E"/>
+          <w:sz w:val="21"/>
+          <w:szCs w:val="21"/>
+          <w:shd w:val="clear" w:color="auto" w:fill="0C1633"/>
+        </w:rPr>
+        <w:t>// Instrucciones...</w:t>
+      </w:r>
+    </w:p>
+    <w:p>
+      <w:pPr>
+        <w:pStyle w:val="HTMLconformatoprevio"/>
+        <w:shd w:val="clear" w:color="auto" w:fill="242620"/>
+        <w:rPr>
+          <w:rStyle w:val="CdigoHTML"/>
+          <w:color w:val="FFFFFF"/>
+          <w:sz w:val="21"/>
+          <w:szCs w:val="21"/>
+          <w:shd w:val="clear" w:color="auto" w:fill="0C1633"/>
+        </w:rPr>
+      </w:pPr>
+      <w:r>
+        <w:rPr>
+          <w:rStyle w:val="CdigoHTML"/>
+          <w:color w:val="FFFFFF"/>
+          <w:sz w:val="21"/>
+          <w:szCs w:val="21"/>
+          <w:shd w:val="clear" w:color="auto" w:fill="0C1633"/>
+        </w:rPr>
+        <w:t xml:space="preserve">  }</w:t>
+      </w:r>
+    </w:p>
+    <w:p>
+      <w:pPr>
+        <w:pStyle w:val="HTMLconformatoprevio"/>
+        <w:shd w:val="clear" w:color="auto" w:fill="242620"/>
+        <w:rPr>
+          <w:color w:val="FFFFFF"/>
+          <w:sz w:val="21"/>
+          <w:szCs w:val="21"/>
+        </w:rPr>
+      </w:pPr>
+      <w:r>
+        <w:rPr>
+          <w:rStyle w:val="CdigoHTML"/>
+          <w:color w:val="FFFFFF"/>
+          <w:sz w:val="21"/>
+          <w:szCs w:val="21"/>
+          <w:shd w:val="clear" w:color="auto" w:fill="0C1633"/>
+        </w:rPr>
+        <w:t>}</w:t>
+      </w:r>
+    </w:p>
+    <w:p/>
+    <w:p>
+      <w:pPr>
+        <w:pStyle w:val="Ttulo1"/>
+        <w:shd w:val="clear" w:color="auto" w:fill="121F3D"/>
+        <w:spacing w:before="161" w:beforeAutospacing="0" w:after="161" w:afterAutospacing="0"/>
+        <w:rPr>
+          <w:rFonts w:ascii="Roboto" w:hAnsi="Roboto"/>
+          <w:color w:val="EFF3F8"/>
+        </w:rPr>
+      </w:pPr>
+      <w:r>
+        <w:rPr>
+          <w:rFonts w:ascii="Roboto" w:hAnsi="Roboto"/>
+          <w:color w:val="EFF3F8"/>
+        </w:rPr>
+        <w:t>Método constructor</w:t>
+      </w:r>
+    </w:p>
+    <w:p>
+      <w:pPr>
+        <w:pStyle w:val="NormalWeb"/>
+        <w:shd w:val="clear" w:color="auto" w:fill="121F3D"/>
+        <w:spacing w:before="0" w:beforeAutospacing="0" w:after="0" w:afterAutospacing="0"/>
+        <w:rPr>
+          <w:rFonts w:ascii="Roboto" w:hAnsi="Roboto"/>
+          <w:color w:val="BECDE3"/>
+        </w:rPr>
+      </w:pPr>
+      <w:r>
+        <w:rPr>
+          <w:rFonts w:ascii="Roboto" w:hAnsi="Roboto"/>
+          <w:color w:val="BECDE3"/>
+        </w:rPr>
+        <w:t>El </w:t>
+      </w:r>
+      <w:r>
+        <w:rPr>
+          <w:rStyle w:val="Textoennegrita"/>
+          <w:rFonts w:ascii="Roboto" w:hAnsi="Roboto"/>
+          <w:color w:val="BECDE3"/>
+        </w:rPr>
+        <w:t>Método Constructor</w:t>
+      </w:r>
+      <w:r>
+        <w:rPr>
+          <w:rFonts w:ascii="Roboto" w:hAnsi="Roboto"/>
+          <w:color w:val="BECDE3"/>
+        </w:rPr>
+        <w:t> es el primer método que se ejecuta por defecto cuando creamos una clase, nos permite crear nuevas instancias de una clase. Lo invocamos con la palabra reservada </w:t>
+      </w:r>
+      <w:r>
+        <w:rPr>
+          <w:rStyle w:val="CdigoHTML"/>
+          <w:color w:val="BECDE3"/>
+          <w:shd w:val="clear" w:color="auto" w:fill="0C1633"/>
+        </w:rPr>
+        <w:t>new</w:t>
+      </w:r>
+      <w:r>
+        <w:rPr>
+          <w:rFonts w:ascii="Roboto" w:hAnsi="Roboto"/>
+          <w:color w:val="BECDE3"/>
+        </w:rPr>
+        <w:t> seguida del nombre con el que inicializamos la clase y paréntesis.</w:t>
+      </w:r>
+    </w:p>
+    <w:p>
+      <w:pPr>
+        <w:pStyle w:val="HTMLconformatoprevio"/>
+        <w:shd w:val="clear" w:color="auto" w:fill="242620"/>
+        <w:rPr>
+          <w:rStyle w:val="CdigoHTML"/>
+          <w:color w:val="FFFFFF"/>
+          <w:sz w:val="21"/>
+          <w:szCs w:val="21"/>
+          <w:shd w:val="clear" w:color="auto" w:fill="0C1633"/>
+        </w:rPr>
+      </w:pPr>
+      <w:r>
+        <w:rPr>
+          <w:rStyle w:val="hljs-comment"/>
+          <w:color w:val="75715E"/>
+          <w:sz w:val="21"/>
+          <w:szCs w:val="21"/>
+          <w:shd w:val="clear" w:color="auto" w:fill="0C1633"/>
+        </w:rPr>
+        <w:t xml:space="preserve">// </w:t>
+      </w:r>
+      <w:proofErr w:type="spellStart"/>
+      <w:r>
+        <w:rPr>
+          <w:rStyle w:val="hljs-comment"/>
+          <w:color w:val="75715E"/>
+          <w:sz w:val="21"/>
+          <w:szCs w:val="21"/>
+          <w:shd w:val="clear" w:color="auto" w:fill="0C1633"/>
+        </w:rPr>
+        <w:t>nombreDeLaInstancia</w:t>
+      </w:r>
+      <w:proofErr w:type="spellEnd"/>
+      <w:r>
+        <w:rPr>
+          <w:rStyle w:val="hljs-comment"/>
+          <w:color w:val="75715E"/>
+          <w:sz w:val="21"/>
+          <w:szCs w:val="21"/>
+          <w:shd w:val="clear" w:color="auto" w:fill="0C1633"/>
+        </w:rPr>
+        <w:t xml:space="preserve"> = new </w:t>
+      </w:r>
+      <w:proofErr w:type="spellStart"/>
+      <w:proofErr w:type="gramStart"/>
+      <w:r>
+        <w:rPr>
+          <w:rStyle w:val="hljs-comment"/>
+          <w:color w:val="75715E"/>
+          <w:sz w:val="21"/>
+          <w:szCs w:val="21"/>
+          <w:shd w:val="clear" w:color="auto" w:fill="0C1633"/>
+        </w:rPr>
+        <w:t>MétodoConstructor</w:t>
+      </w:r>
+      <w:proofErr w:type="spellEnd"/>
+      <w:r>
+        <w:rPr>
+          <w:rStyle w:val="hljs-comment"/>
+          <w:color w:val="75715E"/>
+          <w:sz w:val="21"/>
+          <w:szCs w:val="21"/>
+          <w:shd w:val="clear" w:color="auto" w:fill="0C1633"/>
+        </w:rPr>
+        <w:t>(</w:t>
+      </w:r>
+      <w:proofErr w:type="gramEnd"/>
+      <w:r>
+        <w:rPr>
+          <w:rStyle w:val="hljs-comment"/>
+          <w:color w:val="75715E"/>
+          <w:sz w:val="21"/>
+          <w:szCs w:val="21"/>
+          <w:shd w:val="clear" w:color="auto" w:fill="0C1633"/>
+        </w:rPr>
+        <w:t>);</w:t>
+      </w:r>
+    </w:p>
+    <w:p>
+      <w:pPr>
+        <w:pStyle w:val="HTMLconformatoprevio"/>
+        <w:shd w:val="clear" w:color="auto" w:fill="242620"/>
+        <w:rPr>
+          <w:rStyle w:val="CdigoHTML"/>
+          <w:color w:val="FFFFFF"/>
+          <w:sz w:val="21"/>
+          <w:szCs w:val="21"/>
+          <w:shd w:val="clear" w:color="auto" w:fill="0C1633"/>
+        </w:rPr>
+      </w:pPr>
+      <w:proofErr w:type="spellStart"/>
+      <w:r>
+        <w:rPr>
+          <w:rStyle w:val="CdigoHTML"/>
+          <w:color w:val="FFFFFF"/>
+          <w:sz w:val="21"/>
+          <w:szCs w:val="21"/>
+          <w:shd w:val="clear" w:color="auto" w:fill="0C1633"/>
+        </w:rPr>
+        <w:t>myDoctor</w:t>
+      </w:r>
+      <w:proofErr w:type="spellEnd"/>
+      <w:r>
+        <w:rPr>
+          <w:rStyle w:val="CdigoHTML"/>
+          <w:color w:val="FFFFFF"/>
+          <w:sz w:val="21"/>
+          <w:szCs w:val="21"/>
+          <w:shd w:val="clear" w:color="auto" w:fill="0C1633"/>
+        </w:rPr>
+        <w:t xml:space="preserve"> = </w:t>
+      </w:r>
+      <w:r>
+        <w:rPr>
+          <w:rStyle w:val="hljs-keyword"/>
+          <w:b/>
+          <w:bCs/>
+          <w:color w:val="F92672"/>
+          <w:sz w:val="21"/>
+          <w:szCs w:val="21"/>
+          <w:shd w:val="clear" w:color="auto" w:fill="0C1633"/>
+        </w:rPr>
+        <w:t>new</w:t>
+      </w:r>
+      <w:r>
+        <w:rPr>
+          <w:rStyle w:val="CdigoHTML"/>
+          <w:color w:val="FFFFFF"/>
+          <w:sz w:val="21"/>
+          <w:szCs w:val="21"/>
+          <w:shd w:val="clear" w:color="auto" w:fill="0C1633"/>
+        </w:rPr>
+        <w:t xml:space="preserve"> </w:t>
+      </w:r>
+      <w:proofErr w:type="gramStart"/>
+      <w:r>
+        <w:rPr>
+          <w:rStyle w:val="CdigoHTML"/>
+          <w:color w:val="FFFFFF"/>
+          <w:sz w:val="21"/>
+          <w:szCs w:val="21"/>
+          <w:shd w:val="clear" w:color="auto" w:fill="0C1633"/>
+        </w:rPr>
+        <w:t>Doctor(</w:t>
+      </w:r>
+      <w:proofErr w:type="gramEnd"/>
+      <w:r>
+        <w:rPr>
+          <w:rStyle w:val="CdigoHTML"/>
+          <w:color w:val="FFFFFF"/>
+          <w:sz w:val="21"/>
+          <w:szCs w:val="21"/>
+          <w:shd w:val="clear" w:color="auto" w:fill="0C1633"/>
+        </w:rPr>
+        <w:t>);</w:t>
+      </w:r>
+    </w:p>
+    <w:p>
+      <w:pPr>
+        <w:pStyle w:val="NormalWeb"/>
+        <w:shd w:val="clear" w:color="auto" w:fill="121F3D"/>
+        <w:spacing w:before="0" w:beforeAutospacing="0" w:after="336" w:afterAutospacing="0"/>
+        <w:rPr>
+          <w:rFonts w:ascii="Roboto" w:hAnsi="Roboto"/>
+          <w:color w:val="BECDE3"/>
+        </w:rPr>
+      </w:pPr>
+      <w:r>
+        <w:rPr>
+          <w:rFonts w:ascii="Roboto" w:hAnsi="Roboto"/>
+          <w:color w:val="BECDE3"/>
+        </w:rPr>
+        <w:t>El compilador de Java crea un método constructor en caso de que no definamos uno, pero de todas formas es muy buena idea programarlo nosotros, ya que nos permite definir y/o configurar el comportamiento de nuestros objetos usando argumentos.</w:t>
+      </w:r>
+    </w:p>
+    <w:p>
+      <w:pPr>
+        <w:pStyle w:val="HTMLconformatoprevio"/>
+        <w:shd w:val="clear" w:color="auto" w:fill="242620"/>
+        <w:rPr>
+          <w:rStyle w:val="CdigoHTML"/>
+          <w:color w:val="FFFFFF"/>
+          <w:sz w:val="21"/>
+          <w:szCs w:val="21"/>
+          <w:shd w:val="clear" w:color="auto" w:fill="0C1633"/>
+        </w:rPr>
+      </w:pPr>
+      <w:proofErr w:type="spellStart"/>
+      <w:r>
+        <w:rPr>
+          <w:rStyle w:val="hljs-keyword"/>
+          <w:b/>
+          <w:bCs/>
+          <w:color w:val="F92672"/>
+          <w:sz w:val="21"/>
+          <w:szCs w:val="21"/>
+          <w:shd w:val="clear" w:color="auto" w:fill="0C1633"/>
+        </w:rPr>
+        <w:t>public</w:t>
+      </w:r>
+      <w:proofErr w:type="spellEnd"/>
+      <w:r>
+        <w:rPr>
+          <w:rStyle w:val="CdigoHTML"/>
+          <w:color w:val="FFFFFF"/>
+          <w:sz w:val="21"/>
+          <w:szCs w:val="21"/>
+          <w:shd w:val="clear" w:color="auto" w:fill="0C1633"/>
+        </w:rPr>
+        <w:t xml:space="preserve"> </w:t>
+      </w:r>
+      <w:proofErr w:type="spellStart"/>
+      <w:r>
+        <w:rPr>
+          <w:rStyle w:val="hljs-keyword"/>
+          <w:b/>
+          <w:bCs/>
+          <w:color w:val="F92672"/>
+          <w:sz w:val="21"/>
+          <w:szCs w:val="21"/>
+          <w:shd w:val="clear" w:color="auto" w:fill="0C1633"/>
+        </w:rPr>
+        <w:t>class</w:t>
+      </w:r>
+      <w:proofErr w:type="spellEnd"/>
+      <w:r>
+        <w:rPr>
+          <w:rStyle w:val="hljs-class"/>
+          <w:color w:val="FFFFFF"/>
+          <w:sz w:val="21"/>
+          <w:szCs w:val="21"/>
+          <w:shd w:val="clear" w:color="auto" w:fill="0C1633"/>
+        </w:rPr>
+        <w:t xml:space="preserve"> </w:t>
+      </w:r>
+      <w:r>
+        <w:rPr>
+          <w:rStyle w:val="hljs-title"/>
+          <w:b/>
+          <w:bCs/>
+          <w:color w:val="FFFFFF"/>
+          <w:sz w:val="21"/>
+          <w:szCs w:val="21"/>
+          <w:shd w:val="clear" w:color="auto" w:fill="0C1633"/>
+        </w:rPr>
+        <w:t>Doctor</w:t>
+      </w:r>
+      <w:r>
+        <w:rPr>
+          <w:rStyle w:val="hljs-class"/>
+          <w:color w:val="FFFFFF"/>
+          <w:sz w:val="21"/>
+          <w:szCs w:val="21"/>
+          <w:shd w:val="clear" w:color="auto" w:fill="0C1633"/>
+        </w:rPr>
+        <w:t xml:space="preserve"> </w:t>
+      </w:r>
+      <w:r>
+        <w:rPr>
+          <w:rStyle w:val="CdigoHTML"/>
+          <w:color w:val="FFFFFF"/>
+          <w:sz w:val="21"/>
+          <w:szCs w:val="21"/>
+          <w:shd w:val="clear" w:color="auto" w:fill="0C1633"/>
+        </w:rPr>
+        <w:t>{</w:t>
+      </w:r>
+    </w:p>
+    <w:p>
+      <w:pPr>
+        <w:pStyle w:val="HTMLconformatoprevio"/>
+        <w:shd w:val="clear" w:color="auto" w:fill="242620"/>
+        <w:rPr>
+          <w:rStyle w:val="CdigoHTML"/>
+          <w:color w:val="FFFFFF"/>
+          <w:sz w:val="21"/>
+          <w:szCs w:val="21"/>
+          <w:shd w:val="clear" w:color="auto" w:fill="0C1633"/>
+        </w:rPr>
+      </w:pPr>
+      <w:r>
+        <w:rPr>
+          <w:rStyle w:val="CdigoHTML"/>
+          <w:color w:val="FFFFFF"/>
+          <w:sz w:val="21"/>
+          <w:szCs w:val="21"/>
+          <w:shd w:val="clear" w:color="auto" w:fill="0C1633"/>
+        </w:rPr>
+        <w:t xml:space="preserve">  </w:t>
+      </w:r>
+      <w:r>
+        <w:rPr>
+          <w:rStyle w:val="hljs-comment"/>
+          <w:color w:val="75715E"/>
+          <w:sz w:val="21"/>
+          <w:szCs w:val="21"/>
+          <w:shd w:val="clear" w:color="auto" w:fill="0C1633"/>
+        </w:rPr>
+        <w:t>// Atributos...</w:t>
+      </w:r>
+    </w:p>
+    <w:p>
+      <w:pPr>
+        <w:pStyle w:val="HTMLconformatoprevio"/>
+        <w:shd w:val="clear" w:color="auto" w:fill="242620"/>
+        <w:rPr>
+          <w:rStyle w:val="CdigoHTML"/>
+          <w:color w:val="FFFFFF"/>
+          <w:sz w:val="21"/>
+          <w:szCs w:val="21"/>
+          <w:shd w:val="clear" w:color="auto" w:fill="0C1633"/>
+        </w:rPr>
+      </w:pPr>
+    </w:p>
+    <w:p>
+      <w:pPr>
+        <w:pStyle w:val="HTMLconformatoprevio"/>
+        <w:shd w:val="clear" w:color="auto" w:fill="242620"/>
+        <w:rPr>
+          <w:rStyle w:val="CdigoHTML"/>
+          <w:color w:val="FFFFFF"/>
+          <w:sz w:val="21"/>
+          <w:szCs w:val="21"/>
+          <w:shd w:val="clear" w:color="auto" w:fill="0C1633"/>
+        </w:rPr>
+      </w:pPr>
+      <w:r>
+        <w:rPr>
+          <w:rStyle w:val="CdigoHTML"/>
+          <w:color w:val="FFFFFF"/>
+          <w:sz w:val="21"/>
+          <w:szCs w:val="21"/>
+          <w:shd w:val="clear" w:color="auto" w:fill="0C1633"/>
+        </w:rPr>
+        <w:t xml:space="preserve">  </w:t>
+      </w:r>
+      <w:r>
+        <w:rPr>
+          <w:rStyle w:val="hljs-comment"/>
+          <w:color w:val="75715E"/>
+          <w:sz w:val="21"/>
+          <w:szCs w:val="21"/>
+          <w:shd w:val="clear" w:color="auto" w:fill="0C1633"/>
+        </w:rPr>
+        <w:t>// Método Constructor:</w:t>
+      </w:r>
+    </w:p>
+    <w:p>
+      <w:pPr>
+        <w:pStyle w:val="HTMLconformatoprevio"/>
+        <w:shd w:val="clear" w:color="auto" w:fill="242620"/>
+        <w:rPr>
+          <w:rStyle w:val="CdigoHTML"/>
+          <w:color w:val="FFFFFF"/>
+          <w:sz w:val="21"/>
+          <w:szCs w:val="21"/>
+          <w:shd w:val="clear" w:color="auto" w:fill="0C1633"/>
+        </w:rPr>
+      </w:pPr>
+      <w:r>
+        <w:rPr>
+          <w:rStyle w:val="CdigoHTML"/>
+          <w:color w:val="FFFFFF"/>
+          <w:sz w:val="21"/>
+          <w:szCs w:val="21"/>
+          <w:shd w:val="clear" w:color="auto" w:fill="0C1633"/>
+        </w:rPr>
+        <w:t xml:space="preserve">  </w:t>
+      </w:r>
+      <w:proofErr w:type="gramStart"/>
+      <w:r>
+        <w:rPr>
+          <w:rStyle w:val="CdigoHTML"/>
+          <w:color w:val="FFFFFF"/>
+          <w:sz w:val="21"/>
+          <w:szCs w:val="21"/>
+          <w:shd w:val="clear" w:color="auto" w:fill="0C1633"/>
+        </w:rPr>
+        <w:t>Doctor(</w:t>
+      </w:r>
+      <w:proofErr w:type="gramEnd"/>
+      <w:r>
+        <w:rPr>
+          <w:rStyle w:val="hljs-comment"/>
+          <w:color w:val="75715E"/>
+          <w:sz w:val="21"/>
+          <w:szCs w:val="21"/>
+          <w:shd w:val="clear" w:color="auto" w:fill="0C1633"/>
+        </w:rPr>
+        <w:t>/* parámetros */</w:t>
+      </w:r>
+      <w:r>
+        <w:rPr>
+          <w:rStyle w:val="CdigoHTML"/>
+          <w:color w:val="FFFFFF"/>
+          <w:sz w:val="21"/>
+          <w:szCs w:val="21"/>
+          <w:shd w:val="clear" w:color="auto" w:fill="0C1633"/>
+        </w:rPr>
+        <w:t>) {</w:t>
+      </w:r>
+    </w:p>
+    <w:p>
+      <w:pPr>
+        <w:pStyle w:val="HTMLconformatoprevio"/>
+        <w:shd w:val="clear" w:color="auto" w:fill="242620"/>
+        <w:rPr>
+          <w:rStyle w:val="CdigoHTML"/>
+          <w:color w:val="FFFFFF"/>
+          <w:sz w:val="21"/>
+          <w:szCs w:val="21"/>
+          <w:shd w:val="clear" w:color="auto" w:fill="0C1633"/>
+        </w:rPr>
+      </w:pPr>
+      <w:r>
+        <w:rPr>
+          <w:rStyle w:val="CdigoHTML"/>
+          <w:color w:val="FFFFFF"/>
+          <w:sz w:val="21"/>
+          <w:szCs w:val="21"/>
+          <w:shd w:val="clear" w:color="auto" w:fill="0C1633"/>
+        </w:rPr>
+        <w:t xml:space="preserve">    </w:t>
+      </w:r>
+      <w:r>
+        <w:rPr>
+          <w:rStyle w:val="hljs-comment"/>
+          <w:color w:val="75715E"/>
+          <w:sz w:val="21"/>
+          <w:szCs w:val="21"/>
+          <w:shd w:val="clear" w:color="auto" w:fill="0C1633"/>
+        </w:rPr>
+        <w:t>// Instrucciones que se ejecutan al crear/instanciar</w:t>
+      </w:r>
+    </w:p>
+    <w:p>
+      <w:pPr>
+        <w:pStyle w:val="HTMLconformatoprevio"/>
+        <w:shd w:val="clear" w:color="auto" w:fill="242620"/>
+        <w:rPr>
+          <w:rStyle w:val="CdigoHTML"/>
+          <w:color w:val="FFFFFF"/>
+          <w:sz w:val="21"/>
+          <w:szCs w:val="21"/>
+          <w:shd w:val="clear" w:color="auto" w:fill="0C1633"/>
+        </w:rPr>
+      </w:pPr>
+      <w:r>
+        <w:rPr>
+          <w:rStyle w:val="CdigoHTML"/>
+          <w:color w:val="FFFFFF"/>
+          <w:sz w:val="21"/>
+          <w:szCs w:val="21"/>
+          <w:shd w:val="clear" w:color="auto" w:fill="0C1633"/>
+        </w:rPr>
+        <w:t xml:space="preserve">    </w:t>
+      </w:r>
+      <w:r>
+        <w:rPr>
+          <w:rStyle w:val="hljs-comment"/>
+          <w:color w:val="75715E"/>
+          <w:sz w:val="21"/>
+          <w:szCs w:val="21"/>
+          <w:shd w:val="clear" w:color="auto" w:fill="0C1633"/>
+        </w:rPr>
+        <w:t>// un nuevo objeto con la clase Doctor...</w:t>
+      </w:r>
+    </w:p>
+    <w:p>
+      <w:pPr>
+        <w:pStyle w:val="HTMLconformatoprevio"/>
+        <w:shd w:val="clear" w:color="auto" w:fill="242620"/>
+        <w:rPr>
+          <w:rStyle w:val="CdigoHTML"/>
+          <w:color w:val="FFFFFF"/>
+          <w:sz w:val="21"/>
+          <w:szCs w:val="21"/>
+          <w:shd w:val="clear" w:color="auto" w:fill="0C1633"/>
+        </w:rPr>
+      </w:pPr>
+      <w:r>
+        <w:rPr>
+          <w:rStyle w:val="CdigoHTML"/>
+          <w:color w:val="FFFFFF"/>
+          <w:sz w:val="21"/>
+          <w:szCs w:val="21"/>
+          <w:shd w:val="clear" w:color="auto" w:fill="0C1633"/>
+        </w:rPr>
+        <w:t xml:space="preserve">  }</w:t>
+      </w:r>
+    </w:p>
+    <w:p>
+      <w:pPr>
+        <w:pStyle w:val="HTMLconformatoprevio"/>
+        <w:shd w:val="clear" w:color="auto" w:fill="242620"/>
+        <w:rPr>
+          <w:rStyle w:val="CdigoHTML"/>
+          <w:color w:val="FFFFFF"/>
+          <w:sz w:val="21"/>
+          <w:szCs w:val="21"/>
+          <w:shd w:val="clear" w:color="auto" w:fill="0C1633"/>
+        </w:rPr>
+      </w:pPr>
+      <w:r>
+        <w:rPr>
+          <w:rStyle w:val="CdigoHTML"/>
+          <w:color w:val="FFFFFF"/>
+          <w:sz w:val="21"/>
+          <w:szCs w:val="21"/>
+          <w:shd w:val="clear" w:color="auto" w:fill="0C1633"/>
+        </w:rPr>
+        <w:t>}</w:t>
+      </w:r>
+    </w:p>
+    <w:p>
+      <w:pPr>
+        <w:pStyle w:val="NormalWeb"/>
+        <w:shd w:val="clear" w:color="auto" w:fill="121F3D"/>
+        <w:spacing w:before="0" w:beforeAutospacing="0" w:after="0" w:afterAutospacing="0"/>
+        <w:rPr>
+          <w:rFonts w:ascii="Roboto" w:hAnsi="Roboto"/>
+          <w:color w:val="BECDE3"/>
+        </w:rPr>
+      </w:pPr>
+      <w:r>
+        <w:rPr>
+          <w:rFonts w:ascii="Roboto" w:hAnsi="Roboto"/>
+          <w:color w:val="BECDE3"/>
+        </w:rPr>
+        <w:t>El método constructor no debe regresar ningún valor (no necesitamos un </w:t>
+      </w:r>
+      <w:proofErr w:type="spellStart"/>
+      <w:r>
+        <w:rPr>
+          <w:rStyle w:val="CdigoHTML"/>
+          <w:color w:val="BECDE3"/>
+          <w:shd w:val="clear" w:color="auto" w:fill="0C1633"/>
+        </w:rPr>
+        <w:t>return</w:t>
+      </w:r>
+      <w:proofErr w:type="spellEnd"/>
+      <w:r>
+        <w:rPr>
+          <w:rFonts w:ascii="Roboto" w:hAnsi="Roboto"/>
+          <w:color w:val="BECDE3"/>
+        </w:rPr>
+        <w:t>). Más adelante estudiaremos un poco más a fondo cómo funcionan la sobrecarga de métodos y sobrecarga de constructores.</w:t>
+      </w:r>
+    </w:p>
+    <w:p/>
+    <w:p>
+      <w:pPr>
+        <w:pStyle w:val="Ttulo1"/>
+        <w:shd w:val="clear" w:color="auto" w:fill="121F3D"/>
+        <w:spacing w:before="161" w:beforeAutospacing="0" w:after="161" w:afterAutospacing="0"/>
+        <w:rPr>
+          <w:rFonts w:ascii="Roboto" w:hAnsi="Roboto"/>
+          <w:color w:val="EFF3F8"/>
+        </w:rPr>
+      </w:pPr>
+      <w:proofErr w:type="spellStart"/>
+      <w:r>
+        <w:rPr>
+          <w:rFonts w:ascii="Roboto" w:hAnsi="Roboto"/>
+          <w:color w:val="EFF3F8"/>
+        </w:rPr>
+        <w:lastRenderedPageBreak/>
+        <w:t>Static</w:t>
+      </w:r>
+      <w:proofErr w:type="spellEnd"/>
+      <w:r>
+        <w:rPr>
+          <w:rFonts w:ascii="Roboto" w:hAnsi="Roboto"/>
+          <w:color w:val="EFF3F8"/>
+        </w:rPr>
+        <w:t>: Variables y Métodos Estáticos</w:t>
+      </w:r>
+    </w:p>
+    <w:p>
+      <w:pPr>
+        <w:pStyle w:val="NormalWeb"/>
+        <w:shd w:val="clear" w:color="auto" w:fill="121F3D"/>
+        <w:spacing w:before="0" w:beforeAutospacing="0" w:after="336" w:afterAutospacing="0"/>
+        <w:rPr>
+          <w:rFonts w:ascii="Roboto" w:hAnsi="Roboto"/>
+          <w:color w:val="BECDE3"/>
+        </w:rPr>
+      </w:pPr>
+      <w:r>
+        <w:rPr>
+          <w:rFonts w:ascii="Roboto" w:hAnsi="Roboto"/>
+          <w:color w:val="BECDE3"/>
+        </w:rPr>
+        <w:t>Los métodos y variables estáticos nos ayudan a ejecutar o conseguir algún código desde clases no han sido instanciadas, ya que sus valores se guardan en la memoria de nuestro programa, no en diferentes objetos instanciados a través de una clase.</w:t>
+      </w:r>
+    </w:p>
+    <w:p>
+      <w:pPr>
+        <w:pStyle w:val="NormalWeb"/>
+        <w:shd w:val="clear" w:color="auto" w:fill="121F3D"/>
+        <w:spacing w:before="0" w:beforeAutospacing="0" w:after="336" w:afterAutospacing="0"/>
+        <w:rPr>
+          <w:rFonts w:ascii="Roboto" w:hAnsi="Roboto"/>
+          <w:color w:val="BECDE3"/>
+        </w:rPr>
+      </w:pPr>
+      <w:r>
+        <w:rPr>
+          <w:rFonts w:ascii="Roboto" w:hAnsi="Roboto"/>
+          <w:color w:val="BECDE3"/>
+        </w:rPr>
+        <w:t>Las variables estáticas mantienen su valor durante todo el ciclo de vida de nuestro programa, por lo tanto, podemos alterar los valores de una variable estática desde una clase y consumir su valor alterado desde otra sin necesidad de conectar ambas clases.</w:t>
+      </w:r>
+    </w:p>
+    <w:p>
+      <w:pPr>
+        <w:pStyle w:val="NormalWeb"/>
+        <w:shd w:val="clear" w:color="auto" w:fill="121F3D"/>
+        <w:spacing w:before="0" w:beforeAutospacing="0" w:after="336" w:afterAutospacing="0"/>
+        <w:rPr>
+          <w:rFonts w:ascii="Roboto" w:hAnsi="Roboto"/>
+          <w:color w:val="BECDE3"/>
+        </w:rPr>
+      </w:pPr>
+      <w:r>
+        <w:rPr>
+          <w:rFonts w:ascii="Roboto" w:hAnsi="Roboto"/>
+          <w:color w:val="BECDE3"/>
+        </w:rPr>
+        <w:t>También podemos importar los métodos estáticos de una clase para usarlos sin necesidad de escribir el nombre de la clase:</w:t>
+      </w:r>
+    </w:p>
+    <w:p>
+      <w:pPr>
+        <w:pStyle w:val="HTMLconformatoprevio"/>
+        <w:shd w:val="clear" w:color="auto" w:fill="242620"/>
+        <w:rPr>
+          <w:rStyle w:val="CdigoHTML"/>
+          <w:color w:val="FFFFFF"/>
+          <w:sz w:val="21"/>
+          <w:szCs w:val="21"/>
+          <w:shd w:val="clear" w:color="auto" w:fill="0C1633"/>
+        </w:rPr>
+      </w:pPr>
+      <w:proofErr w:type="spellStart"/>
+      <w:r>
+        <w:rPr>
+          <w:rStyle w:val="hljs-keyword"/>
+          <w:b/>
+          <w:bCs/>
+          <w:color w:val="F92672"/>
+          <w:sz w:val="21"/>
+          <w:szCs w:val="21"/>
+          <w:shd w:val="clear" w:color="auto" w:fill="0C1633"/>
+        </w:rPr>
+        <w:t>import</w:t>
+      </w:r>
+      <w:proofErr w:type="spellEnd"/>
+      <w:r>
+        <w:rPr>
+          <w:rStyle w:val="CdigoHTML"/>
+          <w:color w:val="FFFFFF"/>
+          <w:sz w:val="21"/>
+          <w:szCs w:val="21"/>
+          <w:shd w:val="clear" w:color="auto" w:fill="0C1633"/>
+        </w:rPr>
+        <w:t xml:space="preserve"> </w:t>
+      </w:r>
+      <w:proofErr w:type="spellStart"/>
+      <w:r>
+        <w:rPr>
+          <w:rStyle w:val="hljs-keyword"/>
+          <w:b/>
+          <w:bCs/>
+          <w:color w:val="F92672"/>
+          <w:sz w:val="21"/>
+          <w:szCs w:val="21"/>
+          <w:shd w:val="clear" w:color="auto" w:fill="0C1633"/>
+        </w:rPr>
+        <w:t>static</w:t>
+      </w:r>
+      <w:proofErr w:type="spellEnd"/>
+      <w:r>
+        <w:rPr>
+          <w:rStyle w:val="CdigoHTML"/>
+          <w:color w:val="FFFFFF"/>
+          <w:sz w:val="21"/>
+          <w:szCs w:val="21"/>
+          <w:shd w:val="clear" w:color="auto" w:fill="0C1633"/>
+        </w:rPr>
+        <w:t xml:space="preserve"> </w:t>
+      </w:r>
+      <w:proofErr w:type="gramStart"/>
+      <w:r>
+        <w:rPr>
+          <w:rStyle w:val="CdigoHTML"/>
+          <w:color w:val="FFFFFF"/>
+          <w:sz w:val="21"/>
+          <w:szCs w:val="21"/>
+          <w:shd w:val="clear" w:color="auto" w:fill="0C1633"/>
+        </w:rPr>
+        <w:t>com.anncode</w:t>
+      </w:r>
+      <w:proofErr w:type="gramEnd"/>
+      <w:r>
+        <w:rPr>
+          <w:rStyle w:val="CdigoHTML"/>
+          <w:color w:val="FFFFFF"/>
+          <w:sz w:val="21"/>
+          <w:szCs w:val="21"/>
+          <w:shd w:val="clear" w:color="auto" w:fill="0C1633"/>
+        </w:rPr>
+        <w:t>.operaciones.Calculadora.*</w:t>
+      </w:r>
+    </w:p>
+    <w:p>
+      <w:pPr>
+        <w:pStyle w:val="HTMLconformatoprevio"/>
+        <w:shd w:val="clear" w:color="auto" w:fill="242620"/>
+        <w:rPr>
+          <w:rStyle w:val="CdigoHTML"/>
+          <w:color w:val="FFFFFF"/>
+          <w:sz w:val="21"/>
+          <w:szCs w:val="21"/>
+          <w:shd w:val="clear" w:color="auto" w:fill="0C1633"/>
+          <w:lang w:val="en-US"/>
+        </w:rPr>
+      </w:pPr>
+      <w:r>
+        <w:rPr>
+          <w:rStyle w:val="hljs-keyword"/>
+          <w:b/>
+          <w:bCs/>
+          <w:color w:val="F92672"/>
+          <w:sz w:val="21"/>
+          <w:szCs w:val="21"/>
+          <w:shd w:val="clear" w:color="auto" w:fill="0C1633"/>
+          <w:lang w:val="en-US"/>
+        </w:rPr>
+        <w:t>import</w:t>
+      </w:r>
+      <w:r>
+        <w:rPr>
+          <w:rStyle w:val="CdigoHTML"/>
+          <w:color w:val="FFFFFF"/>
+          <w:sz w:val="21"/>
+          <w:szCs w:val="21"/>
+          <w:shd w:val="clear" w:color="auto" w:fill="0C1633"/>
+          <w:lang w:val="en-US"/>
+        </w:rPr>
+        <w:t xml:space="preserve"> </w:t>
+      </w:r>
+      <w:r>
+        <w:rPr>
+          <w:rStyle w:val="hljs-keyword"/>
+          <w:b/>
+          <w:bCs/>
+          <w:color w:val="F92672"/>
+          <w:sz w:val="21"/>
+          <w:szCs w:val="21"/>
+          <w:shd w:val="clear" w:color="auto" w:fill="0C1633"/>
+          <w:lang w:val="en-US"/>
+        </w:rPr>
+        <w:t>static</w:t>
+      </w:r>
+      <w:r>
+        <w:rPr>
+          <w:rStyle w:val="CdigoHTML"/>
+          <w:color w:val="FFFFFF"/>
+          <w:sz w:val="21"/>
+          <w:szCs w:val="21"/>
+          <w:shd w:val="clear" w:color="auto" w:fill="0C1633"/>
+          <w:lang w:val="en-US"/>
+        </w:rPr>
+        <w:t xml:space="preserve"> </w:t>
+      </w:r>
+      <w:proofErr w:type="gramStart"/>
+      <w:r>
+        <w:rPr>
+          <w:rStyle w:val="CdigoHTML"/>
+          <w:color w:val="FFFFFF"/>
+          <w:sz w:val="21"/>
+          <w:szCs w:val="21"/>
+          <w:shd w:val="clear" w:color="auto" w:fill="0C1633"/>
+          <w:lang w:val="en-US"/>
+        </w:rPr>
+        <w:t>java.lang</w:t>
+      </w:r>
+      <w:proofErr w:type="gramEnd"/>
+      <w:r>
+        <w:rPr>
+          <w:rStyle w:val="CdigoHTML"/>
+          <w:color w:val="FFFFFF"/>
+          <w:sz w:val="21"/>
+          <w:szCs w:val="21"/>
+          <w:shd w:val="clear" w:color="auto" w:fill="0C1633"/>
+          <w:lang w:val="en-US"/>
+        </w:rPr>
+        <w:t>.Math.*</w:t>
+      </w:r>
+    </w:p>
+    <w:p>
+      <w:pPr>
+        <w:pStyle w:val="HTMLconformatoprevio"/>
+        <w:shd w:val="clear" w:color="auto" w:fill="242620"/>
+        <w:rPr>
+          <w:rStyle w:val="CdigoHTML"/>
+          <w:color w:val="FFFFFF"/>
+          <w:sz w:val="21"/>
+          <w:szCs w:val="21"/>
+          <w:shd w:val="clear" w:color="auto" w:fill="0C1633"/>
+          <w:lang w:val="en-US"/>
+        </w:rPr>
+      </w:pPr>
+    </w:p>
+    <w:p>
+      <w:pPr>
+        <w:pStyle w:val="HTMLconformatoprevio"/>
+        <w:shd w:val="clear" w:color="auto" w:fill="242620"/>
+        <w:rPr>
+          <w:rStyle w:val="CdigoHTML"/>
+          <w:color w:val="FFFFFF"/>
+          <w:sz w:val="21"/>
+          <w:szCs w:val="21"/>
+          <w:shd w:val="clear" w:color="auto" w:fill="0C1633"/>
+          <w:lang w:val="en-US"/>
+        </w:rPr>
+      </w:pPr>
+      <w:r>
+        <w:rPr>
+          <w:rStyle w:val="hljs-keyword"/>
+          <w:b/>
+          <w:bCs/>
+          <w:color w:val="F92672"/>
+          <w:sz w:val="21"/>
+          <w:szCs w:val="21"/>
+          <w:shd w:val="clear" w:color="auto" w:fill="0C1633"/>
+          <w:lang w:val="en-US"/>
+        </w:rPr>
+        <w:t>public</w:t>
+      </w:r>
+      <w:r>
+        <w:rPr>
+          <w:rStyle w:val="CdigoHTML"/>
+          <w:color w:val="FFFFFF"/>
+          <w:sz w:val="21"/>
+          <w:szCs w:val="21"/>
+          <w:shd w:val="clear" w:color="auto" w:fill="0C1633"/>
+          <w:lang w:val="en-US"/>
+        </w:rPr>
+        <w:t xml:space="preserve"> </w:t>
+      </w:r>
+      <w:r>
+        <w:rPr>
+          <w:rStyle w:val="hljs-keyword"/>
+          <w:b/>
+          <w:bCs/>
+          <w:color w:val="F92672"/>
+          <w:sz w:val="21"/>
+          <w:szCs w:val="21"/>
+          <w:shd w:val="clear" w:color="auto" w:fill="0C1633"/>
+          <w:lang w:val="en-US"/>
+        </w:rPr>
+        <w:t>class</w:t>
+      </w:r>
+      <w:r>
+        <w:rPr>
+          <w:rStyle w:val="hljs-class"/>
+          <w:color w:val="FFFFFF"/>
+          <w:sz w:val="21"/>
+          <w:szCs w:val="21"/>
+          <w:shd w:val="clear" w:color="auto" w:fill="0C1633"/>
+          <w:lang w:val="en-US"/>
+        </w:rPr>
+        <w:t xml:space="preserve"> </w:t>
+      </w:r>
+      <w:r>
+        <w:rPr>
+          <w:rStyle w:val="hljs-title"/>
+          <w:b/>
+          <w:bCs/>
+          <w:color w:val="FFFFFF"/>
+          <w:sz w:val="21"/>
+          <w:szCs w:val="21"/>
+          <w:shd w:val="clear" w:color="auto" w:fill="0C1633"/>
+          <w:lang w:val="en-US"/>
+        </w:rPr>
+        <w:t>Principal</w:t>
+      </w:r>
+      <w:r>
+        <w:rPr>
+          <w:rStyle w:val="hljs-class"/>
+          <w:color w:val="FFFFFF"/>
+          <w:sz w:val="21"/>
+          <w:szCs w:val="21"/>
+          <w:shd w:val="clear" w:color="auto" w:fill="0C1633"/>
+          <w:lang w:val="en-US"/>
+        </w:rPr>
+        <w:t xml:space="preserve"> </w:t>
+      </w:r>
+      <w:r>
+        <w:rPr>
+          <w:rStyle w:val="CdigoHTML"/>
+          <w:color w:val="FFFFFF"/>
+          <w:sz w:val="21"/>
+          <w:szCs w:val="21"/>
+          <w:shd w:val="clear" w:color="auto" w:fill="0C1633"/>
+          <w:lang w:val="en-US"/>
+        </w:rPr>
+        <w:t>{</w:t>
+      </w:r>
+    </w:p>
+    <w:p>
+      <w:pPr>
+        <w:pStyle w:val="HTMLconformatoprevio"/>
+        <w:shd w:val="clear" w:color="auto" w:fill="242620"/>
+        <w:rPr>
+          <w:rStyle w:val="CdigoHTML"/>
+          <w:color w:val="FFFFFF"/>
+          <w:sz w:val="21"/>
+          <w:szCs w:val="21"/>
+          <w:shd w:val="clear" w:color="auto" w:fill="0C1633"/>
+          <w:lang w:val="en-US"/>
+        </w:rPr>
+      </w:pPr>
+      <w:r>
+        <w:rPr>
+          <w:rStyle w:val="CdigoHTML"/>
+          <w:color w:val="FFFFFF"/>
+          <w:sz w:val="21"/>
+          <w:szCs w:val="21"/>
+          <w:shd w:val="clear" w:color="auto" w:fill="0C1633"/>
+          <w:lang w:val="en-US"/>
+        </w:rPr>
+        <w:t xml:space="preserve">  </w:t>
+      </w:r>
+      <w:r>
+        <w:rPr>
+          <w:rStyle w:val="hljs-keyword"/>
+          <w:b/>
+          <w:bCs/>
+          <w:color w:val="F92672"/>
+          <w:sz w:val="21"/>
+          <w:szCs w:val="21"/>
+          <w:shd w:val="clear" w:color="auto" w:fill="0C1633"/>
+          <w:lang w:val="en-US"/>
+        </w:rPr>
+        <w:t>public</w:t>
+      </w:r>
+      <w:r>
+        <w:rPr>
+          <w:rStyle w:val="hljs-function"/>
+          <w:color w:val="FFFFFF"/>
+          <w:sz w:val="21"/>
+          <w:szCs w:val="21"/>
+          <w:shd w:val="clear" w:color="auto" w:fill="0C1633"/>
+          <w:lang w:val="en-US"/>
+        </w:rPr>
+        <w:t xml:space="preserve"> </w:t>
+      </w:r>
+      <w:r>
+        <w:rPr>
+          <w:rStyle w:val="hljs-keyword"/>
+          <w:b/>
+          <w:bCs/>
+          <w:color w:val="F92672"/>
+          <w:sz w:val="21"/>
+          <w:szCs w:val="21"/>
+          <w:shd w:val="clear" w:color="auto" w:fill="0C1633"/>
+          <w:lang w:val="en-US"/>
+        </w:rPr>
+        <w:t>static</w:t>
+      </w:r>
+      <w:r>
+        <w:rPr>
+          <w:rStyle w:val="hljs-function"/>
+          <w:color w:val="FFFFFF"/>
+          <w:sz w:val="21"/>
+          <w:szCs w:val="21"/>
+          <w:shd w:val="clear" w:color="auto" w:fill="0C1633"/>
+          <w:lang w:val="en-US"/>
+        </w:rPr>
+        <w:t xml:space="preserve"> </w:t>
+      </w:r>
+      <w:r>
+        <w:rPr>
+          <w:rStyle w:val="hljs-title"/>
+          <w:b/>
+          <w:bCs/>
+          <w:color w:val="A6E22E"/>
+          <w:sz w:val="21"/>
+          <w:szCs w:val="21"/>
+          <w:shd w:val="clear" w:color="auto" w:fill="0C1633"/>
+          <w:lang w:val="en-US"/>
+        </w:rPr>
+        <w:t>void</w:t>
+      </w:r>
+      <w:r>
+        <w:rPr>
+          <w:rStyle w:val="hljs-function"/>
+          <w:color w:val="FFFFFF"/>
+          <w:sz w:val="21"/>
+          <w:szCs w:val="21"/>
+          <w:shd w:val="clear" w:color="auto" w:fill="0C1633"/>
+          <w:lang w:val="en-US"/>
+        </w:rPr>
+        <w:t xml:space="preserve"> </w:t>
+      </w:r>
+      <w:r>
+        <w:rPr>
+          <w:rStyle w:val="hljs-params"/>
+          <w:color w:val="FFFFFF"/>
+          <w:sz w:val="21"/>
+          <w:szCs w:val="21"/>
+          <w:shd w:val="clear" w:color="auto" w:fill="0C1633"/>
+          <w:lang w:val="en-US"/>
+        </w:rPr>
+        <w:t>(</w:t>
+      </w:r>
+      <w:proofErr w:type="gramStart"/>
+      <w:r>
+        <w:rPr>
+          <w:rStyle w:val="hljs-params"/>
+          <w:color w:val="FFFFFF"/>
+          <w:sz w:val="21"/>
+          <w:szCs w:val="21"/>
+          <w:shd w:val="clear" w:color="auto" w:fill="0C1633"/>
+          <w:lang w:val="en-US"/>
+        </w:rPr>
+        <w:t>String[</w:t>
+      </w:r>
+      <w:proofErr w:type="gramEnd"/>
+      <w:r>
+        <w:rPr>
+          <w:rStyle w:val="hljs-params"/>
+          <w:color w:val="FFFFFF"/>
+          <w:sz w:val="21"/>
+          <w:szCs w:val="21"/>
+          <w:shd w:val="clear" w:color="auto" w:fill="0C1633"/>
+          <w:lang w:val="en-US"/>
+        </w:rPr>
+        <w:t xml:space="preserve">] </w:t>
+      </w:r>
+      <w:proofErr w:type="spellStart"/>
+      <w:r>
+        <w:rPr>
+          <w:rStyle w:val="hljs-params"/>
+          <w:color w:val="FFFFFF"/>
+          <w:sz w:val="21"/>
+          <w:szCs w:val="21"/>
+          <w:shd w:val="clear" w:color="auto" w:fill="0C1633"/>
+          <w:lang w:val="en-US"/>
+        </w:rPr>
+        <w:t>args</w:t>
+      </w:r>
+      <w:proofErr w:type="spellEnd"/>
+      <w:r>
+        <w:rPr>
+          <w:rStyle w:val="hljs-params"/>
+          <w:color w:val="FFFFFF"/>
+          <w:sz w:val="21"/>
+          <w:szCs w:val="21"/>
+          <w:shd w:val="clear" w:color="auto" w:fill="0C1633"/>
+          <w:lang w:val="en-US"/>
+        </w:rPr>
+        <w:t>)</w:t>
+      </w:r>
+      <w:r>
+        <w:rPr>
+          <w:rStyle w:val="hljs-function"/>
+          <w:color w:val="FFFFFF"/>
+          <w:sz w:val="21"/>
+          <w:szCs w:val="21"/>
+          <w:shd w:val="clear" w:color="auto" w:fill="0C1633"/>
+          <w:lang w:val="en-US"/>
+        </w:rPr>
+        <w:t xml:space="preserve"> </w:t>
+      </w:r>
+      <w:r>
+        <w:rPr>
+          <w:rStyle w:val="CdigoHTML"/>
+          <w:color w:val="FFFFFF"/>
+          <w:sz w:val="21"/>
+          <w:szCs w:val="21"/>
+          <w:shd w:val="clear" w:color="auto" w:fill="0C1633"/>
+          <w:lang w:val="en-US"/>
+        </w:rPr>
+        <w:t>{</w:t>
+      </w:r>
+    </w:p>
+    <w:p>
+      <w:pPr>
+        <w:pStyle w:val="HTMLconformatoprevio"/>
+        <w:shd w:val="clear" w:color="auto" w:fill="242620"/>
+        <w:rPr>
+          <w:rStyle w:val="CdigoHTML"/>
+          <w:color w:val="FFFFFF"/>
+          <w:sz w:val="21"/>
+          <w:szCs w:val="21"/>
+          <w:shd w:val="clear" w:color="auto" w:fill="0C1633"/>
+          <w:lang w:val="en-US"/>
+        </w:rPr>
+      </w:pPr>
+      <w:r>
+        <w:rPr>
+          <w:rStyle w:val="CdigoHTML"/>
+          <w:color w:val="FFFFFF"/>
+          <w:sz w:val="21"/>
+          <w:szCs w:val="21"/>
+          <w:shd w:val="clear" w:color="auto" w:fill="0C1633"/>
+          <w:lang w:val="en-US"/>
+        </w:rPr>
+        <w:t xml:space="preserve">    </w:t>
+      </w:r>
+      <w:r>
+        <w:rPr>
+          <w:rStyle w:val="hljs-keyword"/>
+          <w:b/>
+          <w:bCs/>
+          <w:color w:val="F92672"/>
+          <w:sz w:val="21"/>
+          <w:szCs w:val="21"/>
+          <w:shd w:val="clear" w:color="auto" w:fill="0C1633"/>
+          <w:lang w:val="en-US"/>
+        </w:rPr>
+        <w:t>int</w:t>
+      </w:r>
+      <w:r>
+        <w:rPr>
+          <w:rStyle w:val="CdigoHTML"/>
+          <w:color w:val="FFFFFF"/>
+          <w:sz w:val="21"/>
+          <w:szCs w:val="21"/>
+          <w:shd w:val="clear" w:color="auto" w:fill="0C1633"/>
+          <w:lang w:val="en-US"/>
+        </w:rPr>
+        <w:t xml:space="preserve"> number = </w:t>
+      </w:r>
+      <w:proofErr w:type="spellStart"/>
+      <w:proofErr w:type="gramStart"/>
+      <w:r>
+        <w:rPr>
+          <w:rStyle w:val="CdigoHTML"/>
+          <w:color w:val="FFFFFF"/>
+          <w:sz w:val="21"/>
+          <w:szCs w:val="21"/>
+          <w:shd w:val="clear" w:color="auto" w:fill="0C1633"/>
+          <w:lang w:val="en-US"/>
+        </w:rPr>
+        <w:t>suma</w:t>
+      </w:r>
+      <w:proofErr w:type="spellEnd"/>
+      <w:r>
+        <w:rPr>
+          <w:rStyle w:val="CdigoHTML"/>
+          <w:color w:val="FFFFFF"/>
+          <w:sz w:val="21"/>
+          <w:szCs w:val="21"/>
+          <w:shd w:val="clear" w:color="auto" w:fill="0C1633"/>
+          <w:lang w:val="en-US"/>
+        </w:rPr>
+        <w:t>(</w:t>
+      </w:r>
+      <w:proofErr w:type="gramEnd"/>
+      <w:r>
+        <w:rPr>
+          <w:rStyle w:val="hljs-number"/>
+          <w:color w:val="FFFFFF"/>
+          <w:sz w:val="21"/>
+          <w:szCs w:val="21"/>
+          <w:shd w:val="clear" w:color="auto" w:fill="0C1633"/>
+          <w:lang w:val="en-US"/>
+        </w:rPr>
+        <w:t>3</w:t>
+      </w:r>
+      <w:r>
+        <w:rPr>
+          <w:rStyle w:val="CdigoHTML"/>
+          <w:color w:val="FFFFFF"/>
+          <w:sz w:val="21"/>
+          <w:szCs w:val="21"/>
+          <w:shd w:val="clear" w:color="auto" w:fill="0C1633"/>
+          <w:lang w:val="en-US"/>
+        </w:rPr>
+        <w:t xml:space="preserve">, </w:t>
+      </w:r>
+      <w:r>
+        <w:rPr>
+          <w:rStyle w:val="hljs-number"/>
+          <w:color w:val="FFFFFF"/>
+          <w:sz w:val="21"/>
+          <w:szCs w:val="21"/>
+          <w:shd w:val="clear" w:color="auto" w:fill="0C1633"/>
+          <w:lang w:val="en-US"/>
+        </w:rPr>
+        <w:t>5</w:t>
+      </w:r>
+      <w:r>
+        <w:rPr>
+          <w:rStyle w:val="CdigoHTML"/>
+          <w:color w:val="FFFFFF"/>
+          <w:sz w:val="21"/>
+          <w:szCs w:val="21"/>
+          <w:shd w:val="clear" w:color="auto" w:fill="0C1633"/>
+          <w:lang w:val="en-US"/>
+        </w:rPr>
+        <w:t>);</w:t>
+      </w:r>
+    </w:p>
+    <w:p>
+      <w:pPr>
+        <w:pStyle w:val="HTMLconformatoprevio"/>
+        <w:shd w:val="clear" w:color="auto" w:fill="242620"/>
+        <w:rPr>
+          <w:rStyle w:val="CdigoHTML"/>
+          <w:color w:val="FFFFFF"/>
+          <w:sz w:val="21"/>
+          <w:szCs w:val="21"/>
+          <w:shd w:val="clear" w:color="auto" w:fill="0C1633"/>
+          <w:lang w:val="en-US"/>
+        </w:rPr>
+      </w:pPr>
+      <w:r>
+        <w:rPr>
+          <w:rStyle w:val="CdigoHTML"/>
+          <w:color w:val="FFFFFF"/>
+          <w:sz w:val="21"/>
+          <w:szCs w:val="21"/>
+          <w:shd w:val="clear" w:color="auto" w:fill="0C1633"/>
+          <w:lang w:val="en-US"/>
+        </w:rPr>
+        <w:t xml:space="preserve">    </w:t>
+      </w:r>
+      <w:proofErr w:type="spellStart"/>
+      <w:r>
+        <w:rPr>
+          <w:rStyle w:val="CdigoHTML"/>
+          <w:color w:val="FFFFFF"/>
+          <w:sz w:val="21"/>
+          <w:szCs w:val="21"/>
+          <w:shd w:val="clear" w:color="auto" w:fill="0C1633"/>
+          <w:lang w:val="en-US"/>
+        </w:rPr>
+        <w:t>System.out.println</w:t>
+      </w:r>
+      <w:proofErr w:type="spellEnd"/>
+      <w:r>
+        <w:rPr>
+          <w:rStyle w:val="CdigoHTML"/>
+          <w:color w:val="FFFFFF"/>
+          <w:sz w:val="21"/>
+          <w:szCs w:val="21"/>
+          <w:shd w:val="clear" w:color="auto" w:fill="0C1633"/>
+          <w:lang w:val="en-US"/>
+        </w:rPr>
+        <w:t>(number + PI);</w:t>
+      </w:r>
+    </w:p>
+    <w:p>
+      <w:pPr>
+        <w:pStyle w:val="HTMLconformatoprevio"/>
+        <w:shd w:val="clear" w:color="auto" w:fill="242620"/>
+        <w:rPr>
+          <w:rStyle w:val="CdigoHTML"/>
+          <w:color w:val="FFFFFF"/>
+          <w:sz w:val="21"/>
+          <w:szCs w:val="21"/>
+          <w:shd w:val="clear" w:color="auto" w:fill="0C1633"/>
+        </w:rPr>
+      </w:pPr>
+      <w:r>
+        <w:rPr>
+          <w:rStyle w:val="CdigoHTML"/>
+          <w:color w:val="FFFFFF"/>
+          <w:sz w:val="21"/>
+          <w:szCs w:val="21"/>
+          <w:shd w:val="clear" w:color="auto" w:fill="0C1633"/>
+          <w:lang w:val="en-US"/>
+        </w:rPr>
+        <w:t xml:space="preserve">  </w:t>
+      </w:r>
+      <w:r>
+        <w:rPr>
+          <w:rStyle w:val="CdigoHTML"/>
+          <w:color w:val="FFFFFF"/>
+          <w:sz w:val="21"/>
+          <w:szCs w:val="21"/>
+          <w:shd w:val="clear" w:color="auto" w:fill="0C1633"/>
+        </w:rPr>
+        <w:t>}</w:t>
+      </w:r>
+    </w:p>
+    <w:p>
+      <w:pPr>
+        <w:pStyle w:val="HTMLconformatoprevio"/>
+        <w:shd w:val="clear" w:color="auto" w:fill="242620"/>
+        <w:rPr>
+          <w:color w:val="FFFFFF"/>
+          <w:sz w:val="21"/>
+          <w:szCs w:val="21"/>
+        </w:rPr>
+      </w:pPr>
+      <w:r>
+        <w:rPr>
+          <w:rStyle w:val="CdigoHTML"/>
+          <w:color w:val="FFFFFF"/>
+          <w:sz w:val="21"/>
+          <w:szCs w:val="21"/>
+          <w:shd w:val="clear" w:color="auto" w:fill="0C1633"/>
+        </w:rPr>
+        <w:t>}</w:t>
+      </w:r>
+    </w:p>
+    <w:p/>
+    <w:p>
+      <w:pPr>
+        <w:pStyle w:val="NormalWeb"/>
+        <w:shd w:val="clear" w:color="auto" w:fill="24385B"/>
+        <w:spacing w:before="0" w:beforeAutospacing="0" w:after="0" w:afterAutospacing="0"/>
+        <w:rPr>
+          <w:rFonts w:ascii="Roboto" w:hAnsi="Roboto"/>
+          <w:color w:val="EFF3F8"/>
+          <w:sz w:val="21"/>
+          <w:szCs w:val="21"/>
+        </w:rPr>
+      </w:pPr>
+      <w:r>
+        <w:rPr>
+          <w:rFonts w:ascii="Roboto" w:hAnsi="Roboto"/>
+          <w:color w:val="EFF3F8"/>
+          <w:sz w:val="21"/>
+          <w:szCs w:val="21"/>
+        </w:rPr>
+        <w:t>¿</w:t>
+      </w:r>
+      <w:proofErr w:type="spellStart"/>
+      <w:r>
+        <w:rPr>
+          <w:rFonts w:ascii="Roboto" w:hAnsi="Roboto"/>
+          <w:color w:val="EFF3F8"/>
+          <w:sz w:val="21"/>
+          <w:szCs w:val="21"/>
+        </w:rPr>
+        <w:t>Que</w:t>
+      </w:r>
+      <w:proofErr w:type="spellEnd"/>
+      <w:r>
+        <w:rPr>
+          <w:rFonts w:ascii="Roboto" w:hAnsi="Roboto"/>
+          <w:color w:val="EFF3F8"/>
+          <w:sz w:val="21"/>
+          <w:szCs w:val="21"/>
+        </w:rPr>
+        <w:t xml:space="preserve"> es </w:t>
+      </w:r>
+      <w:proofErr w:type="spellStart"/>
+      <w:r>
+        <w:rPr>
+          <w:rStyle w:val="Textoennegrita"/>
+          <w:rFonts w:ascii="Roboto" w:hAnsi="Roboto"/>
+          <w:color w:val="EFF3F8"/>
+          <w:sz w:val="21"/>
+          <w:szCs w:val="21"/>
+        </w:rPr>
+        <w:t>Static</w:t>
+      </w:r>
+      <w:proofErr w:type="spellEnd"/>
+      <w:r>
+        <w:rPr>
+          <w:rFonts w:ascii="Roboto" w:hAnsi="Roboto"/>
+          <w:color w:val="EFF3F8"/>
+          <w:sz w:val="21"/>
+          <w:szCs w:val="21"/>
+        </w:rPr>
+        <w:t>? se utiliza para definir métodos o variables de ese tipo estático. Utilizamos </w:t>
+      </w:r>
+      <w:proofErr w:type="spellStart"/>
+      <w:r>
+        <w:rPr>
+          <w:rStyle w:val="Textoennegrita"/>
+          <w:rFonts w:ascii="Roboto" w:hAnsi="Roboto"/>
+          <w:color w:val="EFF3F8"/>
+          <w:sz w:val="21"/>
+          <w:szCs w:val="21"/>
+        </w:rPr>
+        <w:t>Static</w:t>
+      </w:r>
+      <w:proofErr w:type="spellEnd"/>
+      <w:r>
+        <w:rPr>
+          <w:rFonts w:ascii="Roboto" w:hAnsi="Roboto"/>
+          <w:color w:val="EFF3F8"/>
+          <w:sz w:val="21"/>
+          <w:szCs w:val="21"/>
+        </w:rPr>
+        <w:t> para llamar una variable sin utilizar un objeto. Se invoca en una clase que no tiene instancias de la clase.</w:t>
+      </w:r>
+    </w:p>
+    <w:p>
+      <w:pPr>
+        <w:pStyle w:val="NormalWeb"/>
+        <w:shd w:val="clear" w:color="auto" w:fill="24385B"/>
+        <w:spacing w:before="0" w:beforeAutospacing="0" w:after="0" w:afterAutospacing="0"/>
+        <w:rPr>
+          <w:rFonts w:ascii="Roboto" w:hAnsi="Roboto"/>
+          <w:color w:val="EFF3F8"/>
+          <w:sz w:val="21"/>
+          <w:szCs w:val="21"/>
+        </w:rPr>
+      </w:pPr>
+      <w:r>
+        <w:rPr>
+          <w:rFonts w:ascii="Roboto" w:hAnsi="Roboto"/>
+          <w:color w:val="EFF3F8"/>
+          <w:sz w:val="21"/>
+          <w:szCs w:val="21"/>
+        </w:rPr>
+        <w:t>¿</w:t>
+      </w:r>
+      <w:proofErr w:type="spellStart"/>
+      <w:r>
+        <w:rPr>
+          <w:rFonts w:ascii="Roboto" w:hAnsi="Roboto"/>
+          <w:color w:val="EFF3F8"/>
+          <w:sz w:val="21"/>
+          <w:szCs w:val="21"/>
+        </w:rPr>
+        <w:t>Que</w:t>
+      </w:r>
+      <w:proofErr w:type="spellEnd"/>
+      <w:r>
+        <w:rPr>
+          <w:rFonts w:ascii="Roboto" w:hAnsi="Roboto"/>
+          <w:color w:val="EFF3F8"/>
+          <w:sz w:val="21"/>
+          <w:szCs w:val="21"/>
+        </w:rPr>
+        <w:t xml:space="preserve"> nivel de </w:t>
+      </w:r>
+      <w:proofErr w:type="spellStart"/>
+      <w:r>
+        <w:rPr>
+          <w:rStyle w:val="Textoennegrita"/>
+          <w:rFonts w:ascii="Roboto" w:hAnsi="Roboto"/>
+          <w:color w:val="EFF3F8"/>
+          <w:sz w:val="21"/>
+          <w:szCs w:val="21"/>
+        </w:rPr>
+        <w:t>Scope</w:t>
+      </w:r>
+      <w:proofErr w:type="spellEnd"/>
+      <w:r>
+        <w:rPr>
+          <w:rFonts w:ascii="Roboto" w:hAnsi="Roboto"/>
+          <w:color w:val="EFF3F8"/>
+          <w:sz w:val="21"/>
+          <w:szCs w:val="21"/>
+        </w:rPr>
+        <w:t> tiene una variable de tipo </w:t>
+      </w:r>
+      <w:proofErr w:type="spellStart"/>
+      <w:r>
+        <w:rPr>
+          <w:rStyle w:val="Textoennegrita"/>
+          <w:rFonts w:ascii="Roboto" w:hAnsi="Roboto"/>
+          <w:color w:val="EFF3F8"/>
+          <w:sz w:val="21"/>
+          <w:szCs w:val="21"/>
+        </w:rPr>
+        <w:t>Static</w:t>
+      </w:r>
+      <w:proofErr w:type="spellEnd"/>
+      <w:r>
+        <w:rPr>
+          <w:rFonts w:ascii="Roboto" w:hAnsi="Roboto"/>
+          <w:color w:val="EFF3F8"/>
+          <w:sz w:val="21"/>
+          <w:szCs w:val="21"/>
+        </w:rPr>
+        <w:t>? Una variable de ese tipo, mantiene su ciclo de vida en todo el programa mientras este corriendo el programa.</w:t>
+      </w:r>
+    </w:p>
+    <w:p>
+      <w:hyperlink r:id="rId9" w:history="1">
+        <w:r>
+          <w:rPr>
+            <w:rStyle w:val="Hipervnculo"/>
+          </w:rPr>
+          <w:t>https://www.youtube.com/watch?v=mvBX4-5-A4o</w:t>
+        </w:r>
+      </w:hyperlink>
+    </w:p>
+    <w:p/>
+    <w:p>
+      <w:pPr>
+        <w:pStyle w:val="Ttulo1"/>
+        <w:shd w:val="clear" w:color="auto" w:fill="121F3D"/>
+        <w:spacing w:before="161" w:beforeAutospacing="0" w:after="161" w:afterAutospacing="0"/>
+        <w:rPr>
+          <w:rFonts w:ascii="Roboto" w:hAnsi="Roboto"/>
+          <w:color w:val="EFF3F8"/>
+        </w:rPr>
+      </w:pPr>
+      <w:r>
+        <w:rPr>
+          <w:rFonts w:ascii="Roboto" w:hAnsi="Roboto"/>
+          <w:color w:val="EFF3F8"/>
+        </w:rPr>
+        <w:t>Creando elementos estáticos</w:t>
+      </w:r>
+    </w:p>
+    <w:p>
+      <w:pPr>
+        <w:pStyle w:val="NormalWeb"/>
+        <w:shd w:val="clear" w:color="auto" w:fill="121F3D"/>
+        <w:spacing w:before="0" w:beforeAutospacing="0" w:after="0" w:afterAutospacing="0"/>
+        <w:rPr>
+          <w:rFonts w:ascii="Roboto" w:hAnsi="Roboto"/>
+          <w:color w:val="BECDE3"/>
+        </w:rPr>
+      </w:pPr>
+      <w:r>
+        <w:rPr>
+          <w:rFonts w:ascii="Roboto" w:hAnsi="Roboto"/>
+          <w:color w:val="BECDE3"/>
+        </w:rPr>
+        <w:t>En muchos casos nuestro código necesita ejecutar métodos que no necesariamente deben pertenecer a un objeto o instancia en concreto, ya que pueden ser muy generales (así como </w:t>
+      </w:r>
+      <w:proofErr w:type="spellStart"/>
+      <w:r>
+        <w:rPr>
+          <w:rStyle w:val="CdigoHTML"/>
+          <w:color w:val="BECDE3"/>
+          <w:shd w:val="clear" w:color="auto" w:fill="0C1633"/>
+        </w:rPr>
+        <w:t>Math.Random</w:t>
+      </w:r>
+      <w:proofErr w:type="spellEnd"/>
+      <w:r>
+        <w:rPr>
+          <w:rFonts w:ascii="Roboto" w:hAnsi="Roboto"/>
+          <w:color w:val="BECDE3"/>
+        </w:rPr>
+        <w:t>) o los valores que almacenamos deben ser los mismos, sin importar si los consumimos desde una o más clases.</w:t>
+      </w:r>
+    </w:p>
+    <w:p>
+      <w:pPr>
+        <w:pStyle w:val="NormalWeb"/>
+        <w:shd w:val="clear" w:color="auto" w:fill="121F3D"/>
+        <w:spacing w:before="0" w:beforeAutospacing="0" w:after="336" w:afterAutospacing="0"/>
+        <w:rPr>
+          <w:rFonts w:ascii="Roboto" w:hAnsi="Roboto"/>
+          <w:color w:val="BECDE3"/>
+        </w:rPr>
+      </w:pPr>
+      <w:r>
+        <w:rPr>
+          <w:rFonts w:ascii="Roboto" w:hAnsi="Roboto"/>
+          <w:color w:val="BECDE3"/>
+        </w:rPr>
+        <w:t>En todos estos casos vale la pena usar variables y métodos estáticos.</w:t>
       </w:r>
     </w:p>
     <w:p/>
@@ -530,9 +4598,9 @@
 <file path=word/numbering.xml><?xml version="1.0" encoding="utf-8"?>
 <w:numbering xmlns:wpc="http://schemas.microsoft.com/office/word/2010/wordprocessingCanvas" xmlns:cx="http://schemas.microsoft.com/office/drawing/2014/chartex" xmlns:cx1="http://schemas.microsoft.com/office/drawing/2015/9/8/chartex" xmlns:cx2="http://schemas.microsoft.com/office/drawing/2015/10/21/chartex" xmlns:cx3="http://schemas.microsoft.com/office/drawing/2016/5/9/chartex" xmlns:cx4="http://schemas.microsoft.com/office/drawing/2016/5/10/chartex" xmlns:cx5="http://schemas.microsoft.com/office/drawing/2016/5/11/chartex" xmlns:cx6="http://schemas.microsoft.com/office/drawing/2016/5/12/chartex" xmlns:cx7="http://schemas.microsoft.com/office/drawing/2016/5/13/chartex" xmlns:cx8="http://schemas.microsoft.com/office/drawing/2016/5/14/chartex" xmlns:mc="http://schemas.openxmlformats.org/markup-compatibility/2006" xmlns:aink="http://schemas.microsoft.com/office/drawing/2016/ink" xmlns:am3d="http://schemas.microsoft.com/office/drawing/2017/model3d" xmlns:o="urn:schemas-microsoft-com:office:office" xmlns:oel="http://schemas.microsoft.com/office/2019/extlst" xmlns:r="http://schemas.openxmlformats.org/officeDocument/2006/relationships" xmlns:m="http://schemas.openxmlformats.org/officeDocument/2006/math" xmlns:v="urn:schemas-microsoft-com:vml" xmlns:wp14="http://schemas.microsoft.com/office/word/2010/wordprocessingDrawing" xmlns:wp="http://schemas.openxmlformats.org/drawingml/2006/wordprocessingDrawing" xmlns:w10="urn:schemas-microsoft-com:office:word" xmlns:w="http://schemas.openxmlformats.org/wordprocessingml/2006/main" xmlns:w14="http://schemas.microsoft.com/office/word/2010/wordml" xmlns:w15="http://schemas.microsoft.com/office/word/2012/wordml" xmlns:w16cex="http://schemas.microsoft.com/office/word/2018/wordml/cex" xmlns:w16cid="http://schemas.microsoft.com/office/word/2016/wordml/cid" xmlns:w16="http://schemas.microsoft.com/office/word/2018/wordml" xmlns:w16sdtdh="http://schemas.microsoft.com/office/word/2020/wordml/sdtdatahash" xmlns:w16se="http://schemas.microsoft.com/office/word/2015/wordml/symex" xmlns:wpg="http://schemas.microsoft.com/office/word/2010/wordprocessingGroup" xmlns:wpi="http://schemas.microsoft.com/office/word/2010/wordprocessingInk" xmlns:wne="http://schemas.microsoft.com/office/word/2006/wordml" xmlns:wps="http://schemas.microsoft.com/office/word/2010/wordprocessingShape" mc:Ignorable="w14 w15 w16se w16cid w16 w16cex w16sdtdh wp14">
   <w:abstractNum w:abstractNumId="0" w15:restartNumberingAfterBreak="0">
-    <w:nsid w:val="0E712C50"/>
+    <w:nsid w:val="06F35697"/>
     <w:multiLevelType w:val="multilevel"/>
-    <w:tmpl w:val="5D260438"/>
+    <w:tmpl w:val="356A72B8"/>
     <w:lvl w:ilvl="0">
       <w:start w:val="1"/>
       <w:numFmt w:val="bullet"/>
@@ -679,9 +4747,9 @@
     </w:lvl>
   </w:abstractNum>
   <w:abstractNum w:abstractNumId="1" w15:restartNumberingAfterBreak="0">
-    <w:nsid w:val="4FF650AB"/>
+    <w:nsid w:val="0E712C50"/>
     <w:multiLevelType w:val="multilevel"/>
-    <w:tmpl w:val="FD28971E"/>
+    <w:tmpl w:val="5D260438"/>
     <w:lvl w:ilvl="0">
       <w:start w:val="1"/>
       <w:numFmt w:val="bullet"/>
@@ -827,11 +4895,619 @@
       </w:rPr>
     </w:lvl>
   </w:abstractNum>
+  <w:abstractNum w:abstractNumId="2" w15:restartNumberingAfterBreak="0">
+    <w:nsid w:val="13A13324"/>
+    <w:multiLevelType w:val="multilevel"/>
+    <w:tmpl w:val="6EC62B62"/>
+    <w:lvl w:ilvl="0">
+      <w:start w:val="1"/>
+      <w:numFmt w:val="bullet"/>
+      <w:lvlText w:val=""/>
+      <w:lvlJc w:val="left"/>
+      <w:pPr>
+        <w:tabs>
+          <w:tab w:val="num" w:pos="720"/>
+        </w:tabs>
+        <w:ind w:left="720" w:hanging="360"/>
+      </w:pPr>
+      <w:rPr>
+        <w:rFonts w:ascii="Symbol" w:hAnsi="Symbol" w:hint="default"/>
+        <w:sz w:val="20"/>
+      </w:rPr>
+    </w:lvl>
+    <w:lvl w:ilvl="1" w:tentative="1">
+      <w:start w:val="1"/>
+      <w:numFmt w:val="bullet"/>
+      <w:lvlText w:val="o"/>
+      <w:lvlJc w:val="left"/>
+      <w:pPr>
+        <w:tabs>
+          <w:tab w:val="num" w:pos="1440"/>
+        </w:tabs>
+        <w:ind w:left="1440" w:hanging="360"/>
+      </w:pPr>
+      <w:rPr>
+        <w:rFonts w:ascii="Courier New" w:hAnsi="Courier New" w:hint="default"/>
+        <w:sz w:val="20"/>
+      </w:rPr>
+    </w:lvl>
+    <w:lvl w:ilvl="2" w:tentative="1">
+      <w:start w:val="1"/>
+      <w:numFmt w:val="bullet"/>
+      <w:lvlText w:val=""/>
+      <w:lvlJc w:val="left"/>
+      <w:pPr>
+        <w:tabs>
+          <w:tab w:val="num" w:pos="2160"/>
+        </w:tabs>
+        <w:ind w:left="2160" w:hanging="360"/>
+      </w:pPr>
+      <w:rPr>
+        <w:rFonts w:ascii="Wingdings" w:hAnsi="Wingdings" w:hint="default"/>
+        <w:sz w:val="20"/>
+      </w:rPr>
+    </w:lvl>
+    <w:lvl w:ilvl="3" w:tentative="1">
+      <w:start w:val="1"/>
+      <w:numFmt w:val="bullet"/>
+      <w:lvlText w:val=""/>
+      <w:lvlJc w:val="left"/>
+      <w:pPr>
+        <w:tabs>
+          <w:tab w:val="num" w:pos="2880"/>
+        </w:tabs>
+        <w:ind w:left="2880" w:hanging="360"/>
+      </w:pPr>
+      <w:rPr>
+        <w:rFonts w:ascii="Wingdings" w:hAnsi="Wingdings" w:hint="default"/>
+        <w:sz w:val="20"/>
+      </w:rPr>
+    </w:lvl>
+    <w:lvl w:ilvl="4" w:tentative="1">
+      <w:start w:val="1"/>
+      <w:numFmt w:val="bullet"/>
+      <w:lvlText w:val=""/>
+      <w:lvlJc w:val="left"/>
+      <w:pPr>
+        <w:tabs>
+          <w:tab w:val="num" w:pos="3600"/>
+        </w:tabs>
+        <w:ind w:left="3600" w:hanging="360"/>
+      </w:pPr>
+      <w:rPr>
+        <w:rFonts w:ascii="Wingdings" w:hAnsi="Wingdings" w:hint="default"/>
+        <w:sz w:val="20"/>
+      </w:rPr>
+    </w:lvl>
+    <w:lvl w:ilvl="5" w:tentative="1">
+      <w:start w:val="1"/>
+      <w:numFmt w:val="bullet"/>
+      <w:lvlText w:val=""/>
+      <w:lvlJc w:val="left"/>
+      <w:pPr>
+        <w:tabs>
+          <w:tab w:val="num" w:pos="4320"/>
+        </w:tabs>
+        <w:ind w:left="4320" w:hanging="360"/>
+      </w:pPr>
+      <w:rPr>
+        <w:rFonts w:ascii="Wingdings" w:hAnsi="Wingdings" w:hint="default"/>
+        <w:sz w:val="20"/>
+      </w:rPr>
+    </w:lvl>
+    <w:lvl w:ilvl="6" w:tentative="1">
+      <w:start w:val="1"/>
+      <w:numFmt w:val="bullet"/>
+      <w:lvlText w:val=""/>
+      <w:lvlJc w:val="left"/>
+      <w:pPr>
+        <w:tabs>
+          <w:tab w:val="num" w:pos="5040"/>
+        </w:tabs>
+        <w:ind w:left="5040" w:hanging="360"/>
+      </w:pPr>
+      <w:rPr>
+        <w:rFonts w:ascii="Wingdings" w:hAnsi="Wingdings" w:hint="default"/>
+        <w:sz w:val="20"/>
+      </w:rPr>
+    </w:lvl>
+    <w:lvl w:ilvl="7" w:tentative="1">
+      <w:start w:val="1"/>
+      <w:numFmt w:val="bullet"/>
+      <w:lvlText w:val=""/>
+      <w:lvlJc w:val="left"/>
+      <w:pPr>
+        <w:tabs>
+          <w:tab w:val="num" w:pos="5760"/>
+        </w:tabs>
+        <w:ind w:left="5760" w:hanging="360"/>
+      </w:pPr>
+      <w:rPr>
+        <w:rFonts w:ascii="Wingdings" w:hAnsi="Wingdings" w:hint="default"/>
+        <w:sz w:val="20"/>
+      </w:rPr>
+    </w:lvl>
+    <w:lvl w:ilvl="8" w:tentative="1">
+      <w:start w:val="1"/>
+      <w:numFmt w:val="bullet"/>
+      <w:lvlText w:val=""/>
+      <w:lvlJc w:val="left"/>
+      <w:pPr>
+        <w:tabs>
+          <w:tab w:val="num" w:pos="6480"/>
+        </w:tabs>
+        <w:ind w:left="6480" w:hanging="360"/>
+      </w:pPr>
+      <w:rPr>
+        <w:rFonts w:ascii="Wingdings" w:hAnsi="Wingdings" w:hint="default"/>
+        <w:sz w:val="20"/>
+      </w:rPr>
+    </w:lvl>
+  </w:abstractNum>
+  <w:abstractNum w:abstractNumId="3" w15:restartNumberingAfterBreak="0">
+    <w:nsid w:val="16EA48A5"/>
+    <w:multiLevelType w:val="multilevel"/>
+    <w:tmpl w:val="4D9CB164"/>
+    <w:lvl w:ilvl="0">
+      <w:start w:val="1"/>
+      <w:numFmt w:val="bullet"/>
+      <w:lvlText w:val=""/>
+      <w:lvlJc w:val="left"/>
+      <w:pPr>
+        <w:tabs>
+          <w:tab w:val="num" w:pos="720"/>
+        </w:tabs>
+        <w:ind w:left="720" w:hanging="360"/>
+      </w:pPr>
+      <w:rPr>
+        <w:rFonts w:ascii="Symbol" w:hAnsi="Symbol" w:hint="default"/>
+        <w:sz w:val="20"/>
+      </w:rPr>
+    </w:lvl>
+    <w:lvl w:ilvl="1" w:tentative="1">
+      <w:start w:val="1"/>
+      <w:numFmt w:val="bullet"/>
+      <w:lvlText w:val="o"/>
+      <w:lvlJc w:val="left"/>
+      <w:pPr>
+        <w:tabs>
+          <w:tab w:val="num" w:pos="1440"/>
+        </w:tabs>
+        <w:ind w:left="1440" w:hanging="360"/>
+      </w:pPr>
+      <w:rPr>
+        <w:rFonts w:ascii="Courier New" w:hAnsi="Courier New" w:hint="default"/>
+        <w:sz w:val="20"/>
+      </w:rPr>
+    </w:lvl>
+    <w:lvl w:ilvl="2" w:tentative="1">
+      <w:start w:val="1"/>
+      <w:numFmt w:val="bullet"/>
+      <w:lvlText w:val=""/>
+      <w:lvlJc w:val="left"/>
+      <w:pPr>
+        <w:tabs>
+          <w:tab w:val="num" w:pos="2160"/>
+        </w:tabs>
+        <w:ind w:left="2160" w:hanging="360"/>
+      </w:pPr>
+      <w:rPr>
+        <w:rFonts w:ascii="Wingdings" w:hAnsi="Wingdings" w:hint="default"/>
+        <w:sz w:val="20"/>
+      </w:rPr>
+    </w:lvl>
+    <w:lvl w:ilvl="3" w:tentative="1">
+      <w:start w:val="1"/>
+      <w:numFmt w:val="bullet"/>
+      <w:lvlText w:val=""/>
+      <w:lvlJc w:val="left"/>
+      <w:pPr>
+        <w:tabs>
+          <w:tab w:val="num" w:pos="2880"/>
+        </w:tabs>
+        <w:ind w:left="2880" w:hanging="360"/>
+      </w:pPr>
+      <w:rPr>
+        <w:rFonts w:ascii="Wingdings" w:hAnsi="Wingdings" w:hint="default"/>
+        <w:sz w:val="20"/>
+      </w:rPr>
+    </w:lvl>
+    <w:lvl w:ilvl="4" w:tentative="1">
+      <w:start w:val="1"/>
+      <w:numFmt w:val="bullet"/>
+      <w:lvlText w:val=""/>
+      <w:lvlJc w:val="left"/>
+      <w:pPr>
+        <w:tabs>
+          <w:tab w:val="num" w:pos="3600"/>
+        </w:tabs>
+        <w:ind w:left="3600" w:hanging="360"/>
+      </w:pPr>
+      <w:rPr>
+        <w:rFonts w:ascii="Wingdings" w:hAnsi="Wingdings" w:hint="default"/>
+        <w:sz w:val="20"/>
+      </w:rPr>
+    </w:lvl>
+    <w:lvl w:ilvl="5" w:tentative="1">
+      <w:start w:val="1"/>
+      <w:numFmt w:val="bullet"/>
+      <w:lvlText w:val=""/>
+      <w:lvlJc w:val="left"/>
+      <w:pPr>
+        <w:tabs>
+          <w:tab w:val="num" w:pos="4320"/>
+        </w:tabs>
+        <w:ind w:left="4320" w:hanging="360"/>
+      </w:pPr>
+      <w:rPr>
+        <w:rFonts w:ascii="Wingdings" w:hAnsi="Wingdings" w:hint="default"/>
+        <w:sz w:val="20"/>
+      </w:rPr>
+    </w:lvl>
+    <w:lvl w:ilvl="6" w:tentative="1">
+      <w:start w:val="1"/>
+      <w:numFmt w:val="bullet"/>
+      <w:lvlText w:val=""/>
+      <w:lvlJc w:val="left"/>
+      <w:pPr>
+        <w:tabs>
+          <w:tab w:val="num" w:pos="5040"/>
+        </w:tabs>
+        <w:ind w:left="5040" w:hanging="360"/>
+      </w:pPr>
+      <w:rPr>
+        <w:rFonts w:ascii="Wingdings" w:hAnsi="Wingdings" w:hint="default"/>
+        <w:sz w:val="20"/>
+      </w:rPr>
+    </w:lvl>
+    <w:lvl w:ilvl="7" w:tentative="1">
+      <w:start w:val="1"/>
+      <w:numFmt w:val="bullet"/>
+      <w:lvlText w:val=""/>
+      <w:lvlJc w:val="left"/>
+      <w:pPr>
+        <w:tabs>
+          <w:tab w:val="num" w:pos="5760"/>
+        </w:tabs>
+        <w:ind w:left="5760" w:hanging="360"/>
+      </w:pPr>
+      <w:rPr>
+        <w:rFonts w:ascii="Wingdings" w:hAnsi="Wingdings" w:hint="default"/>
+        <w:sz w:val="20"/>
+      </w:rPr>
+    </w:lvl>
+    <w:lvl w:ilvl="8" w:tentative="1">
+      <w:start w:val="1"/>
+      <w:numFmt w:val="bullet"/>
+      <w:lvlText w:val=""/>
+      <w:lvlJc w:val="left"/>
+      <w:pPr>
+        <w:tabs>
+          <w:tab w:val="num" w:pos="6480"/>
+        </w:tabs>
+        <w:ind w:left="6480" w:hanging="360"/>
+      </w:pPr>
+      <w:rPr>
+        <w:rFonts w:ascii="Wingdings" w:hAnsi="Wingdings" w:hint="default"/>
+        <w:sz w:val="20"/>
+      </w:rPr>
+    </w:lvl>
+  </w:abstractNum>
+  <w:abstractNum w:abstractNumId="4" w15:restartNumberingAfterBreak="0">
+    <w:nsid w:val="4FF650AB"/>
+    <w:multiLevelType w:val="multilevel"/>
+    <w:tmpl w:val="FD28971E"/>
+    <w:lvl w:ilvl="0">
+      <w:start w:val="1"/>
+      <w:numFmt w:val="bullet"/>
+      <w:lvlText w:val=""/>
+      <w:lvlJc w:val="left"/>
+      <w:pPr>
+        <w:tabs>
+          <w:tab w:val="num" w:pos="720"/>
+        </w:tabs>
+        <w:ind w:left="720" w:hanging="360"/>
+      </w:pPr>
+      <w:rPr>
+        <w:rFonts w:ascii="Symbol" w:hAnsi="Symbol" w:hint="default"/>
+        <w:sz w:val="20"/>
+      </w:rPr>
+    </w:lvl>
+    <w:lvl w:ilvl="1" w:tentative="1">
+      <w:start w:val="1"/>
+      <w:numFmt w:val="bullet"/>
+      <w:lvlText w:val="o"/>
+      <w:lvlJc w:val="left"/>
+      <w:pPr>
+        <w:tabs>
+          <w:tab w:val="num" w:pos="1440"/>
+        </w:tabs>
+        <w:ind w:left="1440" w:hanging="360"/>
+      </w:pPr>
+      <w:rPr>
+        <w:rFonts w:ascii="Courier New" w:hAnsi="Courier New" w:hint="default"/>
+        <w:sz w:val="20"/>
+      </w:rPr>
+    </w:lvl>
+    <w:lvl w:ilvl="2" w:tentative="1">
+      <w:start w:val="1"/>
+      <w:numFmt w:val="bullet"/>
+      <w:lvlText w:val=""/>
+      <w:lvlJc w:val="left"/>
+      <w:pPr>
+        <w:tabs>
+          <w:tab w:val="num" w:pos="2160"/>
+        </w:tabs>
+        <w:ind w:left="2160" w:hanging="360"/>
+      </w:pPr>
+      <w:rPr>
+        <w:rFonts w:ascii="Wingdings" w:hAnsi="Wingdings" w:hint="default"/>
+        <w:sz w:val="20"/>
+      </w:rPr>
+    </w:lvl>
+    <w:lvl w:ilvl="3" w:tentative="1">
+      <w:start w:val="1"/>
+      <w:numFmt w:val="bullet"/>
+      <w:lvlText w:val=""/>
+      <w:lvlJc w:val="left"/>
+      <w:pPr>
+        <w:tabs>
+          <w:tab w:val="num" w:pos="2880"/>
+        </w:tabs>
+        <w:ind w:left="2880" w:hanging="360"/>
+      </w:pPr>
+      <w:rPr>
+        <w:rFonts w:ascii="Wingdings" w:hAnsi="Wingdings" w:hint="default"/>
+        <w:sz w:val="20"/>
+      </w:rPr>
+    </w:lvl>
+    <w:lvl w:ilvl="4" w:tentative="1">
+      <w:start w:val="1"/>
+      <w:numFmt w:val="bullet"/>
+      <w:lvlText w:val=""/>
+      <w:lvlJc w:val="left"/>
+      <w:pPr>
+        <w:tabs>
+          <w:tab w:val="num" w:pos="3600"/>
+        </w:tabs>
+        <w:ind w:left="3600" w:hanging="360"/>
+      </w:pPr>
+      <w:rPr>
+        <w:rFonts w:ascii="Wingdings" w:hAnsi="Wingdings" w:hint="default"/>
+        <w:sz w:val="20"/>
+      </w:rPr>
+    </w:lvl>
+    <w:lvl w:ilvl="5" w:tentative="1">
+      <w:start w:val="1"/>
+      <w:numFmt w:val="bullet"/>
+      <w:lvlText w:val=""/>
+      <w:lvlJc w:val="left"/>
+      <w:pPr>
+        <w:tabs>
+          <w:tab w:val="num" w:pos="4320"/>
+        </w:tabs>
+        <w:ind w:left="4320" w:hanging="360"/>
+      </w:pPr>
+      <w:rPr>
+        <w:rFonts w:ascii="Wingdings" w:hAnsi="Wingdings" w:hint="default"/>
+        <w:sz w:val="20"/>
+      </w:rPr>
+    </w:lvl>
+    <w:lvl w:ilvl="6" w:tentative="1">
+      <w:start w:val="1"/>
+      <w:numFmt w:val="bullet"/>
+      <w:lvlText w:val=""/>
+      <w:lvlJc w:val="left"/>
+      <w:pPr>
+        <w:tabs>
+          <w:tab w:val="num" w:pos="5040"/>
+        </w:tabs>
+        <w:ind w:left="5040" w:hanging="360"/>
+      </w:pPr>
+      <w:rPr>
+        <w:rFonts w:ascii="Wingdings" w:hAnsi="Wingdings" w:hint="default"/>
+        <w:sz w:val="20"/>
+      </w:rPr>
+    </w:lvl>
+    <w:lvl w:ilvl="7" w:tentative="1">
+      <w:start w:val="1"/>
+      <w:numFmt w:val="bullet"/>
+      <w:lvlText w:val=""/>
+      <w:lvlJc w:val="left"/>
+      <w:pPr>
+        <w:tabs>
+          <w:tab w:val="num" w:pos="5760"/>
+        </w:tabs>
+        <w:ind w:left="5760" w:hanging="360"/>
+      </w:pPr>
+      <w:rPr>
+        <w:rFonts w:ascii="Wingdings" w:hAnsi="Wingdings" w:hint="default"/>
+        <w:sz w:val="20"/>
+      </w:rPr>
+    </w:lvl>
+    <w:lvl w:ilvl="8" w:tentative="1">
+      <w:start w:val="1"/>
+      <w:numFmt w:val="bullet"/>
+      <w:lvlText w:val=""/>
+      <w:lvlJc w:val="left"/>
+      <w:pPr>
+        <w:tabs>
+          <w:tab w:val="num" w:pos="6480"/>
+        </w:tabs>
+        <w:ind w:left="6480" w:hanging="360"/>
+      </w:pPr>
+      <w:rPr>
+        <w:rFonts w:ascii="Wingdings" w:hAnsi="Wingdings" w:hint="default"/>
+        <w:sz w:val="20"/>
+      </w:rPr>
+    </w:lvl>
+  </w:abstractNum>
+  <w:abstractNum w:abstractNumId="5" w15:restartNumberingAfterBreak="0">
+    <w:nsid w:val="70180670"/>
+    <w:multiLevelType w:val="multilevel"/>
+    <w:tmpl w:val="3D5074FA"/>
+    <w:lvl w:ilvl="0">
+      <w:start w:val="1"/>
+      <w:numFmt w:val="bullet"/>
+      <w:lvlText w:val=""/>
+      <w:lvlJc w:val="left"/>
+      <w:pPr>
+        <w:tabs>
+          <w:tab w:val="num" w:pos="720"/>
+        </w:tabs>
+        <w:ind w:left="720" w:hanging="360"/>
+      </w:pPr>
+      <w:rPr>
+        <w:rFonts w:ascii="Symbol" w:hAnsi="Symbol" w:hint="default"/>
+        <w:sz w:val="20"/>
+      </w:rPr>
+    </w:lvl>
+    <w:lvl w:ilvl="1" w:tentative="1">
+      <w:start w:val="1"/>
+      <w:numFmt w:val="bullet"/>
+      <w:lvlText w:val="o"/>
+      <w:lvlJc w:val="left"/>
+      <w:pPr>
+        <w:tabs>
+          <w:tab w:val="num" w:pos="1440"/>
+        </w:tabs>
+        <w:ind w:left="1440" w:hanging="360"/>
+      </w:pPr>
+      <w:rPr>
+        <w:rFonts w:ascii="Courier New" w:hAnsi="Courier New" w:hint="default"/>
+        <w:sz w:val="20"/>
+      </w:rPr>
+    </w:lvl>
+    <w:lvl w:ilvl="2" w:tentative="1">
+      <w:start w:val="1"/>
+      <w:numFmt w:val="bullet"/>
+      <w:lvlText w:val=""/>
+      <w:lvlJc w:val="left"/>
+      <w:pPr>
+        <w:tabs>
+          <w:tab w:val="num" w:pos="2160"/>
+        </w:tabs>
+        <w:ind w:left="2160" w:hanging="360"/>
+      </w:pPr>
+      <w:rPr>
+        <w:rFonts w:ascii="Wingdings" w:hAnsi="Wingdings" w:hint="default"/>
+        <w:sz w:val="20"/>
+      </w:rPr>
+    </w:lvl>
+    <w:lvl w:ilvl="3" w:tentative="1">
+      <w:start w:val="1"/>
+      <w:numFmt w:val="bullet"/>
+      <w:lvlText w:val=""/>
+      <w:lvlJc w:val="left"/>
+      <w:pPr>
+        <w:tabs>
+          <w:tab w:val="num" w:pos="2880"/>
+        </w:tabs>
+        <w:ind w:left="2880" w:hanging="360"/>
+      </w:pPr>
+      <w:rPr>
+        <w:rFonts w:ascii="Wingdings" w:hAnsi="Wingdings" w:hint="default"/>
+        <w:sz w:val="20"/>
+      </w:rPr>
+    </w:lvl>
+    <w:lvl w:ilvl="4" w:tentative="1">
+      <w:start w:val="1"/>
+      <w:numFmt w:val="bullet"/>
+      <w:lvlText w:val=""/>
+      <w:lvlJc w:val="left"/>
+      <w:pPr>
+        <w:tabs>
+          <w:tab w:val="num" w:pos="3600"/>
+        </w:tabs>
+        <w:ind w:left="3600" w:hanging="360"/>
+      </w:pPr>
+      <w:rPr>
+        <w:rFonts w:ascii="Wingdings" w:hAnsi="Wingdings" w:hint="default"/>
+        <w:sz w:val="20"/>
+      </w:rPr>
+    </w:lvl>
+    <w:lvl w:ilvl="5" w:tentative="1">
+      <w:start w:val="1"/>
+      <w:numFmt w:val="bullet"/>
+      <w:lvlText w:val=""/>
+      <w:lvlJc w:val="left"/>
+      <w:pPr>
+        <w:tabs>
+          <w:tab w:val="num" w:pos="4320"/>
+        </w:tabs>
+        <w:ind w:left="4320" w:hanging="360"/>
+      </w:pPr>
+      <w:rPr>
+        <w:rFonts w:ascii="Wingdings" w:hAnsi="Wingdings" w:hint="default"/>
+        <w:sz w:val="20"/>
+      </w:rPr>
+    </w:lvl>
+    <w:lvl w:ilvl="6" w:tentative="1">
+      <w:start w:val="1"/>
+      <w:numFmt w:val="bullet"/>
+      <w:lvlText w:val=""/>
+      <w:lvlJc w:val="left"/>
+      <w:pPr>
+        <w:tabs>
+          <w:tab w:val="num" w:pos="5040"/>
+        </w:tabs>
+        <w:ind w:left="5040" w:hanging="360"/>
+      </w:pPr>
+      <w:rPr>
+        <w:rFonts w:ascii="Wingdings" w:hAnsi="Wingdings" w:hint="default"/>
+        <w:sz w:val="20"/>
+      </w:rPr>
+    </w:lvl>
+    <w:lvl w:ilvl="7" w:tentative="1">
+      <w:start w:val="1"/>
+      <w:numFmt w:val="bullet"/>
+      <w:lvlText w:val=""/>
+      <w:lvlJc w:val="left"/>
+      <w:pPr>
+        <w:tabs>
+          <w:tab w:val="num" w:pos="5760"/>
+        </w:tabs>
+        <w:ind w:left="5760" w:hanging="360"/>
+      </w:pPr>
+      <w:rPr>
+        <w:rFonts w:ascii="Wingdings" w:hAnsi="Wingdings" w:hint="default"/>
+        <w:sz w:val="20"/>
+      </w:rPr>
+    </w:lvl>
+    <w:lvl w:ilvl="8" w:tentative="1">
+      <w:start w:val="1"/>
+      <w:numFmt w:val="bullet"/>
+      <w:lvlText w:val=""/>
+      <w:lvlJc w:val="left"/>
+      <w:pPr>
+        <w:tabs>
+          <w:tab w:val="num" w:pos="6480"/>
+        </w:tabs>
+        <w:ind w:left="6480" w:hanging="360"/>
+      </w:pPr>
+      <w:rPr>
+        <w:rFonts w:ascii="Wingdings" w:hAnsi="Wingdings" w:hint="default"/>
+        <w:sz w:val="20"/>
+      </w:rPr>
+    </w:lvl>
+  </w:abstractNum>
   <w:num w:numId="1" w16cid:durableId="1203249781">
+    <w:abstractNumId w:val="4"/>
+  </w:num>
+  <w:num w:numId="2" w16cid:durableId="280115885">
     <w:abstractNumId w:val="1"/>
   </w:num>
-  <w:num w:numId="2" w16cid:durableId="280115885">
+  <w:num w:numId="3" w16cid:durableId="991367896">
+    <w:abstractNumId w:val="2"/>
+  </w:num>
+  <w:num w:numId="4" w16cid:durableId="160047206">
+    <w:abstractNumId w:val="3"/>
+  </w:num>
+  <w:num w:numId="5" w16cid:durableId="654185782">
     <w:abstractNumId w:val="0"/>
+  </w:num>
+  <w:num w:numId="6" w16cid:durableId="586890010">
+    <w:abstractNumId w:val="5"/>
   </w:num>
 </w:numbering>
 </file>
@@ -1331,7 +6007,6 @@
     <w:name w:val="Hyperlink"/>
     <w:basedOn w:val="Fuentedeprrafopredeter"/>
     <w:uiPriority w:val="99"/>
-    <w:semiHidden/>
     <w:unhideWhenUsed/>
     <w:rsid w:val="00901338"/>
     <w:rPr>
@@ -1348,6 +6023,116 @@
     <w:rPr>
       <w:i/>
       <w:iCs/>
+    </w:rPr>
+  </w:style>
+  <w:style w:type="character" w:styleId="CdigoHTML">
+    <w:name w:val="HTML Code"/>
+    <w:basedOn w:val="Fuentedeprrafopredeter"/>
+    <w:uiPriority w:val="99"/>
+    <w:semiHidden/>
+    <w:unhideWhenUsed/>
+    <w:rsid w:val="00BC0DA9"/>
+    <w:rPr>
+      <w:rFonts w:ascii="Courier New" w:eastAsia="Times New Roman" w:hAnsi="Courier New" w:cs="Courier New"/>
+      <w:sz w:val="20"/>
+      <w:szCs w:val="20"/>
+    </w:rPr>
+  </w:style>
+  <w:style w:type="paragraph" w:styleId="HTMLconformatoprevio">
+    <w:name w:val="HTML Preformatted"/>
+    <w:basedOn w:val="Normal"/>
+    <w:link w:val="HTMLconformatoprevioCar"/>
+    <w:uiPriority w:val="99"/>
+    <w:semiHidden/>
+    <w:unhideWhenUsed/>
+    <w:rsid w:val="00153C15"/>
+    <w:pPr>
+      <w:tabs>
+        <w:tab w:val="left" w:pos="916"/>
+        <w:tab w:val="left" w:pos="1832"/>
+        <w:tab w:val="left" w:pos="2748"/>
+        <w:tab w:val="left" w:pos="3664"/>
+        <w:tab w:val="left" w:pos="4580"/>
+        <w:tab w:val="left" w:pos="5496"/>
+        <w:tab w:val="left" w:pos="6412"/>
+        <w:tab w:val="left" w:pos="7328"/>
+        <w:tab w:val="left" w:pos="8244"/>
+        <w:tab w:val="left" w:pos="9160"/>
+        <w:tab w:val="left" w:pos="10076"/>
+        <w:tab w:val="left" w:pos="10992"/>
+        <w:tab w:val="left" w:pos="11908"/>
+        <w:tab w:val="left" w:pos="12824"/>
+        <w:tab w:val="left" w:pos="13740"/>
+        <w:tab w:val="left" w:pos="14656"/>
+      </w:tabs>
+      <w:spacing w:after="0" w:line="240" w:lineRule="auto"/>
+    </w:pPr>
+    <w:rPr>
+      <w:rFonts w:ascii="Courier New" w:eastAsia="Times New Roman" w:hAnsi="Courier New" w:cs="Courier New"/>
+      <w:sz w:val="20"/>
+      <w:szCs w:val="20"/>
+      <w:lang w:eastAsia="es-CO"/>
+    </w:rPr>
+  </w:style>
+  <w:style w:type="character" w:customStyle="1" w:styleId="HTMLconformatoprevioCar">
+    <w:name w:val="HTML con formato previo Car"/>
+    <w:basedOn w:val="Fuentedeprrafopredeter"/>
+    <w:link w:val="HTMLconformatoprevio"/>
+    <w:uiPriority w:val="99"/>
+    <w:semiHidden/>
+    <w:rsid w:val="00153C15"/>
+    <w:rPr>
+      <w:rFonts w:ascii="Courier New" w:eastAsia="Times New Roman" w:hAnsi="Courier New" w:cs="Courier New"/>
+      <w:sz w:val="20"/>
+      <w:szCs w:val="20"/>
+      <w:lang w:eastAsia="es-CO"/>
+    </w:rPr>
+  </w:style>
+  <w:style w:type="character" w:customStyle="1" w:styleId="hljs-comment">
+    <w:name w:val="hljs-comment"/>
+    <w:basedOn w:val="Fuentedeprrafopredeter"/>
+    <w:rsid w:val="00300B68"/>
+  </w:style>
+  <w:style w:type="character" w:customStyle="1" w:styleId="hljs-keyword">
+    <w:name w:val="hljs-keyword"/>
+    <w:basedOn w:val="Fuentedeprrafopredeter"/>
+    <w:rsid w:val="00300B68"/>
+  </w:style>
+  <w:style w:type="character" w:customStyle="1" w:styleId="hljs-class">
+    <w:name w:val="hljs-class"/>
+    <w:basedOn w:val="Fuentedeprrafopredeter"/>
+    <w:rsid w:val="00300B68"/>
+  </w:style>
+  <w:style w:type="character" w:customStyle="1" w:styleId="hljs-title">
+    <w:name w:val="hljs-title"/>
+    <w:basedOn w:val="Fuentedeprrafopredeter"/>
+    <w:rsid w:val="00300B68"/>
+  </w:style>
+  <w:style w:type="character" w:customStyle="1" w:styleId="hljs-function">
+    <w:name w:val="hljs-function"/>
+    <w:basedOn w:val="Fuentedeprrafopredeter"/>
+    <w:rsid w:val="00300B68"/>
+  </w:style>
+  <w:style w:type="character" w:customStyle="1" w:styleId="hljs-params">
+    <w:name w:val="hljs-params"/>
+    <w:basedOn w:val="Fuentedeprrafopredeter"/>
+    <w:rsid w:val="00300B68"/>
+  </w:style>
+  <w:style w:type="character" w:customStyle="1" w:styleId="hljs-number">
+    <w:name w:val="hljs-number"/>
+    <w:basedOn w:val="Fuentedeprrafopredeter"/>
+    <w:rsid w:val="009C0375"/>
+  </w:style>
+  <w:style w:type="character" w:styleId="Mencinsinresolver">
+    <w:name w:val="Unresolved Mention"/>
+    <w:basedOn w:val="Fuentedeprrafopredeter"/>
+    <w:uiPriority w:val="99"/>
+    <w:semiHidden/>
+    <w:unhideWhenUsed/>
+    <w:rsid w:val="00CE36F3"/>
+    <w:rPr>
+      <w:color w:val="605E5C"/>
+      <w:shd w:val="clear" w:color="auto" w:fill="E1DFDD"/>
     </w:rPr>
   </w:style>
 </w:styles>

</xml_diff>

<commit_message>
apuntos 2, java poo
</commit_message>
<xml_diff>
--- a/Programación orientada a objetos en Java.docx
+++ b/Programación orientada a objetos en Java.docx
@@ -2107,18 +2107,7 @@
           <w:szCs w:val="21"/>
           <w:shd w:val="clear" w:color="auto" w:fill="24385B"/>
         </w:rPr>
-        <w:t>Modularidad</w:t>
-      </w:r>
-      <w:r>
-        <w:rPr>
-          <w:rStyle w:val="Textoennegrita"/>
-          <w:rFonts w:ascii="Roboto" w:hAnsi="Roboto"/>
-          <w:color w:val="EFF3F8"/>
-          <w:sz w:val="21"/>
-          <w:szCs w:val="21"/>
-          <w:shd w:val="clear" w:color="auto" w:fill="24385B"/>
-        </w:rPr>
-        <w:t>;</w:t>
+        <w:t>Modularidad;</w:t>
       </w:r>
       <w:r>
         <w:rPr>
@@ -2578,19 +2567,62 @@
           <w:sz w:val="21"/>
           <w:szCs w:val="21"/>
           <w:shd w:val="clear" w:color="auto" w:fill="0C1633"/>
+        </w:rPr>
+      </w:pPr>
+      <w:r>
+        <w:rPr>
+          <w:rStyle w:val="CdigoHTML"/>
+          <w:color w:val="FFFFFF"/>
+          <w:sz w:val="21"/>
+          <w:szCs w:val="21"/>
+          <w:shd w:val="clear" w:color="auto" w:fill="0C1633"/>
           <w:lang w:val="en-US"/>
         </w:rPr>
-      </w:pPr>
-      <w:r>
-        <w:rPr>
-          <w:rStyle w:val="CdigoHTML"/>
-          <w:color w:val="FFFFFF"/>
-          <w:sz w:val="21"/>
-          <w:szCs w:val="21"/>
-          <w:shd w:val="clear" w:color="auto" w:fill="0C1633"/>
-          <w:lang w:val="en-US"/>
-        </w:rPr>
-        <w:t xml:space="preserve">  String name;</w:t>
+        <w:t xml:space="preserve">  </w:t>
+      </w:r>
+      <w:proofErr w:type="spellStart"/>
+      <w:r>
+        <w:rPr>
+          <w:rStyle w:val="CdigoHTML"/>
+          <w:color w:val="FFFFFF"/>
+          <w:sz w:val="21"/>
+          <w:szCs w:val="21"/>
+          <w:shd w:val="clear" w:color="auto" w:fill="0C1633"/>
+        </w:rPr>
+        <w:t>String</w:t>
+      </w:r>
+      <w:proofErr w:type="spellEnd"/>
+      <w:r>
+        <w:rPr>
+          <w:rStyle w:val="CdigoHTML"/>
+          <w:color w:val="FFFFFF"/>
+          <w:sz w:val="21"/>
+          <w:szCs w:val="21"/>
+          <w:shd w:val="clear" w:color="auto" w:fill="0C1633"/>
+        </w:rPr>
+        <w:t xml:space="preserve"> </w:t>
+      </w:r>
+      <w:proofErr w:type="spellStart"/>
+      <w:r>
+        <w:rPr>
+          <w:rStyle w:val="CdigoHTML"/>
+          <w:color w:val="FFFFFF"/>
+          <w:sz w:val="21"/>
+          <w:szCs w:val="21"/>
+          <w:shd w:val="clear" w:color="auto" w:fill="0C1633"/>
+        </w:rPr>
+        <w:t>name</w:t>
+      </w:r>
+      <w:proofErr w:type="spellEnd"/>
+      <w:r>
+        <w:rPr>
+          <w:rStyle w:val="CdigoHTML"/>
+          <w:color w:val="FFFFFF"/>
+          <w:sz w:val="21"/>
+          <w:szCs w:val="21"/>
+          <w:shd w:val="clear" w:color="auto" w:fill="0C1633"/>
+        </w:rPr>
+        <w:t>;</w:t>
       </w:r>
     </w:p>
     <w:p>
@@ -2603,19 +2635,17 @@
           <w:sz w:val="21"/>
           <w:szCs w:val="21"/>
           <w:shd w:val="clear" w:color="auto" w:fill="0C1633"/>
-          <w:lang w:val="en-US"/>
-        </w:rPr>
-      </w:pPr>
-      <w:r>
-        <w:rPr>
-          <w:rStyle w:val="CdigoHTML"/>
-          <w:color w:val="FFFFFF"/>
-          <w:sz w:val="21"/>
-          <w:szCs w:val="21"/>
-          <w:shd w:val="clear" w:color="auto" w:fill="0C1633"/>
-          <w:lang w:val="en-US"/>
-        </w:rPr>
-        <w:t xml:space="preserve">  String </w:t>
+        </w:rPr>
+      </w:pPr>
+      <w:r>
+        <w:rPr>
+          <w:rStyle w:val="CdigoHTML"/>
+          <w:color w:val="FFFFFF"/>
+          <w:sz w:val="21"/>
+          <w:szCs w:val="21"/>
+          <w:shd w:val="clear" w:color="auto" w:fill="0C1633"/>
+        </w:rPr>
+        <w:t xml:space="preserve">  </w:t>
       </w:r>
       <w:proofErr w:type="spellStart"/>
       <w:r>
@@ -2625,7 +2655,28 @@
           <w:sz w:val="21"/>
           <w:szCs w:val="21"/>
           <w:shd w:val="clear" w:color="auto" w:fill="0C1633"/>
-          <w:lang w:val="en-US"/>
+        </w:rPr>
+        <w:t>String</w:t>
+      </w:r>
+      <w:proofErr w:type="spellEnd"/>
+      <w:r>
+        <w:rPr>
+          <w:rStyle w:val="CdigoHTML"/>
+          <w:color w:val="FFFFFF"/>
+          <w:sz w:val="21"/>
+          <w:szCs w:val="21"/>
+          <w:shd w:val="clear" w:color="auto" w:fill="0C1633"/>
+        </w:rPr>
+        <w:t xml:space="preserve"> </w:t>
+      </w:r>
+      <w:proofErr w:type="spellStart"/>
+      <w:r>
+        <w:rPr>
+          <w:rStyle w:val="CdigoHTML"/>
+          <w:color w:val="FFFFFF"/>
+          <w:sz w:val="21"/>
+          <w:szCs w:val="21"/>
+          <w:shd w:val="clear" w:color="auto" w:fill="0C1633"/>
         </w:rPr>
         <w:t>speciality</w:t>
       </w:r>
@@ -2637,7 +2688,6 @@
           <w:sz w:val="21"/>
           <w:szCs w:val="21"/>
           <w:shd w:val="clear" w:color="auto" w:fill="0C1633"/>
-          <w:lang w:val="en-US"/>
         </w:rPr>
         <w:t>;</w:t>
       </w:r>
@@ -2652,7 +2702,6 @@
           <w:sz w:val="21"/>
           <w:szCs w:val="21"/>
           <w:shd w:val="clear" w:color="auto" w:fill="0C1633"/>
-          <w:lang w:val="en-US"/>
         </w:rPr>
       </w:pPr>
     </w:p>
@@ -2666,17 +2715,15 @@
           <w:sz w:val="21"/>
           <w:szCs w:val="21"/>
           <w:shd w:val="clear" w:color="auto" w:fill="0C1633"/>
-          <w:lang w:val="en-US"/>
-        </w:rPr>
-      </w:pPr>
-      <w:r>
-        <w:rPr>
-          <w:rStyle w:val="CdigoHTML"/>
-          <w:color w:val="FFFFFF"/>
-          <w:sz w:val="21"/>
-          <w:szCs w:val="21"/>
-          <w:shd w:val="clear" w:color="auto" w:fill="0C1633"/>
-          <w:lang w:val="en-US"/>
+        </w:rPr>
+      </w:pPr>
+      <w:r>
+        <w:rPr>
+          <w:rStyle w:val="CdigoHTML"/>
+          <w:color w:val="FFFFFF"/>
+          <w:sz w:val="21"/>
+          <w:szCs w:val="21"/>
+          <w:shd w:val="clear" w:color="auto" w:fill="0C1633"/>
         </w:rPr>
         <w:t xml:space="preserve">  </w:t>
       </w:r>
@@ -2687,57 +2734,8 @@
           <w:sz w:val="21"/>
           <w:szCs w:val="21"/>
           <w:shd w:val="clear" w:color="auto" w:fill="0C1633"/>
-          <w:lang w:val="en-US"/>
-        </w:rPr>
-        <w:t xml:space="preserve">// </w:t>
-      </w:r>
-      <w:proofErr w:type="spellStart"/>
-      <w:r>
-        <w:rPr>
-          <w:rStyle w:val="hljs-comment"/>
-          <w:color w:val="75715E"/>
-          <w:sz w:val="21"/>
-          <w:szCs w:val="21"/>
-          <w:shd w:val="clear" w:color="auto" w:fill="0C1633"/>
-          <w:lang w:val="en-US"/>
-        </w:rPr>
-        <w:t>Comportamientos</w:t>
-      </w:r>
-      <w:proofErr w:type="spellEnd"/>
-      <w:r>
-        <w:rPr>
-          <w:rStyle w:val="hljs-comment"/>
-          <w:color w:val="75715E"/>
-          <w:sz w:val="21"/>
-          <w:szCs w:val="21"/>
-          <w:shd w:val="clear" w:color="auto" w:fill="0C1633"/>
-          <w:lang w:val="en-US"/>
-        </w:rPr>
-        <w:t xml:space="preserve"> (</w:t>
-      </w:r>
-      <w:proofErr w:type="spellStart"/>
-      <w:r>
-        <w:rPr>
-          <w:rStyle w:val="hljs-comment"/>
-          <w:color w:val="75715E"/>
-          <w:sz w:val="21"/>
-          <w:szCs w:val="21"/>
-          <w:shd w:val="clear" w:color="auto" w:fill="0C1633"/>
-          <w:lang w:val="en-US"/>
-        </w:rPr>
-        <w:t>métodos</w:t>
-      </w:r>
-      <w:proofErr w:type="spellEnd"/>
-      <w:r>
-        <w:rPr>
-          <w:rStyle w:val="hljs-comment"/>
-          <w:color w:val="75715E"/>
-          <w:sz w:val="21"/>
-          <w:szCs w:val="21"/>
-          <w:shd w:val="clear" w:color="auto" w:fill="0C1633"/>
-          <w:lang w:val="en-US"/>
-        </w:rPr>
-        <w:t>):</w:t>
+        </w:rPr>
+        <w:t>// Comportamientos (métodos):</w:t>
       </w:r>
     </w:p>
     <w:p>
@@ -2750,20 +2748,19 @@
           <w:sz w:val="21"/>
           <w:szCs w:val="21"/>
           <w:shd w:val="clear" w:color="auto" w:fill="0C1633"/>
-          <w:lang w:val="en-US"/>
-        </w:rPr>
-      </w:pPr>
-      <w:r>
-        <w:rPr>
-          <w:rStyle w:val="CdigoHTML"/>
-          <w:color w:val="FFFFFF"/>
-          <w:sz w:val="21"/>
-          <w:szCs w:val="21"/>
-          <w:shd w:val="clear" w:color="auto" w:fill="0C1633"/>
-          <w:lang w:val="en-US"/>
+        </w:rPr>
+      </w:pPr>
+      <w:r>
+        <w:rPr>
+          <w:rStyle w:val="CdigoHTML"/>
+          <w:color w:val="FFFFFF"/>
+          <w:sz w:val="21"/>
+          <w:szCs w:val="21"/>
+          <w:shd w:val="clear" w:color="auto" w:fill="0C1633"/>
         </w:rPr>
         <w:t xml:space="preserve">  </w:t>
       </w:r>
+      <w:proofErr w:type="spellStart"/>
       <w:r>
         <w:rPr>
           <w:rStyle w:val="hljs-keyword"/>
@@ -2773,10 +2770,10 @@
           <w:sz w:val="21"/>
           <w:szCs w:val="21"/>
           <w:shd w:val="clear" w:color="auto" w:fill="0C1633"/>
-          <w:lang w:val="en-US"/>
         </w:rPr>
         <w:t>public</w:t>
       </w:r>
+      <w:proofErr w:type="spellEnd"/>
       <w:r>
         <w:rPr>
           <w:rStyle w:val="hljs-function"/>
@@ -2784,10 +2781,10 @@
           <w:sz w:val="21"/>
           <w:szCs w:val="21"/>
           <w:shd w:val="clear" w:color="auto" w:fill="0C1633"/>
-          <w:lang w:val="en-US"/>
         </w:rPr>
         <w:t xml:space="preserve"> </w:t>
       </w:r>
+      <w:proofErr w:type="spellStart"/>
       <w:r>
         <w:rPr>
           <w:rStyle w:val="hljs-keyword"/>
@@ -2797,10 +2794,10 @@
           <w:sz w:val="21"/>
           <w:szCs w:val="21"/>
           <w:shd w:val="clear" w:color="auto" w:fill="0C1633"/>
-          <w:lang w:val="en-US"/>
         </w:rPr>
         <w:t>void</w:t>
       </w:r>
+      <w:proofErr w:type="spellEnd"/>
       <w:r>
         <w:rPr>
           <w:rStyle w:val="hljs-function"/>
@@ -2808,7 +2805,6 @@
           <w:sz w:val="21"/>
           <w:szCs w:val="21"/>
           <w:shd w:val="clear" w:color="auto" w:fill="0C1633"/>
-          <w:lang w:val="en-US"/>
         </w:rPr>
         <w:t xml:space="preserve"> </w:t>
       </w:r>
@@ -2823,7 +2819,6 @@
           <w:sz w:val="21"/>
           <w:szCs w:val="21"/>
           <w:shd w:val="clear" w:color="auto" w:fill="0C1633"/>
-          <w:lang w:val="en-US"/>
         </w:rPr>
         <w:t>showName</w:t>
       </w:r>
@@ -2835,7 +2830,6 @@
           <w:sz w:val="21"/>
           <w:szCs w:val="21"/>
           <w:shd w:val="clear" w:color="auto" w:fill="0C1633"/>
-          <w:lang w:val="en-US"/>
         </w:rPr>
         <w:t>(</w:t>
       </w:r>
@@ -2847,7 +2841,6 @@
           <w:sz w:val="21"/>
           <w:szCs w:val="21"/>
           <w:shd w:val="clear" w:color="auto" w:fill="0C1633"/>
-          <w:lang w:val="en-US"/>
         </w:rPr>
         <w:t>)</w:t>
       </w:r>
@@ -2858,7 +2851,6 @@
           <w:sz w:val="21"/>
           <w:szCs w:val="21"/>
           <w:shd w:val="clear" w:color="auto" w:fill="0C1633"/>
-          <w:lang w:val="en-US"/>
         </w:rPr>
         <w:t xml:space="preserve"> </w:t>
       </w:r>
@@ -2869,7 +2861,6 @@
           <w:sz w:val="21"/>
           <w:szCs w:val="21"/>
           <w:shd w:val="clear" w:color="auto" w:fill="0C1633"/>
-          <w:lang w:val="en-US"/>
         </w:rPr>
         <w:t>{</w:t>
       </w:r>
@@ -2893,7 +2884,6 @@
           <w:sz w:val="21"/>
           <w:szCs w:val="21"/>
           <w:shd w:val="clear" w:color="auto" w:fill="0C1633"/>
-          <w:lang w:val="en-US"/>
         </w:rPr>
         <w:t xml:space="preserve">    </w:t>
       </w:r>
@@ -4582,6 +4572,599 @@
           <w:color w:val="BECDE3"/>
         </w:rPr>
         <w:t>En todos estos casos vale la pena usar variables y métodos estáticos.</w:t>
+      </w:r>
+    </w:p>
+    <w:p/>
+    <w:p>
+      <w:pPr>
+        <w:pStyle w:val="Ttulo1"/>
+        <w:shd w:val="clear" w:color="auto" w:fill="121F3D"/>
+        <w:spacing w:before="161" w:beforeAutospacing="0" w:after="161" w:afterAutospacing="0"/>
+        <w:rPr>
+          <w:rFonts w:ascii="Roboto" w:hAnsi="Roboto"/>
+          <w:color w:val="EFF3F8"/>
+        </w:rPr>
+      </w:pPr>
+      <w:r>
+        <w:rPr>
+          <w:rFonts w:ascii="Roboto" w:hAnsi="Roboto"/>
+          <w:color w:val="EFF3F8"/>
+        </w:rPr>
+        <w:t>Final: Variables Constantes</w:t>
+      </w:r>
+    </w:p>
+    <w:p>
+      <w:pPr>
+        <w:pStyle w:val="NormalWeb"/>
+        <w:shd w:val="clear" w:color="auto" w:fill="24385B"/>
+        <w:spacing w:before="0" w:beforeAutospacing="0" w:after="0" w:afterAutospacing="0"/>
+        <w:rPr>
+          <w:rFonts w:ascii="Roboto" w:hAnsi="Roboto"/>
+          <w:color w:val="EFF3F8"/>
+          <w:sz w:val="21"/>
+          <w:szCs w:val="21"/>
+        </w:rPr>
+      </w:pPr>
+      <w:r>
+        <w:rPr>
+          <w:rFonts w:ascii="Roboto" w:hAnsi="Roboto"/>
+          <w:color w:val="EFF3F8"/>
+          <w:sz w:val="21"/>
+          <w:szCs w:val="21"/>
+        </w:rPr>
+        <w:lastRenderedPageBreak/>
+        <w:t xml:space="preserve">He visto que muchos consideran final == </w:t>
+      </w:r>
+      <w:proofErr w:type="spellStart"/>
+      <w:r>
+        <w:rPr>
+          <w:rFonts w:ascii="Roboto" w:hAnsi="Roboto"/>
+          <w:color w:val="EFF3F8"/>
+          <w:sz w:val="21"/>
+          <w:szCs w:val="21"/>
+        </w:rPr>
+        <w:t>const</w:t>
+      </w:r>
+      <w:proofErr w:type="spellEnd"/>
+      <w:r>
+        <w:rPr>
+          <w:rFonts w:ascii="Roboto" w:hAnsi="Roboto"/>
+          <w:color w:val="EFF3F8"/>
+          <w:sz w:val="21"/>
+          <w:szCs w:val="21"/>
+        </w:rPr>
+        <w:t xml:space="preserve"> y esto no es verdad. Creo que es porque Ann debería de usar </w:t>
+      </w:r>
+      <w:proofErr w:type="spellStart"/>
+      <w:r>
+        <w:rPr>
+          <w:rFonts w:ascii="Roboto" w:hAnsi="Roboto"/>
+          <w:color w:val="EFF3F8"/>
+          <w:sz w:val="21"/>
+          <w:szCs w:val="21"/>
+        </w:rPr>
+        <w:t>const</w:t>
+      </w:r>
+      <w:proofErr w:type="spellEnd"/>
+      <w:r>
+        <w:rPr>
+          <w:rFonts w:ascii="Roboto" w:hAnsi="Roboto"/>
+          <w:color w:val="EFF3F8"/>
+          <w:sz w:val="21"/>
+          <w:szCs w:val="21"/>
+        </w:rPr>
+        <w:t xml:space="preserve"> según el ejemplo que mostró en la clase en lugar de final. </w:t>
+      </w:r>
+      <w:proofErr w:type="spellStart"/>
+      <w:r>
+        <w:rPr>
+          <w:rFonts w:ascii="Roboto" w:hAnsi="Roboto"/>
+          <w:color w:val="EFF3F8"/>
+          <w:sz w:val="21"/>
+          <w:szCs w:val="21"/>
+        </w:rPr>
+        <w:t>Dejenme</w:t>
+      </w:r>
+      <w:proofErr w:type="spellEnd"/>
+      <w:r>
+        <w:rPr>
+          <w:rFonts w:ascii="Roboto" w:hAnsi="Roboto"/>
+          <w:color w:val="EFF3F8"/>
+          <w:sz w:val="21"/>
+          <w:szCs w:val="21"/>
+        </w:rPr>
+        <w:t xml:space="preserve"> explicar.</w:t>
+      </w:r>
+      <w:r>
+        <w:rPr>
+          <w:rFonts w:ascii="Roboto" w:hAnsi="Roboto"/>
+          <w:color w:val="EFF3F8"/>
+          <w:sz w:val="21"/>
+          <w:szCs w:val="21"/>
+        </w:rPr>
+        <w:br/>
+        <w:t>Aunque se puede usar indistintamente en algunos casos, hay que tener en cuenta las diferencias.</w:t>
+      </w:r>
+      <w:r>
+        <w:rPr>
+          <w:rFonts w:ascii="Roboto" w:hAnsi="Roboto"/>
+          <w:color w:val="EFF3F8"/>
+          <w:sz w:val="21"/>
+          <w:szCs w:val="21"/>
+        </w:rPr>
+        <w:br/>
+        <w:t>¿Qué es final?</w:t>
+      </w:r>
+      <w:r>
+        <w:rPr>
+          <w:rFonts w:ascii="Roboto" w:hAnsi="Roboto"/>
+          <w:color w:val="EFF3F8"/>
+          <w:sz w:val="21"/>
+          <w:szCs w:val="21"/>
+        </w:rPr>
+        <w:br/>
+      </w:r>
+      <w:r>
+        <w:rPr>
+          <w:rStyle w:val="nfasis"/>
+          <w:rFonts w:ascii="Roboto" w:hAnsi="Roboto"/>
+          <w:color w:val="EFF3F8"/>
+          <w:sz w:val="21"/>
+          <w:szCs w:val="21"/>
+        </w:rPr>
+        <w:t>final</w:t>
+      </w:r>
+      <w:r>
+        <w:rPr>
+          <w:rFonts w:ascii="Roboto" w:hAnsi="Roboto"/>
+          <w:color w:val="EFF3F8"/>
+          <w:sz w:val="21"/>
+          <w:szCs w:val="21"/>
+        </w:rPr>
+        <w:t> quiere decir que solamente podemos hacer una sola asignación. Esto es: Lo podemos definir sin asignar un valor, pero después en algún momento se tiene que inicializar y ese valor no podrá cambiar.</w:t>
+      </w:r>
+      <w:r>
+        <w:rPr>
+          <w:rFonts w:ascii="Roboto" w:hAnsi="Roboto"/>
+          <w:color w:val="EFF3F8"/>
+          <w:sz w:val="21"/>
+          <w:szCs w:val="21"/>
+        </w:rPr>
+        <w:br/>
+        <w:t xml:space="preserve">¿Qué es </w:t>
+      </w:r>
+      <w:proofErr w:type="spellStart"/>
+      <w:r>
+        <w:rPr>
+          <w:rFonts w:ascii="Roboto" w:hAnsi="Roboto"/>
+          <w:color w:val="EFF3F8"/>
+          <w:sz w:val="21"/>
+          <w:szCs w:val="21"/>
+        </w:rPr>
+        <w:t>const</w:t>
+      </w:r>
+      <w:proofErr w:type="spellEnd"/>
+      <w:r>
+        <w:rPr>
+          <w:rFonts w:ascii="Roboto" w:hAnsi="Roboto"/>
+          <w:color w:val="EFF3F8"/>
+          <w:sz w:val="21"/>
+          <w:szCs w:val="21"/>
+        </w:rPr>
+        <w:t>?</w:t>
+      </w:r>
+      <w:r>
+        <w:rPr>
+          <w:rFonts w:ascii="Roboto" w:hAnsi="Roboto"/>
+          <w:color w:val="EFF3F8"/>
+          <w:sz w:val="21"/>
+          <w:szCs w:val="21"/>
+        </w:rPr>
+        <w:br/>
+      </w:r>
+      <w:proofErr w:type="spellStart"/>
+      <w:r>
+        <w:rPr>
+          <w:rStyle w:val="nfasis"/>
+          <w:rFonts w:ascii="Roboto" w:hAnsi="Roboto"/>
+          <w:color w:val="EFF3F8"/>
+          <w:sz w:val="21"/>
+          <w:szCs w:val="21"/>
+        </w:rPr>
+        <w:t>const</w:t>
+      </w:r>
+      <w:proofErr w:type="spellEnd"/>
+      <w:r>
+        <w:rPr>
+          <w:rFonts w:ascii="Roboto" w:hAnsi="Roboto"/>
+          <w:color w:val="EFF3F8"/>
+          <w:sz w:val="21"/>
+          <w:szCs w:val="21"/>
+        </w:rPr>
+        <w:t xml:space="preserve"> es un poco más complejo y tiene algunas propiedades interesantes. Cuando se usa </w:t>
+      </w:r>
+      <w:proofErr w:type="spellStart"/>
+      <w:r>
+        <w:rPr>
+          <w:rFonts w:ascii="Roboto" w:hAnsi="Roboto"/>
+          <w:color w:val="EFF3F8"/>
+          <w:sz w:val="21"/>
+          <w:szCs w:val="21"/>
+        </w:rPr>
+        <w:t>const</w:t>
+      </w:r>
+      <w:proofErr w:type="spellEnd"/>
+      <w:r>
+        <w:rPr>
+          <w:rFonts w:ascii="Roboto" w:hAnsi="Roboto"/>
+          <w:color w:val="EFF3F8"/>
+          <w:sz w:val="21"/>
+          <w:szCs w:val="21"/>
+        </w:rPr>
+        <w:t xml:space="preserve"> quiere decir que el valor el cual tiene asignado se puede determinar completamente en la compilación. Por ejemplo: un valor de </w:t>
+      </w:r>
+      <w:proofErr w:type="spellStart"/>
+      <w:r>
+        <w:rPr>
+          <w:rFonts w:ascii="Roboto" w:hAnsi="Roboto"/>
+          <w:color w:val="EFF3F8"/>
+          <w:sz w:val="21"/>
+          <w:szCs w:val="21"/>
+        </w:rPr>
+        <w:t>const</w:t>
+      </w:r>
+      <w:proofErr w:type="spellEnd"/>
+      <w:r>
+        <w:rPr>
+          <w:rFonts w:ascii="Roboto" w:hAnsi="Roboto"/>
+          <w:color w:val="EFF3F8"/>
+          <w:sz w:val="21"/>
+          <w:szCs w:val="21"/>
+        </w:rPr>
+        <w:t xml:space="preserve"> puede ser: “1+2” pues se calcula al momento de compilar, y un valor invalido seria “new </w:t>
+      </w:r>
+      <w:proofErr w:type="spellStart"/>
+      <w:proofErr w:type="gramStart"/>
+      <w:r>
+        <w:rPr>
+          <w:rFonts w:ascii="Roboto" w:hAnsi="Roboto"/>
+          <w:color w:val="EFF3F8"/>
+          <w:sz w:val="21"/>
+          <w:szCs w:val="21"/>
+        </w:rPr>
+        <w:t>DateTime.now</w:t>
+      </w:r>
+      <w:proofErr w:type="spellEnd"/>
+      <w:r>
+        <w:rPr>
+          <w:rFonts w:ascii="Roboto" w:hAnsi="Roboto"/>
+          <w:color w:val="EFF3F8"/>
+          <w:sz w:val="21"/>
+          <w:szCs w:val="21"/>
+        </w:rPr>
+        <w:t>(</w:t>
+      </w:r>
+      <w:proofErr w:type="gramEnd"/>
+      <w:r>
+        <w:rPr>
+          <w:rFonts w:ascii="Roboto" w:hAnsi="Roboto"/>
+          <w:color w:val="EFF3F8"/>
+          <w:sz w:val="21"/>
+          <w:szCs w:val="21"/>
+        </w:rPr>
+        <w:t xml:space="preserve">)” porque este último se obtiene en </w:t>
+      </w:r>
+      <w:proofErr w:type="spellStart"/>
+      <w:r>
+        <w:rPr>
+          <w:rFonts w:ascii="Roboto" w:hAnsi="Roboto"/>
+          <w:color w:val="EFF3F8"/>
+          <w:sz w:val="21"/>
+          <w:szCs w:val="21"/>
+        </w:rPr>
+        <w:t>runtime</w:t>
+      </w:r>
+      <w:proofErr w:type="spellEnd"/>
+      <w:r>
+        <w:rPr>
+          <w:rFonts w:ascii="Roboto" w:hAnsi="Roboto"/>
+          <w:color w:val="EFF3F8"/>
+          <w:sz w:val="21"/>
+          <w:szCs w:val="21"/>
+        </w:rPr>
+        <w:t>(Cuando ejecutas el programa).</w:t>
+      </w:r>
+      <w:r>
+        <w:rPr>
+          <w:rFonts w:ascii="Roboto" w:hAnsi="Roboto"/>
+          <w:color w:val="EFF3F8"/>
+          <w:sz w:val="21"/>
+          <w:szCs w:val="21"/>
+        </w:rPr>
+        <w:br/>
+        <w:t>Diferencias:</w:t>
+      </w:r>
+      <w:r>
+        <w:rPr>
+          <w:rFonts w:ascii="Roboto" w:hAnsi="Roboto"/>
+          <w:color w:val="EFF3F8"/>
+          <w:sz w:val="21"/>
+          <w:szCs w:val="21"/>
+        </w:rPr>
+        <w:br/>
+        <w:t xml:space="preserve">-Si usas </w:t>
+      </w:r>
+      <w:proofErr w:type="spellStart"/>
+      <w:r>
+        <w:rPr>
+          <w:rFonts w:ascii="Roboto" w:hAnsi="Roboto"/>
+          <w:color w:val="EFF3F8"/>
+          <w:sz w:val="21"/>
+          <w:szCs w:val="21"/>
+        </w:rPr>
+        <w:t>const</w:t>
+      </w:r>
+      <w:proofErr w:type="spellEnd"/>
+      <w:r>
+        <w:rPr>
+          <w:rFonts w:ascii="Roboto" w:hAnsi="Roboto"/>
+          <w:color w:val="EFF3F8"/>
+          <w:sz w:val="21"/>
+          <w:szCs w:val="21"/>
+        </w:rPr>
+        <w:t xml:space="preserve"> , lo tienes que declarar como “</w:t>
+      </w:r>
+      <w:proofErr w:type="spellStart"/>
+      <w:r>
+        <w:rPr>
+          <w:rFonts w:ascii="Roboto" w:hAnsi="Roboto"/>
+          <w:color w:val="EFF3F8"/>
+          <w:sz w:val="21"/>
+          <w:szCs w:val="21"/>
+        </w:rPr>
+        <w:t>static</w:t>
+      </w:r>
+      <w:proofErr w:type="spellEnd"/>
+      <w:r>
+        <w:rPr>
+          <w:rFonts w:ascii="Roboto" w:hAnsi="Roboto"/>
+          <w:color w:val="EFF3F8"/>
+          <w:sz w:val="21"/>
+          <w:szCs w:val="21"/>
+        </w:rPr>
+        <w:t xml:space="preserve"> </w:t>
+      </w:r>
+      <w:proofErr w:type="spellStart"/>
+      <w:r>
+        <w:rPr>
+          <w:rFonts w:ascii="Roboto" w:hAnsi="Roboto"/>
+          <w:color w:val="EFF3F8"/>
+          <w:sz w:val="21"/>
+          <w:szCs w:val="21"/>
+        </w:rPr>
+        <w:t>const</w:t>
+      </w:r>
+      <w:proofErr w:type="spellEnd"/>
+      <w:r>
+        <w:rPr>
+          <w:rFonts w:ascii="Roboto" w:hAnsi="Roboto"/>
+          <w:color w:val="EFF3F8"/>
+          <w:sz w:val="21"/>
+          <w:szCs w:val="21"/>
+        </w:rPr>
+        <w:t>” en lugar de solamente “</w:t>
+      </w:r>
+      <w:proofErr w:type="spellStart"/>
+      <w:r>
+        <w:rPr>
+          <w:rFonts w:ascii="Roboto" w:hAnsi="Roboto"/>
+          <w:color w:val="EFF3F8"/>
+          <w:sz w:val="21"/>
+          <w:szCs w:val="21"/>
+        </w:rPr>
+        <w:t>const</w:t>
+      </w:r>
+      <w:proofErr w:type="spellEnd"/>
+      <w:r>
+        <w:rPr>
+          <w:rFonts w:ascii="Roboto" w:hAnsi="Roboto"/>
+          <w:color w:val="EFF3F8"/>
+          <w:sz w:val="21"/>
+          <w:szCs w:val="21"/>
+        </w:rPr>
+        <w:t>”.</w:t>
+      </w:r>
+      <w:r>
+        <w:rPr>
+          <w:rFonts w:ascii="Roboto" w:hAnsi="Roboto"/>
+          <w:color w:val="EFF3F8"/>
+          <w:sz w:val="21"/>
+          <w:szCs w:val="21"/>
+        </w:rPr>
+        <w:br/>
+        <w:t xml:space="preserve">-Cuando queremos una colección completamente inmutable, utilizamos </w:t>
+      </w:r>
+      <w:proofErr w:type="spellStart"/>
+      <w:r>
+        <w:rPr>
+          <w:rFonts w:ascii="Roboto" w:hAnsi="Roboto"/>
+          <w:color w:val="EFF3F8"/>
+          <w:sz w:val="21"/>
+          <w:szCs w:val="21"/>
+        </w:rPr>
+        <w:t>const</w:t>
+      </w:r>
+      <w:proofErr w:type="spellEnd"/>
+      <w:r>
+        <w:rPr>
+          <w:rFonts w:ascii="Roboto" w:hAnsi="Roboto"/>
+          <w:color w:val="EFF3F8"/>
+          <w:sz w:val="21"/>
+          <w:szCs w:val="21"/>
+        </w:rPr>
+        <w:t xml:space="preserve">, pues todo lo que esté dentro de esa colección también será inmutable. En </w:t>
+      </w:r>
+      <w:proofErr w:type="gramStart"/>
+      <w:r>
+        <w:rPr>
+          <w:rFonts w:ascii="Roboto" w:hAnsi="Roboto"/>
+          <w:color w:val="EFF3F8"/>
+          <w:sz w:val="21"/>
+          <w:szCs w:val="21"/>
+        </w:rPr>
+        <w:t>cambio</w:t>
+      </w:r>
+      <w:proofErr w:type="gramEnd"/>
+      <w:r>
+        <w:rPr>
+          <w:rFonts w:ascii="Roboto" w:hAnsi="Roboto"/>
+          <w:color w:val="EFF3F8"/>
+          <w:sz w:val="21"/>
+          <w:szCs w:val="21"/>
+        </w:rPr>
+        <w:t xml:space="preserve"> </w:t>
+      </w:r>
+      <w:proofErr w:type="spellStart"/>
+      <w:r>
+        <w:rPr>
+          <w:rFonts w:ascii="Roboto" w:hAnsi="Roboto"/>
+          <w:color w:val="EFF3F8"/>
+          <w:sz w:val="21"/>
+          <w:szCs w:val="21"/>
+        </w:rPr>
+        <w:t>si</w:t>
+      </w:r>
+      <w:proofErr w:type="spellEnd"/>
+      <w:r>
+        <w:rPr>
+          <w:rFonts w:ascii="Roboto" w:hAnsi="Roboto"/>
+          <w:color w:val="EFF3F8"/>
+          <w:sz w:val="21"/>
+          <w:szCs w:val="21"/>
+        </w:rPr>
+        <w:t xml:space="preserve"> utilizamos final, todo lo que esté dentro no será final.</w:t>
+      </w:r>
+      <w:r>
+        <w:rPr>
+          <w:rFonts w:ascii="Roboto" w:hAnsi="Roboto"/>
+          <w:color w:val="EFF3F8"/>
+          <w:sz w:val="21"/>
+          <w:szCs w:val="21"/>
+        </w:rPr>
+        <w:br/>
+        <w:t xml:space="preserve">-final debería de usarse en lugar de </w:t>
+      </w:r>
+      <w:proofErr w:type="spellStart"/>
+      <w:r>
+        <w:rPr>
+          <w:rFonts w:ascii="Roboto" w:hAnsi="Roboto"/>
+          <w:color w:val="EFF3F8"/>
+          <w:sz w:val="21"/>
+          <w:szCs w:val="21"/>
+        </w:rPr>
+        <w:t>const</w:t>
+      </w:r>
+      <w:proofErr w:type="spellEnd"/>
+      <w:r>
+        <w:rPr>
+          <w:rFonts w:ascii="Roboto" w:hAnsi="Roboto"/>
+          <w:color w:val="EFF3F8"/>
+          <w:sz w:val="21"/>
+          <w:szCs w:val="21"/>
+        </w:rPr>
+        <w:t xml:space="preserve"> cuando no conocemos el valor al tiempo de compilación y éste será calculado u obtenido en </w:t>
+      </w:r>
+      <w:proofErr w:type="spellStart"/>
+      <w:r>
+        <w:rPr>
+          <w:rFonts w:ascii="Roboto" w:hAnsi="Roboto"/>
+          <w:color w:val="EFF3F8"/>
+          <w:sz w:val="21"/>
+          <w:szCs w:val="21"/>
+        </w:rPr>
+        <w:t>runtime</w:t>
+      </w:r>
+      <w:proofErr w:type="spellEnd"/>
+      <w:r>
+        <w:rPr>
+          <w:rFonts w:ascii="Roboto" w:hAnsi="Roboto"/>
+          <w:color w:val="EFF3F8"/>
+          <w:sz w:val="21"/>
+          <w:szCs w:val="21"/>
+        </w:rPr>
+        <w:t>.</w:t>
+      </w:r>
+    </w:p>
+    <w:p>
+      <w:pPr>
+        <w:pStyle w:val="NormalWeb"/>
+        <w:shd w:val="clear" w:color="auto" w:fill="24385B"/>
+        <w:spacing w:before="0" w:beforeAutospacing="0" w:after="0" w:afterAutospacing="0"/>
+        <w:rPr>
+          <w:rFonts w:ascii="Roboto" w:hAnsi="Roboto"/>
+          <w:color w:val="EFF3F8"/>
+          <w:sz w:val="21"/>
+          <w:szCs w:val="21"/>
+        </w:rPr>
+      </w:pPr>
+      <w:r>
+        <w:rPr>
+          <w:rFonts w:ascii="Roboto" w:hAnsi="Roboto"/>
+          <w:color w:val="EFF3F8"/>
+          <w:sz w:val="21"/>
+          <w:szCs w:val="21"/>
+        </w:rPr>
+        <w:t xml:space="preserve">Como los datos de los nombres de los meses no se obtiene en run-time sino en compile-time es mejor utilizar </w:t>
+      </w:r>
+      <w:proofErr w:type="spellStart"/>
+      <w:r>
+        <w:rPr>
+          <w:rFonts w:ascii="Roboto" w:hAnsi="Roboto"/>
+          <w:color w:val="EFF3F8"/>
+          <w:sz w:val="21"/>
+          <w:szCs w:val="21"/>
+        </w:rPr>
+        <w:t>const</w:t>
+      </w:r>
+      <w:proofErr w:type="spellEnd"/>
+      <w:r>
+        <w:rPr>
+          <w:rFonts w:ascii="Roboto" w:hAnsi="Roboto"/>
+          <w:color w:val="EFF3F8"/>
+          <w:sz w:val="21"/>
+          <w:szCs w:val="21"/>
+        </w:rPr>
+        <w:t xml:space="preserve"> en este caso.</w:t>
+      </w:r>
+      <w:r>
+        <w:rPr>
+          <w:rFonts w:ascii="Roboto" w:hAnsi="Roboto"/>
+          <w:color w:val="EFF3F8"/>
+          <w:sz w:val="21"/>
+          <w:szCs w:val="21"/>
+        </w:rPr>
+        <w:br/>
+        <w:t>Incluso conceptualmente es mejor, pues los meses nunca cambian de nombre, siempre son constantes(</w:t>
+      </w:r>
+      <w:proofErr w:type="spellStart"/>
+      <w:r>
+        <w:rPr>
+          <w:rFonts w:ascii="Roboto" w:hAnsi="Roboto"/>
+          <w:color w:val="EFF3F8"/>
+          <w:sz w:val="21"/>
+          <w:szCs w:val="21"/>
+        </w:rPr>
+        <w:t>const</w:t>
+      </w:r>
+      <w:proofErr w:type="spellEnd"/>
+      <w:r>
+        <w:rPr>
+          <w:rFonts w:ascii="Roboto" w:hAnsi="Roboto"/>
+          <w:color w:val="EFF3F8"/>
+          <w:sz w:val="21"/>
+          <w:szCs w:val="21"/>
+        </w:rPr>
+        <w:t>)</w:t>
       </w:r>
     </w:p>
     <w:p/>

</xml_diff>

<commit_message>
apuntes 3, java poo
</commit_message>
<xml_diff>
--- a/Programación orientada a objetos en Java.docx
+++ b/Programación orientada a objetos en Java.docx
@@ -5165,6 +5165,2094 @@
           <w:szCs w:val="21"/>
         </w:rPr>
         <w:t>)</w:t>
+      </w:r>
+    </w:p>
+    <w:p/>
+    <w:p>
+      <w:pPr>
+        <w:pStyle w:val="Ttulo1"/>
+        <w:shd w:val="clear" w:color="auto" w:fill="0C1633"/>
+        <w:spacing w:before="161" w:beforeAutospacing="0" w:after="161" w:afterAutospacing="0"/>
+        <w:rPr>
+          <w:rFonts w:ascii="Roboto" w:hAnsi="Roboto"/>
+          <w:color w:val="EFF3F8"/>
+        </w:rPr>
+      </w:pPr>
+      <w:r>
+        <w:rPr>
+          <w:rFonts w:ascii="Roboto" w:hAnsi="Roboto"/>
+          <w:color w:val="EFF3F8"/>
+        </w:rPr>
+        <w:t>Sobrecarga de métodos y constructores</w:t>
+      </w:r>
+    </w:p>
+    <w:p>
+      <w:pPr>
+        <w:pStyle w:val="NormalWeb"/>
+        <w:shd w:val="clear" w:color="auto" w:fill="0C1633"/>
+        <w:spacing w:before="0" w:beforeAutospacing="0" w:after="336" w:afterAutospacing="0"/>
+        <w:rPr>
+          <w:rFonts w:ascii="Roboto" w:hAnsi="Roboto"/>
+          <w:color w:val="BECDE3"/>
+        </w:rPr>
+      </w:pPr>
+      <w:r>
+        <w:rPr>
+          <w:rFonts w:ascii="Roboto" w:hAnsi="Roboto"/>
+          <w:color w:val="BECDE3"/>
+        </w:rPr>
+        <w:t>A veces necesitamos que dos o más métodos de una misma clase tengan el mismo nombre, pero con diferentes argumentos o distintos tipos de argumentos/valores de retorno.</w:t>
+      </w:r>
+    </w:p>
+    <w:p>
+      <w:pPr>
+        <w:pStyle w:val="NormalWeb"/>
+        <w:shd w:val="clear" w:color="auto" w:fill="0C1633"/>
+        <w:spacing w:before="0" w:beforeAutospacing="0" w:after="336" w:afterAutospacing="0"/>
+        <w:rPr>
+          <w:rFonts w:ascii="Roboto" w:hAnsi="Roboto"/>
+          <w:color w:val="BECDE3"/>
+        </w:rPr>
+      </w:pPr>
+      <w:r>
+        <w:rPr>
+          <w:rFonts w:ascii="Roboto" w:hAnsi="Roboto"/>
+          <w:color w:val="BECDE3"/>
+        </w:rPr>
+        <w:t>Afortunadamente, Java nos permite ejecutar código y métodos diferentes dependiendo de los argumentos que reciba nuestra clase.</w:t>
+      </w:r>
+    </w:p>
+    <w:p>
+      <w:pPr>
+        <w:pStyle w:val="HTMLconformatoprevio"/>
+        <w:shd w:val="clear" w:color="auto" w:fill="242620"/>
+        <w:rPr>
+          <w:rStyle w:val="CdigoHTML"/>
+          <w:color w:val="FFFFFF"/>
+          <w:sz w:val="21"/>
+          <w:szCs w:val="21"/>
+          <w:shd w:val="clear" w:color="auto" w:fill="0C1633"/>
+        </w:rPr>
+      </w:pPr>
+      <w:proofErr w:type="spellStart"/>
+      <w:r>
+        <w:rPr>
+          <w:rStyle w:val="hljs-keyword"/>
+          <w:b/>
+          <w:bCs/>
+          <w:color w:val="F92672"/>
+          <w:sz w:val="21"/>
+          <w:szCs w:val="21"/>
+          <w:shd w:val="clear" w:color="auto" w:fill="0C1633"/>
+        </w:rPr>
+        <w:t>public</w:t>
+      </w:r>
+      <w:proofErr w:type="spellEnd"/>
+      <w:r>
+        <w:rPr>
+          <w:rStyle w:val="CdigoHTML"/>
+          <w:color w:val="FFFFFF"/>
+          <w:sz w:val="21"/>
+          <w:szCs w:val="21"/>
+          <w:shd w:val="clear" w:color="auto" w:fill="0C1633"/>
+        </w:rPr>
+        <w:t xml:space="preserve"> </w:t>
+      </w:r>
+      <w:proofErr w:type="spellStart"/>
+      <w:r>
+        <w:rPr>
+          <w:rStyle w:val="hljs-keyword"/>
+          <w:b/>
+          <w:bCs/>
+          <w:color w:val="F92672"/>
+          <w:sz w:val="21"/>
+          <w:szCs w:val="21"/>
+          <w:shd w:val="clear" w:color="auto" w:fill="0C1633"/>
+        </w:rPr>
+        <w:t>class</w:t>
+      </w:r>
+      <w:proofErr w:type="spellEnd"/>
+      <w:r>
+        <w:rPr>
+          <w:rStyle w:val="hljs-class"/>
+          <w:color w:val="FFFFFF"/>
+          <w:sz w:val="21"/>
+          <w:szCs w:val="21"/>
+          <w:shd w:val="clear" w:color="auto" w:fill="0C1633"/>
+        </w:rPr>
+        <w:t xml:space="preserve"> </w:t>
+      </w:r>
+      <w:r>
+        <w:rPr>
+          <w:rStyle w:val="hljs-title"/>
+          <w:b/>
+          <w:bCs/>
+          <w:color w:val="FFFFFF"/>
+          <w:sz w:val="21"/>
+          <w:szCs w:val="21"/>
+          <w:shd w:val="clear" w:color="auto" w:fill="0C1633"/>
+        </w:rPr>
+        <w:t>Calculadora</w:t>
+      </w:r>
+      <w:r>
+        <w:rPr>
+          <w:rStyle w:val="hljs-class"/>
+          <w:color w:val="FFFFFF"/>
+          <w:sz w:val="21"/>
+          <w:szCs w:val="21"/>
+          <w:shd w:val="clear" w:color="auto" w:fill="0C1633"/>
+        </w:rPr>
+        <w:t xml:space="preserve"> </w:t>
+      </w:r>
+      <w:r>
+        <w:rPr>
+          <w:rStyle w:val="CdigoHTML"/>
+          <w:color w:val="FFFFFF"/>
+          <w:sz w:val="21"/>
+          <w:szCs w:val="21"/>
+          <w:shd w:val="clear" w:color="auto" w:fill="0C1633"/>
+        </w:rPr>
+        <w:t>{</w:t>
+      </w:r>
+    </w:p>
+    <w:p>
+      <w:pPr>
+        <w:pStyle w:val="HTMLconformatoprevio"/>
+        <w:shd w:val="clear" w:color="auto" w:fill="242620"/>
+        <w:rPr>
+          <w:rStyle w:val="CdigoHTML"/>
+          <w:color w:val="FFFFFF"/>
+          <w:sz w:val="21"/>
+          <w:szCs w:val="21"/>
+          <w:shd w:val="clear" w:color="auto" w:fill="0C1633"/>
+        </w:rPr>
+      </w:pPr>
+      <w:r>
+        <w:rPr>
+          <w:rStyle w:val="CdigoHTML"/>
+          <w:color w:val="FFFFFF"/>
+          <w:sz w:val="21"/>
+          <w:szCs w:val="21"/>
+          <w:shd w:val="clear" w:color="auto" w:fill="0C1633"/>
+        </w:rPr>
+        <w:t xml:space="preserve">  </w:t>
+      </w:r>
+      <w:r>
+        <w:rPr>
+          <w:rStyle w:val="hljs-comment"/>
+          <w:color w:val="75715E"/>
+          <w:sz w:val="21"/>
+          <w:szCs w:val="21"/>
+          <w:shd w:val="clear" w:color="auto" w:fill="0C1633"/>
+        </w:rPr>
+        <w:t xml:space="preserve">// Los dos parámetros y el valor de retorno son de tipo </w:t>
+      </w:r>
+      <w:proofErr w:type="spellStart"/>
+      <w:r>
+        <w:rPr>
+          <w:rStyle w:val="hljs-comment"/>
+          <w:color w:val="75715E"/>
+          <w:sz w:val="21"/>
+          <w:szCs w:val="21"/>
+          <w:shd w:val="clear" w:color="auto" w:fill="0C1633"/>
+        </w:rPr>
+        <w:t>int</w:t>
+      </w:r>
+      <w:proofErr w:type="spellEnd"/>
+    </w:p>
+    <w:p>
+      <w:pPr>
+        <w:pStyle w:val="HTMLconformatoprevio"/>
+        <w:shd w:val="clear" w:color="auto" w:fill="242620"/>
+        <w:rPr>
+          <w:rStyle w:val="CdigoHTML"/>
+          <w:color w:val="FFFFFF"/>
+          <w:sz w:val="21"/>
+          <w:szCs w:val="21"/>
+          <w:shd w:val="clear" w:color="auto" w:fill="0C1633"/>
+        </w:rPr>
+      </w:pPr>
+      <w:r>
+        <w:rPr>
+          <w:rStyle w:val="CdigoHTML"/>
+          <w:color w:val="FFFFFF"/>
+          <w:sz w:val="21"/>
+          <w:szCs w:val="21"/>
+          <w:shd w:val="clear" w:color="auto" w:fill="0C1633"/>
+        </w:rPr>
+        <w:t xml:space="preserve">  </w:t>
+      </w:r>
+      <w:proofErr w:type="spellStart"/>
+      <w:r>
+        <w:rPr>
+          <w:rStyle w:val="hljs-keyword"/>
+          <w:b/>
+          <w:bCs/>
+          <w:color w:val="F92672"/>
+          <w:sz w:val="21"/>
+          <w:szCs w:val="21"/>
+          <w:shd w:val="clear" w:color="auto" w:fill="0C1633"/>
+        </w:rPr>
+        <w:t>public</w:t>
+      </w:r>
+      <w:proofErr w:type="spellEnd"/>
+      <w:r>
+        <w:rPr>
+          <w:rStyle w:val="hljs-function"/>
+          <w:color w:val="FFFFFF"/>
+          <w:sz w:val="21"/>
+          <w:szCs w:val="21"/>
+          <w:shd w:val="clear" w:color="auto" w:fill="0C1633"/>
+        </w:rPr>
+        <w:t xml:space="preserve"> </w:t>
+      </w:r>
+      <w:proofErr w:type="spellStart"/>
+      <w:r>
+        <w:rPr>
+          <w:rStyle w:val="hljs-keyword"/>
+          <w:b/>
+          <w:bCs/>
+          <w:color w:val="F92672"/>
+          <w:sz w:val="21"/>
+          <w:szCs w:val="21"/>
+          <w:shd w:val="clear" w:color="auto" w:fill="0C1633"/>
+        </w:rPr>
+        <w:t>int</w:t>
+      </w:r>
+      <w:proofErr w:type="spellEnd"/>
+      <w:r>
+        <w:rPr>
+          <w:rStyle w:val="hljs-function"/>
+          <w:color w:val="FFFFFF"/>
+          <w:sz w:val="21"/>
+          <w:szCs w:val="21"/>
+          <w:shd w:val="clear" w:color="auto" w:fill="0C1633"/>
+        </w:rPr>
+        <w:t xml:space="preserve"> </w:t>
+      </w:r>
+      <w:proofErr w:type="gramStart"/>
+      <w:r>
+        <w:rPr>
+          <w:rStyle w:val="hljs-title"/>
+          <w:b/>
+          <w:bCs/>
+          <w:color w:val="A6E22E"/>
+          <w:sz w:val="21"/>
+          <w:szCs w:val="21"/>
+          <w:shd w:val="clear" w:color="auto" w:fill="0C1633"/>
+        </w:rPr>
+        <w:t>suma</w:t>
+      </w:r>
+      <w:r>
+        <w:rPr>
+          <w:rStyle w:val="hljs-params"/>
+          <w:color w:val="FFFFFF"/>
+          <w:sz w:val="21"/>
+          <w:szCs w:val="21"/>
+          <w:shd w:val="clear" w:color="auto" w:fill="0C1633"/>
+        </w:rPr>
+        <w:t>(</w:t>
+      </w:r>
+      <w:proofErr w:type="spellStart"/>
+      <w:proofErr w:type="gramEnd"/>
+      <w:r>
+        <w:rPr>
+          <w:rStyle w:val="hljs-keyword"/>
+          <w:b/>
+          <w:bCs/>
+          <w:color w:val="F92672"/>
+          <w:sz w:val="21"/>
+          <w:szCs w:val="21"/>
+          <w:shd w:val="clear" w:color="auto" w:fill="0C1633"/>
+        </w:rPr>
+        <w:t>int</w:t>
+      </w:r>
+      <w:proofErr w:type="spellEnd"/>
+      <w:r>
+        <w:rPr>
+          <w:rStyle w:val="hljs-params"/>
+          <w:color w:val="FFFFFF"/>
+          <w:sz w:val="21"/>
+          <w:szCs w:val="21"/>
+          <w:shd w:val="clear" w:color="auto" w:fill="0C1633"/>
+        </w:rPr>
+        <w:t xml:space="preserve"> a, </w:t>
+      </w:r>
+      <w:proofErr w:type="spellStart"/>
+      <w:r>
+        <w:rPr>
+          <w:rStyle w:val="hljs-keyword"/>
+          <w:b/>
+          <w:bCs/>
+          <w:color w:val="F92672"/>
+          <w:sz w:val="21"/>
+          <w:szCs w:val="21"/>
+          <w:shd w:val="clear" w:color="auto" w:fill="0C1633"/>
+        </w:rPr>
+        <w:t>int</w:t>
+      </w:r>
+      <w:proofErr w:type="spellEnd"/>
+      <w:r>
+        <w:rPr>
+          <w:rStyle w:val="hljs-params"/>
+          <w:color w:val="FFFFFF"/>
+          <w:sz w:val="21"/>
+          <w:szCs w:val="21"/>
+          <w:shd w:val="clear" w:color="auto" w:fill="0C1633"/>
+        </w:rPr>
+        <w:t xml:space="preserve"> b)</w:t>
+      </w:r>
+      <w:r>
+        <w:rPr>
+          <w:rStyle w:val="hljs-function"/>
+          <w:color w:val="FFFFFF"/>
+          <w:sz w:val="21"/>
+          <w:szCs w:val="21"/>
+          <w:shd w:val="clear" w:color="auto" w:fill="0C1633"/>
+        </w:rPr>
+        <w:t xml:space="preserve"> </w:t>
+      </w:r>
+      <w:r>
+        <w:rPr>
+          <w:rStyle w:val="CdigoHTML"/>
+          <w:color w:val="FFFFFF"/>
+          <w:sz w:val="21"/>
+          <w:szCs w:val="21"/>
+          <w:shd w:val="clear" w:color="auto" w:fill="0C1633"/>
+        </w:rPr>
+        <w:t>{</w:t>
+      </w:r>
+    </w:p>
+    <w:p>
+      <w:pPr>
+        <w:pStyle w:val="HTMLconformatoprevio"/>
+        <w:shd w:val="clear" w:color="auto" w:fill="242620"/>
+        <w:rPr>
+          <w:rStyle w:val="CdigoHTML"/>
+          <w:color w:val="FFFFFF"/>
+          <w:sz w:val="21"/>
+          <w:szCs w:val="21"/>
+          <w:shd w:val="clear" w:color="auto" w:fill="0C1633"/>
+        </w:rPr>
+      </w:pPr>
+      <w:r>
+        <w:rPr>
+          <w:rStyle w:val="CdigoHTML"/>
+          <w:color w:val="FFFFFF"/>
+          <w:sz w:val="21"/>
+          <w:szCs w:val="21"/>
+          <w:shd w:val="clear" w:color="auto" w:fill="0C1633"/>
+        </w:rPr>
+        <w:t xml:space="preserve">    </w:t>
+      </w:r>
+      <w:proofErr w:type="spellStart"/>
+      <w:r>
+        <w:rPr>
+          <w:rStyle w:val="hljs-keyword"/>
+          <w:b/>
+          <w:bCs/>
+          <w:color w:val="F92672"/>
+          <w:sz w:val="21"/>
+          <w:szCs w:val="21"/>
+          <w:shd w:val="clear" w:color="auto" w:fill="0C1633"/>
+        </w:rPr>
+        <w:t>return</w:t>
+      </w:r>
+      <w:proofErr w:type="spellEnd"/>
+      <w:r>
+        <w:rPr>
+          <w:rStyle w:val="CdigoHTML"/>
+          <w:color w:val="FFFFFF"/>
+          <w:sz w:val="21"/>
+          <w:szCs w:val="21"/>
+          <w:shd w:val="clear" w:color="auto" w:fill="0C1633"/>
+        </w:rPr>
+        <w:t xml:space="preserve"> a + b;</w:t>
+      </w:r>
+    </w:p>
+    <w:p>
+      <w:pPr>
+        <w:pStyle w:val="HTMLconformatoprevio"/>
+        <w:shd w:val="clear" w:color="auto" w:fill="242620"/>
+        <w:rPr>
+          <w:rStyle w:val="CdigoHTML"/>
+          <w:color w:val="FFFFFF"/>
+          <w:sz w:val="21"/>
+          <w:szCs w:val="21"/>
+          <w:shd w:val="clear" w:color="auto" w:fill="0C1633"/>
+        </w:rPr>
+      </w:pPr>
+      <w:r>
+        <w:rPr>
+          <w:rStyle w:val="CdigoHTML"/>
+          <w:color w:val="FFFFFF"/>
+          <w:sz w:val="21"/>
+          <w:szCs w:val="21"/>
+          <w:shd w:val="clear" w:color="auto" w:fill="0C1633"/>
+        </w:rPr>
+        <w:t xml:space="preserve">  }</w:t>
+      </w:r>
+    </w:p>
+    <w:p>
+      <w:pPr>
+        <w:pStyle w:val="HTMLconformatoprevio"/>
+        <w:shd w:val="clear" w:color="auto" w:fill="242620"/>
+        <w:rPr>
+          <w:rStyle w:val="CdigoHTML"/>
+          <w:color w:val="FFFFFF"/>
+          <w:sz w:val="21"/>
+          <w:szCs w:val="21"/>
+          <w:shd w:val="clear" w:color="auto" w:fill="0C1633"/>
+        </w:rPr>
+      </w:pPr>
+    </w:p>
+    <w:p>
+      <w:pPr>
+        <w:pStyle w:val="HTMLconformatoprevio"/>
+        <w:shd w:val="clear" w:color="auto" w:fill="242620"/>
+        <w:rPr>
+          <w:rStyle w:val="CdigoHTML"/>
+          <w:color w:val="FFFFFF"/>
+          <w:sz w:val="21"/>
+          <w:szCs w:val="21"/>
+          <w:shd w:val="clear" w:color="auto" w:fill="0C1633"/>
+        </w:rPr>
+      </w:pPr>
+      <w:r>
+        <w:rPr>
+          <w:rStyle w:val="CdigoHTML"/>
+          <w:color w:val="FFFFFF"/>
+          <w:sz w:val="21"/>
+          <w:szCs w:val="21"/>
+          <w:shd w:val="clear" w:color="auto" w:fill="0C1633"/>
+        </w:rPr>
+        <w:t xml:space="preserve">  </w:t>
+      </w:r>
+      <w:r>
+        <w:rPr>
+          <w:rStyle w:val="hljs-comment"/>
+          <w:color w:val="75715E"/>
+          <w:sz w:val="21"/>
+          <w:szCs w:val="21"/>
+          <w:shd w:val="clear" w:color="auto" w:fill="0C1633"/>
+        </w:rPr>
+        <w:t xml:space="preserve">// Los dos parámetros y el valor de retorno son de tipo </w:t>
+      </w:r>
+      <w:proofErr w:type="spellStart"/>
+      <w:r>
+        <w:rPr>
+          <w:rStyle w:val="hljs-comment"/>
+          <w:color w:val="75715E"/>
+          <w:sz w:val="21"/>
+          <w:szCs w:val="21"/>
+          <w:shd w:val="clear" w:color="auto" w:fill="0C1633"/>
+        </w:rPr>
+        <w:t>float</w:t>
+      </w:r>
+      <w:proofErr w:type="spellEnd"/>
+    </w:p>
+    <w:p>
+      <w:pPr>
+        <w:pStyle w:val="HTMLconformatoprevio"/>
+        <w:shd w:val="clear" w:color="auto" w:fill="242620"/>
+        <w:rPr>
+          <w:rStyle w:val="CdigoHTML"/>
+          <w:color w:val="FFFFFF"/>
+          <w:sz w:val="21"/>
+          <w:szCs w:val="21"/>
+          <w:shd w:val="clear" w:color="auto" w:fill="0C1633"/>
+        </w:rPr>
+      </w:pPr>
+      <w:r>
+        <w:rPr>
+          <w:rStyle w:val="CdigoHTML"/>
+          <w:color w:val="FFFFFF"/>
+          <w:sz w:val="21"/>
+          <w:szCs w:val="21"/>
+          <w:shd w:val="clear" w:color="auto" w:fill="0C1633"/>
+        </w:rPr>
+        <w:t xml:space="preserve">  </w:t>
+      </w:r>
+      <w:proofErr w:type="spellStart"/>
+      <w:r>
+        <w:rPr>
+          <w:rStyle w:val="hljs-keyword"/>
+          <w:b/>
+          <w:bCs/>
+          <w:color w:val="F92672"/>
+          <w:sz w:val="21"/>
+          <w:szCs w:val="21"/>
+          <w:shd w:val="clear" w:color="auto" w:fill="0C1633"/>
+        </w:rPr>
+        <w:t>public</w:t>
+      </w:r>
+      <w:proofErr w:type="spellEnd"/>
+      <w:r>
+        <w:rPr>
+          <w:rStyle w:val="hljs-function"/>
+          <w:color w:val="FFFFFF"/>
+          <w:sz w:val="21"/>
+          <w:szCs w:val="21"/>
+          <w:shd w:val="clear" w:color="auto" w:fill="0C1633"/>
+        </w:rPr>
+        <w:t xml:space="preserve"> </w:t>
+      </w:r>
+      <w:proofErr w:type="spellStart"/>
+      <w:r>
+        <w:rPr>
+          <w:rStyle w:val="hljs-keyword"/>
+          <w:b/>
+          <w:bCs/>
+          <w:color w:val="F92672"/>
+          <w:sz w:val="21"/>
+          <w:szCs w:val="21"/>
+          <w:shd w:val="clear" w:color="auto" w:fill="0C1633"/>
+        </w:rPr>
+        <w:t>float</w:t>
+      </w:r>
+      <w:proofErr w:type="spellEnd"/>
+      <w:r>
+        <w:rPr>
+          <w:rStyle w:val="hljs-function"/>
+          <w:color w:val="FFFFFF"/>
+          <w:sz w:val="21"/>
+          <w:szCs w:val="21"/>
+          <w:shd w:val="clear" w:color="auto" w:fill="0C1633"/>
+        </w:rPr>
+        <w:t xml:space="preserve"> </w:t>
+      </w:r>
+      <w:proofErr w:type="gramStart"/>
+      <w:r>
+        <w:rPr>
+          <w:rStyle w:val="hljs-title"/>
+          <w:b/>
+          <w:bCs/>
+          <w:color w:val="A6E22E"/>
+          <w:sz w:val="21"/>
+          <w:szCs w:val="21"/>
+          <w:shd w:val="clear" w:color="auto" w:fill="0C1633"/>
+        </w:rPr>
+        <w:t>suma</w:t>
+      </w:r>
+      <w:r>
+        <w:rPr>
+          <w:rStyle w:val="hljs-params"/>
+          <w:color w:val="FFFFFF"/>
+          <w:sz w:val="21"/>
+          <w:szCs w:val="21"/>
+          <w:shd w:val="clear" w:color="auto" w:fill="0C1633"/>
+        </w:rPr>
+        <w:t>(</w:t>
+      </w:r>
+      <w:proofErr w:type="spellStart"/>
+      <w:proofErr w:type="gramEnd"/>
+      <w:r>
+        <w:rPr>
+          <w:rStyle w:val="hljs-keyword"/>
+          <w:b/>
+          <w:bCs/>
+          <w:color w:val="F92672"/>
+          <w:sz w:val="21"/>
+          <w:szCs w:val="21"/>
+          <w:shd w:val="clear" w:color="auto" w:fill="0C1633"/>
+        </w:rPr>
+        <w:t>float</w:t>
+      </w:r>
+      <w:proofErr w:type="spellEnd"/>
+      <w:r>
+        <w:rPr>
+          <w:rStyle w:val="hljs-params"/>
+          <w:color w:val="FFFFFF"/>
+          <w:sz w:val="21"/>
+          <w:szCs w:val="21"/>
+          <w:shd w:val="clear" w:color="auto" w:fill="0C1633"/>
+        </w:rPr>
+        <w:t xml:space="preserve"> a, </w:t>
+      </w:r>
+      <w:proofErr w:type="spellStart"/>
+      <w:r>
+        <w:rPr>
+          <w:rStyle w:val="hljs-keyword"/>
+          <w:b/>
+          <w:bCs/>
+          <w:color w:val="F92672"/>
+          <w:sz w:val="21"/>
+          <w:szCs w:val="21"/>
+          <w:shd w:val="clear" w:color="auto" w:fill="0C1633"/>
+        </w:rPr>
+        <w:t>float</w:t>
+      </w:r>
+      <w:proofErr w:type="spellEnd"/>
+      <w:r>
+        <w:rPr>
+          <w:rStyle w:val="hljs-params"/>
+          <w:color w:val="FFFFFF"/>
+          <w:sz w:val="21"/>
+          <w:szCs w:val="21"/>
+          <w:shd w:val="clear" w:color="auto" w:fill="0C1633"/>
+        </w:rPr>
+        <w:t xml:space="preserve"> b)</w:t>
+      </w:r>
+      <w:r>
+        <w:rPr>
+          <w:rStyle w:val="hljs-function"/>
+          <w:color w:val="FFFFFF"/>
+          <w:sz w:val="21"/>
+          <w:szCs w:val="21"/>
+          <w:shd w:val="clear" w:color="auto" w:fill="0C1633"/>
+        </w:rPr>
+        <w:t xml:space="preserve"> </w:t>
+      </w:r>
+      <w:r>
+        <w:rPr>
+          <w:rStyle w:val="CdigoHTML"/>
+          <w:color w:val="FFFFFF"/>
+          <w:sz w:val="21"/>
+          <w:szCs w:val="21"/>
+          <w:shd w:val="clear" w:color="auto" w:fill="0C1633"/>
+        </w:rPr>
+        <w:t>{</w:t>
+      </w:r>
+    </w:p>
+    <w:p>
+      <w:pPr>
+        <w:pStyle w:val="HTMLconformatoprevio"/>
+        <w:shd w:val="clear" w:color="auto" w:fill="242620"/>
+        <w:rPr>
+          <w:rStyle w:val="CdigoHTML"/>
+          <w:color w:val="FFFFFF"/>
+          <w:sz w:val="21"/>
+          <w:szCs w:val="21"/>
+          <w:shd w:val="clear" w:color="auto" w:fill="0C1633"/>
+        </w:rPr>
+      </w:pPr>
+      <w:r>
+        <w:rPr>
+          <w:rStyle w:val="CdigoHTML"/>
+          <w:color w:val="FFFFFF"/>
+          <w:sz w:val="21"/>
+          <w:szCs w:val="21"/>
+          <w:shd w:val="clear" w:color="auto" w:fill="0C1633"/>
+        </w:rPr>
+        <w:t xml:space="preserve">    </w:t>
+      </w:r>
+      <w:proofErr w:type="spellStart"/>
+      <w:r>
+        <w:rPr>
+          <w:rStyle w:val="hljs-keyword"/>
+          <w:b/>
+          <w:bCs/>
+          <w:color w:val="F92672"/>
+          <w:sz w:val="21"/>
+          <w:szCs w:val="21"/>
+          <w:shd w:val="clear" w:color="auto" w:fill="0C1633"/>
+        </w:rPr>
+        <w:t>return</w:t>
+      </w:r>
+      <w:proofErr w:type="spellEnd"/>
+      <w:r>
+        <w:rPr>
+          <w:rStyle w:val="CdigoHTML"/>
+          <w:color w:val="FFFFFF"/>
+          <w:sz w:val="21"/>
+          <w:szCs w:val="21"/>
+          <w:shd w:val="clear" w:color="auto" w:fill="0C1633"/>
+        </w:rPr>
+        <w:t xml:space="preserve"> a + b;</w:t>
+      </w:r>
+    </w:p>
+    <w:p>
+      <w:pPr>
+        <w:pStyle w:val="HTMLconformatoprevio"/>
+        <w:shd w:val="clear" w:color="auto" w:fill="242620"/>
+        <w:rPr>
+          <w:rStyle w:val="CdigoHTML"/>
+          <w:color w:val="FFFFFF"/>
+          <w:sz w:val="21"/>
+          <w:szCs w:val="21"/>
+          <w:shd w:val="clear" w:color="auto" w:fill="0C1633"/>
+        </w:rPr>
+      </w:pPr>
+      <w:r>
+        <w:rPr>
+          <w:rStyle w:val="CdigoHTML"/>
+          <w:color w:val="FFFFFF"/>
+          <w:sz w:val="21"/>
+          <w:szCs w:val="21"/>
+          <w:shd w:val="clear" w:color="auto" w:fill="0C1633"/>
+        </w:rPr>
+        <w:t xml:space="preserve">  }</w:t>
+      </w:r>
+    </w:p>
+    <w:p>
+      <w:pPr>
+        <w:pStyle w:val="HTMLconformatoprevio"/>
+        <w:shd w:val="clear" w:color="auto" w:fill="242620"/>
+        <w:rPr>
+          <w:rStyle w:val="CdigoHTML"/>
+          <w:color w:val="FFFFFF"/>
+          <w:sz w:val="21"/>
+          <w:szCs w:val="21"/>
+          <w:shd w:val="clear" w:color="auto" w:fill="0C1633"/>
+        </w:rPr>
+      </w:pPr>
+    </w:p>
+    <w:p>
+      <w:pPr>
+        <w:pStyle w:val="HTMLconformatoprevio"/>
+        <w:shd w:val="clear" w:color="auto" w:fill="242620"/>
+        <w:rPr>
+          <w:rStyle w:val="CdigoHTML"/>
+          <w:color w:val="FFFFFF"/>
+          <w:sz w:val="21"/>
+          <w:szCs w:val="21"/>
+          <w:shd w:val="clear" w:color="auto" w:fill="0C1633"/>
+        </w:rPr>
+      </w:pPr>
+      <w:r>
+        <w:rPr>
+          <w:rStyle w:val="CdigoHTML"/>
+          <w:color w:val="FFFFFF"/>
+          <w:sz w:val="21"/>
+          <w:szCs w:val="21"/>
+          <w:shd w:val="clear" w:color="auto" w:fill="0C1633"/>
+        </w:rPr>
+        <w:t xml:space="preserve">  </w:t>
+      </w:r>
+      <w:r>
+        <w:rPr>
+          <w:rStyle w:val="hljs-comment"/>
+          <w:color w:val="75715E"/>
+          <w:sz w:val="21"/>
+          <w:szCs w:val="21"/>
+          <w:shd w:val="clear" w:color="auto" w:fill="0C1633"/>
+        </w:rPr>
+        <w:t xml:space="preserve">// Un parámetro es de tipo </w:t>
+      </w:r>
+      <w:proofErr w:type="spellStart"/>
+      <w:r>
+        <w:rPr>
+          <w:rStyle w:val="hljs-comment"/>
+          <w:color w:val="75715E"/>
+          <w:sz w:val="21"/>
+          <w:szCs w:val="21"/>
+          <w:shd w:val="clear" w:color="auto" w:fill="0C1633"/>
+        </w:rPr>
+        <w:t>int</w:t>
+      </w:r>
+      <w:proofErr w:type="spellEnd"/>
+      <w:r>
+        <w:rPr>
+          <w:rStyle w:val="hljs-comment"/>
+          <w:color w:val="75715E"/>
+          <w:sz w:val="21"/>
+          <w:szCs w:val="21"/>
+          <w:shd w:val="clear" w:color="auto" w:fill="0C1633"/>
+        </w:rPr>
+        <w:t>, mientras que el otro parámetro</w:t>
+      </w:r>
+    </w:p>
+    <w:p>
+      <w:pPr>
+        <w:pStyle w:val="HTMLconformatoprevio"/>
+        <w:shd w:val="clear" w:color="auto" w:fill="242620"/>
+        <w:rPr>
+          <w:rStyle w:val="CdigoHTML"/>
+          <w:color w:val="FFFFFF"/>
+          <w:sz w:val="21"/>
+          <w:szCs w:val="21"/>
+          <w:shd w:val="clear" w:color="auto" w:fill="0C1633"/>
+        </w:rPr>
+      </w:pPr>
+      <w:r>
+        <w:rPr>
+          <w:rStyle w:val="CdigoHTML"/>
+          <w:color w:val="FFFFFF"/>
+          <w:sz w:val="21"/>
+          <w:szCs w:val="21"/>
+          <w:shd w:val="clear" w:color="auto" w:fill="0C1633"/>
+        </w:rPr>
+        <w:t xml:space="preserve">  </w:t>
+      </w:r>
+      <w:r>
+        <w:rPr>
+          <w:rStyle w:val="hljs-comment"/>
+          <w:color w:val="75715E"/>
+          <w:sz w:val="21"/>
+          <w:szCs w:val="21"/>
+          <w:shd w:val="clear" w:color="auto" w:fill="0C1633"/>
+        </w:rPr>
+        <w:t xml:space="preserve">// y el valor de retorno son de tipo </w:t>
+      </w:r>
+      <w:proofErr w:type="spellStart"/>
+      <w:r>
+        <w:rPr>
+          <w:rStyle w:val="hljs-comment"/>
+          <w:color w:val="75715E"/>
+          <w:sz w:val="21"/>
+          <w:szCs w:val="21"/>
+          <w:shd w:val="clear" w:color="auto" w:fill="0C1633"/>
+        </w:rPr>
+        <w:t>float</w:t>
+      </w:r>
+      <w:proofErr w:type="spellEnd"/>
+    </w:p>
+    <w:p>
+      <w:pPr>
+        <w:pStyle w:val="HTMLconformatoprevio"/>
+        <w:shd w:val="clear" w:color="auto" w:fill="242620"/>
+        <w:rPr>
+          <w:rStyle w:val="CdigoHTML"/>
+          <w:color w:val="FFFFFF"/>
+          <w:sz w:val="21"/>
+          <w:szCs w:val="21"/>
+          <w:shd w:val="clear" w:color="auto" w:fill="0C1633"/>
+        </w:rPr>
+      </w:pPr>
+      <w:r>
+        <w:rPr>
+          <w:rStyle w:val="CdigoHTML"/>
+          <w:color w:val="FFFFFF"/>
+          <w:sz w:val="21"/>
+          <w:szCs w:val="21"/>
+          <w:shd w:val="clear" w:color="auto" w:fill="0C1633"/>
+        </w:rPr>
+        <w:lastRenderedPageBreak/>
+        <w:t xml:space="preserve">  </w:t>
+      </w:r>
+      <w:proofErr w:type="spellStart"/>
+      <w:r>
+        <w:rPr>
+          <w:rStyle w:val="hljs-keyword"/>
+          <w:b/>
+          <w:bCs/>
+          <w:color w:val="F92672"/>
+          <w:sz w:val="21"/>
+          <w:szCs w:val="21"/>
+          <w:shd w:val="clear" w:color="auto" w:fill="0C1633"/>
+        </w:rPr>
+        <w:t>public</w:t>
+      </w:r>
+      <w:proofErr w:type="spellEnd"/>
+      <w:r>
+        <w:rPr>
+          <w:rStyle w:val="hljs-function"/>
+          <w:color w:val="FFFFFF"/>
+          <w:sz w:val="21"/>
+          <w:szCs w:val="21"/>
+          <w:shd w:val="clear" w:color="auto" w:fill="0C1633"/>
+        </w:rPr>
+        <w:t xml:space="preserve"> </w:t>
+      </w:r>
+      <w:proofErr w:type="spellStart"/>
+      <w:r>
+        <w:rPr>
+          <w:rStyle w:val="hljs-keyword"/>
+          <w:b/>
+          <w:bCs/>
+          <w:color w:val="F92672"/>
+          <w:sz w:val="21"/>
+          <w:szCs w:val="21"/>
+          <w:shd w:val="clear" w:color="auto" w:fill="0C1633"/>
+        </w:rPr>
+        <w:t>float</w:t>
+      </w:r>
+      <w:proofErr w:type="spellEnd"/>
+      <w:r>
+        <w:rPr>
+          <w:rStyle w:val="hljs-function"/>
+          <w:color w:val="FFFFFF"/>
+          <w:sz w:val="21"/>
+          <w:szCs w:val="21"/>
+          <w:shd w:val="clear" w:color="auto" w:fill="0C1633"/>
+        </w:rPr>
+        <w:t xml:space="preserve"> </w:t>
+      </w:r>
+      <w:proofErr w:type="gramStart"/>
+      <w:r>
+        <w:rPr>
+          <w:rStyle w:val="hljs-title"/>
+          <w:b/>
+          <w:bCs/>
+          <w:color w:val="A6E22E"/>
+          <w:sz w:val="21"/>
+          <w:szCs w:val="21"/>
+          <w:shd w:val="clear" w:color="auto" w:fill="0C1633"/>
+        </w:rPr>
+        <w:t>suma</w:t>
+      </w:r>
+      <w:r>
+        <w:rPr>
+          <w:rStyle w:val="hljs-params"/>
+          <w:color w:val="FFFFFF"/>
+          <w:sz w:val="21"/>
+          <w:szCs w:val="21"/>
+          <w:shd w:val="clear" w:color="auto" w:fill="0C1633"/>
+        </w:rPr>
+        <w:t>(</w:t>
+      </w:r>
+      <w:proofErr w:type="spellStart"/>
+      <w:proofErr w:type="gramEnd"/>
+      <w:r>
+        <w:rPr>
+          <w:rStyle w:val="hljs-keyword"/>
+          <w:b/>
+          <w:bCs/>
+          <w:color w:val="F92672"/>
+          <w:sz w:val="21"/>
+          <w:szCs w:val="21"/>
+          <w:shd w:val="clear" w:color="auto" w:fill="0C1633"/>
+        </w:rPr>
+        <w:t>int</w:t>
+      </w:r>
+      <w:proofErr w:type="spellEnd"/>
+      <w:r>
+        <w:rPr>
+          <w:rStyle w:val="hljs-params"/>
+          <w:color w:val="FFFFFF"/>
+          <w:sz w:val="21"/>
+          <w:szCs w:val="21"/>
+          <w:shd w:val="clear" w:color="auto" w:fill="0C1633"/>
+        </w:rPr>
+        <w:t xml:space="preserve"> a, </w:t>
+      </w:r>
+      <w:proofErr w:type="spellStart"/>
+      <w:r>
+        <w:rPr>
+          <w:rStyle w:val="hljs-keyword"/>
+          <w:b/>
+          <w:bCs/>
+          <w:color w:val="F92672"/>
+          <w:sz w:val="21"/>
+          <w:szCs w:val="21"/>
+          <w:shd w:val="clear" w:color="auto" w:fill="0C1633"/>
+        </w:rPr>
+        <w:t>float</w:t>
+      </w:r>
+      <w:proofErr w:type="spellEnd"/>
+      <w:r>
+        <w:rPr>
+          <w:rStyle w:val="hljs-params"/>
+          <w:color w:val="FFFFFF"/>
+          <w:sz w:val="21"/>
+          <w:szCs w:val="21"/>
+          <w:shd w:val="clear" w:color="auto" w:fill="0C1633"/>
+        </w:rPr>
+        <w:t xml:space="preserve"> b)</w:t>
+      </w:r>
+      <w:r>
+        <w:rPr>
+          <w:rStyle w:val="hljs-function"/>
+          <w:color w:val="FFFFFF"/>
+          <w:sz w:val="21"/>
+          <w:szCs w:val="21"/>
+          <w:shd w:val="clear" w:color="auto" w:fill="0C1633"/>
+        </w:rPr>
+        <w:t xml:space="preserve"> </w:t>
+      </w:r>
+      <w:r>
+        <w:rPr>
+          <w:rStyle w:val="CdigoHTML"/>
+          <w:color w:val="FFFFFF"/>
+          <w:sz w:val="21"/>
+          <w:szCs w:val="21"/>
+          <w:shd w:val="clear" w:color="auto" w:fill="0C1633"/>
+        </w:rPr>
+        <w:t>{</w:t>
+      </w:r>
+    </w:p>
+    <w:p>
+      <w:pPr>
+        <w:pStyle w:val="HTMLconformatoprevio"/>
+        <w:shd w:val="clear" w:color="auto" w:fill="242620"/>
+        <w:rPr>
+          <w:rStyle w:val="CdigoHTML"/>
+          <w:color w:val="FFFFFF"/>
+          <w:sz w:val="21"/>
+          <w:szCs w:val="21"/>
+          <w:shd w:val="clear" w:color="auto" w:fill="0C1633"/>
+        </w:rPr>
+      </w:pPr>
+      <w:r>
+        <w:rPr>
+          <w:rStyle w:val="CdigoHTML"/>
+          <w:color w:val="FFFFFF"/>
+          <w:sz w:val="21"/>
+          <w:szCs w:val="21"/>
+          <w:shd w:val="clear" w:color="auto" w:fill="0C1633"/>
+        </w:rPr>
+        <w:t xml:space="preserve">    </w:t>
+      </w:r>
+      <w:proofErr w:type="spellStart"/>
+      <w:r>
+        <w:rPr>
+          <w:rStyle w:val="hljs-keyword"/>
+          <w:b/>
+          <w:bCs/>
+          <w:color w:val="F92672"/>
+          <w:sz w:val="21"/>
+          <w:szCs w:val="21"/>
+          <w:shd w:val="clear" w:color="auto" w:fill="0C1633"/>
+        </w:rPr>
+        <w:t>return</w:t>
+      </w:r>
+      <w:proofErr w:type="spellEnd"/>
+      <w:r>
+        <w:rPr>
+          <w:rStyle w:val="CdigoHTML"/>
+          <w:color w:val="FFFFFF"/>
+          <w:sz w:val="21"/>
+          <w:szCs w:val="21"/>
+          <w:shd w:val="clear" w:color="auto" w:fill="0C1633"/>
+        </w:rPr>
+        <w:t xml:space="preserve"> a + b;</w:t>
+      </w:r>
+    </w:p>
+    <w:p>
+      <w:pPr>
+        <w:pStyle w:val="HTMLconformatoprevio"/>
+        <w:shd w:val="clear" w:color="auto" w:fill="242620"/>
+        <w:rPr>
+          <w:rStyle w:val="CdigoHTML"/>
+          <w:color w:val="FFFFFF"/>
+          <w:sz w:val="21"/>
+          <w:szCs w:val="21"/>
+          <w:shd w:val="clear" w:color="auto" w:fill="0C1633"/>
+        </w:rPr>
+      </w:pPr>
+      <w:r>
+        <w:rPr>
+          <w:rStyle w:val="CdigoHTML"/>
+          <w:color w:val="FFFFFF"/>
+          <w:sz w:val="21"/>
+          <w:szCs w:val="21"/>
+          <w:shd w:val="clear" w:color="auto" w:fill="0C1633"/>
+        </w:rPr>
+        <w:t xml:space="preserve">  }</w:t>
+      </w:r>
+    </w:p>
+    <w:p>
+      <w:pPr>
+        <w:pStyle w:val="HTMLconformatoprevio"/>
+        <w:shd w:val="clear" w:color="auto" w:fill="242620"/>
+        <w:rPr>
+          <w:rStyle w:val="CdigoHTML"/>
+          <w:color w:val="FFFFFF"/>
+          <w:sz w:val="21"/>
+          <w:szCs w:val="21"/>
+          <w:shd w:val="clear" w:color="auto" w:fill="0C1633"/>
+        </w:rPr>
+      </w:pPr>
+      <w:r>
+        <w:rPr>
+          <w:rStyle w:val="CdigoHTML"/>
+          <w:color w:val="FFFFFF"/>
+          <w:sz w:val="21"/>
+          <w:szCs w:val="21"/>
+          <w:shd w:val="clear" w:color="auto" w:fill="0C1633"/>
+        </w:rPr>
+        <w:t>}</w:t>
+      </w:r>
+    </w:p>
+    <w:p>
+      <w:pPr>
+        <w:pStyle w:val="NormalWeb"/>
+        <w:shd w:val="clear" w:color="auto" w:fill="0C1633"/>
+        <w:spacing w:before="0" w:beforeAutospacing="0" w:after="336" w:afterAutospacing="0"/>
+        <w:rPr>
+          <w:rFonts w:ascii="Roboto" w:hAnsi="Roboto"/>
+          <w:color w:val="BECDE3"/>
+        </w:rPr>
+      </w:pPr>
+      <w:r>
+        <w:rPr>
+          <w:rFonts w:ascii="Roboto" w:hAnsi="Roboto"/>
+          <w:color w:val="BECDE3"/>
+        </w:rPr>
+        <w:t>El uso más común de la sobrecarga de métodos es la sobrecarga de constructores para instanciar objetos de formas distintas dependiendo de la cantidad de argumentos que enviamos.</w:t>
+      </w:r>
+    </w:p>
+    <w:p>
+      <w:pPr>
+        <w:pStyle w:val="HTMLconformatoprevio"/>
+        <w:shd w:val="clear" w:color="auto" w:fill="242620"/>
+        <w:rPr>
+          <w:rStyle w:val="CdigoHTML"/>
+          <w:color w:val="FFFFFF"/>
+          <w:sz w:val="21"/>
+          <w:szCs w:val="21"/>
+          <w:shd w:val="clear" w:color="auto" w:fill="0C1633"/>
+        </w:rPr>
+      </w:pPr>
+      <w:proofErr w:type="spellStart"/>
+      <w:r>
+        <w:rPr>
+          <w:rStyle w:val="hljs-keyword"/>
+          <w:b/>
+          <w:bCs/>
+          <w:color w:val="F92672"/>
+          <w:sz w:val="21"/>
+          <w:szCs w:val="21"/>
+          <w:shd w:val="clear" w:color="auto" w:fill="0C1633"/>
+        </w:rPr>
+        <w:t>public</w:t>
+      </w:r>
+      <w:proofErr w:type="spellEnd"/>
+      <w:r>
+        <w:rPr>
+          <w:rStyle w:val="CdigoHTML"/>
+          <w:color w:val="FFFFFF"/>
+          <w:sz w:val="21"/>
+          <w:szCs w:val="21"/>
+          <w:shd w:val="clear" w:color="auto" w:fill="0C1633"/>
+        </w:rPr>
+        <w:t xml:space="preserve"> </w:t>
+      </w:r>
+      <w:proofErr w:type="spellStart"/>
+      <w:r>
+        <w:rPr>
+          <w:rStyle w:val="hljs-keyword"/>
+          <w:b/>
+          <w:bCs/>
+          <w:color w:val="F92672"/>
+          <w:sz w:val="21"/>
+          <w:szCs w:val="21"/>
+          <w:shd w:val="clear" w:color="auto" w:fill="0C1633"/>
+        </w:rPr>
+        <w:t>class</w:t>
+      </w:r>
+      <w:proofErr w:type="spellEnd"/>
+      <w:r>
+        <w:rPr>
+          <w:rStyle w:val="hljs-class"/>
+          <w:color w:val="FFFFFF"/>
+          <w:sz w:val="21"/>
+          <w:szCs w:val="21"/>
+          <w:shd w:val="clear" w:color="auto" w:fill="0C1633"/>
+        </w:rPr>
+        <w:t xml:space="preserve"> </w:t>
+      </w:r>
+      <w:r>
+        <w:rPr>
+          <w:rStyle w:val="hljs-title"/>
+          <w:b/>
+          <w:bCs/>
+          <w:color w:val="FFFFFF"/>
+          <w:sz w:val="21"/>
+          <w:szCs w:val="21"/>
+          <w:shd w:val="clear" w:color="auto" w:fill="0C1633"/>
+        </w:rPr>
+        <w:t>Doctor</w:t>
+      </w:r>
+      <w:r>
+        <w:rPr>
+          <w:rStyle w:val="hljs-class"/>
+          <w:color w:val="FFFFFF"/>
+          <w:sz w:val="21"/>
+          <w:szCs w:val="21"/>
+          <w:shd w:val="clear" w:color="auto" w:fill="0C1633"/>
+        </w:rPr>
+        <w:t xml:space="preserve"> </w:t>
+      </w:r>
+      <w:r>
+        <w:rPr>
+          <w:rStyle w:val="CdigoHTML"/>
+          <w:color w:val="FFFFFF"/>
+          <w:sz w:val="21"/>
+          <w:szCs w:val="21"/>
+          <w:shd w:val="clear" w:color="auto" w:fill="0C1633"/>
+        </w:rPr>
+        <w:t>{</w:t>
+      </w:r>
+    </w:p>
+    <w:p>
+      <w:pPr>
+        <w:pStyle w:val="HTMLconformatoprevio"/>
+        <w:shd w:val="clear" w:color="auto" w:fill="242620"/>
+        <w:rPr>
+          <w:rStyle w:val="CdigoHTML"/>
+          <w:color w:val="FFFFFF"/>
+          <w:sz w:val="21"/>
+          <w:szCs w:val="21"/>
+          <w:shd w:val="clear" w:color="auto" w:fill="0C1633"/>
+        </w:rPr>
+      </w:pPr>
+      <w:r>
+        <w:rPr>
+          <w:rStyle w:val="CdigoHTML"/>
+          <w:color w:val="FFFFFF"/>
+          <w:sz w:val="21"/>
+          <w:szCs w:val="21"/>
+          <w:shd w:val="clear" w:color="auto" w:fill="0C1633"/>
+        </w:rPr>
+        <w:t xml:space="preserve">  </w:t>
+      </w:r>
+      <w:proofErr w:type="spellStart"/>
+      <w:r>
+        <w:rPr>
+          <w:rStyle w:val="hljs-keyword"/>
+          <w:b/>
+          <w:bCs/>
+          <w:color w:val="F92672"/>
+          <w:sz w:val="21"/>
+          <w:szCs w:val="21"/>
+          <w:shd w:val="clear" w:color="auto" w:fill="0C1633"/>
+        </w:rPr>
+        <w:t>static</w:t>
+      </w:r>
+      <w:proofErr w:type="spellEnd"/>
+      <w:r>
+        <w:rPr>
+          <w:rStyle w:val="CdigoHTML"/>
+          <w:color w:val="FFFFFF"/>
+          <w:sz w:val="21"/>
+          <w:szCs w:val="21"/>
+          <w:shd w:val="clear" w:color="auto" w:fill="0C1633"/>
+        </w:rPr>
+        <w:t xml:space="preserve"> </w:t>
+      </w:r>
+      <w:proofErr w:type="spellStart"/>
+      <w:r>
+        <w:rPr>
+          <w:rStyle w:val="hljs-keyword"/>
+          <w:b/>
+          <w:bCs/>
+          <w:color w:val="F92672"/>
+          <w:sz w:val="21"/>
+          <w:szCs w:val="21"/>
+          <w:shd w:val="clear" w:color="auto" w:fill="0C1633"/>
+        </w:rPr>
+        <w:t>int</w:t>
+      </w:r>
+      <w:proofErr w:type="spellEnd"/>
+      <w:r>
+        <w:rPr>
+          <w:rStyle w:val="CdigoHTML"/>
+          <w:color w:val="FFFFFF"/>
+          <w:sz w:val="21"/>
+          <w:szCs w:val="21"/>
+          <w:shd w:val="clear" w:color="auto" w:fill="0C1633"/>
+        </w:rPr>
+        <w:t xml:space="preserve"> id = </w:t>
+      </w:r>
+      <w:r>
+        <w:rPr>
+          <w:rStyle w:val="hljs-number"/>
+          <w:color w:val="FFFFFF"/>
+          <w:sz w:val="21"/>
+          <w:szCs w:val="21"/>
+          <w:shd w:val="clear" w:color="auto" w:fill="0C1633"/>
+        </w:rPr>
+        <w:t>0</w:t>
+      </w:r>
+      <w:r>
+        <w:rPr>
+          <w:rStyle w:val="CdigoHTML"/>
+          <w:color w:val="FFFFFF"/>
+          <w:sz w:val="21"/>
+          <w:szCs w:val="21"/>
+          <w:shd w:val="clear" w:color="auto" w:fill="0C1633"/>
+        </w:rPr>
+        <w:t>;</w:t>
+      </w:r>
+    </w:p>
+    <w:p>
+      <w:pPr>
+        <w:pStyle w:val="HTMLconformatoprevio"/>
+        <w:shd w:val="clear" w:color="auto" w:fill="242620"/>
+        <w:rPr>
+          <w:rStyle w:val="CdigoHTML"/>
+          <w:color w:val="FFFFFF"/>
+          <w:sz w:val="21"/>
+          <w:szCs w:val="21"/>
+          <w:shd w:val="clear" w:color="auto" w:fill="0C1633"/>
+        </w:rPr>
+      </w:pPr>
+      <w:r>
+        <w:rPr>
+          <w:rStyle w:val="CdigoHTML"/>
+          <w:color w:val="FFFFFF"/>
+          <w:sz w:val="21"/>
+          <w:szCs w:val="21"/>
+          <w:shd w:val="clear" w:color="auto" w:fill="0C1633"/>
+        </w:rPr>
+        <w:t xml:space="preserve">  </w:t>
+      </w:r>
+      <w:proofErr w:type="spellStart"/>
+      <w:r>
+        <w:rPr>
+          <w:rStyle w:val="CdigoHTML"/>
+          <w:color w:val="FFFFFF"/>
+          <w:sz w:val="21"/>
+          <w:szCs w:val="21"/>
+          <w:shd w:val="clear" w:color="auto" w:fill="0C1633"/>
+        </w:rPr>
+        <w:t>String</w:t>
+      </w:r>
+      <w:proofErr w:type="spellEnd"/>
+      <w:r>
+        <w:rPr>
+          <w:rStyle w:val="CdigoHTML"/>
+          <w:color w:val="FFFFFF"/>
+          <w:sz w:val="21"/>
+          <w:szCs w:val="21"/>
+          <w:shd w:val="clear" w:color="auto" w:fill="0C1633"/>
+        </w:rPr>
+        <w:t xml:space="preserve"> </w:t>
+      </w:r>
+      <w:proofErr w:type="spellStart"/>
+      <w:r>
+        <w:rPr>
+          <w:rStyle w:val="CdigoHTML"/>
+          <w:color w:val="FFFFFF"/>
+          <w:sz w:val="21"/>
+          <w:szCs w:val="21"/>
+          <w:shd w:val="clear" w:color="auto" w:fill="0C1633"/>
+        </w:rPr>
+        <w:t>name</w:t>
+      </w:r>
+      <w:proofErr w:type="spellEnd"/>
+      <w:r>
+        <w:rPr>
+          <w:rStyle w:val="CdigoHTML"/>
+          <w:color w:val="FFFFFF"/>
+          <w:sz w:val="21"/>
+          <w:szCs w:val="21"/>
+          <w:shd w:val="clear" w:color="auto" w:fill="0C1633"/>
+        </w:rPr>
+        <w:t>;</w:t>
+      </w:r>
+    </w:p>
+    <w:p>
+      <w:pPr>
+        <w:pStyle w:val="HTMLconformatoprevio"/>
+        <w:shd w:val="clear" w:color="auto" w:fill="242620"/>
+        <w:rPr>
+          <w:rStyle w:val="CdigoHTML"/>
+          <w:color w:val="FFFFFF"/>
+          <w:sz w:val="21"/>
+          <w:szCs w:val="21"/>
+          <w:shd w:val="clear" w:color="auto" w:fill="0C1633"/>
+        </w:rPr>
+      </w:pPr>
+      <w:r>
+        <w:rPr>
+          <w:rStyle w:val="CdigoHTML"/>
+          <w:color w:val="FFFFFF"/>
+          <w:sz w:val="21"/>
+          <w:szCs w:val="21"/>
+          <w:shd w:val="clear" w:color="auto" w:fill="0C1633"/>
+        </w:rPr>
+        <w:t xml:space="preserve">  </w:t>
+      </w:r>
+      <w:proofErr w:type="spellStart"/>
+      <w:r>
+        <w:rPr>
+          <w:rStyle w:val="CdigoHTML"/>
+          <w:color w:val="FFFFFF"/>
+          <w:sz w:val="21"/>
+          <w:szCs w:val="21"/>
+          <w:shd w:val="clear" w:color="auto" w:fill="0C1633"/>
+        </w:rPr>
+        <w:t>String</w:t>
+      </w:r>
+      <w:proofErr w:type="spellEnd"/>
+      <w:r>
+        <w:rPr>
+          <w:rStyle w:val="CdigoHTML"/>
+          <w:color w:val="FFFFFF"/>
+          <w:sz w:val="21"/>
+          <w:szCs w:val="21"/>
+          <w:shd w:val="clear" w:color="auto" w:fill="0C1633"/>
+        </w:rPr>
+        <w:t xml:space="preserve"> </w:t>
+      </w:r>
+      <w:proofErr w:type="spellStart"/>
+      <w:r>
+        <w:rPr>
+          <w:rStyle w:val="CdigoHTML"/>
+          <w:color w:val="FFFFFF"/>
+          <w:sz w:val="21"/>
+          <w:szCs w:val="21"/>
+          <w:shd w:val="clear" w:color="auto" w:fill="0C1633"/>
+        </w:rPr>
+        <w:t>speciality</w:t>
+      </w:r>
+      <w:proofErr w:type="spellEnd"/>
+      <w:r>
+        <w:rPr>
+          <w:rStyle w:val="CdigoHTML"/>
+          <w:color w:val="FFFFFF"/>
+          <w:sz w:val="21"/>
+          <w:szCs w:val="21"/>
+          <w:shd w:val="clear" w:color="auto" w:fill="0C1633"/>
+        </w:rPr>
+        <w:t>;</w:t>
+      </w:r>
+    </w:p>
+    <w:p>
+      <w:pPr>
+        <w:pStyle w:val="HTMLconformatoprevio"/>
+        <w:shd w:val="clear" w:color="auto" w:fill="242620"/>
+        <w:rPr>
+          <w:rStyle w:val="CdigoHTML"/>
+          <w:color w:val="FFFFFF"/>
+          <w:sz w:val="21"/>
+          <w:szCs w:val="21"/>
+          <w:shd w:val="clear" w:color="auto" w:fill="0C1633"/>
+        </w:rPr>
+      </w:pPr>
+    </w:p>
+    <w:p>
+      <w:pPr>
+        <w:pStyle w:val="HTMLconformatoprevio"/>
+        <w:shd w:val="clear" w:color="auto" w:fill="242620"/>
+        <w:rPr>
+          <w:rStyle w:val="CdigoHTML"/>
+          <w:color w:val="FFFFFF"/>
+          <w:sz w:val="21"/>
+          <w:szCs w:val="21"/>
+          <w:shd w:val="clear" w:color="auto" w:fill="0C1633"/>
+        </w:rPr>
+      </w:pPr>
+      <w:r>
+        <w:rPr>
+          <w:rStyle w:val="CdigoHTML"/>
+          <w:color w:val="FFFFFF"/>
+          <w:sz w:val="21"/>
+          <w:szCs w:val="21"/>
+          <w:shd w:val="clear" w:color="auto" w:fill="0C1633"/>
+        </w:rPr>
+        <w:t xml:space="preserve">  </w:t>
+      </w:r>
+      <w:proofErr w:type="spellStart"/>
+      <w:r>
+        <w:rPr>
+          <w:rStyle w:val="hljs-keyword"/>
+          <w:b/>
+          <w:bCs/>
+          <w:color w:val="F92672"/>
+          <w:sz w:val="21"/>
+          <w:szCs w:val="21"/>
+          <w:shd w:val="clear" w:color="auto" w:fill="0C1633"/>
+        </w:rPr>
+        <w:t>public</w:t>
+      </w:r>
+      <w:proofErr w:type="spellEnd"/>
+      <w:r>
+        <w:rPr>
+          <w:rStyle w:val="hljs-function"/>
+          <w:color w:val="FFFFFF"/>
+          <w:sz w:val="21"/>
+          <w:szCs w:val="21"/>
+          <w:shd w:val="clear" w:color="auto" w:fill="0C1633"/>
+        </w:rPr>
+        <w:t xml:space="preserve"> </w:t>
+      </w:r>
+      <w:proofErr w:type="gramStart"/>
+      <w:r>
+        <w:rPr>
+          <w:rStyle w:val="hljs-title"/>
+          <w:b/>
+          <w:bCs/>
+          <w:color w:val="A6E22E"/>
+          <w:sz w:val="21"/>
+          <w:szCs w:val="21"/>
+          <w:shd w:val="clear" w:color="auto" w:fill="0C1633"/>
+        </w:rPr>
+        <w:t>Doctor</w:t>
+      </w:r>
+      <w:r>
+        <w:rPr>
+          <w:rStyle w:val="hljs-params"/>
+          <w:color w:val="FFFFFF"/>
+          <w:sz w:val="21"/>
+          <w:szCs w:val="21"/>
+          <w:shd w:val="clear" w:color="auto" w:fill="0C1633"/>
+        </w:rPr>
+        <w:t>(</w:t>
+      </w:r>
+      <w:proofErr w:type="gramEnd"/>
+      <w:r>
+        <w:rPr>
+          <w:rStyle w:val="hljs-params"/>
+          <w:color w:val="FFFFFF"/>
+          <w:sz w:val="21"/>
+          <w:szCs w:val="21"/>
+          <w:shd w:val="clear" w:color="auto" w:fill="0C1633"/>
+        </w:rPr>
+        <w:t>)</w:t>
+      </w:r>
+      <w:r>
+        <w:rPr>
+          <w:rStyle w:val="hljs-function"/>
+          <w:color w:val="FFFFFF"/>
+          <w:sz w:val="21"/>
+          <w:szCs w:val="21"/>
+          <w:shd w:val="clear" w:color="auto" w:fill="0C1633"/>
+        </w:rPr>
+        <w:t xml:space="preserve"> </w:t>
+      </w:r>
+      <w:r>
+        <w:rPr>
+          <w:rStyle w:val="CdigoHTML"/>
+          <w:color w:val="FFFFFF"/>
+          <w:sz w:val="21"/>
+          <w:szCs w:val="21"/>
+          <w:shd w:val="clear" w:color="auto" w:fill="0C1633"/>
+        </w:rPr>
+        <w:t>{</w:t>
+      </w:r>
+    </w:p>
+    <w:p>
+      <w:pPr>
+        <w:pStyle w:val="HTMLconformatoprevio"/>
+        <w:shd w:val="clear" w:color="auto" w:fill="242620"/>
+        <w:rPr>
+          <w:rStyle w:val="CdigoHTML"/>
+          <w:color w:val="FFFFFF"/>
+          <w:sz w:val="21"/>
+          <w:szCs w:val="21"/>
+          <w:shd w:val="clear" w:color="auto" w:fill="0C1633"/>
+        </w:rPr>
+      </w:pPr>
+      <w:r>
+        <w:rPr>
+          <w:rStyle w:val="CdigoHTML"/>
+          <w:color w:val="FFFFFF"/>
+          <w:sz w:val="21"/>
+          <w:szCs w:val="21"/>
+          <w:shd w:val="clear" w:color="auto" w:fill="0C1633"/>
+        </w:rPr>
+        <w:t xml:space="preserve">    </w:t>
+      </w:r>
+      <w:r>
+        <w:rPr>
+          <w:rStyle w:val="hljs-keyword"/>
+          <w:b/>
+          <w:bCs/>
+          <w:color w:val="F92672"/>
+          <w:sz w:val="21"/>
+          <w:szCs w:val="21"/>
+          <w:shd w:val="clear" w:color="auto" w:fill="0C1633"/>
+        </w:rPr>
+        <w:t>this</w:t>
+      </w:r>
+      <w:r>
+        <w:rPr>
+          <w:rStyle w:val="CdigoHTML"/>
+          <w:color w:val="FFFFFF"/>
+          <w:sz w:val="21"/>
+          <w:szCs w:val="21"/>
+          <w:shd w:val="clear" w:color="auto" w:fill="0C1633"/>
+        </w:rPr>
+        <w:t xml:space="preserve">.name = </w:t>
+      </w:r>
+      <w:r>
+        <w:rPr>
+          <w:rStyle w:val="hljs-string"/>
+          <w:color w:val="A6E22E"/>
+          <w:sz w:val="21"/>
+          <w:szCs w:val="21"/>
+          <w:shd w:val="clear" w:color="auto" w:fill="0C1633"/>
+        </w:rPr>
+        <w:t>"Nombre por defecto"</w:t>
+      </w:r>
+      <w:r>
+        <w:rPr>
+          <w:rStyle w:val="CdigoHTML"/>
+          <w:color w:val="FFFFFF"/>
+          <w:sz w:val="21"/>
+          <w:szCs w:val="21"/>
+          <w:shd w:val="clear" w:color="auto" w:fill="0C1633"/>
+        </w:rPr>
+        <w:t>;</w:t>
+      </w:r>
+    </w:p>
+    <w:p>
+      <w:pPr>
+        <w:pStyle w:val="HTMLconformatoprevio"/>
+        <w:shd w:val="clear" w:color="auto" w:fill="242620"/>
+        <w:rPr>
+          <w:rStyle w:val="CdigoHTML"/>
+          <w:color w:val="FFFFFF"/>
+          <w:sz w:val="21"/>
+          <w:szCs w:val="21"/>
+          <w:shd w:val="clear" w:color="auto" w:fill="0C1633"/>
+        </w:rPr>
+      </w:pPr>
+      <w:r>
+        <w:rPr>
+          <w:rStyle w:val="CdigoHTML"/>
+          <w:color w:val="FFFFFF"/>
+          <w:sz w:val="21"/>
+          <w:szCs w:val="21"/>
+          <w:shd w:val="clear" w:color="auto" w:fill="0C1633"/>
+        </w:rPr>
+        <w:t xml:space="preserve">    </w:t>
+      </w:r>
+      <w:proofErr w:type="spellStart"/>
+      <w:proofErr w:type="gramStart"/>
+      <w:r>
+        <w:rPr>
+          <w:rStyle w:val="hljs-keyword"/>
+          <w:b/>
+          <w:bCs/>
+          <w:color w:val="F92672"/>
+          <w:sz w:val="21"/>
+          <w:szCs w:val="21"/>
+          <w:shd w:val="clear" w:color="auto" w:fill="0C1633"/>
+        </w:rPr>
+        <w:t>this</w:t>
+      </w:r>
+      <w:r>
+        <w:rPr>
+          <w:rStyle w:val="CdigoHTML"/>
+          <w:color w:val="FFFFFF"/>
+          <w:sz w:val="21"/>
+          <w:szCs w:val="21"/>
+          <w:shd w:val="clear" w:color="auto" w:fill="0C1633"/>
+        </w:rPr>
+        <w:t>.speciality</w:t>
+      </w:r>
+      <w:proofErr w:type="spellEnd"/>
+      <w:proofErr w:type="gramEnd"/>
+      <w:r>
+        <w:rPr>
+          <w:rStyle w:val="CdigoHTML"/>
+          <w:color w:val="FFFFFF"/>
+          <w:sz w:val="21"/>
+          <w:szCs w:val="21"/>
+          <w:shd w:val="clear" w:color="auto" w:fill="0C1633"/>
+        </w:rPr>
+        <w:t xml:space="preserve"> = </w:t>
+      </w:r>
+      <w:r>
+        <w:rPr>
+          <w:rStyle w:val="hljs-string"/>
+          <w:color w:val="A6E22E"/>
+          <w:sz w:val="21"/>
+          <w:szCs w:val="21"/>
+          <w:shd w:val="clear" w:color="auto" w:fill="0C1633"/>
+        </w:rPr>
+        <w:t>"Especialidad por defecto"</w:t>
+      </w:r>
+      <w:r>
+        <w:rPr>
+          <w:rStyle w:val="CdigoHTML"/>
+          <w:color w:val="FFFFFF"/>
+          <w:sz w:val="21"/>
+          <w:szCs w:val="21"/>
+          <w:shd w:val="clear" w:color="auto" w:fill="0C1633"/>
+        </w:rPr>
+        <w:t>;</w:t>
+      </w:r>
+    </w:p>
+    <w:p>
+      <w:pPr>
+        <w:pStyle w:val="HTMLconformatoprevio"/>
+        <w:shd w:val="clear" w:color="auto" w:fill="242620"/>
+        <w:rPr>
+          <w:rStyle w:val="CdigoHTML"/>
+          <w:color w:val="FFFFFF"/>
+          <w:sz w:val="21"/>
+          <w:szCs w:val="21"/>
+          <w:shd w:val="clear" w:color="auto" w:fill="0C1633"/>
+        </w:rPr>
+      </w:pPr>
+      <w:r>
+        <w:rPr>
+          <w:rStyle w:val="CdigoHTML"/>
+          <w:color w:val="FFFFFF"/>
+          <w:sz w:val="21"/>
+          <w:szCs w:val="21"/>
+          <w:shd w:val="clear" w:color="auto" w:fill="0C1633"/>
+        </w:rPr>
+        <w:t xml:space="preserve">  }</w:t>
+      </w:r>
+    </w:p>
+    <w:p>
+      <w:pPr>
+        <w:pStyle w:val="HTMLconformatoprevio"/>
+        <w:shd w:val="clear" w:color="auto" w:fill="242620"/>
+        <w:rPr>
+          <w:rStyle w:val="CdigoHTML"/>
+          <w:color w:val="FFFFFF"/>
+          <w:sz w:val="21"/>
+          <w:szCs w:val="21"/>
+          <w:shd w:val="clear" w:color="auto" w:fill="0C1633"/>
+        </w:rPr>
+      </w:pPr>
+    </w:p>
+    <w:p>
+      <w:pPr>
+        <w:pStyle w:val="HTMLconformatoprevio"/>
+        <w:shd w:val="clear" w:color="auto" w:fill="242620"/>
+        <w:rPr>
+          <w:rStyle w:val="CdigoHTML"/>
+          <w:color w:val="FFFFFF"/>
+          <w:sz w:val="21"/>
+          <w:szCs w:val="21"/>
+          <w:shd w:val="clear" w:color="auto" w:fill="0C1633"/>
+        </w:rPr>
+      </w:pPr>
+      <w:r>
+        <w:rPr>
+          <w:rStyle w:val="CdigoHTML"/>
+          <w:color w:val="FFFFFF"/>
+          <w:sz w:val="21"/>
+          <w:szCs w:val="21"/>
+          <w:shd w:val="clear" w:color="auto" w:fill="0C1633"/>
+        </w:rPr>
+        <w:t xml:space="preserve">  </w:t>
+      </w:r>
+      <w:proofErr w:type="spellStart"/>
+      <w:r>
+        <w:rPr>
+          <w:rStyle w:val="hljs-keyword"/>
+          <w:b/>
+          <w:bCs/>
+          <w:color w:val="F92672"/>
+          <w:sz w:val="21"/>
+          <w:szCs w:val="21"/>
+          <w:shd w:val="clear" w:color="auto" w:fill="0C1633"/>
+        </w:rPr>
+        <w:t>public</w:t>
+      </w:r>
+      <w:proofErr w:type="spellEnd"/>
+      <w:r>
+        <w:rPr>
+          <w:rStyle w:val="hljs-function"/>
+          <w:color w:val="FFFFFF"/>
+          <w:sz w:val="21"/>
+          <w:szCs w:val="21"/>
+          <w:shd w:val="clear" w:color="auto" w:fill="0C1633"/>
+        </w:rPr>
+        <w:t xml:space="preserve"> </w:t>
+      </w:r>
+      <w:proofErr w:type="gramStart"/>
+      <w:r>
+        <w:rPr>
+          <w:rStyle w:val="hljs-title"/>
+          <w:b/>
+          <w:bCs/>
+          <w:color w:val="A6E22E"/>
+          <w:sz w:val="21"/>
+          <w:szCs w:val="21"/>
+          <w:shd w:val="clear" w:color="auto" w:fill="0C1633"/>
+        </w:rPr>
+        <w:t>Doctor</w:t>
+      </w:r>
+      <w:r>
+        <w:rPr>
+          <w:rStyle w:val="hljs-params"/>
+          <w:color w:val="FFFFFF"/>
+          <w:sz w:val="21"/>
+          <w:szCs w:val="21"/>
+          <w:shd w:val="clear" w:color="auto" w:fill="0C1633"/>
+        </w:rPr>
+        <w:t>(</w:t>
+      </w:r>
+      <w:proofErr w:type="spellStart"/>
+      <w:proofErr w:type="gramEnd"/>
+      <w:r>
+        <w:rPr>
+          <w:rStyle w:val="hljs-params"/>
+          <w:color w:val="FFFFFF"/>
+          <w:sz w:val="21"/>
+          <w:szCs w:val="21"/>
+          <w:shd w:val="clear" w:color="auto" w:fill="0C1633"/>
+        </w:rPr>
+        <w:t>String</w:t>
+      </w:r>
+      <w:proofErr w:type="spellEnd"/>
+      <w:r>
+        <w:rPr>
+          <w:rStyle w:val="hljs-params"/>
+          <w:color w:val="FFFFFF"/>
+          <w:sz w:val="21"/>
+          <w:szCs w:val="21"/>
+          <w:shd w:val="clear" w:color="auto" w:fill="0C1633"/>
+        </w:rPr>
+        <w:t xml:space="preserve"> </w:t>
+      </w:r>
+      <w:proofErr w:type="spellStart"/>
+      <w:r>
+        <w:rPr>
+          <w:rStyle w:val="hljs-params"/>
+          <w:color w:val="FFFFFF"/>
+          <w:sz w:val="21"/>
+          <w:szCs w:val="21"/>
+          <w:shd w:val="clear" w:color="auto" w:fill="0C1633"/>
+        </w:rPr>
+        <w:t>name</w:t>
+      </w:r>
+      <w:proofErr w:type="spellEnd"/>
+      <w:r>
+        <w:rPr>
+          <w:rStyle w:val="hljs-params"/>
+          <w:color w:val="FFFFFF"/>
+          <w:sz w:val="21"/>
+          <w:szCs w:val="21"/>
+          <w:shd w:val="clear" w:color="auto" w:fill="0C1633"/>
+        </w:rPr>
+        <w:t xml:space="preserve">, </w:t>
+      </w:r>
+      <w:proofErr w:type="spellStart"/>
+      <w:r>
+        <w:rPr>
+          <w:rStyle w:val="hljs-params"/>
+          <w:color w:val="FFFFFF"/>
+          <w:sz w:val="21"/>
+          <w:szCs w:val="21"/>
+          <w:shd w:val="clear" w:color="auto" w:fill="0C1633"/>
+        </w:rPr>
+        <w:t>String</w:t>
+      </w:r>
+      <w:proofErr w:type="spellEnd"/>
+      <w:r>
+        <w:rPr>
+          <w:rStyle w:val="hljs-params"/>
+          <w:color w:val="FFFFFF"/>
+          <w:sz w:val="21"/>
+          <w:szCs w:val="21"/>
+          <w:shd w:val="clear" w:color="auto" w:fill="0C1633"/>
+        </w:rPr>
+        <w:t xml:space="preserve"> </w:t>
+      </w:r>
+      <w:proofErr w:type="spellStart"/>
+      <w:r>
+        <w:rPr>
+          <w:rStyle w:val="hljs-params"/>
+          <w:color w:val="FFFFFF"/>
+          <w:sz w:val="21"/>
+          <w:szCs w:val="21"/>
+          <w:shd w:val="clear" w:color="auto" w:fill="0C1633"/>
+        </w:rPr>
+        <w:t>speciality</w:t>
+      </w:r>
+      <w:proofErr w:type="spellEnd"/>
+      <w:r>
+        <w:rPr>
+          <w:rStyle w:val="hljs-params"/>
+          <w:color w:val="FFFFFF"/>
+          <w:sz w:val="21"/>
+          <w:szCs w:val="21"/>
+          <w:shd w:val="clear" w:color="auto" w:fill="0C1633"/>
+        </w:rPr>
+        <w:t>)</w:t>
+      </w:r>
+      <w:r>
+        <w:rPr>
+          <w:rStyle w:val="hljs-function"/>
+          <w:color w:val="FFFFFF"/>
+          <w:sz w:val="21"/>
+          <w:szCs w:val="21"/>
+          <w:shd w:val="clear" w:color="auto" w:fill="0C1633"/>
+        </w:rPr>
+        <w:t xml:space="preserve"> </w:t>
+      </w:r>
+      <w:r>
+        <w:rPr>
+          <w:rStyle w:val="CdigoHTML"/>
+          <w:color w:val="FFFFFF"/>
+          <w:sz w:val="21"/>
+          <w:szCs w:val="21"/>
+          <w:shd w:val="clear" w:color="auto" w:fill="0C1633"/>
+        </w:rPr>
+        <w:t>{</w:t>
+      </w:r>
+    </w:p>
+    <w:p>
+      <w:pPr>
+        <w:pStyle w:val="HTMLconformatoprevio"/>
+        <w:shd w:val="clear" w:color="auto" w:fill="242620"/>
+        <w:rPr>
+          <w:rStyle w:val="CdigoHTML"/>
+          <w:color w:val="FFFFFF"/>
+          <w:sz w:val="21"/>
+          <w:szCs w:val="21"/>
+          <w:shd w:val="clear" w:color="auto" w:fill="0C1633"/>
+        </w:rPr>
+      </w:pPr>
+      <w:r>
+        <w:rPr>
+          <w:rStyle w:val="CdigoHTML"/>
+          <w:color w:val="FFFFFF"/>
+          <w:sz w:val="21"/>
+          <w:szCs w:val="21"/>
+          <w:shd w:val="clear" w:color="auto" w:fill="0C1633"/>
+        </w:rPr>
+        <w:t xml:space="preserve">    </w:t>
+      </w:r>
+      <w:r>
+        <w:rPr>
+          <w:rStyle w:val="hljs-keyword"/>
+          <w:b/>
+          <w:bCs/>
+          <w:color w:val="F92672"/>
+          <w:sz w:val="21"/>
+          <w:szCs w:val="21"/>
+          <w:shd w:val="clear" w:color="auto" w:fill="0C1633"/>
+        </w:rPr>
+        <w:t>this</w:t>
+      </w:r>
+      <w:r>
+        <w:rPr>
+          <w:rStyle w:val="CdigoHTML"/>
+          <w:color w:val="FFFFFF"/>
+          <w:sz w:val="21"/>
+          <w:szCs w:val="21"/>
+          <w:shd w:val="clear" w:color="auto" w:fill="0C1633"/>
+        </w:rPr>
+        <w:t xml:space="preserve">.name = </w:t>
+      </w:r>
+      <w:proofErr w:type="spellStart"/>
+      <w:r>
+        <w:rPr>
+          <w:rStyle w:val="CdigoHTML"/>
+          <w:color w:val="FFFFFF"/>
+          <w:sz w:val="21"/>
+          <w:szCs w:val="21"/>
+          <w:shd w:val="clear" w:color="auto" w:fill="0C1633"/>
+        </w:rPr>
+        <w:t>name</w:t>
+      </w:r>
+      <w:proofErr w:type="spellEnd"/>
+      <w:r>
+        <w:rPr>
+          <w:rStyle w:val="CdigoHTML"/>
+          <w:color w:val="FFFFFF"/>
+          <w:sz w:val="21"/>
+          <w:szCs w:val="21"/>
+          <w:shd w:val="clear" w:color="auto" w:fill="0C1633"/>
+        </w:rPr>
+        <w:t>;</w:t>
+      </w:r>
+    </w:p>
+    <w:p>
+      <w:pPr>
+        <w:pStyle w:val="HTMLconformatoprevio"/>
+        <w:shd w:val="clear" w:color="auto" w:fill="242620"/>
+        <w:rPr>
+          <w:rStyle w:val="CdigoHTML"/>
+          <w:color w:val="FFFFFF"/>
+          <w:sz w:val="21"/>
+          <w:szCs w:val="21"/>
+          <w:shd w:val="clear" w:color="auto" w:fill="0C1633"/>
+        </w:rPr>
+      </w:pPr>
+      <w:r>
+        <w:rPr>
+          <w:rStyle w:val="CdigoHTML"/>
+          <w:color w:val="FFFFFF"/>
+          <w:sz w:val="21"/>
+          <w:szCs w:val="21"/>
+          <w:shd w:val="clear" w:color="auto" w:fill="0C1633"/>
+        </w:rPr>
+        <w:t xml:space="preserve">    </w:t>
+      </w:r>
+      <w:proofErr w:type="spellStart"/>
+      <w:proofErr w:type="gramStart"/>
+      <w:r>
+        <w:rPr>
+          <w:rStyle w:val="hljs-keyword"/>
+          <w:b/>
+          <w:bCs/>
+          <w:color w:val="F92672"/>
+          <w:sz w:val="21"/>
+          <w:szCs w:val="21"/>
+          <w:shd w:val="clear" w:color="auto" w:fill="0C1633"/>
+        </w:rPr>
+        <w:t>this</w:t>
+      </w:r>
+      <w:r>
+        <w:rPr>
+          <w:rStyle w:val="CdigoHTML"/>
+          <w:color w:val="FFFFFF"/>
+          <w:sz w:val="21"/>
+          <w:szCs w:val="21"/>
+          <w:shd w:val="clear" w:color="auto" w:fill="0C1633"/>
+        </w:rPr>
+        <w:t>.speciality</w:t>
+      </w:r>
+      <w:proofErr w:type="spellEnd"/>
+      <w:proofErr w:type="gramEnd"/>
+      <w:r>
+        <w:rPr>
+          <w:rStyle w:val="CdigoHTML"/>
+          <w:color w:val="FFFFFF"/>
+          <w:sz w:val="21"/>
+          <w:szCs w:val="21"/>
+          <w:shd w:val="clear" w:color="auto" w:fill="0C1633"/>
+        </w:rPr>
+        <w:t xml:space="preserve"> = </w:t>
+      </w:r>
+      <w:proofErr w:type="spellStart"/>
+      <w:r>
+        <w:rPr>
+          <w:rStyle w:val="CdigoHTML"/>
+          <w:color w:val="FFFFFF"/>
+          <w:sz w:val="21"/>
+          <w:szCs w:val="21"/>
+          <w:shd w:val="clear" w:color="auto" w:fill="0C1633"/>
+        </w:rPr>
+        <w:t>speciality</w:t>
+      </w:r>
+      <w:proofErr w:type="spellEnd"/>
+      <w:r>
+        <w:rPr>
+          <w:rStyle w:val="CdigoHTML"/>
+          <w:color w:val="FFFFFF"/>
+          <w:sz w:val="21"/>
+          <w:szCs w:val="21"/>
+          <w:shd w:val="clear" w:color="auto" w:fill="0C1633"/>
+        </w:rPr>
+        <w:t>;</w:t>
+      </w:r>
+    </w:p>
+    <w:p>
+      <w:pPr>
+        <w:pStyle w:val="HTMLconformatoprevio"/>
+        <w:shd w:val="clear" w:color="auto" w:fill="242620"/>
+        <w:rPr>
+          <w:rStyle w:val="CdigoHTML"/>
+          <w:color w:val="FFFFFF"/>
+          <w:sz w:val="21"/>
+          <w:szCs w:val="21"/>
+          <w:shd w:val="clear" w:color="auto" w:fill="0C1633"/>
+        </w:rPr>
+      </w:pPr>
+      <w:r>
+        <w:rPr>
+          <w:rStyle w:val="CdigoHTML"/>
+          <w:color w:val="FFFFFF"/>
+          <w:sz w:val="21"/>
+          <w:szCs w:val="21"/>
+          <w:shd w:val="clear" w:color="auto" w:fill="0C1633"/>
+        </w:rPr>
+        <w:t xml:space="preserve">  }</w:t>
+      </w:r>
+    </w:p>
+    <w:p>
+      <w:pPr>
+        <w:pStyle w:val="HTMLconformatoprevio"/>
+        <w:shd w:val="clear" w:color="auto" w:fill="242620"/>
+        <w:rPr>
+          <w:color w:val="FFFFFF"/>
+          <w:sz w:val="21"/>
+          <w:szCs w:val="21"/>
+        </w:rPr>
+      </w:pPr>
+      <w:r>
+        <w:rPr>
+          <w:rStyle w:val="CdigoHTML"/>
+          <w:color w:val="FFFFFF"/>
+          <w:sz w:val="21"/>
+          <w:szCs w:val="21"/>
+          <w:shd w:val="clear" w:color="auto" w:fill="0C1633"/>
+        </w:rPr>
+        <w:t>}</w:t>
       </w:r>
     </w:p>
     <w:p/>
@@ -6718,6 +8806,11 @@
       <w:shd w:val="clear" w:color="auto" w:fill="E1DFDD"/>
     </w:rPr>
   </w:style>
+  <w:style w:type="character" w:customStyle="1" w:styleId="hljs-string">
+    <w:name w:val="hljs-string"/>
+    <w:basedOn w:val="Fuentedeprrafopredeter"/>
+    <w:rsid w:val="00C800D8"/>
+  </w:style>
 </w:styles>
 </file>
 

</xml_diff>

<commit_message>
apuntes 4, java poo
</commit_message>
<xml_diff>
--- a/Programación orientada a objetos en Java.docx
+++ b/Programación orientada a objetos en Java.docx
@@ -7198,6 +7198,1708 @@
           <w:shd w:val="clear" w:color="auto" w:fill="0C1633"/>
         </w:rPr>
         <w:t>speciality</w:t>
+      </w:r>
+      <w:proofErr w:type="spellEnd"/>
+      <w:r>
+        <w:rPr>
+          <w:rStyle w:val="CdigoHTML"/>
+          <w:color w:val="FFFFFF"/>
+          <w:sz w:val="21"/>
+          <w:szCs w:val="21"/>
+          <w:shd w:val="clear" w:color="auto" w:fill="0C1633"/>
+        </w:rPr>
+        <w:t>;</w:t>
+      </w:r>
+    </w:p>
+    <w:p>
+      <w:pPr>
+        <w:pStyle w:val="HTMLconformatoprevio"/>
+        <w:shd w:val="clear" w:color="auto" w:fill="242620"/>
+        <w:rPr>
+          <w:rStyle w:val="CdigoHTML"/>
+          <w:color w:val="FFFFFF"/>
+          <w:sz w:val="21"/>
+          <w:szCs w:val="21"/>
+          <w:shd w:val="clear" w:color="auto" w:fill="0C1633"/>
+        </w:rPr>
+      </w:pPr>
+      <w:r>
+        <w:rPr>
+          <w:rStyle w:val="CdigoHTML"/>
+          <w:color w:val="FFFFFF"/>
+          <w:sz w:val="21"/>
+          <w:szCs w:val="21"/>
+          <w:shd w:val="clear" w:color="auto" w:fill="0C1633"/>
+        </w:rPr>
+        <w:t xml:space="preserve">  }</w:t>
+      </w:r>
+    </w:p>
+    <w:p>
+      <w:pPr>
+        <w:pStyle w:val="HTMLconformatoprevio"/>
+        <w:shd w:val="clear" w:color="auto" w:fill="242620"/>
+        <w:rPr>
+          <w:color w:val="FFFFFF"/>
+          <w:sz w:val="21"/>
+          <w:szCs w:val="21"/>
+        </w:rPr>
+      </w:pPr>
+      <w:r>
+        <w:rPr>
+          <w:rStyle w:val="CdigoHTML"/>
+          <w:color w:val="FFFFFF"/>
+          <w:sz w:val="21"/>
+          <w:szCs w:val="21"/>
+          <w:shd w:val="clear" w:color="auto" w:fill="0C1633"/>
+        </w:rPr>
+        <w:t>}</w:t>
+      </w:r>
+    </w:p>
+    <w:p/>
+    <w:p>
+      <w:pPr>
+        <w:pStyle w:val="Ttulo1"/>
+        <w:shd w:val="clear" w:color="auto" w:fill="121F3D"/>
+        <w:spacing w:before="161" w:beforeAutospacing="0" w:after="161" w:afterAutospacing="0"/>
+        <w:rPr>
+          <w:rFonts w:ascii="Roboto" w:hAnsi="Roboto"/>
+          <w:color w:val="EFF3F8"/>
+        </w:rPr>
+      </w:pPr>
+      <w:r>
+        <w:rPr>
+          <w:rFonts w:ascii="Roboto" w:hAnsi="Roboto"/>
+          <w:color w:val="EFF3F8"/>
+        </w:rPr>
+        <w:t>¡Reto!</w:t>
+      </w:r>
+    </w:p>
+    <w:p/>
+    <w:p>
+      <w:pPr>
+        <w:pStyle w:val="NormalWeb"/>
+        <w:shd w:val="clear" w:color="auto" w:fill="0C1633"/>
+        <w:rPr>
+          <w:rFonts w:ascii="Roboto" w:hAnsi="Roboto"/>
+          <w:color w:val="EFF3F8"/>
+          <w:sz w:val="27"/>
+          <w:szCs w:val="27"/>
+        </w:rPr>
+      </w:pPr>
+      <w:r>
+        <w:rPr>
+          <w:rFonts w:ascii="Roboto" w:hAnsi="Roboto"/>
+          <w:color w:val="EFF3F8"/>
+          <w:sz w:val="27"/>
+          <w:szCs w:val="27"/>
+        </w:rPr>
+        <w:t>Ahora estás listo para resolver tu primer reto que en realidad es muy sencillo de hacer.</w:t>
+      </w:r>
+    </w:p>
+    <w:p>
+      <w:pPr>
+        <w:pStyle w:val="NormalWeb"/>
+        <w:shd w:val="clear" w:color="auto" w:fill="0C1633"/>
+        <w:rPr>
+          <w:rFonts w:ascii="Roboto" w:hAnsi="Roboto"/>
+          <w:color w:val="EFF3F8"/>
+          <w:sz w:val="27"/>
+          <w:szCs w:val="27"/>
+        </w:rPr>
+      </w:pPr>
+      <w:r>
+        <w:rPr>
+          <w:rFonts w:ascii="Roboto" w:hAnsi="Roboto"/>
+          <w:color w:val="EFF3F8"/>
+          <w:sz w:val="27"/>
+          <w:szCs w:val="27"/>
+        </w:rPr>
+        <w:t xml:space="preserve">Mira el siguiente diagrama y construye la clase </w:t>
+      </w:r>
+      <w:proofErr w:type="spellStart"/>
+      <w:r>
+        <w:rPr>
+          <w:rFonts w:ascii="Roboto" w:hAnsi="Roboto"/>
+          <w:color w:val="EFF3F8"/>
+          <w:sz w:val="27"/>
+          <w:szCs w:val="27"/>
+        </w:rPr>
+        <w:t>Patient</w:t>
+      </w:r>
+      <w:proofErr w:type="spellEnd"/>
+      <w:r>
+        <w:rPr>
+          <w:rFonts w:ascii="Roboto" w:hAnsi="Roboto"/>
+          <w:color w:val="EFF3F8"/>
+          <w:sz w:val="27"/>
+          <w:szCs w:val="27"/>
+        </w:rPr>
+        <w:t>.</w:t>
+      </w:r>
+    </w:p>
+    <w:p>
+      <w:pPr>
+        <w:pStyle w:val="NormalWeb"/>
+        <w:shd w:val="clear" w:color="auto" w:fill="0C1633"/>
+        <w:spacing w:before="0" w:after="0"/>
+        <w:rPr>
+          <w:rFonts w:ascii="Roboto" w:hAnsi="Roboto"/>
+          <w:color w:val="EFF3F8"/>
+          <w:sz w:val="27"/>
+          <w:szCs w:val="27"/>
+        </w:rPr>
+      </w:pPr>
+      <w:proofErr w:type="spellStart"/>
+      <w:r>
+        <w:rPr>
+          <w:rFonts w:ascii="Roboto" w:hAnsi="Roboto"/>
+          <w:color w:val="EFF3F8"/>
+          <w:sz w:val="27"/>
+          <w:szCs w:val="27"/>
+        </w:rPr>
+        <w:t>Patient</w:t>
+      </w:r>
+      <w:proofErr w:type="spellEnd"/>
+      <w:r>
+        <w:rPr>
+          <w:rFonts w:ascii="Roboto" w:hAnsi="Roboto"/>
+          <w:color w:val="EFF3F8"/>
+          <w:sz w:val="27"/>
+          <w:szCs w:val="27"/>
+        </w:rPr>
+        <w:br/>
+      </w:r>
+      <w:proofErr w:type="spellStart"/>
+      <w:r>
+        <w:rPr>
+          <w:rFonts w:ascii="Roboto" w:hAnsi="Roboto"/>
+          <w:color w:val="EFF3F8"/>
+          <w:sz w:val="27"/>
+          <w:szCs w:val="27"/>
+        </w:rPr>
+        <w:t>name</w:t>
+      </w:r>
+      <w:proofErr w:type="spellEnd"/>
+      <w:r>
+        <w:rPr>
+          <w:rFonts w:ascii="Roboto" w:hAnsi="Roboto"/>
+          <w:color w:val="EFF3F8"/>
+          <w:sz w:val="27"/>
+          <w:szCs w:val="27"/>
+        </w:rPr>
+        <w:t xml:space="preserve">: </w:t>
+      </w:r>
+      <w:proofErr w:type="spellStart"/>
+      <w:r>
+        <w:rPr>
+          <w:rFonts w:ascii="Roboto" w:hAnsi="Roboto"/>
+          <w:color w:val="EFF3F8"/>
+          <w:sz w:val="27"/>
+          <w:szCs w:val="27"/>
+        </w:rPr>
+        <w:t>String</w:t>
+      </w:r>
+      <w:proofErr w:type="spellEnd"/>
+      <w:r>
+        <w:rPr>
+          <w:rFonts w:ascii="Roboto" w:hAnsi="Roboto"/>
+          <w:color w:val="EFF3F8"/>
+          <w:sz w:val="27"/>
+          <w:szCs w:val="27"/>
+        </w:rPr>
+        <w:br/>
+      </w:r>
+      <w:proofErr w:type="spellStart"/>
+      <w:proofErr w:type="gramStart"/>
+      <w:r>
+        <w:rPr>
+          <w:rFonts w:ascii="Roboto" w:hAnsi="Roboto"/>
+          <w:color w:val="EFF3F8"/>
+          <w:sz w:val="27"/>
+          <w:szCs w:val="27"/>
+        </w:rPr>
+        <w:t>email:String</w:t>
+      </w:r>
+      <w:proofErr w:type="spellEnd"/>
+      <w:proofErr w:type="gramEnd"/>
+      <w:r>
+        <w:rPr>
+          <w:rFonts w:ascii="Roboto" w:hAnsi="Roboto"/>
+          <w:color w:val="EFF3F8"/>
+          <w:sz w:val="27"/>
+          <w:szCs w:val="27"/>
+        </w:rPr>
+        <w:br/>
+      </w:r>
+      <w:proofErr w:type="spellStart"/>
+      <w:r>
+        <w:rPr>
+          <w:rFonts w:ascii="Roboto" w:hAnsi="Roboto"/>
+          <w:color w:val="EFF3F8"/>
+          <w:sz w:val="27"/>
+          <w:szCs w:val="27"/>
+        </w:rPr>
+        <w:t>address</w:t>
+      </w:r>
+      <w:proofErr w:type="spellEnd"/>
+      <w:r>
+        <w:rPr>
+          <w:rFonts w:ascii="Roboto" w:hAnsi="Roboto"/>
+          <w:color w:val="EFF3F8"/>
+          <w:sz w:val="27"/>
+          <w:szCs w:val="27"/>
+        </w:rPr>
+        <w:t xml:space="preserve">: </w:t>
+      </w:r>
+      <w:proofErr w:type="spellStart"/>
+      <w:r>
+        <w:rPr>
+          <w:rFonts w:ascii="Roboto" w:hAnsi="Roboto"/>
+          <w:color w:val="EFF3F8"/>
+          <w:sz w:val="27"/>
+          <w:szCs w:val="27"/>
+        </w:rPr>
+        <w:t>String</w:t>
+      </w:r>
+      <w:proofErr w:type="spellEnd"/>
+      <w:r>
+        <w:rPr>
+          <w:rFonts w:ascii="Roboto" w:hAnsi="Roboto"/>
+          <w:color w:val="EFF3F8"/>
+          <w:sz w:val="27"/>
+          <w:szCs w:val="27"/>
+        </w:rPr>
+        <w:br/>
+      </w:r>
+      <w:proofErr w:type="spellStart"/>
+      <w:r>
+        <w:rPr>
+          <w:rFonts w:ascii="Roboto" w:hAnsi="Roboto"/>
+          <w:color w:val="EFF3F8"/>
+          <w:sz w:val="27"/>
+          <w:szCs w:val="27"/>
+        </w:rPr>
+        <w:t>phoneNumber</w:t>
+      </w:r>
+      <w:proofErr w:type="spellEnd"/>
+      <w:r>
+        <w:rPr>
+          <w:rFonts w:ascii="Roboto" w:hAnsi="Roboto"/>
+          <w:color w:val="EFF3F8"/>
+          <w:sz w:val="27"/>
+          <w:szCs w:val="27"/>
+        </w:rPr>
+        <w:t xml:space="preserve">: </w:t>
+      </w:r>
+      <w:proofErr w:type="spellStart"/>
+      <w:r>
+        <w:rPr>
+          <w:rFonts w:ascii="Roboto" w:hAnsi="Roboto"/>
+          <w:color w:val="EFF3F8"/>
+          <w:sz w:val="27"/>
+          <w:szCs w:val="27"/>
+        </w:rPr>
+        <w:t>String</w:t>
+      </w:r>
+      <w:proofErr w:type="spellEnd"/>
+      <w:r>
+        <w:rPr>
+          <w:rFonts w:ascii="Roboto" w:hAnsi="Roboto"/>
+          <w:color w:val="EFF3F8"/>
+          <w:sz w:val="27"/>
+          <w:szCs w:val="27"/>
+        </w:rPr>
+        <w:br/>
+      </w:r>
+      <w:proofErr w:type="spellStart"/>
+      <w:r>
+        <w:rPr>
+          <w:rFonts w:ascii="Roboto" w:hAnsi="Roboto"/>
+          <w:color w:val="EFF3F8"/>
+          <w:sz w:val="27"/>
+          <w:szCs w:val="27"/>
+        </w:rPr>
+        <w:t>birthday</w:t>
+      </w:r>
+      <w:proofErr w:type="spellEnd"/>
+      <w:r>
+        <w:rPr>
+          <w:rFonts w:ascii="Roboto" w:hAnsi="Roboto"/>
+          <w:color w:val="EFF3F8"/>
+          <w:sz w:val="27"/>
+          <w:szCs w:val="27"/>
+        </w:rPr>
+        <w:t xml:space="preserve">: </w:t>
+      </w:r>
+      <w:proofErr w:type="spellStart"/>
+      <w:r>
+        <w:rPr>
+          <w:rFonts w:ascii="Roboto" w:hAnsi="Roboto"/>
+          <w:color w:val="EFF3F8"/>
+          <w:sz w:val="27"/>
+          <w:szCs w:val="27"/>
+        </w:rPr>
+        <w:t>String</w:t>
+      </w:r>
+      <w:proofErr w:type="spellEnd"/>
+      <w:r>
+        <w:rPr>
+          <w:rFonts w:ascii="Roboto" w:hAnsi="Roboto"/>
+          <w:color w:val="EFF3F8"/>
+          <w:sz w:val="27"/>
+          <w:szCs w:val="27"/>
+        </w:rPr>
+        <w:br/>
+      </w:r>
+      <w:proofErr w:type="spellStart"/>
+      <w:r>
+        <w:rPr>
+          <w:rFonts w:ascii="Roboto" w:hAnsi="Roboto"/>
+          <w:color w:val="EFF3F8"/>
+          <w:sz w:val="27"/>
+          <w:szCs w:val="27"/>
+        </w:rPr>
+        <w:t>weight</w:t>
+      </w:r>
+      <w:proofErr w:type="spellEnd"/>
+      <w:r>
+        <w:rPr>
+          <w:rFonts w:ascii="Roboto" w:hAnsi="Roboto"/>
+          <w:color w:val="EFF3F8"/>
+          <w:sz w:val="27"/>
+          <w:szCs w:val="27"/>
+        </w:rPr>
+        <w:t xml:space="preserve">: </w:t>
+      </w:r>
+      <w:proofErr w:type="spellStart"/>
+      <w:r>
+        <w:rPr>
+          <w:rFonts w:ascii="Roboto" w:hAnsi="Roboto"/>
+          <w:color w:val="EFF3F8"/>
+          <w:sz w:val="27"/>
+          <w:szCs w:val="27"/>
+        </w:rPr>
+        <w:t>double</w:t>
+      </w:r>
+      <w:proofErr w:type="spellEnd"/>
+      <w:r>
+        <w:rPr>
+          <w:rFonts w:ascii="Roboto" w:hAnsi="Roboto"/>
+          <w:color w:val="EFF3F8"/>
+          <w:sz w:val="27"/>
+          <w:szCs w:val="27"/>
+        </w:rPr>
+        <w:br/>
+      </w:r>
+      <w:proofErr w:type="spellStart"/>
+      <w:r>
+        <w:rPr>
+          <w:rFonts w:ascii="Roboto" w:hAnsi="Roboto"/>
+          <w:color w:val="EFF3F8"/>
+          <w:sz w:val="27"/>
+          <w:szCs w:val="27"/>
+        </w:rPr>
+        <w:t>height</w:t>
+      </w:r>
+      <w:proofErr w:type="spellEnd"/>
+      <w:r>
+        <w:rPr>
+          <w:rFonts w:ascii="Roboto" w:hAnsi="Roboto"/>
+          <w:color w:val="EFF3F8"/>
+          <w:sz w:val="27"/>
+          <w:szCs w:val="27"/>
+        </w:rPr>
+        <w:t xml:space="preserve">: </w:t>
+      </w:r>
+      <w:proofErr w:type="spellStart"/>
+      <w:r>
+        <w:rPr>
+          <w:rFonts w:ascii="Roboto" w:hAnsi="Roboto"/>
+          <w:color w:val="EFF3F8"/>
+          <w:sz w:val="27"/>
+          <w:szCs w:val="27"/>
+        </w:rPr>
+        <w:t>double</w:t>
+      </w:r>
+      <w:proofErr w:type="spellEnd"/>
+      <w:r>
+        <w:rPr>
+          <w:rFonts w:ascii="Roboto" w:hAnsi="Roboto"/>
+          <w:color w:val="EFF3F8"/>
+          <w:sz w:val="27"/>
+          <w:szCs w:val="27"/>
+        </w:rPr>
+        <w:br/>
+      </w:r>
+      <w:proofErr w:type="spellStart"/>
+      <w:r>
+        <w:rPr>
+          <w:rFonts w:ascii="Roboto" w:hAnsi="Roboto"/>
+          <w:color w:val="EFF3F8"/>
+          <w:sz w:val="27"/>
+          <w:szCs w:val="27"/>
+        </w:rPr>
+        <w:t>blood</w:t>
+      </w:r>
+      <w:proofErr w:type="spellEnd"/>
+      <w:r>
+        <w:rPr>
+          <w:rFonts w:ascii="Roboto" w:hAnsi="Roboto"/>
+          <w:color w:val="EFF3F8"/>
+          <w:sz w:val="27"/>
+          <w:szCs w:val="27"/>
+        </w:rPr>
+        <w:t xml:space="preserve">: </w:t>
+      </w:r>
+      <w:proofErr w:type="spellStart"/>
+      <w:r>
+        <w:rPr>
+          <w:rFonts w:ascii="Roboto" w:hAnsi="Roboto"/>
+          <w:color w:val="EFF3F8"/>
+          <w:sz w:val="27"/>
+          <w:szCs w:val="27"/>
+        </w:rPr>
+        <w:t>String</w:t>
+      </w:r>
+      <w:proofErr w:type="spellEnd"/>
+      <w:r>
+        <w:rPr>
+          <w:rFonts w:ascii="Roboto" w:hAnsi="Roboto"/>
+          <w:color w:val="EFF3F8"/>
+          <w:sz w:val="27"/>
+          <w:szCs w:val="27"/>
+        </w:rPr>
+        <w:br/>
+      </w:r>
+      <w:proofErr w:type="spellStart"/>
+      <w:r>
+        <w:rPr>
+          <w:rFonts w:ascii="Roboto" w:hAnsi="Roboto"/>
+          <w:color w:val="EFF3F8"/>
+          <w:sz w:val="27"/>
+          <w:szCs w:val="27"/>
+        </w:rPr>
+        <w:t>Patient</w:t>
+      </w:r>
+      <w:proofErr w:type="spellEnd"/>
+      <w:r>
+        <w:rPr>
+          <w:rFonts w:ascii="Roboto" w:hAnsi="Roboto"/>
+          <w:color w:val="EFF3F8"/>
+          <w:sz w:val="27"/>
+          <w:szCs w:val="27"/>
+        </w:rPr>
+        <w:t>(</w:t>
+      </w:r>
+      <w:proofErr w:type="spellStart"/>
+      <w:r>
+        <w:rPr>
+          <w:rFonts w:ascii="Roboto" w:hAnsi="Roboto"/>
+          <w:color w:val="EFF3F8"/>
+          <w:sz w:val="27"/>
+          <w:szCs w:val="27"/>
+        </w:rPr>
+        <w:t>name</w:t>
+      </w:r>
+      <w:proofErr w:type="spellEnd"/>
+      <w:r>
+        <w:rPr>
+          <w:rFonts w:ascii="Roboto" w:hAnsi="Roboto"/>
+          <w:color w:val="EFF3F8"/>
+          <w:sz w:val="27"/>
+          <w:szCs w:val="27"/>
+        </w:rPr>
+        <w:t xml:space="preserve">: </w:t>
+      </w:r>
+      <w:proofErr w:type="spellStart"/>
+      <w:r>
+        <w:rPr>
+          <w:rFonts w:ascii="Roboto" w:hAnsi="Roboto"/>
+          <w:color w:val="EFF3F8"/>
+          <w:sz w:val="27"/>
+          <w:szCs w:val="27"/>
+        </w:rPr>
+        <w:t>String</w:t>
+      </w:r>
+      <w:proofErr w:type="spellEnd"/>
+      <w:r>
+        <w:rPr>
+          <w:rFonts w:ascii="Roboto" w:hAnsi="Roboto"/>
+          <w:color w:val="EFF3F8"/>
+          <w:sz w:val="27"/>
+          <w:szCs w:val="27"/>
+        </w:rPr>
+        <w:t xml:space="preserve">, email: </w:t>
+      </w:r>
+      <w:proofErr w:type="spellStart"/>
+      <w:r>
+        <w:rPr>
+          <w:rFonts w:ascii="Roboto" w:hAnsi="Roboto"/>
+          <w:color w:val="EFF3F8"/>
+          <w:sz w:val="27"/>
+          <w:szCs w:val="27"/>
+        </w:rPr>
+        <w:t>String</w:t>
+      </w:r>
+      <w:proofErr w:type="spellEnd"/>
+    </w:p>
+    <w:p>
+      <w:r>
+        <w:rPr>
+          <w:noProof/>
+        </w:rPr>
+        <w:lastRenderedPageBreak/>
+        <w:drawing>
+          <wp:inline distT="0" distB="0" distL="0" distR="0" wp14:anchorId="092006D7" wp14:editId="748D3D4D">
+            <wp:extent cx="3723436" cy="3454356"/>
+            <wp:effectExtent l="0" t="0" r="0" b="0"/>
+            <wp:docPr id="3" name="Imagen 3" descr="Preview"/>
+            <wp:cNvGraphicFramePr>
+              <a:graphicFrameLocks xmlns:a="http://schemas.openxmlformats.org/drawingml/2006/main" noChangeAspect="1"/>
+            </wp:cNvGraphicFramePr>
+            <a:graphic xmlns:a="http://schemas.openxmlformats.org/drawingml/2006/main">
+              <a:graphicData uri="http://schemas.openxmlformats.org/drawingml/2006/picture">
+                <pic:pic xmlns:pic="http://schemas.openxmlformats.org/drawingml/2006/picture">
+                  <pic:nvPicPr>
+                    <pic:cNvPr id="0" name="Picture 1" descr="Preview"/>
+                    <pic:cNvPicPr>
+                      <a:picLocks noChangeAspect="1" noChangeArrowheads="1"/>
+                    </pic:cNvPicPr>
+                  </pic:nvPicPr>
+                  <pic:blipFill>
+                    <a:blip r:embed="rId10">
+                      <a:extLst>
+                        <a:ext uri="{28A0092B-C50C-407E-A947-70E740481C1C}">
+                          <a14:useLocalDpi xmlns:a14="http://schemas.microsoft.com/office/drawing/2010/main" val="0"/>
+                        </a:ext>
+                      </a:extLst>
+                    </a:blip>
+                    <a:srcRect/>
+                    <a:stretch>
+                      <a:fillRect/>
+                    </a:stretch>
+                  </pic:blipFill>
+                  <pic:spPr bwMode="auto">
+                    <a:xfrm>
+                      <a:off x="0" y="0"/>
+                      <a:ext cx="3727037" cy="3457697"/>
+                    </a:xfrm>
+                    <a:prstGeom prst="rect">
+                      <a:avLst/>
+                    </a:prstGeom>
+                    <a:noFill/>
+                    <a:ln>
+                      <a:noFill/>
+                    </a:ln>
+                  </pic:spPr>
+                </pic:pic>
+              </a:graphicData>
+            </a:graphic>
+          </wp:inline>
+        </w:drawing>
+      </w:r>
+    </w:p>
+    <w:p>
+      <w:pPr>
+        <w:pStyle w:val="Ttulo1"/>
+        <w:shd w:val="clear" w:color="auto" w:fill="0C1633"/>
+        <w:spacing w:before="161" w:beforeAutospacing="0" w:after="161" w:afterAutospacing="0"/>
+        <w:rPr>
+          <w:rFonts w:ascii="Roboto" w:hAnsi="Roboto"/>
+          <w:color w:val="EFF3F8"/>
+        </w:rPr>
+      </w:pPr>
+      <w:r>
+        <w:rPr>
+          <w:rFonts w:ascii="Roboto" w:hAnsi="Roboto"/>
+          <w:color w:val="EFF3F8"/>
+        </w:rPr>
+        <w:t>Encapsulamiento: Modificadores de acceso</w:t>
+      </w:r>
+    </w:p>
+    <w:p>
+      <w:pPr>
+        <w:shd w:val="clear" w:color="auto" w:fill="0C1633"/>
+        <w:spacing w:after="0" w:line="240" w:lineRule="auto"/>
+        <w:rPr>
+          <w:rFonts w:ascii="Roboto" w:eastAsia="Times New Roman" w:hAnsi="Roboto" w:cs="Times New Roman"/>
+          <w:color w:val="BECDE3"/>
+          <w:sz w:val="24"/>
+          <w:szCs w:val="24"/>
+          <w:lang w:eastAsia="es-CO"/>
+        </w:rPr>
+      </w:pPr>
+      <w:r>
+        <w:rPr>
+          <w:rFonts w:ascii="Roboto" w:eastAsia="Times New Roman" w:hAnsi="Roboto" w:cs="Times New Roman"/>
+          <w:color w:val="BECDE3"/>
+          <w:sz w:val="24"/>
+          <w:szCs w:val="24"/>
+          <w:lang w:eastAsia="es-CO"/>
+        </w:rPr>
+        <w:t>Los </w:t>
+      </w:r>
+      <w:r>
+        <w:rPr>
+          <w:rFonts w:ascii="Roboto" w:eastAsia="Times New Roman" w:hAnsi="Roboto" w:cs="Times New Roman"/>
+          <w:b/>
+          <w:bCs/>
+          <w:color w:val="BECDE3"/>
+          <w:sz w:val="24"/>
+          <w:szCs w:val="24"/>
+          <w:lang w:eastAsia="es-CO"/>
+        </w:rPr>
+        <w:t>Modificadores de Acceso</w:t>
+      </w:r>
+      <w:r>
+        <w:rPr>
+          <w:rFonts w:ascii="Roboto" w:eastAsia="Times New Roman" w:hAnsi="Roboto" w:cs="Times New Roman"/>
+          <w:color w:val="BECDE3"/>
+          <w:sz w:val="24"/>
+          <w:szCs w:val="24"/>
+          <w:lang w:eastAsia="es-CO"/>
+        </w:rPr>
+        <w:t> nos ayudan a limitar desde dónde podemos leer o modificar atributos especiales de nuestras clases. Podemos definir qué variables se pueden leer/editar por fuera de las clases donde fueron creadas. Esto lo conocemos como </w:t>
+      </w:r>
+      <w:r>
+        <w:rPr>
+          <w:rFonts w:ascii="Roboto" w:eastAsia="Times New Roman" w:hAnsi="Roboto" w:cs="Times New Roman"/>
+          <w:b/>
+          <w:bCs/>
+          <w:color w:val="BECDE3"/>
+          <w:sz w:val="24"/>
+          <w:szCs w:val="24"/>
+          <w:lang w:eastAsia="es-CO"/>
+        </w:rPr>
+        <w:t>Encapsulamiento</w:t>
+      </w:r>
+      <w:r>
+        <w:rPr>
+          <w:rFonts w:ascii="Roboto" w:eastAsia="Times New Roman" w:hAnsi="Roboto" w:cs="Times New Roman"/>
+          <w:color w:val="BECDE3"/>
+          <w:sz w:val="24"/>
+          <w:szCs w:val="24"/>
+          <w:lang w:eastAsia="es-CO"/>
+        </w:rPr>
+        <w:t>.</w:t>
+      </w:r>
+    </w:p>
+    <w:p>
+      <w:r>
+        <w:rPr>
+          <w:rFonts w:ascii="Times New Roman" w:eastAsia="Times New Roman" w:hAnsi="Times New Roman" w:cs="Times New Roman"/>
+          <w:noProof/>
+          <w:sz w:val="24"/>
+          <w:szCs w:val="24"/>
+          <w:lang w:eastAsia="es-CO"/>
+        </w:rPr>
+        <w:lastRenderedPageBreak/>
+        <w:drawing>
+          <wp:inline distT="0" distB="0" distL="0" distR="0" wp14:anchorId="5ED987AE" wp14:editId="0BF38B9D">
+            <wp:extent cx="5612130" cy="3079750"/>
+            <wp:effectExtent l="0" t="0" r="7620" b="6350"/>
+            <wp:docPr id="4" name="Imagen 4" descr="Encapsulamiento: Modificadores de acceso"/>
+            <wp:cNvGraphicFramePr>
+              <a:graphicFrameLocks xmlns:a="http://schemas.openxmlformats.org/drawingml/2006/main" noChangeAspect="1"/>
+            </wp:cNvGraphicFramePr>
+            <a:graphic xmlns:a="http://schemas.openxmlformats.org/drawingml/2006/main">
+              <a:graphicData uri="http://schemas.openxmlformats.org/drawingml/2006/picture">
+                <pic:pic xmlns:pic="http://schemas.openxmlformats.org/drawingml/2006/picture">
+                  <pic:nvPicPr>
+                    <pic:cNvPr id="0" name="Picture 3" descr="Encapsulamiento: Modificadores de acceso"/>
+                    <pic:cNvPicPr>
+                      <a:picLocks noChangeAspect="1" noChangeArrowheads="1"/>
+                    </pic:cNvPicPr>
+                  </pic:nvPicPr>
+                  <pic:blipFill>
+                    <a:blip r:embed="rId11" cstate="print">
+                      <a:extLst>
+                        <a:ext uri="{28A0092B-C50C-407E-A947-70E740481C1C}">
+                          <a14:useLocalDpi xmlns:a14="http://schemas.microsoft.com/office/drawing/2010/main" val="0"/>
+                        </a:ext>
+                      </a:extLst>
+                    </a:blip>
+                    <a:srcRect/>
+                    <a:stretch>
+                      <a:fillRect/>
+                    </a:stretch>
+                  </pic:blipFill>
+                  <pic:spPr bwMode="auto">
+                    <a:xfrm>
+                      <a:off x="0" y="0"/>
+                      <a:ext cx="5612130" cy="3079750"/>
+                    </a:xfrm>
+                    <a:prstGeom prst="rect">
+                      <a:avLst/>
+                    </a:prstGeom>
+                    <a:noFill/>
+                    <a:ln>
+                      <a:noFill/>
+                    </a:ln>
+                  </pic:spPr>
+                </pic:pic>
+              </a:graphicData>
+            </a:graphic>
+          </wp:inline>
+        </w:drawing>
+      </w:r>
+      <w:r>
+        <w:rPr>
+          <w:noProof/>
+        </w:rPr>
+        <w:drawing>
+          <wp:inline distT="0" distB="0" distL="0" distR="0" wp14:anchorId="2416DC42" wp14:editId="4621B626">
+            <wp:extent cx="4067175" cy="2882265"/>
+            <wp:effectExtent l="0" t="0" r="9525" b="0"/>
+            <wp:docPr id="5" name="Imagen 5" descr="Preview"/>
+            <wp:cNvGraphicFramePr>
+              <a:graphicFrameLocks xmlns:a="http://schemas.openxmlformats.org/drawingml/2006/main" noChangeAspect="1"/>
+            </wp:cNvGraphicFramePr>
+            <a:graphic xmlns:a="http://schemas.openxmlformats.org/drawingml/2006/main">
+              <a:graphicData uri="http://schemas.openxmlformats.org/drawingml/2006/picture">
+                <pic:pic xmlns:pic="http://schemas.openxmlformats.org/drawingml/2006/picture">
+                  <pic:nvPicPr>
+                    <pic:cNvPr id="0" name="Picture 5" descr="Preview"/>
+                    <pic:cNvPicPr>
+                      <a:picLocks noChangeAspect="1" noChangeArrowheads="1"/>
+                    </pic:cNvPicPr>
+                  </pic:nvPicPr>
+                  <pic:blipFill>
+                    <a:blip r:embed="rId12">
+                      <a:extLst>
+                        <a:ext uri="{28A0092B-C50C-407E-A947-70E740481C1C}">
+                          <a14:useLocalDpi xmlns:a14="http://schemas.microsoft.com/office/drawing/2010/main" val="0"/>
+                        </a:ext>
+                      </a:extLst>
+                    </a:blip>
+                    <a:srcRect/>
+                    <a:stretch>
+                      <a:fillRect/>
+                    </a:stretch>
+                  </pic:blipFill>
+                  <pic:spPr bwMode="auto">
+                    <a:xfrm>
+                      <a:off x="0" y="0"/>
+                      <a:ext cx="4067175" cy="2882265"/>
+                    </a:xfrm>
+                    <a:prstGeom prst="rect">
+                      <a:avLst/>
+                    </a:prstGeom>
+                    <a:noFill/>
+                    <a:ln>
+                      <a:noFill/>
+                    </a:ln>
+                  </pic:spPr>
+                </pic:pic>
+              </a:graphicData>
+            </a:graphic>
+          </wp:inline>
+        </w:drawing>
+      </w:r>
+    </w:p>
+    <w:p/>
+    <w:p>
+      <w:pPr>
+        <w:pStyle w:val="Ttulo1"/>
+        <w:shd w:val="clear" w:color="auto" w:fill="0C1633"/>
+        <w:spacing w:before="161" w:beforeAutospacing="0" w:after="161" w:afterAutospacing="0"/>
+        <w:rPr>
+          <w:rFonts w:ascii="Roboto" w:hAnsi="Roboto"/>
+          <w:color w:val="EFF3F8"/>
+        </w:rPr>
+      </w:pPr>
+      <w:proofErr w:type="spellStart"/>
+      <w:r>
+        <w:rPr>
+          <w:rFonts w:ascii="Roboto" w:hAnsi="Roboto"/>
+          <w:color w:val="EFF3F8"/>
+        </w:rPr>
+        <w:t>Getters</w:t>
+      </w:r>
+      <w:proofErr w:type="spellEnd"/>
+      <w:r>
+        <w:rPr>
+          <w:rFonts w:ascii="Roboto" w:hAnsi="Roboto"/>
+          <w:color w:val="EFF3F8"/>
+        </w:rPr>
+        <w:t xml:space="preserve"> y </w:t>
+      </w:r>
+      <w:proofErr w:type="spellStart"/>
+      <w:r>
+        <w:rPr>
+          <w:rFonts w:ascii="Roboto" w:hAnsi="Roboto"/>
+          <w:color w:val="EFF3F8"/>
+        </w:rPr>
+        <w:t>Setters</w:t>
+      </w:r>
+      <w:proofErr w:type="spellEnd"/>
+    </w:p>
+    <w:p>
+      <w:pPr>
+        <w:pStyle w:val="NormalWeb"/>
+        <w:shd w:val="clear" w:color="auto" w:fill="0C1633"/>
+        <w:spacing w:before="0" w:beforeAutospacing="0" w:after="0" w:afterAutospacing="0"/>
+        <w:rPr>
+          <w:rFonts w:ascii="Roboto" w:hAnsi="Roboto"/>
+          <w:color w:val="BECDE3"/>
+        </w:rPr>
+      </w:pPr>
+      <w:r>
+        <w:rPr>
+          <w:rFonts w:ascii="Roboto" w:hAnsi="Roboto"/>
+          <w:color w:val="BECDE3"/>
+        </w:rPr>
+        <w:t>Los </w:t>
+      </w:r>
+      <w:proofErr w:type="spellStart"/>
+      <w:r>
+        <w:rPr>
+          <w:rStyle w:val="Textoennegrita"/>
+          <w:rFonts w:ascii="Roboto" w:hAnsi="Roboto"/>
+          <w:color w:val="BECDE3"/>
+        </w:rPr>
+        <w:t>Getters</w:t>
+      </w:r>
+      <w:proofErr w:type="spellEnd"/>
+      <w:r>
+        <w:rPr>
+          <w:rStyle w:val="Textoennegrita"/>
+          <w:rFonts w:ascii="Roboto" w:hAnsi="Roboto"/>
+          <w:color w:val="BECDE3"/>
+        </w:rPr>
+        <w:t xml:space="preserve"> y </w:t>
+      </w:r>
+      <w:proofErr w:type="spellStart"/>
+      <w:r>
+        <w:rPr>
+          <w:rStyle w:val="Textoennegrita"/>
+          <w:rFonts w:ascii="Roboto" w:hAnsi="Roboto"/>
+          <w:color w:val="BECDE3"/>
+        </w:rPr>
+        <w:t>Setters</w:t>
+      </w:r>
+      <w:proofErr w:type="spellEnd"/>
+      <w:r>
+        <w:rPr>
+          <w:rFonts w:ascii="Roboto" w:hAnsi="Roboto"/>
+          <w:color w:val="BECDE3"/>
+        </w:rPr>
+        <w:t xml:space="preserve"> nos permiten leer y escribir (respectivamente) los valores de nuestras variables privadas desde fuera de la clase donde fueron creadas. Con los </w:t>
+      </w:r>
+      <w:proofErr w:type="spellStart"/>
+      <w:r>
+        <w:rPr>
+          <w:rFonts w:ascii="Roboto" w:hAnsi="Roboto"/>
+          <w:color w:val="BECDE3"/>
+        </w:rPr>
+        <w:t>Getters</w:t>
+      </w:r>
+      <w:proofErr w:type="spellEnd"/>
+      <w:r>
+        <w:rPr>
+          <w:rFonts w:ascii="Roboto" w:hAnsi="Roboto"/>
+          <w:color w:val="BECDE3"/>
+        </w:rPr>
+        <w:t xml:space="preserve"> obtenemos los datos de las variables y con los </w:t>
+      </w:r>
+      <w:proofErr w:type="spellStart"/>
+      <w:r>
+        <w:rPr>
+          <w:rFonts w:ascii="Roboto" w:hAnsi="Roboto"/>
+          <w:color w:val="BECDE3"/>
+        </w:rPr>
+        <w:t>Setters</w:t>
+      </w:r>
+      <w:proofErr w:type="spellEnd"/>
+      <w:r>
+        <w:rPr>
+          <w:rFonts w:ascii="Roboto" w:hAnsi="Roboto"/>
+          <w:color w:val="BECDE3"/>
+        </w:rPr>
+        <w:t xml:space="preserve"> asignamos o cambiamos su valor.</w:t>
+      </w:r>
+    </w:p>
+    <w:p>
+      <w:pPr>
+        <w:pStyle w:val="NormalWeb"/>
+        <w:shd w:val="clear" w:color="auto" w:fill="0C1633"/>
+        <w:spacing w:before="0" w:beforeAutospacing="0" w:after="336" w:afterAutospacing="0"/>
+        <w:rPr>
+          <w:rFonts w:ascii="Roboto" w:hAnsi="Roboto"/>
+          <w:color w:val="BECDE3"/>
+        </w:rPr>
+      </w:pPr>
+      <w:r>
+        <w:rPr>
+          <w:rFonts w:ascii="Roboto" w:hAnsi="Roboto"/>
+          <w:color w:val="BECDE3"/>
+        </w:rPr>
+        <w:t xml:space="preserve">También puedes usar los atajos de tu IDE favorito para generar los métodos </w:t>
+      </w:r>
+      <w:proofErr w:type="spellStart"/>
+      <w:r>
+        <w:rPr>
+          <w:rFonts w:ascii="Roboto" w:hAnsi="Roboto"/>
+          <w:color w:val="BECDE3"/>
+        </w:rPr>
+        <w:t>getters</w:t>
+      </w:r>
+      <w:proofErr w:type="spellEnd"/>
+      <w:r>
+        <w:rPr>
+          <w:rFonts w:ascii="Roboto" w:hAnsi="Roboto"/>
+          <w:color w:val="BECDE3"/>
+        </w:rPr>
+        <w:t xml:space="preserve"> y </w:t>
+      </w:r>
+      <w:proofErr w:type="spellStart"/>
+      <w:r>
+        <w:rPr>
+          <w:rFonts w:ascii="Roboto" w:hAnsi="Roboto"/>
+          <w:color w:val="BECDE3"/>
+        </w:rPr>
+        <w:t>setters</w:t>
+      </w:r>
+      <w:proofErr w:type="spellEnd"/>
+      <w:r>
+        <w:rPr>
+          <w:rFonts w:ascii="Roboto" w:hAnsi="Roboto"/>
+          <w:color w:val="BECDE3"/>
+        </w:rPr>
+        <w:t xml:space="preserve"> de todas o algunas de tus variables.</w:t>
+      </w:r>
+    </w:p>
+    <w:p>
+      <w:pPr>
+        <w:pStyle w:val="HTMLconformatoprevio"/>
+        <w:shd w:val="clear" w:color="auto" w:fill="242620"/>
+        <w:rPr>
+          <w:rStyle w:val="CdigoHTML"/>
+          <w:color w:val="FFFFFF"/>
+          <w:sz w:val="21"/>
+          <w:szCs w:val="21"/>
+          <w:shd w:val="clear" w:color="auto" w:fill="0C1633"/>
+        </w:rPr>
+      </w:pPr>
+      <w:proofErr w:type="spellStart"/>
+      <w:r>
+        <w:rPr>
+          <w:rStyle w:val="hljs-keyword"/>
+          <w:b/>
+          <w:bCs/>
+          <w:color w:val="F92672"/>
+          <w:sz w:val="21"/>
+          <w:szCs w:val="21"/>
+          <w:shd w:val="clear" w:color="auto" w:fill="0C1633"/>
+        </w:rPr>
+        <w:lastRenderedPageBreak/>
+        <w:t>public</w:t>
+      </w:r>
+      <w:proofErr w:type="spellEnd"/>
+      <w:r>
+        <w:rPr>
+          <w:rStyle w:val="CdigoHTML"/>
+          <w:color w:val="FFFFFF"/>
+          <w:sz w:val="21"/>
+          <w:szCs w:val="21"/>
+          <w:shd w:val="clear" w:color="auto" w:fill="0C1633"/>
+        </w:rPr>
+        <w:t xml:space="preserve"> </w:t>
+      </w:r>
+      <w:proofErr w:type="spellStart"/>
+      <w:r>
+        <w:rPr>
+          <w:rStyle w:val="hljs-keyword"/>
+          <w:b/>
+          <w:bCs/>
+          <w:color w:val="F92672"/>
+          <w:sz w:val="21"/>
+          <w:szCs w:val="21"/>
+          <w:shd w:val="clear" w:color="auto" w:fill="0C1633"/>
+        </w:rPr>
+        <w:t>class</w:t>
+      </w:r>
+      <w:proofErr w:type="spellEnd"/>
+      <w:r>
+        <w:rPr>
+          <w:rStyle w:val="hljs-class"/>
+          <w:color w:val="FFFFFF"/>
+          <w:sz w:val="21"/>
+          <w:szCs w:val="21"/>
+          <w:shd w:val="clear" w:color="auto" w:fill="0C1633"/>
+        </w:rPr>
+        <w:t xml:space="preserve"> </w:t>
+      </w:r>
+      <w:proofErr w:type="spellStart"/>
+      <w:r>
+        <w:rPr>
+          <w:rStyle w:val="hljs-title"/>
+          <w:b/>
+          <w:bCs/>
+          <w:color w:val="FFFFFF"/>
+          <w:sz w:val="21"/>
+          <w:szCs w:val="21"/>
+          <w:shd w:val="clear" w:color="auto" w:fill="0C1633"/>
+        </w:rPr>
+        <w:t>Patient</w:t>
+      </w:r>
+      <w:proofErr w:type="spellEnd"/>
+      <w:r>
+        <w:rPr>
+          <w:rStyle w:val="hljs-class"/>
+          <w:color w:val="FFFFFF"/>
+          <w:sz w:val="21"/>
+          <w:szCs w:val="21"/>
+          <w:shd w:val="clear" w:color="auto" w:fill="0C1633"/>
+        </w:rPr>
+        <w:t xml:space="preserve"> </w:t>
+      </w:r>
+      <w:r>
+        <w:rPr>
+          <w:rStyle w:val="CdigoHTML"/>
+          <w:color w:val="FFFFFF"/>
+          <w:sz w:val="21"/>
+          <w:szCs w:val="21"/>
+          <w:shd w:val="clear" w:color="auto" w:fill="0C1633"/>
+        </w:rPr>
+        <w:t>{</w:t>
+      </w:r>
+    </w:p>
+    <w:p>
+      <w:pPr>
+        <w:pStyle w:val="HTMLconformatoprevio"/>
+        <w:shd w:val="clear" w:color="auto" w:fill="242620"/>
+        <w:rPr>
+          <w:rStyle w:val="CdigoHTML"/>
+          <w:color w:val="FFFFFF"/>
+          <w:sz w:val="21"/>
+          <w:szCs w:val="21"/>
+          <w:shd w:val="clear" w:color="auto" w:fill="0C1633"/>
+        </w:rPr>
+      </w:pPr>
+      <w:r>
+        <w:rPr>
+          <w:rStyle w:val="CdigoHTML"/>
+          <w:color w:val="FFFFFF"/>
+          <w:sz w:val="21"/>
+          <w:szCs w:val="21"/>
+          <w:shd w:val="clear" w:color="auto" w:fill="0C1633"/>
+        </w:rPr>
+        <w:t xml:space="preserve">  </w:t>
+      </w:r>
+      <w:proofErr w:type="spellStart"/>
+      <w:r>
+        <w:rPr>
+          <w:rStyle w:val="hljs-keyword"/>
+          <w:b/>
+          <w:bCs/>
+          <w:color w:val="F92672"/>
+          <w:sz w:val="21"/>
+          <w:szCs w:val="21"/>
+          <w:shd w:val="clear" w:color="auto" w:fill="0C1633"/>
+        </w:rPr>
+        <w:t>private</w:t>
+      </w:r>
+      <w:proofErr w:type="spellEnd"/>
+      <w:r>
+        <w:rPr>
+          <w:rStyle w:val="CdigoHTML"/>
+          <w:color w:val="FFFFFF"/>
+          <w:sz w:val="21"/>
+          <w:szCs w:val="21"/>
+          <w:shd w:val="clear" w:color="auto" w:fill="0C1633"/>
+        </w:rPr>
+        <w:t xml:space="preserve"> </w:t>
+      </w:r>
+      <w:proofErr w:type="spellStart"/>
+      <w:r>
+        <w:rPr>
+          <w:rStyle w:val="CdigoHTML"/>
+          <w:color w:val="FFFFFF"/>
+          <w:sz w:val="21"/>
+          <w:szCs w:val="21"/>
+          <w:shd w:val="clear" w:color="auto" w:fill="0C1633"/>
+        </w:rPr>
+        <w:t>String</w:t>
+      </w:r>
+      <w:proofErr w:type="spellEnd"/>
+      <w:r>
+        <w:rPr>
+          <w:rStyle w:val="CdigoHTML"/>
+          <w:color w:val="FFFFFF"/>
+          <w:sz w:val="21"/>
+          <w:szCs w:val="21"/>
+          <w:shd w:val="clear" w:color="auto" w:fill="0C1633"/>
+        </w:rPr>
+        <w:t xml:space="preserve"> </w:t>
+      </w:r>
+      <w:proofErr w:type="spellStart"/>
+      <w:r>
+        <w:rPr>
+          <w:rStyle w:val="CdigoHTML"/>
+          <w:color w:val="FFFFFF"/>
+          <w:sz w:val="21"/>
+          <w:szCs w:val="21"/>
+          <w:shd w:val="clear" w:color="auto" w:fill="0C1633"/>
+        </w:rPr>
+        <w:t>name</w:t>
+      </w:r>
+      <w:proofErr w:type="spellEnd"/>
+      <w:r>
+        <w:rPr>
+          <w:rStyle w:val="CdigoHTML"/>
+          <w:color w:val="FFFFFF"/>
+          <w:sz w:val="21"/>
+          <w:szCs w:val="21"/>
+          <w:shd w:val="clear" w:color="auto" w:fill="0C1633"/>
+        </w:rPr>
+        <w:t>;</w:t>
+      </w:r>
+    </w:p>
+    <w:p>
+      <w:pPr>
+        <w:pStyle w:val="HTMLconformatoprevio"/>
+        <w:shd w:val="clear" w:color="auto" w:fill="242620"/>
+        <w:rPr>
+          <w:rStyle w:val="CdigoHTML"/>
+          <w:color w:val="FFFFFF"/>
+          <w:sz w:val="21"/>
+          <w:szCs w:val="21"/>
+          <w:shd w:val="clear" w:color="auto" w:fill="0C1633"/>
+        </w:rPr>
+      </w:pPr>
+    </w:p>
+    <w:p>
+      <w:pPr>
+        <w:pStyle w:val="HTMLconformatoprevio"/>
+        <w:shd w:val="clear" w:color="auto" w:fill="242620"/>
+        <w:rPr>
+          <w:rStyle w:val="CdigoHTML"/>
+          <w:color w:val="FFFFFF"/>
+          <w:sz w:val="21"/>
+          <w:szCs w:val="21"/>
+          <w:shd w:val="clear" w:color="auto" w:fill="0C1633"/>
+        </w:rPr>
+      </w:pPr>
+      <w:r>
+        <w:rPr>
+          <w:rStyle w:val="CdigoHTML"/>
+          <w:color w:val="FFFFFF"/>
+          <w:sz w:val="21"/>
+          <w:szCs w:val="21"/>
+          <w:shd w:val="clear" w:color="auto" w:fill="0C1633"/>
+        </w:rPr>
+        <w:t xml:space="preserve">  </w:t>
+      </w:r>
+      <w:proofErr w:type="spellStart"/>
+      <w:r>
+        <w:rPr>
+          <w:rStyle w:val="hljs-keyword"/>
+          <w:b/>
+          <w:bCs/>
+          <w:color w:val="F92672"/>
+          <w:sz w:val="21"/>
+          <w:szCs w:val="21"/>
+          <w:shd w:val="clear" w:color="auto" w:fill="0C1633"/>
+        </w:rPr>
+        <w:t>public</w:t>
+      </w:r>
+      <w:proofErr w:type="spellEnd"/>
+      <w:r>
+        <w:rPr>
+          <w:rStyle w:val="hljs-function"/>
+          <w:color w:val="FFFFFF"/>
+          <w:sz w:val="21"/>
+          <w:szCs w:val="21"/>
+          <w:shd w:val="clear" w:color="auto" w:fill="0C1633"/>
+        </w:rPr>
+        <w:t xml:space="preserve"> </w:t>
+      </w:r>
+      <w:proofErr w:type="spellStart"/>
+      <w:r>
+        <w:rPr>
+          <w:rStyle w:val="hljs-function"/>
+          <w:color w:val="FFFFFF"/>
+          <w:sz w:val="21"/>
+          <w:szCs w:val="21"/>
+          <w:shd w:val="clear" w:color="auto" w:fill="0C1633"/>
+        </w:rPr>
+        <w:t>String</w:t>
+      </w:r>
+      <w:proofErr w:type="spellEnd"/>
+      <w:r>
+        <w:rPr>
+          <w:rStyle w:val="hljs-function"/>
+          <w:color w:val="FFFFFF"/>
+          <w:sz w:val="21"/>
+          <w:szCs w:val="21"/>
+          <w:shd w:val="clear" w:color="auto" w:fill="0C1633"/>
+        </w:rPr>
+        <w:t xml:space="preserve"> </w:t>
+      </w:r>
+      <w:proofErr w:type="spellStart"/>
+      <w:proofErr w:type="gramStart"/>
+      <w:r>
+        <w:rPr>
+          <w:rStyle w:val="hljs-title"/>
+          <w:b/>
+          <w:bCs/>
+          <w:color w:val="A6E22E"/>
+          <w:sz w:val="21"/>
+          <w:szCs w:val="21"/>
+          <w:shd w:val="clear" w:color="auto" w:fill="0C1633"/>
+        </w:rPr>
+        <w:t>getName</w:t>
+      </w:r>
+      <w:proofErr w:type="spellEnd"/>
+      <w:r>
+        <w:rPr>
+          <w:rStyle w:val="hljs-params"/>
+          <w:color w:val="FFFFFF"/>
+          <w:sz w:val="21"/>
+          <w:szCs w:val="21"/>
+          <w:shd w:val="clear" w:color="auto" w:fill="0C1633"/>
+        </w:rPr>
+        <w:t>(</w:t>
+      </w:r>
+      <w:proofErr w:type="gramEnd"/>
+      <w:r>
+        <w:rPr>
+          <w:rStyle w:val="hljs-params"/>
+          <w:color w:val="FFFFFF"/>
+          <w:sz w:val="21"/>
+          <w:szCs w:val="21"/>
+          <w:shd w:val="clear" w:color="auto" w:fill="0C1633"/>
+        </w:rPr>
+        <w:t>)</w:t>
+      </w:r>
+      <w:r>
+        <w:rPr>
+          <w:rStyle w:val="hljs-function"/>
+          <w:color w:val="FFFFFF"/>
+          <w:sz w:val="21"/>
+          <w:szCs w:val="21"/>
+          <w:shd w:val="clear" w:color="auto" w:fill="0C1633"/>
+        </w:rPr>
+        <w:t xml:space="preserve"> </w:t>
+      </w:r>
+      <w:r>
+        <w:rPr>
+          <w:rStyle w:val="CdigoHTML"/>
+          <w:color w:val="FFFFFF"/>
+          <w:sz w:val="21"/>
+          <w:szCs w:val="21"/>
+          <w:shd w:val="clear" w:color="auto" w:fill="0C1633"/>
+        </w:rPr>
+        <w:t>{</w:t>
+      </w:r>
+    </w:p>
+    <w:p>
+      <w:pPr>
+        <w:pStyle w:val="HTMLconformatoprevio"/>
+        <w:shd w:val="clear" w:color="auto" w:fill="242620"/>
+        <w:rPr>
+          <w:rStyle w:val="CdigoHTML"/>
+          <w:color w:val="FFFFFF"/>
+          <w:sz w:val="21"/>
+          <w:szCs w:val="21"/>
+          <w:shd w:val="clear" w:color="auto" w:fill="0C1633"/>
+        </w:rPr>
+      </w:pPr>
+      <w:r>
+        <w:rPr>
+          <w:rStyle w:val="CdigoHTML"/>
+          <w:color w:val="FFFFFF"/>
+          <w:sz w:val="21"/>
+          <w:szCs w:val="21"/>
+          <w:shd w:val="clear" w:color="auto" w:fill="0C1633"/>
+        </w:rPr>
+        <w:t xml:space="preserve">    </w:t>
+      </w:r>
+      <w:proofErr w:type="spellStart"/>
+      <w:r>
+        <w:rPr>
+          <w:rStyle w:val="hljs-keyword"/>
+          <w:b/>
+          <w:bCs/>
+          <w:color w:val="F92672"/>
+          <w:sz w:val="21"/>
+          <w:szCs w:val="21"/>
+          <w:shd w:val="clear" w:color="auto" w:fill="0C1633"/>
+        </w:rPr>
+        <w:t>return</w:t>
+      </w:r>
+      <w:proofErr w:type="spellEnd"/>
+      <w:r>
+        <w:rPr>
+          <w:rStyle w:val="CdigoHTML"/>
+          <w:color w:val="FFFFFF"/>
+          <w:sz w:val="21"/>
+          <w:szCs w:val="21"/>
+          <w:shd w:val="clear" w:color="auto" w:fill="0C1633"/>
+        </w:rPr>
+        <w:t xml:space="preserve"> </w:t>
+      </w:r>
+      <w:r>
+        <w:rPr>
+          <w:rStyle w:val="hljs-string"/>
+          <w:color w:val="A6E22E"/>
+          <w:sz w:val="21"/>
+          <w:szCs w:val="21"/>
+          <w:shd w:val="clear" w:color="auto" w:fill="0C1633"/>
+        </w:rPr>
+        <w:t>"</w:t>
+      </w:r>
+      <w:proofErr w:type="spellStart"/>
+      <w:r>
+        <w:rPr>
+          <w:rStyle w:val="hljs-string"/>
+          <w:color w:val="A6E22E"/>
+          <w:sz w:val="21"/>
+          <w:szCs w:val="21"/>
+          <w:shd w:val="clear" w:color="auto" w:fill="0C1633"/>
+        </w:rPr>
+        <w:t>Patient</w:t>
+      </w:r>
+      <w:proofErr w:type="spellEnd"/>
+      <w:r>
+        <w:rPr>
+          <w:rStyle w:val="hljs-string"/>
+          <w:color w:val="A6E22E"/>
+          <w:sz w:val="21"/>
+          <w:szCs w:val="21"/>
+          <w:shd w:val="clear" w:color="auto" w:fill="0C1633"/>
+        </w:rPr>
+        <w:t xml:space="preserve"> </w:t>
+      </w:r>
+      <w:proofErr w:type="spellStart"/>
+      <w:r>
+        <w:rPr>
+          <w:rStyle w:val="hljs-string"/>
+          <w:color w:val="A6E22E"/>
+          <w:sz w:val="21"/>
+          <w:szCs w:val="21"/>
+          <w:shd w:val="clear" w:color="auto" w:fill="0C1633"/>
+        </w:rPr>
+        <w:t>name</w:t>
+      </w:r>
+      <w:proofErr w:type="spellEnd"/>
+      <w:r>
+        <w:rPr>
+          <w:rStyle w:val="hljs-string"/>
+          <w:color w:val="A6E22E"/>
+          <w:sz w:val="21"/>
+          <w:szCs w:val="21"/>
+          <w:shd w:val="clear" w:color="auto" w:fill="0C1633"/>
+        </w:rPr>
+        <w:t xml:space="preserve"> </w:t>
+      </w:r>
+      <w:proofErr w:type="spellStart"/>
+      <w:r>
+        <w:rPr>
+          <w:rStyle w:val="hljs-string"/>
+          <w:color w:val="A6E22E"/>
+          <w:sz w:val="21"/>
+          <w:szCs w:val="21"/>
+          <w:shd w:val="clear" w:color="auto" w:fill="0C1633"/>
+        </w:rPr>
+        <w:t>is</w:t>
+      </w:r>
+      <w:proofErr w:type="spellEnd"/>
+      <w:r>
+        <w:rPr>
+          <w:rStyle w:val="hljs-string"/>
+          <w:color w:val="A6E22E"/>
+          <w:sz w:val="21"/>
+          <w:szCs w:val="21"/>
+          <w:shd w:val="clear" w:color="auto" w:fill="0C1633"/>
+        </w:rPr>
+        <w:t xml:space="preserve"> "</w:t>
+      </w:r>
+      <w:r>
+        <w:rPr>
+          <w:rStyle w:val="CdigoHTML"/>
+          <w:color w:val="FFFFFF"/>
+          <w:sz w:val="21"/>
+          <w:szCs w:val="21"/>
+          <w:shd w:val="clear" w:color="auto" w:fill="0C1633"/>
+        </w:rPr>
+        <w:t xml:space="preserve"> + </w:t>
+      </w:r>
+      <w:r>
+        <w:rPr>
+          <w:rStyle w:val="hljs-keyword"/>
+          <w:b/>
+          <w:bCs/>
+          <w:color w:val="F92672"/>
+          <w:sz w:val="21"/>
+          <w:szCs w:val="21"/>
+          <w:shd w:val="clear" w:color="auto" w:fill="0C1633"/>
+        </w:rPr>
+        <w:t>this</w:t>
+      </w:r>
+      <w:r>
+        <w:rPr>
+          <w:rStyle w:val="CdigoHTML"/>
+          <w:color w:val="FFFFFF"/>
+          <w:sz w:val="21"/>
+          <w:szCs w:val="21"/>
+          <w:shd w:val="clear" w:color="auto" w:fill="0C1633"/>
+        </w:rPr>
+        <w:t>.name;</w:t>
+      </w:r>
+    </w:p>
+    <w:p>
+      <w:pPr>
+        <w:pStyle w:val="HTMLconformatoprevio"/>
+        <w:shd w:val="clear" w:color="auto" w:fill="242620"/>
+        <w:rPr>
+          <w:rStyle w:val="CdigoHTML"/>
+          <w:color w:val="FFFFFF"/>
+          <w:sz w:val="21"/>
+          <w:szCs w:val="21"/>
+          <w:shd w:val="clear" w:color="auto" w:fill="0C1633"/>
+        </w:rPr>
+      </w:pPr>
+      <w:r>
+        <w:rPr>
+          <w:rStyle w:val="CdigoHTML"/>
+          <w:color w:val="FFFFFF"/>
+          <w:sz w:val="21"/>
+          <w:szCs w:val="21"/>
+          <w:shd w:val="clear" w:color="auto" w:fill="0C1633"/>
+        </w:rPr>
+        <w:t xml:space="preserve">  }</w:t>
+      </w:r>
+    </w:p>
+    <w:p>
+      <w:pPr>
+        <w:pStyle w:val="HTMLconformatoprevio"/>
+        <w:shd w:val="clear" w:color="auto" w:fill="242620"/>
+        <w:rPr>
+          <w:rStyle w:val="CdigoHTML"/>
+          <w:color w:val="FFFFFF"/>
+          <w:sz w:val="21"/>
+          <w:szCs w:val="21"/>
+          <w:shd w:val="clear" w:color="auto" w:fill="0C1633"/>
+        </w:rPr>
+      </w:pPr>
+    </w:p>
+    <w:p>
+      <w:pPr>
+        <w:pStyle w:val="HTMLconformatoprevio"/>
+        <w:shd w:val="clear" w:color="auto" w:fill="242620"/>
+        <w:rPr>
+          <w:rStyle w:val="CdigoHTML"/>
+          <w:color w:val="FFFFFF"/>
+          <w:sz w:val="21"/>
+          <w:szCs w:val="21"/>
+          <w:shd w:val="clear" w:color="auto" w:fill="0C1633"/>
+        </w:rPr>
+      </w:pPr>
+      <w:r>
+        <w:rPr>
+          <w:rStyle w:val="CdigoHTML"/>
+          <w:color w:val="FFFFFF"/>
+          <w:sz w:val="21"/>
+          <w:szCs w:val="21"/>
+          <w:shd w:val="clear" w:color="auto" w:fill="0C1633"/>
+        </w:rPr>
+        <w:t xml:space="preserve">  </w:t>
+      </w:r>
+      <w:proofErr w:type="spellStart"/>
+      <w:r>
+        <w:rPr>
+          <w:rStyle w:val="hljs-keyword"/>
+          <w:b/>
+          <w:bCs/>
+          <w:color w:val="F92672"/>
+          <w:sz w:val="21"/>
+          <w:szCs w:val="21"/>
+          <w:shd w:val="clear" w:color="auto" w:fill="0C1633"/>
+        </w:rPr>
+        <w:t>public</w:t>
+      </w:r>
+      <w:proofErr w:type="spellEnd"/>
+      <w:r>
+        <w:rPr>
+          <w:rStyle w:val="hljs-function"/>
+          <w:color w:val="FFFFFF"/>
+          <w:sz w:val="21"/>
+          <w:szCs w:val="21"/>
+          <w:shd w:val="clear" w:color="auto" w:fill="0C1633"/>
+        </w:rPr>
+        <w:t xml:space="preserve"> </w:t>
+      </w:r>
+      <w:proofErr w:type="spellStart"/>
+      <w:r>
+        <w:rPr>
+          <w:rStyle w:val="hljs-keyword"/>
+          <w:b/>
+          <w:bCs/>
+          <w:color w:val="F92672"/>
+          <w:sz w:val="21"/>
+          <w:szCs w:val="21"/>
+          <w:shd w:val="clear" w:color="auto" w:fill="0C1633"/>
+        </w:rPr>
+        <w:t>void</w:t>
+      </w:r>
+      <w:proofErr w:type="spellEnd"/>
+      <w:r>
+        <w:rPr>
+          <w:rStyle w:val="hljs-function"/>
+          <w:color w:val="FFFFFF"/>
+          <w:sz w:val="21"/>
+          <w:szCs w:val="21"/>
+          <w:shd w:val="clear" w:color="auto" w:fill="0C1633"/>
+        </w:rPr>
+        <w:t xml:space="preserve"> </w:t>
+      </w:r>
+      <w:proofErr w:type="spellStart"/>
+      <w:proofErr w:type="gramStart"/>
+      <w:r>
+        <w:rPr>
+          <w:rStyle w:val="hljs-title"/>
+          <w:b/>
+          <w:bCs/>
+          <w:color w:val="A6E22E"/>
+          <w:sz w:val="21"/>
+          <w:szCs w:val="21"/>
+          <w:shd w:val="clear" w:color="auto" w:fill="0C1633"/>
+        </w:rPr>
+        <w:t>setName</w:t>
+      </w:r>
+      <w:proofErr w:type="spellEnd"/>
+      <w:r>
+        <w:rPr>
+          <w:rStyle w:val="hljs-params"/>
+          <w:color w:val="FFFFFF"/>
+          <w:sz w:val="21"/>
+          <w:szCs w:val="21"/>
+          <w:shd w:val="clear" w:color="auto" w:fill="0C1633"/>
+        </w:rPr>
+        <w:t>(</w:t>
+      </w:r>
+      <w:proofErr w:type="spellStart"/>
+      <w:proofErr w:type="gramEnd"/>
+      <w:r>
+        <w:rPr>
+          <w:rStyle w:val="hljs-params"/>
+          <w:color w:val="FFFFFF"/>
+          <w:sz w:val="21"/>
+          <w:szCs w:val="21"/>
+          <w:shd w:val="clear" w:color="auto" w:fill="0C1633"/>
+        </w:rPr>
+        <w:t>String</w:t>
+      </w:r>
+      <w:proofErr w:type="spellEnd"/>
+      <w:r>
+        <w:rPr>
+          <w:rStyle w:val="hljs-params"/>
+          <w:color w:val="FFFFFF"/>
+          <w:sz w:val="21"/>
+          <w:szCs w:val="21"/>
+          <w:shd w:val="clear" w:color="auto" w:fill="0C1633"/>
+        </w:rPr>
+        <w:t xml:space="preserve"> </w:t>
+      </w:r>
+      <w:proofErr w:type="spellStart"/>
+      <w:r>
+        <w:rPr>
+          <w:rStyle w:val="hljs-params"/>
+          <w:color w:val="FFFFFF"/>
+          <w:sz w:val="21"/>
+          <w:szCs w:val="21"/>
+          <w:shd w:val="clear" w:color="auto" w:fill="0C1633"/>
+        </w:rPr>
+        <w:t>newName</w:t>
+      </w:r>
+      <w:proofErr w:type="spellEnd"/>
+      <w:r>
+        <w:rPr>
+          <w:rStyle w:val="hljs-params"/>
+          <w:color w:val="FFFFFF"/>
+          <w:sz w:val="21"/>
+          <w:szCs w:val="21"/>
+          <w:shd w:val="clear" w:color="auto" w:fill="0C1633"/>
+        </w:rPr>
+        <w:t>)</w:t>
+      </w:r>
+      <w:r>
+        <w:rPr>
+          <w:rStyle w:val="hljs-function"/>
+          <w:color w:val="FFFFFF"/>
+          <w:sz w:val="21"/>
+          <w:szCs w:val="21"/>
+          <w:shd w:val="clear" w:color="auto" w:fill="0C1633"/>
+        </w:rPr>
+        <w:t xml:space="preserve"> </w:t>
+      </w:r>
+      <w:r>
+        <w:rPr>
+          <w:rStyle w:val="CdigoHTML"/>
+          <w:color w:val="FFFFFF"/>
+          <w:sz w:val="21"/>
+          <w:szCs w:val="21"/>
+          <w:shd w:val="clear" w:color="auto" w:fill="0C1633"/>
+        </w:rPr>
+        <w:t>{</w:t>
+      </w:r>
+    </w:p>
+    <w:p>
+      <w:pPr>
+        <w:pStyle w:val="HTMLconformatoprevio"/>
+        <w:shd w:val="clear" w:color="auto" w:fill="242620"/>
+        <w:rPr>
+          <w:rStyle w:val="CdigoHTML"/>
+          <w:color w:val="FFFFFF"/>
+          <w:sz w:val="21"/>
+          <w:szCs w:val="21"/>
+          <w:shd w:val="clear" w:color="auto" w:fill="0C1633"/>
+        </w:rPr>
+      </w:pPr>
+      <w:r>
+        <w:rPr>
+          <w:rStyle w:val="CdigoHTML"/>
+          <w:color w:val="FFFFFF"/>
+          <w:sz w:val="21"/>
+          <w:szCs w:val="21"/>
+          <w:shd w:val="clear" w:color="auto" w:fill="0C1633"/>
+        </w:rPr>
+        <w:t xml:space="preserve">    </w:t>
+      </w:r>
+      <w:r>
+        <w:rPr>
+          <w:rStyle w:val="hljs-keyword"/>
+          <w:b/>
+          <w:bCs/>
+          <w:color w:val="F92672"/>
+          <w:sz w:val="21"/>
+          <w:szCs w:val="21"/>
+          <w:shd w:val="clear" w:color="auto" w:fill="0C1633"/>
+        </w:rPr>
+        <w:t>this</w:t>
+      </w:r>
+      <w:r>
+        <w:rPr>
+          <w:rStyle w:val="CdigoHTML"/>
+          <w:color w:val="FFFFFF"/>
+          <w:sz w:val="21"/>
+          <w:szCs w:val="21"/>
+          <w:shd w:val="clear" w:color="auto" w:fill="0C1633"/>
+        </w:rPr>
+        <w:t xml:space="preserve">.name = </w:t>
+      </w:r>
+      <w:proofErr w:type="spellStart"/>
+      <w:r>
+        <w:rPr>
+          <w:rStyle w:val="CdigoHTML"/>
+          <w:color w:val="FFFFFF"/>
+          <w:sz w:val="21"/>
+          <w:szCs w:val="21"/>
+          <w:shd w:val="clear" w:color="auto" w:fill="0C1633"/>
+        </w:rPr>
+        <w:t>newName</w:t>
       </w:r>
       <w:proofErr w:type="spellEnd"/>
       <w:r>

</xml_diff>

<commit_message>
apuntos 5, java poo
</commit_message>
<xml_diff>
--- a/Programación orientada a objetos en Java.docx
+++ b/Programación orientada a objetos en Java.docx
@@ -5370,6 +5370,7 @@
           <w:sz w:val="21"/>
           <w:szCs w:val="21"/>
           <w:shd w:val="clear" w:color="auto" w:fill="0C1633"/>
+          <w:lang w:val="en-US"/>
         </w:rPr>
       </w:pPr>
       <w:r>
@@ -5382,7 +5383,6 @@
         </w:rPr>
         <w:t xml:space="preserve">  </w:t>
       </w:r>
-      <w:proofErr w:type="spellStart"/>
       <w:r>
         <w:rPr>
           <w:rStyle w:val="hljs-keyword"/>
@@ -5392,10 +5392,10 @@
           <w:sz w:val="21"/>
           <w:szCs w:val="21"/>
           <w:shd w:val="clear" w:color="auto" w:fill="0C1633"/>
+          <w:lang w:val="en-US"/>
         </w:rPr>
         <w:t>public</w:t>
       </w:r>
-      <w:proofErr w:type="spellEnd"/>
       <w:r>
         <w:rPr>
           <w:rStyle w:val="hljs-function"/>
@@ -5403,10 +5403,10 @@
           <w:sz w:val="21"/>
           <w:szCs w:val="21"/>
           <w:shd w:val="clear" w:color="auto" w:fill="0C1633"/>
+          <w:lang w:val="en-US"/>
         </w:rPr>
         <w:t xml:space="preserve"> </w:t>
       </w:r>
-      <w:proofErr w:type="spellStart"/>
       <w:r>
         <w:rPr>
           <w:rStyle w:val="hljs-keyword"/>
@@ -5416,10 +5416,10 @@
           <w:sz w:val="21"/>
           <w:szCs w:val="21"/>
           <w:shd w:val="clear" w:color="auto" w:fill="0C1633"/>
+          <w:lang w:val="en-US"/>
         </w:rPr>
         <w:t>int</w:t>
       </w:r>
-      <w:proofErr w:type="spellEnd"/>
       <w:r>
         <w:rPr>
           <w:rStyle w:val="hljs-function"/>
@@ -5427,9 +5427,11 @@
           <w:sz w:val="21"/>
           <w:szCs w:val="21"/>
           <w:shd w:val="clear" w:color="auto" w:fill="0C1633"/>
+          <w:lang w:val="en-US"/>
         </w:rPr>
         <w:t xml:space="preserve"> </w:t>
       </w:r>
+      <w:proofErr w:type="spellStart"/>
       <w:proofErr w:type="gramStart"/>
       <w:r>
         <w:rPr>
@@ -5440,9 +5442,11 @@
           <w:sz w:val="21"/>
           <w:szCs w:val="21"/>
           <w:shd w:val="clear" w:color="auto" w:fill="0C1633"/>
+          <w:lang w:val="en-US"/>
         </w:rPr>
         <w:t>suma</w:t>
       </w:r>
+      <w:proofErr w:type="spellEnd"/>
       <w:r>
         <w:rPr>
           <w:rStyle w:val="hljs-params"/>
@@ -5450,10 +5454,10 @@
           <w:sz w:val="21"/>
           <w:szCs w:val="21"/>
           <w:shd w:val="clear" w:color="auto" w:fill="0C1633"/>
+          <w:lang w:val="en-US"/>
         </w:rPr>
         <w:t>(</w:t>
       </w:r>
-      <w:proofErr w:type="spellStart"/>
       <w:proofErr w:type="gramEnd"/>
       <w:r>
         <w:rPr>
@@ -5464,10 +5468,10 @@
           <w:sz w:val="21"/>
           <w:szCs w:val="21"/>
           <w:shd w:val="clear" w:color="auto" w:fill="0C1633"/>
+          <w:lang w:val="en-US"/>
         </w:rPr>
         <w:t>int</w:t>
       </w:r>
-      <w:proofErr w:type="spellEnd"/>
       <w:r>
         <w:rPr>
           <w:rStyle w:val="hljs-params"/>
@@ -5475,10 +5479,10 @@
           <w:sz w:val="21"/>
           <w:szCs w:val="21"/>
           <w:shd w:val="clear" w:color="auto" w:fill="0C1633"/>
+          <w:lang w:val="en-US"/>
         </w:rPr>
         <w:t xml:space="preserve"> a, </w:t>
       </w:r>
-      <w:proofErr w:type="spellStart"/>
       <w:r>
         <w:rPr>
           <w:rStyle w:val="hljs-keyword"/>
@@ -5488,10 +5492,10 @@
           <w:sz w:val="21"/>
           <w:szCs w:val="21"/>
           <w:shd w:val="clear" w:color="auto" w:fill="0C1633"/>
+          <w:lang w:val="en-US"/>
         </w:rPr>
         <w:t>int</w:t>
       </w:r>
-      <w:proofErr w:type="spellEnd"/>
       <w:r>
         <w:rPr>
           <w:rStyle w:val="hljs-params"/>
@@ -5499,6 +5503,7 @@
           <w:sz w:val="21"/>
           <w:szCs w:val="21"/>
           <w:shd w:val="clear" w:color="auto" w:fill="0C1633"/>
+          <w:lang w:val="en-US"/>
         </w:rPr>
         <w:t xml:space="preserve"> b)</w:t>
       </w:r>
@@ -5509,6 +5514,7 @@
           <w:sz w:val="21"/>
           <w:szCs w:val="21"/>
           <w:shd w:val="clear" w:color="auto" w:fill="0C1633"/>
+          <w:lang w:val="en-US"/>
         </w:rPr>
         <w:t xml:space="preserve"> </w:t>
       </w:r>
@@ -5519,6 +5525,7 @@
           <w:sz w:val="21"/>
           <w:szCs w:val="21"/>
           <w:shd w:val="clear" w:color="auto" w:fill="0C1633"/>
+          <w:lang w:val="en-US"/>
         </w:rPr>
         <w:t>{</w:t>
       </w:r>
@@ -5542,6 +5549,7 @@
           <w:sz w:val="21"/>
           <w:szCs w:val="21"/>
           <w:shd w:val="clear" w:color="auto" w:fill="0C1633"/>
+          <w:lang w:val="en-US"/>
         </w:rPr>
         <w:t xml:space="preserve">    </w:t>
       </w:r>
@@ -5661,6 +5669,7 @@
           <w:sz w:val="21"/>
           <w:szCs w:val="21"/>
           <w:shd w:val="clear" w:color="auto" w:fill="0C1633"/>
+          <w:lang w:val="en-US"/>
         </w:rPr>
       </w:pPr>
       <w:r>
@@ -5673,7 +5682,6 @@
         </w:rPr>
         <w:t xml:space="preserve">  </w:t>
       </w:r>
-      <w:proofErr w:type="spellStart"/>
       <w:r>
         <w:rPr>
           <w:rStyle w:val="hljs-keyword"/>
@@ -5683,10 +5691,10 @@
           <w:sz w:val="21"/>
           <w:szCs w:val="21"/>
           <w:shd w:val="clear" w:color="auto" w:fill="0C1633"/>
+          <w:lang w:val="en-US"/>
         </w:rPr>
         <w:t>public</w:t>
       </w:r>
-      <w:proofErr w:type="spellEnd"/>
       <w:r>
         <w:rPr>
           <w:rStyle w:val="hljs-function"/>
@@ -5694,10 +5702,10 @@
           <w:sz w:val="21"/>
           <w:szCs w:val="21"/>
           <w:shd w:val="clear" w:color="auto" w:fill="0C1633"/>
+          <w:lang w:val="en-US"/>
         </w:rPr>
         <w:t xml:space="preserve"> </w:t>
       </w:r>
-      <w:proofErr w:type="spellStart"/>
       <w:r>
         <w:rPr>
           <w:rStyle w:val="hljs-keyword"/>
@@ -5707,10 +5715,10 @@
           <w:sz w:val="21"/>
           <w:szCs w:val="21"/>
           <w:shd w:val="clear" w:color="auto" w:fill="0C1633"/>
+          <w:lang w:val="en-US"/>
         </w:rPr>
         <w:t>float</w:t>
       </w:r>
-      <w:proofErr w:type="spellEnd"/>
       <w:r>
         <w:rPr>
           <w:rStyle w:val="hljs-function"/>
@@ -5718,9 +5726,11 @@
           <w:sz w:val="21"/>
           <w:szCs w:val="21"/>
           <w:shd w:val="clear" w:color="auto" w:fill="0C1633"/>
+          <w:lang w:val="en-US"/>
         </w:rPr>
         <w:t xml:space="preserve"> </w:t>
       </w:r>
+      <w:proofErr w:type="spellStart"/>
       <w:proofErr w:type="gramStart"/>
       <w:r>
         <w:rPr>
@@ -5731,9 +5741,11 @@
           <w:sz w:val="21"/>
           <w:szCs w:val="21"/>
           <w:shd w:val="clear" w:color="auto" w:fill="0C1633"/>
+          <w:lang w:val="en-US"/>
         </w:rPr>
         <w:t>suma</w:t>
       </w:r>
+      <w:proofErr w:type="spellEnd"/>
       <w:r>
         <w:rPr>
           <w:rStyle w:val="hljs-params"/>
@@ -5741,10 +5753,10 @@
           <w:sz w:val="21"/>
           <w:szCs w:val="21"/>
           <w:shd w:val="clear" w:color="auto" w:fill="0C1633"/>
+          <w:lang w:val="en-US"/>
         </w:rPr>
         <w:t>(</w:t>
       </w:r>
-      <w:proofErr w:type="spellStart"/>
       <w:proofErr w:type="gramEnd"/>
       <w:r>
         <w:rPr>
@@ -5755,10 +5767,10 @@
           <w:sz w:val="21"/>
           <w:szCs w:val="21"/>
           <w:shd w:val="clear" w:color="auto" w:fill="0C1633"/>
+          <w:lang w:val="en-US"/>
         </w:rPr>
         <w:t>float</w:t>
       </w:r>
-      <w:proofErr w:type="spellEnd"/>
       <w:r>
         <w:rPr>
           <w:rStyle w:val="hljs-params"/>
@@ -5766,10 +5778,10 @@
           <w:sz w:val="21"/>
           <w:szCs w:val="21"/>
           <w:shd w:val="clear" w:color="auto" w:fill="0C1633"/>
+          <w:lang w:val="en-US"/>
         </w:rPr>
         <w:t xml:space="preserve"> a, </w:t>
       </w:r>
-      <w:proofErr w:type="spellStart"/>
       <w:r>
         <w:rPr>
           <w:rStyle w:val="hljs-keyword"/>
@@ -5779,10 +5791,10 @@
           <w:sz w:val="21"/>
           <w:szCs w:val="21"/>
           <w:shd w:val="clear" w:color="auto" w:fill="0C1633"/>
+          <w:lang w:val="en-US"/>
         </w:rPr>
         <w:t>float</w:t>
       </w:r>
-      <w:proofErr w:type="spellEnd"/>
       <w:r>
         <w:rPr>
           <w:rStyle w:val="hljs-params"/>
@@ -5790,6 +5802,7 @@
           <w:sz w:val="21"/>
           <w:szCs w:val="21"/>
           <w:shd w:val="clear" w:color="auto" w:fill="0C1633"/>
+          <w:lang w:val="en-US"/>
         </w:rPr>
         <w:t xml:space="preserve"> b)</w:t>
       </w:r>
@@ -5800,6 +5813,7 @@
           <w:sz w:val="21"/>
           <w:szCs w:val="21"/>
           <w:shd w:val="clear" w:color="auto" w:fill="0C1633"/>
+          <w:lang w:val="en-US"/>
         </w:rPr>
         <w:t xml:space="preserve"> </w:t>
       </w:r>
@@ -5810,6 +5824,7 @@
           <w:sz w:val="21"/>
           <w:szCs w:val="21"/>
           <w:shd w:val="clear" w:color="auto" w:fill="0C1633"/>
+          <w:lang w:val="en-US"/>
         </w:rPr>
         <w:t>{</w:t>
       </w:r>
@@ -5833,6 +5848,7 @@
           <w:sz w:val="21"/>
           <w:szCs w:val="21"/>
           <w:shd w:val="clear" w:color="auto" w:fill="0C1633"/>
+          <w:lang w:val="en-US"/>
         </w:rPr>
         <w:t xml:space="preserve">    </w:t>
       </w:r>
@@ -6007,6 +6023,7 @@
           <w:sz w:val="21"/>
           <w:szCs w:val="21"/>
           <w:shd w:val="clear" w:color="auto" w:fill="0C1633"/>
+          <w:lang w:val="en-US"/>
         </w:rPr>
       </w:pPr>
       <w:r>
@@ -6020,7 +6037,6 @@
         <w:lastRenderedPageBreak/>
         <w:t xml:space="preserve">  </w:t>
       </w:r>
-      <w:proofErr w:type="spellStart"/>
       <w:r>
         <w:rPr>
           <w:rStyle w:val="hljs-keyword"/>
@@ -6030,10 +6046,10 @@
           <w:sz w:val="21"/>
           <w:szCs w:val="21"/>
           <w:shd w:val="clear" w:color="auto" w:fill="0C1633"/>
+          <w:lang w:val="en-US"/>
         </w:rPr>
         <w:t>public</w:t>
       </w:r>
-      <w:proofErr w:type="spellEnd"/>
       <w:r>
         <w:rPr>
           <w:rStyle w:val="hljs-function"/>
@@ -6041,10 +6057,10 @@
           <w:sz w:val="21"/>
           <w:szCs w:val="21"/>
           <w:shd w:val="clear" w:color="auto" w:fill="0C1633"/>
+          <w:lang w:val="en-US"/>
         </w:rPr>
         <w:t xml:space="preserve"> </w:t>
       </w:r>
-      <w:proofErr w:type="spellStart"/>
       <w:r>
         <w:rPr>
           <w:rStyle w:val="hljs-keyword"/>
@@ -6054,10 +6070,10 @@
           <w:sz w:val="21"/>
           <w:szCs w:val="21"/>
           <w:shd w:val="clear" w:color="auto" w:fill="0C1633"/>
+          <w:lang w:val="en-US"/>
         </w:rPr>
         <w:t>float</w:t>
       </w:r>
-      <w:proofErr w:type="spellEnd"/>
       <w:r>
         <w:rPr>
           <w:rStyle w:val="hljs-function"/>
@@ -6065,9 +6081,11 @@
           <w:sz w:val="21"/>
           <w:szCs w:val="21"/>
           <w:shd w:val="clear" w:color="auto" w:fill="0C1633"/>
+          <w:lang w:val="en-US"/>
         </w:rPr>
         <w:t xml:space="preserve"> </w:t>
       </w:r>
+      <w:proofErr w:type="spellStart"/>
       <w:proofErr w:type="gramStart"/>
       <w:r>
         <w:rPr>
@@ -6078,9 +6096,11 @@
           <w:sz w:val="21"/>
           <w:szCs w:val="21"/>
           <w:shd w:val="clear" w:color="auto" w:fill="0C1633"/>
+          <w:lang w:val="en-US"/>
         </w:rPr>
         <w:t>suma</w:t>
       </w:r>
+      <w:proofErr w:type="spellEnd"/>
       <w:r>
         <w:rPr>
           <w:rStyle w:val="hljs-params"/>
@@ -6088,10 +6108,10 @@
           <w:sz w:val="21"/>
           <w:szCs w:val="21"/>
           <w:shd w:val="clear" w:color="auto" w:fill="0C1633"/>
+          <w:lang w:val="en-US"/>
         </w:rPr>
         <w:t>(</w:t>
       </w:r>
-      <w:proofErr w:type="spellStart"/>
       <w:proofErr w:type="gramEnd"/>
       <w:r>
         <w:rPr>
@@ -6102,10 +6122,10 @@
           <w:sz w:val="21"/>
           <w:szCs w:val="21"/>
           <w:shd w:val="clear" w:color="auto" w:fill="0C1633"/>
+          <w:lang w:val="en-US"/>
         </w:rPr>
         <w:t>int</w:t>
       </w:r>
-      <w:proofErr w:type="spellEnd"/>
       <w:r>
         <w:rPr>
           <w:rStyle w:val="hljs-params"/>
@@ -6113,10 +6133,10 @@
           <w:sz w:val="21"/>
           <w:szCs w:val="21"/>
           <w:shd w:val="clear" w:color="auto" w:fill="0C1633"/>
+          <w:lang w:val="en-US"/>
         </w:rPr>
         <w:t xml:space="preserve"> a, </w:t>
       </w:r>
-      <w:proofErr w:type="spellStart"/>
       <w:r>
         <w:rPr>
           <w:rStyle w:val="hljs-keyword"/>
@@ -6126,10 +6146,10 @@
           <w:sz w:val="21"/>
           <w:szCs w:val="21"/>
           <w:shd w:val="clear" w:color="auto" w:fill="0C1633"/>
+          <w:lang w:val="en-US"/>
         </w:rPr>
         <w:t>float</w:t>
       </w:r>
-      <w:proofErr w:type="spellEnd"/>
       <w:r>
         <w:rPr>
           <w:rStyle w:val="hljs-params"/>
@@ -6137,6 +6157,7 @@
           <w:sz w:val="21"/>
           <w:szCs w:val="21"/>
           <w:shd w:val="clear" w:color="auto" w:fill="0C1633"/>
+          <w:lang w:val="en-US"/>
         </w:rPr>
         <w:t xml:space="preserve"> b)</w:t>
       </w:r>
@@ -6147,6 +6168,7 @@
           <w:sz w:val="21"/>
           <w:szCs w:val="21"/>
           <w:shd w:val="clear" w:color="auto" w:fill="0C1633"/>
+          <w:lang w:val="en-US"/>
         </w:rPr>
         <w:t xml:space="preserve"> </w:t>
       </w:r>
@@ -6157,6 +6179,7 @@
           <w:sz w:val="21"/>
           <w:szCs w:val="21"/>
           <w:shd w:val="clear" w:color="auto" w:fill="0C1633"/>
+          <w:lang w:val="en-US"/>
         </w:rPr>
         <w:t>{</w:t>
       </w:r>
@@ -6180,6 +6203,7 @@
           <w:sz w:val="21"/>
           <w:szCs w:val="21"/>
           <w:shd w:val="clear" w:color="auto" w:fill="0C1633"/>
+          <w:lang w:val="en-US"/>
         </w:rPr>
         <w:t xml:space="preserve">    </w:t>
       </w:r>
@@ -6282,9 +6306,9 @@
           <w:sz w:val="21"/>
           <w:szCs w:val="21"/>
           <w:shd w:val="clear" w:color="auto" w:fill="0C1633"/>
-        </w:rPr>
-      </w:pPr>
-      <w:proofErr w:type="spellStart"/>
+          <w:lang w:val="en-US"/>
+        </w:rPr>
+      </w:pPr>
       <w:r>
         <w:rPr>
           <w:rStyle w:val="hljs-keyword"/>
@@ -6294,21 +6318,21 @@
           <w:sz w:val="21"/>
           <w:szCs w:val="21"/>
           <w:shd w:val="clear" w:color="auto" w:fill="0C1633"/>
+          <w:lang w:val="en-US"/>
         </w:rPr>
         <w:t>public</w:t>
       </w:r>
-      <w:proofErr w:type="spellEnd"/>
-      <w:r>
-        <w:rPr>
-          <w:rStyle w:val="CdigoHTML"/>
-          <w:color w:val="FFFFFF"/>
-          <w:sz w:val="21"/>
-          <w:szCs w:val="21"/>
-          <w:shd w:val="clear" w:color="auto" w:fill="0C1633"/>
+      <w:r>
+        <w:rPr>
+          <w:rStyle w:val="CdigoHTML"/>
+          <w:color w:val="FFFFFF"/>
+          <w:sz w:val="21"/>
+          <w:szCs w:val="21"/>
+          <w:shd w:val="clear" w:color="auto" w:fill="0C1633"/>
+          <w:lang w:val="en-US"/>
         </w:rPr>
         <w:t xml:space="preserve"> </w:t>
       </w:r>
-      <w:proofErr w:type="spellStart"/>
       <w:r>
         <w:rPr>
           <w:rStyle w:val="hljs-keyword"/>
@@ -6318,10 +6342,10 @@
           <w:sz w:val="21"/>
           <w:szCs w:val="21"/>
           <w:shd w:val="clear" w:color="auto" w:fill="0C1633"/>
+          <w:lang w:val="en-US"/>
         </w:rPr>
         <w:t>class</w:t>
       </w:r>
-      <w:proofErr w:type="spellEnd"/>
       <w:r>
         <w:rPr>
           <w:rStyle w:val="hljs-class"/>
@@ -6329,6 +6353,7 @@
           <w:sz w:val="21"/>
           <w:szCs w:val="21"/>
           <w:shd w:val="clear" w:color="auto" w:fill="0C1633"/>
+          <w:lang w:val="en-US"/>
         </w:rPr>
         <w:t xml:space="preserve"> </w:t>
       </w:r>
@@ -6341,6 +6366,7 @@
           <w:sz w:val="21"/>
           <w:szCs w:val="21"/>
           <w:shd w:val="clear" w:color="auto" w:fill="0C1633"/>
+          <w:lang w:val="en-US"/>
         </w:rPr>
         <w:t>Doctor</w:t>
       </w:r>
@@ -6351,6 +6377,7 @@
           <w:sz w:val="21"/>
           <w:szCs w:val="21"/>
           <w:shd w:val="clear" w:color="auto" w:fill="0C1633"/>
+          <w:lang w:val="en-US"/>
         </w:rPr>
         <w:t xml:space="preserve"> </w:t>
       </w:r>
@@ -6361,6 +6388,7 @@
           <w:sz w:val="21"/>
           <w:szCs w:val="21"/>
           <w:shd w:val="clear" w:color="auto" w:fill="0C1633"/>
+          <w:lang w:val="en-US"/>
         </w:rPr>
         <w:t>{</w:t>
       </w:r>
@@ -6375,19 +6403,20 @@
           <w:sz w:val="21"/>
           <w:szCs w:val="21"/>
           <w:shd w:val="clear" w:color="auto" w:fill="0C1633"/>
-        </w:rPr>
-      </w:pPr>
-      <w:r>
-        <w:rPr>
-          <w:rStyle w:val="CdigoHTML"/>
-          <w:color w:val="FFFFFF"/>
-          <w:sz w:val="21"/>
-          <w:szCs w:val="21"/>
-          <w:shd w:val="clear" w:color="auto" w:fill="0C1633"/>
+          <w:lang w:val="en-US"/>
+        </w:rPr>
+      </w:pPr>
+      <w:r>
+        <w:rPr>
+          <w:rStyle w:val="CdigoHTML"/>
+          <w:color w:val="FFFFFF"/>
+          <w:sz w:val="21"/>
+          <w:szCs w:val="21"/>
+          <w:shd w:val="clear" w:color="auto" w:fill="0C1633"/>
+          <w:lang w:val="en-US"/>
         </w:rPr>
         <w:t xml:space="preserve">  </w:t>
       </w:r>
-      <w:proofErr w:type="spellStart"/>
       <w:r>
         <w:rPr>
           <w:rStyle w:val="hljs-keyword"/>
@@ -6397,21 +6426,21 @@
           <w:sz w:val="21"/>
           <w:szCs w:val="21"/>
           <w:shd w:val="clear" w:color="auto" w:fill="0C1633"/>
+          <w:lang w:val="en-US"/>
         </w:rPr>
         <w:t>static</w:t>
       </w:r>
-      <w:proofErr w:type="spellEnd"/>
-      <w:r>
-        <w:rPr>
-          <w:rStyle w:val="CdigoHTML"/>
-          <w:color w:val="FFFFFF"/>
-          <w:sz w:val="21"/>
-          <w:szCs w:val="21"/>
-          <w:shd w:val="clear" w:color="auto" w:fill="0C1633"/>
+      <w:r>
+        <w:rPr>
+          <w:rStyle w:val="CdigoHTML"/>
+          <w:color w:val="FFFFFF"/>
+          <w:sz w:val="21"/>
+          <w:szCs w:val="21"/>
+          <w:shd w:val="clear" w:color="auto" w:fill="0C1633"/>
+          <w:lang w:val="en-US"/>
         </w:rPr>
         <w:t xml:space="preserve"> </w:t>
       </w:r>
-      <w:proofErr w:type="spellStart"/>
       <w:r>
         <w:rPr>
           <w:rStyle w:val="hljs-keyword"/>
@@ -6421,17 +6450,18 @@
           <w:sz w:val="21"/>
           <w:szCs w:val="21"/>
           <w:shd w:val="clear" w:color="auto" w:fill="0C1633"/>
+          <w:lang w:val="en-US"/>
         </w:rPr>
         <w:t>int</w:t>
       </w:r>
-      <w:proofErr w:type="spellEnd"/>
-      <w:r>
-        <w:rPr>
-          <w:rStyle w:val="CdigoHTML"/>
-          <w:color w:val="FFFFFF"/>
-          <w:sz w:val="21"/>
-          <w:szCs w:val="21"/>
-          <w:shd w:val="clear" w:color="auto" w:fill="0C1633"/>
+      <w:r>
+        <w:rPr>
+          <w:rStyle w:val="CdigoHTML"/>
+          <w:color w:val="FFFFFF"/>
+          <w:sz w:val="21"/>
+          <w:szCs w:val="21"/>
+          <w:shd w:val="clear" w:color="auto" w:fill="0C1633"/>
+          <w:lang w:val="en-US"/>
         </w:rPr>
         <w:t xml:space="preserve"> id = </w:t>
       </w:r>
@@ -6442,6 +6472,7 @@
           <w:sz w:val="21"/>
           <w:szCs w:val="21"/>
           <w:shd w:val="clear" w:color="auto" w:fill="0C1633"/>
+          <w:lang w:val="en-US"/>
         </w:rPr>
         <w:t>0</w:t>
       </w:r>
@@ -6452,6 +6483,7 @@
           <w:sz w:val="21"/>
           <w:szCs w:val="21"/>
           <w:shd w:val="clear" w:color="auto" w:fill="0C1633"/>
+          <w:lang w:val="en-US"/>
         </w:rPr>
         <w:t>;</w:t>
       </w:r>
@@ -6466,61 +6498,19 @@
           <w:sz w:val="21"/>
           <w:szCs w:val="21"/>
           <w:shd w:val="clear" w:color="auto" w:fill="0C1633"/>
-        </w:rPr>
-      </w:pPr>
-      <w:r>
-        <w:rPr>
-          <w:rStyle w:val="CdigoHTML"/>
-          <w:color w:val="FFFFFF"/>
-          <w:sz w:val="21"/>
-          <w:szCs w:val="21"/>
-          <w:shd w:val="clear" w:color="auto" w:fill="0C1633"/>
-        </w:rPr>
-        <w:t xml:space="preserve">  </w:t>
-      </w:r>
-      <w:proofErr w:type="spellStart"/>
-      <w:r>
-        <w:rPr>
-          <w:rStyle w:val="CdigoHTML"/>
-          <w:color w:val="FFFFFF"/>
-          <w:sz w:val="21"/>
-          <w:szCs w:val="21"/>
-          <w:shd w:val="clear" w:color="auto" w:fill="0C1633"/>
-        </w:rPr>
-        <w:t>String</w:t>
-      </w:r>
-      <w:proofErr w:type="spellEnd"/>
-      <w:r>
-        <w:rPr>
-          <w:rStyle w:val="CdigoHTML"/>
-          <w:color w:val="FFFFFF"/>
-          <w:sz w:val="21"/>
-          <w:szCs w:val="21"/>
-          <w:shd w:val="clear" w:color="auto" w:fill="0C1633"/>
-        </w:rPr>
-        <w:t xml:space="preserve"> </w:t>
-      </w:r>
-      <w:proofErr w:type="spellStart"/>
-      <w:r>
-        <w:rPr>
-          <w:rStyle w:val="CdigoHTML"/>
-          <w:color w:val="FFFFFF"/>
-          <w:sz w:val="21"/>
-          <w:szCs w:val="21"/>
-          <w:shd w:val="clear" w:color="auto" w:fill="0C1633"/>
-        </w:rPr>
-        <w:t>name</w:t>
-      </w:r>
-      <w:proofErr w:type="spellEnd"/>
-      <w:r>
-        <w:rPr>
-          <w:rStyle w:val="CdigoHTML"/>
-          <w:color w:val="FFFFFF"/>
-          <w:sz w:val="21"/>
-          <w:szCs w:val="21"/>
-          <w:shd w:val="clear" w:color="auto" w:fill="0C1633"/>
-        </w:rPr>
-        <w:t>;</w:t>
+          <w:lang w:val="en-US"/>
+        </w:rPr>
+      </w:pPr>
+      <w:r>
+        <w:rPr>
+          <w:rStyle w:val="CdigoHTML"/>
+          <w:color w:val="FFFFFF"/>
+          <w:sz w:val="21"/>
+          <w:szCs w:val="21"/>
+          <w:shd w:val="clear" w:color="auto" w:fill="0C1633"/>
+          <w:lang w:val="en-US"/>
+        </w:rPr>
+        <w:t xml:space="preserve">  String name;</w:t>
       </w:r>
     </w:p>
     <w:p>
@@ -6533,17 +6523,19 @@
           <w:sz w:val="21"/>
           <w:szCs w:val="21"/>
           <w:shd w:val="clear" w:color="auto" w:fill="0C1633"/>
-        </w:rPr>
-      </w:pPr>
-      <w:r>
-        <w:rPr>
-          <w:rStyle w:val="CdigoHTML"/>
-          <w:color w:val="FFFFFF"/>
-          <w:sz w:val="21"/>
-          <w:szCs w:val="21"/>
-          <w:shd w:val="clear" w:color="auto" w:fill="0C1633"/>
-        </w:rPr>
-        <w:t xml:space="preserve">  </w:t>
+          <w:lang w:val="en-US"/>
+        </w:rPr>
+      </w:pPr>
+      <w:r>
+        <w:rPr>
+          <w:rStyle w:val="CdigoHTML"/>
+          <w:color w:val="FFFFFF"/>
+          <w:sz w:val="21"/>
+          <w:szCs w:val="21"/>
+          <w:shd w:val="clear" w:color="auto" w:fill="0C1633"/>
+          <w:lang w:val="en-US"/>
+        </w:rPr>
+        <w:t xml:space="preserve">  String </w:t>
       </w:r>
       <w:proofErr w:type="spellStart"/>
       <w:r>
@@ -6553,8 +6545,9 @@
           <w:sz w:val="21"/>
           <w:szCs w:val="21"/>
           <w:shd w:val="clear" w:color="auto" w:fill="0C1633"/>
-        </w:rPr>
-        <w:t>String</w:t>
+          <w:lang w:val="en-US"/>
+        </w:rPr>
+        <w:t>speciality</w:t>
       </w:r>
       <w:proofErr w:type="spellEnd"/>
       <w:r>
@@ -6564,28 +6557,7 @@
           <w:sz w:val="21"/>
           <w:szCs w:val="21"/>
           <w:shd w:val="clear" w:color="auto" w:fill="0C1633"/>
-        </w:rPr>
-        <w:t xml:space="preserve"> </w:t>
-      </w:r>
-      <w:proofErr w:type="spellStart"/>
-      <w:r>
-        <w:rPr>
-          <w:rStyle w:val="CdigoHTML"/>
-          <w:color w:val="FFFFFF"/>
-          <w:sz w:val="21"/>
-          <w:szCs w:val="21"/>
-          <w:shd w:val="clear" w:color="auto" w:fill="0C1633"/>
-        </w:rPr>
-        <w:t>speciality</w:t>
-      </w:r>
-      <w:proofErr w:type="spellEnd"/>
-      <w:r>
-        <w:rPr>
-          <w:rStyle w:val="CdigoHTML"/>
-          <w:color w:val="FFFFFF"/>
-          <w:sz w:val="21"/>
-          <w:szCs w:val="21"/>
-          <w:shd w:val="clear" w:color="auto" w:fill="0C1633"/>
+          <w:lang w:val="en-US"/>
         </w:rPr>
         <w:t>;</w:t>
       </w:r>
@@ -6600,6 +6572,7 @@
           <w:sz w:val="21"/>
           <w:szCs w:val="21"/>
           <w:shd w:val="clear" w:color="auto" w:fill="0C1633"/>
+          <w:lang w:val="en-US"/>
         </w:rPr>
       </w:pPr>
     </w:p>
@@ -6613,19 +6586,20 @@
           <w:sz w:val="21"/>
           <w:szCs w:val="21"/>
           <w:shd w:val="clear" w:color="auto" w:fill="0C1633"/>
-        </w:rPr>
-      </w:pPr>
-      <w:r>
-        <w:rPr>
-          <w:rStyle w:val="CdigoHTML"/>
-          <w:color w:val="FFFFFF"/>
-          <w:sz w:val="21"/>
-          <w:szCs w:val="21"/>
-          <w:shd w:val="clear" w:color="auto" w:fill="0C1633"/>
+          <w:lang w:val="en-US"/>
+        </w:rPr>
+      </w:pPr>
+      <w:r>
+        <w:rPr>
+          <w:rStyle w:val="CdigoHTML"/>
+          <w:color w:val="FFFFFF"/>
+          <w:sz w:val="21"/>
+          <w:szCs w:val="21"/>
+          <w:shd w:val="clear" w:color="auto" w:fill="0C1633"/>
+          <w:lang w:val="en-US"/>
         </w:rPr>
         <w:t xml:space="preserve">  </w:t>
       </w:r>
-      <w:proofErr w:type="spellStart"/>
       <w:r>
         <w:rPr>
           <w:rStyle w:val="hljs-keyword"/>
@@ -6635,10 +6609,10 @@
           <w:sz w:val="21"/>
           <w:szCs w:val="21"/>
           <w:shd w:val="clear" w:color="auto" w:fill="0C1633"/>
+          <w:lang w:val="en-US"/>
         </w:rPr>
         <w:t>public</w:t>
       </w:r>
-      <w:proofErr w:type="spellEnd"/>
       <w:r>
         <w:rPr>
           <w:rStyle w:val="hljs-function"/>
@@ -6646,6 +6620,7 @@
           <w:sz w:val="21"/>
           <w:szCs w:val="21"/>
           <w:shd w:val="clear" w:color="auto" w:fill="0C1633"/>
+          <w:lang w:val="en-US"/>
         </w:rPr>
         <w:t xml:space="preserve"> </w:t>
       </w:r>
@@ -6659,6 +6634,7 @@
           <w:sz w:val="21"/>
           <w:szCs w:val="21"/>
           <w:shd w:val="clear" w:color="auto" w:fill="0C1633"/>
+          <w:lang w:val="en-US"/>
         </w:rPr>
         <w:t>Doctor</w:t>
       </w:r>
@@ -6669,6 +6645,7 @@
           <w:sz w:val="21"/>
           <w:szCs w:val="21"/>
           <w:shd w:val="clear" w:color="auto" w:fill="0C1633"/>
+          <w:lang w:val="en-US"/>
         </w:rPr>
         <w:t>(</w:t>
       </w:r>
@@ -6680,6 +6657,7 @@
           <w:sz w:val="21"/>
           <w:szCs w:val="21"/>
           <w:shd w:val="clear" w:color="auto" w:fill="0C1633"/>
+          <w:lang w:val="en-US"/>
         </w:rPr>
         <w:t>)</w:t>
       </w:r>
@@ -6690,6 +6668,7 @@
           <w:sz w:val="21"/>
           <w:szCs w:val="21"/>
           <w:shd w:val="clear" w:color="auto" w:fill="0C1633"/>
+          <w:lang w:val="en-US"/>
         </w:rPr>
         <w:t xml:space="preserve"> </w:t>
       </w:r>
@@ -6700,6 +6679,7 @@
           <w:sz w:val="21"/>
           <w:szCs w:val="21"/>
           <w:shd w:val="clear" w:color="auto" w:fill="0C1633"/>
+          <w:lang w:val="en-US"/>
         </w:rPr>
         <w:t>{</w:t>
       </w:r>
@@ -6714,15 +6694,17 @@
           <w:sz w:val="21"/>
           <w:szCs w:val="21"/>
           <w:shd w:val="clear" w:color="auto" w:fill="0C1633"/>
-        </w:rPr>
-      </w:pPr>
-      <w:r>
-        <w:rPr>
-          <w:rStyle w:val="CdigoHTML"/>
-          <w:color w:val="FFFFFF"/>
-          <w:sz w:val="21"/>
-          <w:szCs w:val="21"/>
-          <w:shd w:val="clear" w:color="auto" w:fill="0C1633"/>
+          <w:lang w:val="en-US"/>
+        </w:rPr>
+      </w:pPr>
+      <w:r>
+        <w:rPr>
+          <w:rStyle w:val="CdigoHTML"/>
+          <w:color w:val="FFFFFF"/>
+          <w:sz w:val="21"/>
+          <w:szCs w:val="21"/>
+          <w:shd w:val="clear" w:color="auto" w:fill="0C1633"/>
+          <w:lang w:val="en-US"/>
         </w:rPr>
         <w:t xml:space="preserve">    </w:t>
       </w:r>
@@ -6735,6 +6717,7 @@
           <w:sz w:val="21"/>
           <w:szCs w:val="21"/>
           <w:shd w:val="clear" w:color="auto" w:fill="0C1633"/>
+          <w:lang w:val="en-US"/>
         </w:rPr>
         <w:t>this</w:t>
       </w:r>
@@ -6745,6 +6728,7 @@
           <w:sz w:val="21"/>
           <w:szCs w:val="21"/>
           <w:shd w:val="clear" w:color="auto" w:fill="0C1633"/>
+          <w:lang w:val="en-US"/>
         </w:rPr>
         <w:t xml:space="preserve">.name = </w:t>
       </w:r>
@@ -6755,16 +6739,90 @@
           <w:sz w:val="21"/>
           <w:szCs w:val="21"/>
           <w:shd w:val="clear" w:color="auto" w:fill="0C1633"/>
-        </w:rPr>
-        <w:t>"Nombre por defecto"</w:t>
-      </w:r>
-      <w:r>
-        <w:rPr>
-          <w:rStyle w:val="CdigoHTML"/>
-          <w:color w:val="FFFFFF"/>
-          <w:sz w:val="21"/>
-          <w:szCs w:val="21"/>
-          <w:shd w:val="clear" w:color="auto" w:fill="0C1633"/>
+          <w:lang w:val="en-US"/>
+        </w:rPr>
+        <w:t>"</w:t>
+      </w:r>
+      <w:proofErr w:type="spellStart"/>
+      <w:r>
+        <w:rPr>
+          <w:rStyle w:val="hljs-string"/>
+          <w:color w:val="A6E22E"/>
+          <w:sz w:val="21"/>
+          <w:szCs w:val="21"/>
+          <w:shd w:val="clear" w:color="auto" w:fill="0C1633"/>
+          <w:lang w:val="en-US"/>
+        </w:rPr>
+        <w:t>Nombre</w:t>
+      </w:r>
+      <w:proofErr w:type="spellEnd"/>
+      <w:r>
+        <w:rPr>
+          <w:rStyle w:val="hljs-string"/>
+          <w:color w:val="A6E22E"/>
+          <w:sz w:val="21"/>
+          <w:szCs w:val="21"/>
+          <w:shd w:val="clear" w:color="auto" w:fill="0C1633"/>
+          <w:lang w:val="en-US"/>
+        </w:rPr>
+        <w:t xml:space="preserve"> </w:t>
+      </w:r>
+      <w:proofErr w:type="spellStart"/>
+      <w:r>
+        <w:rPr>
+          <w:rStyle w:val="hljs-string"/>
+          <w:color w:val="A6E22E"/>
+          <w:sz w:val="21"/>
+          <w:szCs w:val="21"/>
+          <w:shd w:val="clear" w:color="auto" w:fill="0C1633"/>
+          <w:lang w:val="en-US"/>
+        </w:rPr>
+        <w:t>por</w:t>
+      </w:r>
+      <w:proofErr w:type="spellEnd"/>
+      <w:r>
+        <w:rPr>
+          <w:rStyle w:val="hljs-string"/>
+          <w:color w:val="A6E22E"/>
+          <w:sz w:val="21"/>
+          <w:szCs w:val="21"/>
+          <w:shd w:val="clear" w:color="auto" w:fill="0C1633"/>
+          <w:lang w:val="en-US"/>
+        </w:rPr>
+        <w:t xml:space="preserve"> </w:t>
+      </w:r>
+      <w:proofErr w:type="spellStart"/>
+      <w:r>
+        <w:rPr>
+          <w:rStyle w:val="hljs-string"/>
+          <w:color w:val="A6E22E"/>
+          <w:sz w:val="21"/>
+          <w:szCs w:val="21"/>
+          <w:shd w:val="clear" w:color="auto" w:fill="0C1633"/>
+          <w:lang w:val="en-US"/>
+        </w:rPr>
+        <w:t>defecto</w:t>
+      </w:r>
+      <w:proofErr w:type="spellEnd"/>
+      <w:r>
+        <w:rPr>
+          <w:rStyle w:val="hljs-string"/>
+          <w:color w:val="A6E22E"/>
+          <w:sz w:val="21"/>
+          <w:szCs w:val="21"/>
+          <w:shd w:val="clear" w:color="auto" w:fill="0C1633"/>
+          <w:lang w:val="en-US"/>
+        </w:rPr>
+        <w:t>"</w:t>
+      </w:r>
+      <w:r>
+        <w:rPr>
+          <w:rStyle w:val="CdigoHTML"/>
+          <w:color w:val="FFFFFF"/>
+          <w:sz w:val="21"/>
+          <w:szCs w:val="21"/>
+          <w:shd w:val="clear" w:color="auto" w:fill="0C1633"/>
+          <w:lang w:val="en-US"/>
         </w:rPr>
         <w:t>;</w:t>
       </w:r>
@@ -6788,6 +6846,7 @@
           <w:sz w:val="21"/>
           <w:szCs w:val="21"/>
           <w:shd w:val="clear" w:color="auto" w:fill="0C1633"/>
+          <w:lang w:val="en-US"/>
         </w:rPr>
         <w:t xml:space="preserve">    </w:t>
       </w:r>
@@ -6894,6 +6953,7 @@
           <w:sz w:val="21"/>
           <w:szCs w:val="21"/>
           <w:shd w:val="clear" w:color="auto" w:fill="0C1633"/>
+          <w:lang w:val="en-US"/>
         </w:rPr>
       </w:pPr>
       <w:r>
@@ -6906,7 +6966,6 @@
         </w:rPr>
         <w:t xml:space="preserve">  </w:t>
       </w:r>
-      <w:proofErr w:type="spellStart"/>
       <w:r>
         <w:rPr>
           <w:rStyle w:val="hljs-keyword"/>
@@ -6916,10 +6975,10 @@
           <w:sz w:val="21"/>
           <w:szCs w:val="21"/>
           <w:shd w:val="clear" w:color="auto" w:fill="0C1633"/>
+          <w:lang w:val="en-US"/>
         </w:rPr>
         <w:t>public</w:t>
       </w:r>
-      <w:proofErr w:type="spellEnd"/>
       <w:r>
         <w:rPr>
           <w:rStyle w:val="hljs-function"/>
@@ -6927,6 +6986,7 @@
           <w:sz w:val="21"/>
           <w:szCs w:val="21"/>
           <w:shd w:val="clear" w:color="auto" w:fill="0C1633"/>
+          <w:lang w:val="en-US"/>
         </w:rPr>
         <w:t xml:space="preserve"> </w:t>
       </w:r>
@@ -6940,6 +7000,7 @@
           <w:sz w:val="21"/>
           <w:szCs w:val="21"/>
           <w:shd w:val="clear" w:color="auto" w:fill="0C1633"/>
+          <w:lang w:val="en-US"/>
         </w:rPr>
         <w:t>Doctor</w:t>
       </w:r>
@@ -6950,11 +7011,23 @@
           <w:sz w:val="21"/>
           <w:szCs w:val="21"/>
           <w:shd w:val="clear" w:color="auto" w:fill="0C1633"/>
+          <w:lang w:val="en-US"/>
         </w:rPr>
         <w:t>(</w:t>
       </w:r>
+      <w:proofErr w:type="gramEnd"/>
+      <w:r>
+        <w:rPr>
+          <w:rStyle w:val="hljs-params"/>
+          <w:color w:val="FFFFFF"/>
+          <w:sz w:val="21"/>
+          <w:szCs w:val="21"/>
+          <w:shd w:val="clear" w:color="auto" w:fill="0C1633"/>
+          <w:lang w:val="en-US"/>
+        </w:rPr>
+        <w:t xml:space="preserve">String name, String </w:t>
+      </w:r>
       <w:proofErr w:type="spellStart"/>
-      <w:proofErr w:type="gramEnd"/>
       <w:r>
         <w:rPr>
           <w:rStyle w:val="hljs-params"/>
@@ -6962,8 +7035,9 @@
           <w:sz w:val="21"/>
           <w:szCs w:val="21"/>
           <w:shd w:val="clear" w:color="auto" w:fill="0C1633"/>
-        </w:rPr>
-        <w:t>String</w:t>
+          <w:lang w:val="en-US"/>
+        </w:rPr>
+        <w:t>speciality</w:t>
       </w:r>
       <w:proofErr w:type="spellEnd"/>
       <w:r>
@@ -6973,92 +7047,29 @@
           <w:sz w:val="21"/>
           <w:szCs w:val="21"/>
           <w:shd w:val="clear" w:color="auto" w:fill="0C1633"/>
+          <w:lang w:val="en-US"/>
+        </w:rPr>
+        <w:t>)</w:t>
+      </w:r>
+      <w:r>
+        <w:rPr>
+          <w:rStyle w:val="hljs-function"/>
+          <w:color w:val="FFFFFF"/>
+          <w:sz w:val="21"/>
+          <w:szCs w:val="21"/>
+          <w:shd w:val="clear" w:color="auto" w:fill="0C1633"/>
+          <w:lang w:val="en-US"/>
         </w:rPr>
         <w:t xml:space="preserve"> </w:t>
       </w:r>
-      <w:proofErr w:type="spellStart"/>
-      <w:r>
-        <w:rPr>
-          <w:rStyle w:val="hljs-params"/>
-          <w:color w:val="FFFFFF"/>
-          <w:sz w:val="21"/>
-          <w:szCs w:val="21"/>
-          <w:shd w:val="clear" w:color="auto" w:fill="0C1633"/>
-        </w:rPr>
-        <w:t>name</w:t>
-      </w:r>
-      <w:proofErr w:type="spellEnd"/>
-      <w:r>
-        <w:rPr>
-          <w:rStyle w:val="hljs-params"/>
-          <w:color w:val="FFFFFF"/>
-          <w:sz w:val="21"/>
-          <w:szCs w:val="21"/>
-          <w:shd w:val="clear" w:color="auto" w:fill="0C1633"/>
-        </w:rPr>
-        <w:t xml:space="preserve">, </w:t>
-      </w:r>
-      <w:proofErr w:type="spellStart"/>
-      <w:r>
-        <w:rPr>
-          <w:rStyle w:val="hljs-params"/>
-          <w:color w:val="FFFFFF"/>
-          <w:sz w:val="21"/>
-          <w:szCs w:val="21"/>
-          <w:shd w:val="clear" w:color="auto" w:fill="0C1633"/>
-        </w:rPr>
-        <w:t>String</w:t>
-      </w:r>
-      <w:proofErr w:type="spellEnd"/>
-      <w:r>
-        <w:rPr>
-          <w:rStyle w:val="hljs-params"/>
-          <w:color w:val="FFFFFF"/>
-          <w:sz w:val="21"/>
-          <w:szCs w:val="21"/>
-          <w:shd w:val="clear" w:color="auto" w:fill="0C1633"/>
-        </w:rPr>
-        <w:t xml:space="preserve"> </w:t>
-      </w:r>
-      <w:proofErr w:type="spellStart"/>
-      <w:r>
-        <w:rPr>
-          <w:rStyle w:val="hljs-params"/>
-          <w:color w:val="FFFFFF"/>
-          <w:sz w:val="21"/>
-          <w:szCs w:val="21"/>
-          <w:shd w:val="clear" w:color="auto" w:fill="0C1633"/>
-        </w:rPr>
-        <w:t>speciality</w:t>
-      </w:r>
-      <w:proofErr w:type="spellEnd"/>
-      <w:r>
-        <w:rPr>
-          <w:rStyle w:val="hljs-params"/>
-          <w:color w:val="FFFFFF"/>
-          <w:sz w:val="21"/>
-          <w:szCs w:val="21"/>
-          <w:shd w:val="clear" w:color="auto" w:fill="0C1633"/>
-        </w:rPr>
-        <w:t>)</w:t>
-      </w:r>
-      <w:r>
-        <w:rPr>
-          <w:rStyle w:val="hljs-function"/>
-          <w:color w:val="FFFFFF"/>
-          <w:sz w:val="21"/>
-          <w:szCs w:val="21"/>
-          <w:shd w:val="clear" w:color="auto" w:fill="0C1633"/>
-        </w:rPr>
-        <w:t xml:space="preserve"> </w:t>
-      </w:r>
-      <w:r>
-        <w:rPr>
-          <w:rStyle w:val="CdigoHTML"/>
-          <w:color w:val="FFFFFF"/>
-          <w:sz w:val="21"/>
-          <w:szCs w:val="21"/>
-          <w:shd w:val="clear" w:color="auto" w:fill="0C1633"/>
+      <w:r>
+        <w:rPr>
+          <w:rStyle w:val="CdigoHTML"/>
+          <w:color w:val="FFFFFF"/>
+          <w:sz w:val="21"/>
+          <w:szCs w:val="21"/>
+          <w:shd w:val="clear" w:color="auto" w:fill="0C1633"/>
+          <w:lang w:val="en-US"/>
         </w:rPr>
         <w:t>{</w:t>
       </w:r>
@@ -7073,15 +7084,17 @@
           <w:sz w:val="21"/>
           <w:szCs w:val="21"/>
           <w:shd w:val="clear" w:color="auto" w:fill="0C1633"/>
-        </w:rPr>
-      </w:pPr>
-      <w:r>
-        <w:rPr>
-          <w:rStyle w:val="CdigoHTML"/>
-          <w:color w:val="FFFFFF"/>
-          <w:sz w:val="21"/>
-          <w:szCs w:val="21"/>
-          <w:shd w:val="clear" w:color="auto" w:fill="0C1633"/>
+          <w:lang w:val="en-US"/>
+        </w:rPr>
+      </w:pPr>
+      <w:r>
+        <w:rPr>
+          <w:rStyle w:val="CdigoHTML"/>
+          <w:color w:val="FFFFFF"/>
+          <w:sz w:val="21"/>
+          <w:szCs w:val="21"/>
+          <w:shd w:val="clear" w:color="auto" w:fill="0C1633"/>
+          <w:lang w:val="en-US"/>
         </w:rPr>
         <w:t xml:space="preserve">    </w:t>
       </w:r>
@@ -7094,6 +7107,7 @@
           <w:sz w:val="21"/>
           <w:szCs w:val="21"/>
           <w:shd w:val="clear" w:color="auto" w:fill="0C1633"/>
+          <w:lang w:val="en-US"/>
         </w:rPr>
         <w:t>this</w:t>
       </w:r>
@@ -7104,30 +7118,9 @@
           <w:sz w:val="21"/>
           <w:szCs w:val="21"/>
           <w:shd w:val="clear" w:color="auto" w:fill="0C1633"/>
-        </w:rPr>
-        <w:t xml:space="preserve">.name = </w:t>
-      </w:r>
-      <w:proofErr w:type="spellStart"/>
-      <w:r>
-        <w:rPr>
-          <w:rStyle w:val="CdigoHTML"/>
-          <w:color w:val="FFFFFF"/>
-          <w:sz w:val="21"/>
-          <w:szCs w:val="21"/>
-          <w:shd w:val="clear" w:color="auto" w:fill="0C1633"/>
-        </w:rPr>
-        <w:t>name</w:t>
-      </w:r>
-      <w:proofErr w:type="spellEnd"/>
-      <w:r>
-        <w:rPr>
-          <w:rStyle w:val="CdigoHTML"/>
-          <w:color w:val="FFFFFF"/>
-          <w:sz w:val="21"/>
-          <w:szCs w:val="21"/>
-          <w:shd w:val="clear" w:color="auto" w:fill="0C1633"/>
-        </w:rPr>
-        <w:t>;</w:t>
+          <w:lang w:val="en-US"/>
+        </w:rPr>
+        <w:t>.name = name;</w:t>
       </w:r>
     </w:p>
     <w:p>
@@ -7140,15 +7133,17 @@
           <w:sz w:val="21"/>
           <w:szCs w:val="21"/>
           <w:shd w:val="clear" w:color="auto" w:fill="0C1633"/>
-        </w:rPr>
-      </w:pPr>
-      <w:r>
-        <w:rPr>
-          <w:rStyle w:val="CdigoHTML"/>
-          <w:color w:val="FFFFFF"/>
-          <w:sz w:val="21"/>
-          <w:szCs w:val="21"/>
-          <w:shd w:val="clear" w:color="auto" w:fill="0C1633"/>
+          <w:lang w:val="en-US"/>
+        </w:rPr>
+      </w:pPr>
+      <w:r>
+        <w:rPr>
+          <w:rStyle w:val="CdigoHTML"/>
+          <w:color w:val="FFFFFF"/>
+          <w:sz w:val="21"/>
+          <w:szCs w:val="21"/>
+          <w:shd w:val="clear" w:color="auto" w:fill="0C1633"/>
+          <w:lang w:val="en-US"/>
         </w:rPr>
         <w:t xml:space="preserve">    </w:t>
       </w:r>
@@ -7163,6 +7158,7 @@
           <w:sz w:val="21"/>
           <w:szCs w:val="21"/>
           <w:shd w:val="clear" w:color="auto" w:fill="0C1633"/>
+          <w:lang w:val="en-US"/>
         </w:rPr>
         <w:t>this</w:t>
       </w:r>
@@ -7173,6 +7169,7 @@
           <w:sz w:val="21"/>
           <w:szCs w:val="21"/>
           <w:shd w:val="clear" w:color="auto" w:fill="0C1633"/>
+          <w:lang w:val="en-US"/>
         </w:rPr>
         <w:t>.speciality</w:t>
       </w:r>
@@ -7185,6 +7182,7 @@
           <w:sz w:val="21"/>
           <w:szCs w:val="21"/>
           <w:shd w:val="clear" w:color="auto" w:fill="0C1633"/>
+          <w:lang w:val="en-US"/>
         </w:rPr>
         <w:t xml:space="preserve"> = </w:t>
       </w:r>
@@ -7196,6 +7194,7 @@
           <w:sz w:val="21"/>
           <w:szCs w:val="21"/>
           <w:shd w:val="clear" w:color="auto" w:fill="0C1633"/>
+          <w:lang w:val="en-US"/>
         </w:rPr>
         <w:t>speciality</w:t>
       </w:r>
@@ -7207,6 +7206,7 @@
           <w:sz w:val="21"/>
           <w:szCs w:val="21"/>
           <w:shd w:val="clear" w:color="auto" w:fill="0C1633"/>
+          <w:lang w:val="en-US"/>
         </w:rPr>
         <w:t>;</w:t>
       </w:r>
@@ -7221,15 +7221,17 @@
           <w:sz w:val="21"/>
           <w:szCs w:val="21"/>
           <w:shd w:val="clear" w:color="auto" w:fill="0C1633"/>
-        </w:rPr>
-      </w:pPr>
-      <w:r>
-        <w:rPr>
-          <w:rStyle w:val="CdigoHTML"/>
-          <w:color w:val="FFFFFF"/>
-          <w:sz w:val="21"/>
-          <w:szCs w:val="21"/>
-          <w:shd w:val="clear" w:color="auto" w:fill="0C1633"/>
+          <w:lang w:val="en-US"/>
+        </w:rPr>
+      </w:pPr>
+      <w:r>
+        <w:rPr>
+          <w:rStyle w:val="CdigoHTML"/>
+          <w:color w:val="FFFFFF"/>
+          <w:sz w:val="21"/>
+          <w:szCs w:val="21"/>
+          <w:shd w:val="clear" w:color="auto" w:fill="0C1633"/>
+          <w:lang w:val="en-US"/>
         </w:rPr>
         <w:t xml:space="preserve">  }</w:t>
       </w:r>
@@ -7347,401 +7349,152 @@
           <w:color w:val="EFF3F8"/>
           <w:sz w:val="27"/>
           <w:szCs w:val="27"/>
-        </w:rPr>
-      </w:pPr>
-      <w:proofErr w:type="spellStart"/>
+          <w:lang w:val="en-US"/>
+        </w:rPr>
+      </w:pPr>
       <w:r>
         <w:rPr>
           <w:rFonts w:ascii="Roboto" w:hAnsi="Roboto"/>
           <w:color w:val="EFF3F8"/>
           <w:sz w:val="27"/>
           <w:szCs w:val="27"/>
+          <w:lang w:val="en-US"/>
         </w:rPr>
         <w:t>Patient</w:t>
       </w:r>
-      <w:proofErr w:type="spellEnd"/>
       <w:r>
         <w:rPr>
           <w:rFonts w:ascii="Roboto" w:hAnsi="Roboto"/>
           <w:color w:val="EFF3F8"/>
           <w:sz w:val="27"/>
           <w:szCs w:val="27"/>
+          <w:lang w:val="en-US"/>
         </w:rPr>
         <w:br/>
-      </w:r>
-      <w:proofErr w:type="spellStart"/>
+        <w:t>name: String</w:t>
+      </w:r>
       <w:r>
         <w:rPr>
           <w:rFonts w:ascii="Roboto" w:hAnsi="Roboto"/>
           <w:color w:val="EFF3F8"/>
           <w:sz w:val="27"/>
           <w:szCs w:val="27"/>
-        </w:rPr>
-        <w:t>name</w:t>
-      </w:r>
-      <w:proofErr w:type="spellEnd"/>
+          <w:lang w:val="en-US"/>
+        </w:rPr>
+        <w:br/>
+      </w:r>
+      <w:proofErr w:type="spellStart"/>
+      <w:proofErr w:type="gramStart"/>
       <w:r>
         <w:rPr>
           <w:rFonts w:ascii="Roboto" w:hAnsi="Roboto"/>
           <w:color w:val="EFF3F8"/>
           <w:sz w:val="27"/>
           <w:szCs w:val="27"/>
-        </w:rPr>
-        <w:t xml:space="preserve">: </w:t>
-      </w:r>
-      <w:proofErr w:type="spellStart"/>
+          <w:lang w:val="en-US"/>
+        </w:rPr>
+        <w:t>email:String</w:t>
+      </w:r>
+      <w:proofErr w:type="spellEnd"/>
+      <w:proofErr w:type="gramEnd"/>
       <w:r>
         <w:rPr>
           <w:rFonts w:ascii="Roboto" w:hAnsi="Roboto"/>
           <w:color w:val="EFF3F8"/>
           <w:sz w:val="27"/>
           <w:szCs w:val="27"/>
-        </w:rPr>
-        <w:t>String</w:t>
-      </w:r>
-      <w:proofErr w:type="spellEnd"/>
+          <w:lang w:val="en-US"/>
+        </w:rPr>
+        <w:br/>
+        <w:t>address: String</w:t>
+      </w:r>
       <w:r>
         <w:rPr>
           <w:rFonts w:ascii="Roboto" w:hAnsi="Roboto"/>
           <w:color w:val="EFF3F8"/>
           <w:sz w:val="27"/>
           <w:szCs w:val="27"/>
+          <w:lang w:val="en-US"/>
         </w:rPr>
         <w:br/>
       </w:r>
       <w:proofErr w:type="spellStart"/>
-      <w:proofErr w:type="gramStart"/>
       <w:r>
         <w:rPr>
           <w:rFonts w:ascii="Roboto" w:hAnsi="Roboto"/>
           <w:color w:val="EFF3F8"/>
           <w:sz w:val="27"/>
           <w:szCs w:val="27"/>
-        </w:rPr>
-        <w:t>email:String</w:t>
+          <w:lang w:val="en-US"/>
+        </w:rPr>
+        <w:t>phoneNumber</w:t>
       </w:r>
       <w:proofErr w:type="spellEnd"/>
-      <w:proofErr w:type="gramEnd"/>
       <w:r>
         <w:rPr>
           <w:rFonts w:ascii="Roboto" w:hAnsi="Roboto"/>
           <w:color w:val="EFF3F8"/>
           <w:sz w:val="27"/>
           <w:szCs w:val="27"/>
-        </w:rPr>
-        <w:br/>
-      </w:r>
-      <w:proofErr w:type="spellStart"/>
+          <w:lang w:val="en-US"/>
+        </w:rPr>
+        <w:t>: String</w:t>
+      </w:r>
       <w:r>
         <w:rPr>
           <w:rFonts w:ascii="Roboto" w:hAnsi="Roboto"/>
           <w:color w:val="EFF3F8"/>
           <w:sz w:val="27"/>
           <w:szCs w:val="27"/>
-        </w:rPr>
-        <w:t>address</w:t>
-      </w:r>
-      <w:proofErr w:type="spellEnd"/>
+          <w:lang w:val="en-US"/>
+        </w:rPr>
+        <w:br/>
+        <w:t>birthday: String</w:t>
+      </w:r>
       <w:r>
         <w:rPr>
           <w:rFonts w:ascii="Roboto" w:hAnsi="Roboto"/>
           <w:color w:val="EFF3F8"/>
           <w:sz w:val="27"/>
           <w:szCs w:val="27"/>
-        </w:rPr>
-        <w:t xml:space="preserve">: </w:t>
-      </w:r>
-      <w:proofErr w:type="spellStart"/>
+          <w:lang w:val="en-US"/>
+        </w:rPr>
+        <w:br/>
+        <w:t>weight: double</w:t>
+      </w:r>
       <w:r>
         <w:rPr>
           <w:rFonts w:ascii="Roboto" w:hAnsi="Roboto"/>
           <w:color w:val="EFF3F8"/>
           <w:sz w:val="27"/>
           <w:szCs w:val="27"/>
-        </w:rPr>
-        <w:t>String</w:t>
-      </w:r>
-      <w:proofErr w:type="spellEnd"/>
+          <w:lang w:val="en-US"/>
+        </w:rPr>
+        <w:br/>
+        <w:t>height: double</w:t>
+      </w:r>
       <w:r>
         <w:rPr>
           <w:rFonts w:ascii="Roboto" w:hAnsi="Roboto"/>
           <w:color w:val="EFF3F8"/>
           <w:sz w:val="27"/>
           <w:szCs w:val="27"/>
+          <w:lang w:val="en-US"/>
         </w:rPr>
         <w:br/>
-      </w:r>
-      <w:proofErr w:type="spellStart"/>
+        <w:t>blood: String</w:t>
+      </w:r>
       <w:r>
         <w:rPr>
           <w:rFonts w:ascii="Roboto" w:hAnsi="Roboto"/>
           <w:color w:val="EFF3F8"/>
           <w:sz w:val="27"/>
           <w:szCs w:val="27"/>
-        </w:rPr>
-        <w:t>phoneNumber</w:t>
-      </w:r>
-      <w:proofErr w:type="spellEnd"/>
-      <w:r>
-        <w:rPr>
-          <w:rFonts w:ascii="Roboto" w:hAnsi="Roboto"/>
-          <w:color w:val="EFF3F8"/>
-          <w:sz w:val="27"/>
-          <w:szCs w:val="27"/>
-        </w:rPr>
-        <w:t xml:space="preserve">: </w:t>
-      </w:r>
-      <w:proofErr w:type="spellStart"/>
-      <w:r>
-        <w:rPr>
-          <w:rFonts w:ascii="Roboto" w:hAnsi="Roboto"/>
-          <w:color w:val="EFF3F8"/>
-          <w:sz w:val="27"/>
-          <w:szCs w:val="27"/>
-        </w:rPr>
-        <w:t>String</w:t>
-      </w:r>
-      <w:proofErr w:type="spellEnd"/>
-      <w:r>
-        <w:rPr>
-          <w:rFonts w:ascii="Roboto" w:hAnsi="Roboto"/>
-          <w:color w:val="EFF3F8"/>
-          <w:sz w:val="27"/>
-          <w:szCs w:val="27"/>
+          <w:lang w:val="en-US"/>
         </w:rPr>
         <w:br/>
-      </w:r>
-      <w:proofErr w:type="spellStart"/>
-      <w:r>
-        <w:rPr>
-          <w:rFonts w:ascii="Roboto" w:hAnsi="Roboto"/>
-          <w:color w:val="EFF3F8"/>
-          <w:sz w:val="27"/>
-          <w:szCs w:val="27"/>
-        </w:rPr>
-        <w:t>birthday</w:t>
-      </w:r>
-      <w:proofErr w:type="spellEnd"/>
-      <w:r>
-        <w:rPr>
-          <w:rFonts w:ascii="Roboto" w:hAnsi="Roboto"/>
-          <w:color w:val="EFF3F8"/>
-          <w:sz w:val="27"/>
-          <w:szCs w:val="27"/>
-        </w:rPr>
-        <w:t xml:space="preserve">: </w:t>
-      </w:r>
-      <w:proofErr w:type="spellStart"/>
-      <w:r>
-        <w:rPr>
-          <w:rFonts w:ascii="Roboto" w:hAnsi="Roboto"/>
-          <w:color w:val="EFF3F8"/>
-          <w:sz w:val="27"/>
-          <w:szCs w:val="27"/>
-        </w:rPr>
-        <w:t>String</w:t>
-      </w:r>
-      <w:proofErr w:type="spellEnd"/>
-      <w:r>
-        <w:rPr>
-          <w:rFonts w:ascii="Roboto" w:hAnsi="Roboto"/>
-          <w:color w:val="EFF3F8"/>
-          <w:sz w:val="27"/>
-          <w:szCs w:val="27"/>
-        </w:rPr>
-        <w:br/>
-      </w:r>
-      <w:proofErr w:type="spellStart"/>
-      <w:r>
-        <w:rPr>
-          <w:rFonts w:ascii="Roboto" w:hAnsi="Roboto"/>
-          <w:color w:val="EFF3F8"/>
-          <w:sz w:val="27"/>
-          <w:szCs w:val="27"/>
-        </w:rPr>
-        <w:t>weight</w:t>
-      </w:r>
-      <w:proofErr w:type="spellEnd"/>
-      <w:r>
-        <w:rPr>
-          <w:rFonts w:ascii="Roboto" w:hAnsi="Roboto"/>
-          <w:color w:val="EFF3F8"/>
-          <w:sz w:val="27"/>
-          <w:szCs w:val="27"/>
-        </w:rPr>
-        <w:t xml:space="preserve">: </w:t>
-      </w:r>
-      <w:proofErr w:type="spellStart"/>
-      <w:r>
-        <w:rPr>
-          <w:rFonts w:ascii="Roboto" w:hAnsi="Roboto"/>
-          <w:color w:val="EFF3F8"/>
-          <w:sz w:val="27"/>
-          <w:szCs w:val="27"/>
-        </w:rPr>
-        <w:t>double</w:t>
-      </w:r>
-      <w:proofErr w:type="spellEnd"/>
-      <w:r>
-        <w:rPr>
-          <w:rFonts w:ascii="Roboto" w:hAnsi="Roboto"/>
-          <w:color w:val="EFF3F8"/>
-          <w:sz w:val="27"/>
-          <w:szCs w:val="27"/>
-        </w:rPr>
-        <w:br/>
-      </w:r>
-      <w:proofErr w:type="spellStart"/>
-      <w:r>
-        <w:rPr>
-          <w:rFonts w:ascii="Roboto" w:hAnsi="Roboto"/>
-          <w:color w:val="EFF3F8"/>
-          <w:sz w:val="27"/>
-          <w:szCs w:val="27"/>
-        </w:rPr>
-        <w:t>height</w:t>
-      </w:r>
-      <w:proofErr w:type="spellEnd"/>
-      <w:r>
-        <w:rPr>
-          <w:rFonts w:ascii="Roboto" w:hAnsi="Roboto"/>
-          <w:color w:val="EFF3F8"/>
-          <w:sz w:val="27"/>
-          <w:szCs w:val="27"/>
-        </w:rPr>
-        <w:t xml:space="preserve">: </w:t>
-      </w:r>
-      <w:proofErr w:type="spellStart"/>
-      <w:r>
-        <w:rPr>
-          <w:rFonts w:ascii="Roboto" w:hAnsi="Roboto"/>
-          <w:color w:val="EFF3F8"/>
-          <w:sz w:val="27"/>
-          <w:szCs w:val="27"/>
-        </w:rPr>
-        <w:t>double</w:t>
-      </w:r>
-      <w:proofErr w:type="spellEnd"/>
-      <w:r>
-        <w:rPr>
-          <w:rFonts w:ascii="Roboto" w:hAnsi="Roboto"/>
-          <w:color w:val="EFF3F8"/>
-          <w:sz w:val="27"/>
-          <w:szCs w:val="27"/>
-        </w:rPr>
-        <w:br/>
-      </w:r>
-      <w:proofErr w:type="spellStart"/>
-      <w:r>
-        <w:rPr>
-          <w:rFonts w:ascii="Roboto" w:hAnsi="Roboto"/>
-          <w:color w:val="EFF3F8"/>
-          <w:sz w:val="27"/>
-          <w:szCs w:val="27"/>
-        </w:rPr>
-        <w:t>blood</w:t>
-      </w:r>
-      <w:proofErr w:type="spellEnd"/>
-      <w:r>
-        <w:rPr>
-          <w:rFonts w:ascii="Roboto" w:hAnsi="Roboto"/>
-          <w:color w:val="EFF3F8"/>
-          <w:sz w:val="27"/>
-          <w:szCs w:val="27"/>
-        </w:rPr>
-        <w:t xml:space="preserve">: </w:t>
-      </w:r>
-      <w:proofErr w:type="spellStart"/>
-      <w:r>
-        <w:rPr>
-          <w:rFonts w:ascii="Roboto" w:hAnsi="Roboto"/>
-          <w:color w:val="EFF3F8"/>
-          <w:sz w:val="27"/>
-          <w:szCs w:val="27"/>
-        </w:rPr>
-        <w:t>String</w:t>
-      </w:r>
-      <w:proofErr w:type="spellEnd"/>
-      <w:r>
-        <w:rPr>
-          <w:rFonts w:ascii="Roboto" w:hAnsi="Roboto"/>
-          <w:color w:val="EFF3F8"/>
-          <w:sz w:val="27"/>
-          <w:szCs w:val="27"/>
-        </w:rPr>
-        <w:br/>
-      </w:r>
-      <w:proofErr w:type="spellStart"/>
-      <w:r>
-        <w:rPr>
-          <w:rFonts w:ascii="Roboto" w:hAnsi="Roboto"/>
-          <w:color w:val="EFF3F8"/>
-          <w:sz w:val="27"/>
-          <w:szCs w:val="27"/>
-        </w:rPr>
-        <w:t>Patient</w:t>
-      </w:r>
-      <w:proofErr w:type="spellEnd"/>
-      <w:r>
-        <w:rPr>
-          <w:rFonts w:ascii="Roboto" w:hAnsi="Roboto"/>
-          <w:color w:val="EFF3F8"/>
-          <w:sz w:val="27"/>
-          <w:szCs w:val="27"/>
-        </w:rPr>
-        <w:t>(</w:t>
-      </w:r>
-      <w:proofErr w:type="spellStart"/>
-      <w:r>
-        <w:rPr>
-          <w:rFonts w:ascii="Roboto" w:hAnsi="Roboto"/>
-          <w:color w:val="EFF3F8"/>
-          <w:sz w:val="27"/>
-          <w:szCs w:val="27"/>
-        </w:rPr>
-        <w:t>name</w:t>
-      </w:r>
-      <w:proofErr w:type="spellEnd"/>
-      <w:r>
-        <w:rPr>
-          <w:rFonts w:ascii="Roboto" w:hAnsi="Roboto"/>
-          <w:color w:val="EFF3F8"/>
-          <w:sz w:val="27"/>
-          <w:szCs w:val="27"/>
-        </w:rPr>
-        <w:t xml:space="preserve">: </w:t>
-      </w:r>
-      <w:proofErr w:type="spellStart"/>
-      <w:r>
-        <w:rPr>
-          <w:rFonts w:ascii="Roboto" w:hAnsi="Roboto"/>
-          <w:color w:val="EFF3F8"/>
-          <w:sz w:val="27"/>
-          <w:szCs w:val="27"/>
-        </w:rPr>
-        <w:t>String</w:t>
-      </w:r>
-      <w:proofErr w:type="spellEnd"/>
-      <w:r>
-        <w:rPr>
-          <w:rFonts w:ascii="Roboto" w:hAnsi="Roboto"/>
-          <w:color w:val="EFF3F8"/>
-          <w:sz w:val="27"/>
-          <w:szCs w:val="27"/>
-        </w:rPr>
-        <w:t xml:space="preserve">, email: </w:t>
-      </w:r>
-      <w:proofErr w:type="spellStart"/>
-      <w:r>
-        <w:rPr>
-          <w:rFonts w:ascii="Roboto" w:hAnsi="Roboto"/>
-          <w:color w:val="EFF3F8"/>
-          <w:sz w:val="27"/>
-          <w:szCs w:val="27"/>
-        </w:rPr>
-        <w:t>String</w:t>
-      </w:r>
-      <w:proofErr w:type="spellEnd"/>
+        <w:t>Patient(name: String, email: String</w:t>
+      </w:r>
     </w:p>
     <w:p>
       <w:r>
@@ -8179,9 +7932,9 @@
           <w:sz w:val="21"/>
           <w:szCs w:val="21"/>
           <w:shd w:val="clear" w:color="auto" w:fill="0C1633"/>
-        </w:rPr>
-      </w:pPr>
-      <w:proofErr w:type="spellStart"/>
+          <w:lang w:val="en-US"/>
+        </w:rPr>
+      </w:pPr>
       <w:r>
         <w:rPr>
           <w:rStyle w:val="hljs-keyword"/>
@@ -8191,22 +7944,22 @@
           <w:sz w:val="21"/>
           <w:szCs w:val="21"/>
           <w:shd w:val="clear" w:color="auto" w:fill="0C1633"/>
+          <w:lang w:val="en-US"/>
         </w:rPr>
         <w:lastRenderedPageBreak/>
         <w:t>public</w:t>
       </w:r>
-      <w:proofErr w:type="spellEnd"/>
-      <w:r>
-        <w:rPr>
-          <w:rStyle w:val="CdigoHTML"/>
-          <w:color w:val="FFFFFF"/>
-          <w:sz w:val="21"/>
-          <w:szCs w:val="21"/>
-          <w:shd w:val="clear" w:color="auto" w:fill="0C1633"/>
+      <w:r>
+        <w:rPr>
+          <w:rStyle w:val="CdigoHTML"/>
+          <w:color w:val="FFFFFF"/>
+          <w:sz w:val="21"/>
+          <w:szCs w:val="21"/>
+          <w:shd w:val="clear" w:color="auto" w:fill="0C1633"/>
+          <w:lang w:val="en-US"/>
         </w:rPr>
         <w:t xml:space="preserve"> </w:t>
       </w:r>
-      <w:proofErr w:type="spellStart"/>
       <w:r>
         <w:rPr>
           <w:rStyle w:val="hljs-keyword"/>
@@ -8216,10 +7969,10 @@
           <w:sz w:val="21"/>
           <w:szCs w:val="21"/>
           <w:shd w:val="clear" w:color="auto" w:fill="0C1633"/>
+          <w:lang w:val="en-US"/>
         </w:rPr>
         <w:t>class</w:t>
       </w:r>
-      <w:proofErr w:type="spellEnd"/>
       <w:r>
         <w:rPr>
           <w:rStyle w:val="hljs-class"/>
@@ -8227,10 +7980,10 @@
           <w:sz w:val="21"/>
           <w:szCs w:val="21"/>
           <w:shd w:val="clear" w:color="auto" w:fill="0C1633"/>
+          <w:lang w:val="en-US"/>
         </w:rPr>
         <w:t xml:space="preserve"> </w:t>
       </w:r>
-      <w:proofErr w:type="spellStart"/>
       <w:r>
         <w:rPr>
           <w:rStyle w:val="hljs-title"/>
@@ -8240,10 +7993,10 @@
           <w:sz w:val="21"/>
           <w:szCs w:val="21"/>
           <w:shd w:val="clear" w:color="auto" w:fill="0C1633"/>
+          <w:lang w:val="en-US"/>
         </w:rPr>
         <w:t>Patient</w:t>
       </w:r>
-      <w:proofErr w:type="spellEnd"/>
       <w:r>
         <w:rPr>
           <w:rStyle w:val="hljs-class"/>
@@ -8251,6 +8004,7 @@
           <w:sz w:val="21"/>
           <w:szCs w:val="21"/>
           <w:shd w:val="clear" w:color="auto" w:fill="0C1633"/>
+          <w:lang w:val="en-US"/>
         </w:rPr>
         <w:t xml:space="preserve"> </w:t>
       </w:r>
@@ -8261,6 +8015,7 @@
           <w:sz w:val="21"/>
           <w:szCs w:val="21"/>
           <w:shd w:val="clear" w:color="auto" w:fill="0C1633"/>
+          <w:lang w:val="en-US"/>
         </w:rPr>
         <w:t>{</w:t>
       </w:r>
@@ -8275,19 +8030,20 @@
           <w:sz w:val="21"/>
           <w:szCs w:val="21"/>
           <w:shd w:val="clear" w:color="auto" w:fill="0C1633"/>
-        </w:rPr>
-      </w:pPr>
-      <w:r>
-        <w:rPr>
-          <w:rStyle w:val="CdigoHTML"/>
-          <w:color w:val="FFFFFF"/>
-          <w:sz w:val="21"/>
-          <w:szCs w:val="21"/>
-          <w:shd w:val="clear" w:color="auto" w:fill="0C1633"/>
+          <w:lang w:val="en-US"/>
+        </w:rPr>
+      </w:pPr>
+      <w:r>
+        <w:rPr>
+          <w:rStyle w:val="CdigoHTML"/>
+          <w:color w:val="FFFFFF"/>
+          <w:sz w:val="21"/>
+          <w:szCs w:val="21"/>
+          <w:shd w:val="clear" w:color="auto" w:fill="0C1633"/>
+          <w:lang w:val="en-US"/>
         </w:rPr>
         <w:t xml:space="preserve">  </w:t>
       </w:r>
-      <w:proofErr w:type="spellStart"/>
       <w:r>
         <w:rPr>
           <w:rStyle w:val="hljs-keyword"/>
@@ -8297,63 +8053,20 @@
           <w:sz w:val="21"/>
           <w:szCs w:val="21"/>
           <w:shd w:val="clear" w:color="auto" w:fill="0C1633"/>
+          <w:lang w:val="en-US"/>
         </w:rPr>
         <w:t>private</w:t>
       </w:r>
-      <w:proofErr w:type="spellEnd"/>
-      <w:r>
-        <w:rPr>
-          <w:rStyle w:val="CdigoHTML"/>
-          <w:color w:val="FFFFFF"/>
-          <w:sz w:val="21"/>
-          <w:szCs w:val="21"/>
-          <w:shd w:val="clear" w:color="auto" w:fill="0C1633"/>
-        </w:rPr>
-        <w:t xml:space="preserve"> </w:t>
-      </w:r>
-      <w:proofErr w:type="spellStart"/>
-      <w:r>
-        <w:rPr>
-          <w:rStyle w:val="CdigoHTML"/>
-          <w:color w:val="FFFFFF"/>
-          <w:sz w:val="21"/>
-          <w:szCs w:val="21"/>
-          <w:shd w:val="clear" w:color="auto" w:fill="0C1633"/>
-        </w:rPr>
-        <w:t>String</w:t>
-      </w:r>
-      <w:proofErr w:type="spellEnd"/>
-      <w:r>
-        <w:rPr>
-          <w:rStyle w:val="CdigoHTML"/>
-          <w:color w:val="FFFFFF"/>
-          <w:sz w:val="21"/>
-          <w:szCs w:val="21"/>
-          <w:shd w:val="clear" w:color="auto" w:fill="0C1633"/>
-        </w:rPr>
-        <w:t xml:space="preserve"> </w:t>
-      </w:r>
-      <w:proofErr w:type="spellStart"/>
-      <w:r>
-        <w:rPr>
-          <w:rStyle w:val="CdigoHTML"/>
-          <w:color w:val="FFFFFF"/>
-          <w:sz w:val="21"/>
-          <w:szCs w:val="21"/>
-          <w:shd w:val="clear" w:color="auto" w:fill="0C1633"/>
-        </w:rPr>
-        <w:t>name</w:t>
-      </w:r>
-      <w:proofErr w:type="spellEnd"/>
-      <w:r>
-        <w:rPr>
-          <w:rStyle w:val="CdigoHTML"/>
-          <w:color w:val="FFFFFF"/>
-          <w:sz w:val="21"/>
-          <w:szCs w:val="21"/>
-          <w:shd w:val="clear" w:color="auto" w:fill="0C1633"/>
-        </w:rPr>
-        <w:t>;</w:t>
+      <w:r>
+        <w:rPr>
+          <w:rStyle w:val="CdigoHTML"/>
+          <w:color w:val="FFFFFF"/>
+          <w:sz w:val="21"/>
+          <w:szCs w:val="21"/>
+          <w:shd w:val="clear" w:color="auto" w:fill="0C1633"/>
+          <w:lang w:val="en-US"/>
+        </w:rPr>
+        <w:t xml:space="preserve"> String name;</w:t>
       </w:r>
     </w:p>
     <w:p>
@@ -8366,6 +8079,7 @@
           <w:sz w:val="21"/>
           <w:szCs w:val="21"/>
           <w:shd w:val="clear" w:color="auto" w:fill="0C1633"/>
+          <w:lang w:val="en-US"/>
         </w:rPr>
       </w:pPr>
     </w:p>
@@ -8379,19 +8093,20 @@
           <w:sz w:val="21"/>
           <w:szCs w:val="21"/>
           <w:shd w:val="clear" w:color="auto" w:fill="0C1633"/>
-        </w:rPr>
-      </w:pPr>
-      <w:r>
-        <w:rPr>
-          <w:rStyle w:val="CdigoHTML"/>
-          <w:color w:val="FFFFFF"/>
-          <w:sz w:val="21"/>
-          <w:szCs w:val="21"/>
-          <w:shd w:val="clear" w:color="auto" w:fill="0C1633"/>
+          <w:lang w:val="en-US"/>
+        </w:rPr>
+      </w:pPr>
+      <w:r>
+        <w:rPr>
+          <w:rStyle w:val="CdigoHTML"/>
+          <w:color w:val="FFFFFF"/>
+          <w:sz w:val="21"/>
+          <w:szCs w:val="21"/>
+          <w:shd w:val="clear" w:color="auto" w:fill="0C1633"/>
+          <w:lang w:val="en-US"/>
         </w:rPr>
         <w:t xml:space="preserve">  </w:t>
       </w:r>
-      <w:proofErr w:type="spellStart"/>
       <w:r>
         <w:rPr>
           <w:rStyle w:val="hljs-keyword"/>
@@ -8401,10 +8116,10 @@
           <w:sz w:val="21"/>
           <w:szCs w:val="21"/>
           <w:shd w:val="clear" w:color="auto" w:fill="0C1633"/>
+          <w:lang w:val="en-US"/>
         </w:rPr>
         <w:t>public</w:t>
       </w:r>
-      <w:proofErr w:type="spellEnd"/>
       <w:r>
         <w:rPr>
           <w:rStyle w:val="hljs-function"/>
@@ -8412,30 +8127,9 @@
           <w:sz w:val="21"/>
           <w:szCs w:val="21"/>
           <w:shd w:val="clear" w:color="auto" w:fill="0C1633"/>
-        </w:rPr>
-        <w:t xml:space="preserve"> </w:t>
-      </w:r>
-      <w:proofErr w:type="spellStart"/>
-      <w:r>
-        <w:rPr>
-          <w:rStyle w:val="hljs-function"/>
-          <w:color w:val="FFFFFF"/>
-          <w:sz w:val="21"/>
-          <w:szCs w:val="21"/>
-          <w:shd w:val="clear" w:color="auto" w:fill="0C1633"/>
-        </w:rPr>
-        <w:t>String</w:t>
-      </w:r>
-      <w:proofErr w:type="spellEnd"/>
-      <w:r>
-        <w:rPr>
-          <w:rStyle w:val="hljs-function"/>
-          <w:color w:val="FFFFFF"/>
-          <w:sz w:val="21"/>
-          <w:szCs w:val="21"/>
-          <w:shd w:val="clear" w:color="auto" w:fill="0C1633"/>
-        </w:rPr>
-        <w:t xml:space="preserve"> </w:t>
+          <w:lang w:val="en-US"/>
+        </w:rPr>
+        <w:t xml:space="preserve"> String </w:t>
       </w:r>
       <w:proofErr w:type="spellStart"/>
       <w:proofErr w:type="gramStart"/>
@@ -8448,6 +8142,7 @@
           <w:sz w:val="21"/>
           <w:szCs w:val="21"/>
           <w:shd w:val="clear" w:color="auto" w:fill="0C1633"/>
+          <w:lang w:val="en-US"/>
         </w:rPr>
         <w:t>getName</w:t>
       </w:r>
@@ -8459,6 +8154,7 @@
           <w:sz w:val="21"/>
           <w:szCs w:val="21"/>
           <w:shd w:val="clear" w:color="auto" w:fill="0C1633"/>
+          <w:lang w:val="en-US"/>
         </w:rPr>
         <w:t>(</w:t>
       </w:r>
@@ -8470,6 +8166,7 @@
           <w:sz w:val="21"/>
           <w:szCs w:val="21"/>
           <w:shd w:val="clear" w:color="auto" w:fill="0C1633"/>
+          <w:lang w:val="en-US"/>
         </w:rPr>
         <w:t>)</w:t>
       </w:r>
@@ -8480,6 +8177,7 @@
           <w:sz w:val="21"/>
           <w:szCs w:val="21"/>
           <w:shd w:val="clear" w:color="auto" w:fill="0C1633"/>
+          <w:lang w:val="en-US"/>
         </w:rPr>
         <w:t xml:space="preserve"> </w:t>
       </w:r>
@@ -8490,6 +8188,7 @@
           <w:sz w:val="21"/>
           <w:szCs w:val="21"/>
           <w:shd w:val="clear" w:color="auto" w:fill="0C1633"/>
+          <w:lang w:val="en-US"/>
         </w:rPr>
         <w:t>{</w:t>
       </w:r>
@@ -8504,19 +8203,20 @@
           <w:sz w:val="21"/>
           <w:szCs w:val="21"/>
           <w:shd w:val="clear" w:color="auto" w:fill="0C1633"/>
-        </w:rPr>
-      </w:pPr>
-      <w:r>
-        <w:rPr>
-          <w:rStyle w:val="CdigoHTML"/>
-          <w:color w:val="FFFFFF"/>
-          <w:sz w:val="21"/>
-          <w:szCs w:val="21"/>
-          <w:shd w:val="clear" w:color="auto" w:fill="0C1633"/>
+          <w:lang w:val="en-US"/>
+        </w:rPr>
+      </w:pPr>
+      <w:r>
+        <w:rPr>
+          <w:rStyle w:val="CdigoHTML"/>
+          <w:color w:val="FFFFFF"/>
+          <w:sz w:val="21"/>
+          <w:szCs w:val="21"/>
+          <w:shd w:val="clear" w:color="auto" w:fill="0C1633"/>
+          <w:lang w:val="en-US"/>
         </w:rPr>
         <w:t xml:space="preserve">    </w:t>
       </w:r>
-      <w:proofErr w:type="spellStart"/>
       <w:r>
         <w:rPr>
           <w:rStyle w:val="hljs-keyword"/>
@@ -8526,17 +8226,18 @@
           <w:sz w:val="21"/>
           <w:szCs w:val="21"/>
           <w:shd w:val="clear" w:color="auto" w:fill="0C1633"/>
+          <w:lang w:val="en-US"/>
         </w:rPr>
         <w:t>return</w:t>
       </w:r>
-      <w:proofErr w:type="spellEnd"/>
-      <w:r>
-        <w:rPr>
-          <w:rStyle w:val="CdigoHTML"/>
-          <w:color w:val="FFFFFF"/>
-          <w:sz w:val="21"/>
-          <w:szCs w:val="21"/>
-          <w:shd w:val="clear" w:color="auto" w:fill="0C1633"/>
+      <w:r>
+        <w:rPr>
+          <w:rStyle w:val="CdigoHTML"/>
+          <w:color w:val="FFFFFF"/>
+          <w:sz w:val="21"/>
+          <w:szCs w:val="21"/>
+          <w:shd w:val="clear" w:color="auto" w:fill="0C1633"/>
+          <w:lang w:val="en-US"/>
         </w:rPr>
         <w:t xml:space="preserve"> </w:t>
       </w:r>
@@ -8547,82 +8248,18 @@
           <w:sz w:val="21"/>
           <w:szCs w:val="21"/>
           <w:shd w:val="clear" w:color="auto" w:fill="0C1633"/>
-        </w:rPr>
-        <w:t>"</w:t>
-      </w:r>
-      <w:proofErr w:type="spellStart"/>
-      <w:r>
-        <w:rPr>
-          <w:rStyle w:val="hljs-string"/>
-          <w:color w:val="A6E22E"/>
-          <w:sz w:val="21"/>
-          <w:szCs w:val="21"/>
-          <w:shd w:val="clear" w:color="auto" w:fill="0C1633"/>
-        </w:rPr>
-        <w:t>Patient</w:t>
-      </w:r>
-      <w:proofErr w:type="spellEnd"/>
-      <w:r>
-        <w:rPr>
-          <w:rStyle w:val="hljs-string"/>
-          <w:color w:val="A6E22E"/>
-          <w:sz w:val="21"/>
-          <w:szCs w:val="21"/>
-          <w:shd w:val="clear" w:color="auto" w:fill="0C1633"/>
-        </w:rPr>
-        <w:t xml:space="preserve"> </w:t>
-      </w:r>
-      <w:proofErr w:type="spellStart"/>
-      <w:r>
-        <w:rPr>
-          <w:rStyle w:val="hljs-string"/>
-          <w:color w:val="A6E22E"/>
-          <w:sz w:val="21"/>
-          <w:szCs w:val="21"/>
-          <w:shd w:val="clear" w:color="auto" w:fill="0C1633"/>
-        </w:rPr>
-        <w:t>name</w:t>
-      </w:r>
-      <w:proofErr w:type="spellEnd"/>
-      <w:r>
-        <w:rPr>
-          <w:rStyle w:val="hljs-string"/>
-          <w:color w:val="A6E22E"/>
-          <w:sz w:val="21"/>
-          <w:szCs w:val="21"/>
-          <w:shd w:val="clear" w:color="auto" w:fill="0C1633"/>
-        </w:rPr>
-        <w:t xml:space="preserve"> </w:t>
-      </w:r>
-      <w:proofErr w:type="spellStart"/>
-      <w:r>
-        <w:rPr>
-          <w:rStyle w:val="hljs-string"/>
-          <w:color w:val="A6E22E"/>
-          <w:sz w:val="21"/>
-          <w:szCs w:val="21"/>
-          <w:shd w:val="clear" w:color="auto" w:fill="0C1633"/>
-        </w:rPr>
-        <w:t>is</w:t>
-      </w:r>
-      <w:proofErr w:type="spellEnd"/>
-      <w:r>
-        <w:rPr>
-          <w:rStyle w:val="hljs-string"/>
-          <w:color w:val="A6E22E"/>
-          <w:sz w:val="21"/>
-          <w:szCs w:val="21"/>
-          <w:shd w:val="clear" w:color="auto" w:fill="0C1633"/>
-        </w:rPr>
-        <w:t xml:space="preserve"> "</w:t>
-      </w:r>
-      <w:r>
-        <w:rPr>
-          <w:rStyle w:val="CdigoHTML"/>
-          <w:color w:val="FFFFFF"/>
-          <w:sz w:val="21"/>
-          <w:szCs w:val="21"/>
-          <w:shd w:val="clear" w:color="auto" w:fill="0C1633"/>
+          <w:lang w:val="en-US"/>
+        </w:rPr>
+        <w:t>"Patient name is "</w:t>
+      </w:r>
+      <w:r>
+        <w:rPr>
+          <w:rStyle w:val="CdigoHTML"/>
+          <w:color w:val="FFFFFF"/>
+          <w:sz w:val="21"/>
+          <w:szCs w:val="21"/>
+          <w:shd w:val="clear" w:color="auto" w:fill="0C1633"/>
+          <w:lang w:val="en-US"/>
         </w:rPr>
         <w:t xml:space="preserve"> + </w:t>
       </w:r>
@@ -8635,6 +8272,7 @@
           <w:sz w:val="21"/>
           <w:szCs w:val="21"/>
           <w:shd w:val="clear" w:color="auto" w:fill="0C1633"/>
+          <w:lang w:val="en-US"/>
         </w:rPr>
         <w:t>this</w:t>
       </w:r>
@@ -8645,6 +8283,7 @@
           <w:sz w:val="21"/>
           <w:szCs w:val="21"/>
           <w:shd w:val="clear" w:color="auto" w:fill="0C1633"/>
+          <w:lang w:val="en-US"/>
         </w:rPr>
         <w:t>.name;</w:t>
       </w:r>
@@ -8668,8 +8307,19 @@
           <w:sz w:val="21"/>
           <w:szCs w:val="21"/>
           <w:shd w:val="clear" w:color="auto" w:fill="0C1633"/>
-        </w:rPr>
-        <w:t xml:space="preserve">  }</w:t>
+          <w:lang w:val="en-US"/>
+        </w:rPr>
+        <w:t xml:space="preserve">  </w:t>
+      </w:r>
+      <w:r>
+        <w:rPr>
+          <w:rStyle w:val="CdigoHTML"/>
+          <w:color w:val="FFFFFF"/>
+          <w:sz w:val="21"/>
+          <w:szCs w:val="21"/>
+          <w:shd w:val="clear" w:color="auto" w:fill="0C1633"/>
+        </w:rPr>
+        <w:t>}</w:t>
       </w:r>
     </w:p>
     <w:p>
@@ -8695,6 +8345,7 @@
           <w:sz w:val="21"/>
           <w:szCs w:val="21"/>
           <w:shd w:val="clear" w:color="auto" w:fill="0C1633"/>
+          <w:lang w:val="en-US"/>
         </w:rPr>
       </w:pPr>
       <w:r>
@@ -8707,7 +8358,6 @@
         </w:rPr>
         <w:t xml:space="preserve">  </w:t>
       </w:r>
-      <w:proofErr w:type="spellStart"/>
       <w:r>
         <w:rPr>
           <w:rStyle w:val="hljs-keyword"/>
@@ -8717,10 +8367,10 @@
           <w:sz w:val="21"/>
           <w:szCs w:val="21"/>
           <w:shd w:val="clear" w:color="auto" w:fill="0C1633"/>
+          <w:lang w:val="en-US"/>
         </w:rPr>
         <w:t>public</w:t>
       </w:r>
-      <w:proofErr w:type="spellEnd"/>
       <w:r>
         <w:rPr>
           <w:rStyle w:val="hljs-function"/>
@@ -8728,10 +8378,10 @@
           <w:sz w:val="21"/>
           <w:szCs w:val="21"/>
           <w:shd w:val="clear" w:color="auto" w:fill="0C1633"/>
+          <w:lang w:val="en-US"/>
         </w:rPr>
         <w:t xml:space="preserve"> </w:t>
       </w:r>
-      <w:proofErr w:type="spellStart"/>
       <w:r>
         <w:rPr>
           <w:rStyle w:val="hljs-keyword"/>
@@ -8741,10 +8391,10 @@
           <w:sz w:val="21"/>
           <w:szCs w:val="21"/>
           <w:shd w:val="clear" w:color="auto" w:fill="0C1633"/>
+          <w:lang w:val="en-US"/>
         </w:rPr>
         <w:t>void</w:t>
       </w:r>
-      <w:proofErr w:type="spellEnd"/>
       <w:r>
         <w:rPr>
           <w:rStyle w:val="hljs-function"/>
@@ -8752,6 +8402,7 @@
           <w:sz w:val="21"/>
           <w:szCs w:val="21"/>
           <w:shd w:val="clear" w:color="auto" w:fill="0C1633"/>
+          <w:lang w:val="en-US"/>
         </w:rPr>
         <w:t xml:space="preserve"> </w:t>
       </w:r>
@@ -8766,6 +8417,7 @@
           <w:sz w:val="21"/>
           <w:szCs w:val="21"/>
           <w:shd w:val="clear" w:color="auto" w:fill="0C1633"/>
+          <w:lang w:val="en-US"/>
         </w:rPr>
         <w:t>setName</w:t>
       </w:r>
@@ -8777,11 +8429,23 @@
           <w:sz w:val="21"/>
           <w:szCs w:val="21"/>
           <w:shd w:val="clear" w:color="auto" w:fill="0C1633"/>
+          <w:lang w:val="en-US"/>
         </w:rPr>
         <w:t>(</w:t>
       </w:r>
+      <w:proofErr w:type="gramEnd"/>
+      <w:r>
+        <w:rPr>
+          <w:rStyle w:val="hljs-params"/>
+          <w:color w:val="FFFFFF"/>
+          <w:sz w:val="21"/>
+          <w:szCs w:val="21"/>
+          <w:shd w:val="clear" w:color="auto" w:fill="0C1633"/>
+          <w:lang w:val="en-US"/>
+        </w:rPr>
+        <w:t xml:space="preserve">String </w:t>
+      </w:r>
       <w:proofErr w:type="spellStart"/>
-      <w:proofErr w:type="gramEnd"/>
       <w:r>
         <w:rPr>
           <w:rStyle w:val="hljs-params"/>
@@ -8789,8 +8453,9 @@
           <w:sz w:val="21"/>
           <w:szCs w:val="21"/>
           <w:shd w:val="clear" w:color="auto" w:fill="0C1633"/>
-        </w:rPr>
-        <w:t>String</w:t>
+          <w:lang w:val="en-US"/>
+        </w:rPr>
+        <w:t>newName</w:t>
       </w:r>
       <w:proofErr w:type="spellEnd"/>
       <w:r>
@@ -8800,48 +8465,29 @@
           <w:sz w:val="21"/>
           <w:szCs w:val="21"/>
           <w:shd w:val="clear" w:color="auto" w:fill="0C1633"/>
+          <w:lang w:val="en-US"/>
+        </w:rPr>
+        <w:t>)</w:t>
+      </w:r>
+      <w:r>
+        <w:rPr>
+          <w:rStyle w:val="hljs-function"/>
+          <w:color w:val="FFFFFF"/>
+          <w:sz w:val="21"/>
+          <w:szCs w:val="21"/>
+          <w:shd w:val="clear" w:color="auto" w:fill="0C1633"/>
+          <w:lang w:val="en-US"/>
         </w:rPr>
         <w:t xml:space="preserve"> </w:t>
       </w:r>
-      <w:proofErr w:type="spellStart"/>
-      <w:r>
-        <w:rPr>
-          <w:rStyle w:val="hljs-params"/>
-          <w:color w:val="FFFFFF"/>
-          <w:sz w:val="21"/>
-          <w:szCs w:val="21"/>
-          <w:shd w:val="clear" w:color="auto" w:fill="0C1633"/>
-        </w:rPr>
-        <w:t>newName</w:t>
-      </w:r>
-      <w:proofErr w:type="spellEnd"/>
-      <w:r>
-        <w:rPr>
-          <w:rStyle w:val="hljs-params"/>
-          <w:color w:val="FFFFFF"/>
-          <w:sz w:val="21"/>
-          <w:szCs w:val="21"/>
-          <w:shd w:val="clear" w:color="auto" w:fill="0C1633"/>
-        </w:rPr>
-        <w:t>)</w:t>
-      </w:r>
-      <w:r>
-        <w:rPr>
-          <w:rStyle w:val="hljs-function"/>
-          <w:color w:val="FFFFFF"/>
-          <w:sz w:val="21"/>
-          <w:szCs w:val="21"/>
-          <w:shd w:val="clear" w:color="auto" w:fill="0C1633"/>
-        </w:rPr>
-        <w:t xml:space="preserve"> </w:t>
-      </w:r>
-      <w:r>
-        <w:rPr>
-          <w:rStyle w:val="CdigoHTML"/>
-          <w:color w:val="FFFFFF"/>
-          <w:sz w:val="21"/>
-          <w:szCs w:val="21"/>
-          <w:shd w:val="clear" w:color="auto" w:fill="0C1633"/>
+      <w:r>
+        <w:rPr>
+          <w:rStyle w:val="CdigoHTML"/>
+          <w:color w:val="FFFFFF"/>
+          <w:sz w:val="21"/>
+          <w:szCs w:val="21"/>
+          <w:shd w:val="clear" w:color="auto" w:fill="0C1633"/>
+          <w:lang w:val="en-US"/>
         </w:rPr>
         <w:t>{</w:t>
       </w:r>
@@ -8856,15 +8502,17 @@
           <w:sz w:val="21"/>
           <w:szCs w:val="21"/>
           <w:shd w:val="clear" w:color="auto" w:fill="0C1633"/>
-        </w:rPr>
-      </w:pPr>
-      <w:r>
-        <w:rPr>
-          <w:rStyle w:val="CdigoHTML"/>
-          <w:color w:val="FFFFFF"/>
-          <w:sz w:val="21"/>
-          <w:szCs w:val="21"/>
-          <w:shd w:val="clear" w:color="auto" w:fill="0C1633"/>
+          <w:lang w:val="en-US"/>
+        </w:rPr>
+      </w:pPr>
+      <w:r>
+        <w:rPr>
+          <w:rStyle w:val="CdigoHTML"/>
+          <w:color w:val="FFFFFF"/>
+          <w:sz w:val="21"/>
+          <w:szCs w:val="21"/>
+          <w:shd w:val="clear" w:color="auto" w:fill="0C1633"/>
+          <w:lang w:val="en-US"/>
         </w:rPr>
         <w:t xml:space="preserve">    </w:t>
       </w:r>
@@ -8877,6 +8525,7 @@
           <w:sz w:val="21"/>
           <w:szCs w:val="21"/>
           <w:shd w:val="clear" w:color="auto" w:fill="0C1633"/>
+          <w:lang w:val="en-US"/>
         </w:rPr>
         <w:t>this</w:t>
       </w:r>
@@ -8887,6 +8536,7 @@
           <w:sz w:val="21"/>
           <w:szCs w:val="21"/>
           <w:shd w:val="clear" w:color="auto" w:fill="0C1633"/>
+          <w:lang w:val="en-US"/>
         </w:rPr>
         <w:t xml:space="preserve">.name = </w:t>
       </w:r>
@@ -8898,6 +8548,7 @@
           <w:sz w:val="21"/>
           <w:szCs w:val="21"/>
           <w:shd w:val="clear" w:color="auto" w:fill="0C1633"/>
+          <w:lang w:val="en-US"/>
         </w:rPr>
         <w:t>newName</w:t>
       </w:r>
@@ -8909,6 +8560,7 @@
           <w:sz w:val="21"/>
           <w:szCs w:val="21"/>
           <w:shd w:val="clear" w:color="auto" w:fill="0C1633"/>
+          <w:lang w:val="en-US"/>
         </w:rPr>
         <w:t>;</w:t>
       </w:r>
@@ -8923,15 +8575,17 @@
           <w:sz w:val="21"/>
           <w:szCs w:val="21"/>
           <w:shd w:val="clear" w:color="auto" w:fill="0C1633"/>
-        </w:rPr>
-      </w:pPr>
-      <w:r>
-        <w:rPr>
-          <w:rStyle w:val="CdigoHTML"/>
-          <w:color w:val="FFFFFF"/>
-          <w:sz w:val="21"/>
-          <w:szCs w:val="21"/>
-          <w:shd w:val="clear" w:color="auto" w:fill="0C1633"/>
+          <w:lang w:val="en-US"/>
+        </w:rPr>
+      </w:pPr>
+      <w:r>
+        <w:rPr>
+          <w:rStyle w:val="CdigoHTML"/>
+          <w:color w:val="FFFFFF"/>
+          <w:sz w:val="21"/>
+          <w:szCs w:val="21"/>
+          <w:shd w:val="clear" w:color="auto" w:fill="0C1633"/>
+          <w:lang w:val="en-US"/>
         </w:rPr>
         <w:t xml:space="preserve">  }</w:t>
       </w:r>
@@ -8944,17 +8598,595 @@
           <w:color w:val="FFFFFF"/>
           <w:sz w:val="21"/>
           <w:szCs w:val="21"/>
-        </w:rPr>
-      </w:pPr>
-      <w:r>
-        <w:rPr>
-          <w:rStyle w:val="CdigoHTML"/>
-          <w:color w:val="FFFFFF"/>
-          <w:sz w:val="21"/>
-          <w:szCs w:val="21"/>
-          <w:shd w:val="clear" w:color="auto" w:fill="0C1633"/>
+          <w:lang w:val="en-US"/>
+        </w:rPr>
+      </w:pPr>
+      <w:r>
+        <w:rPr>
+          <w:rStyle w:val="CdigoHTML"/>
+          <w:color w:val="FFFFFF"/>
+          <w:sz w:val="21"/>
+          <w:szCs w:val="21"/>
+          <w:shd w:val="clear" w:color="auto" w:fill="0C1633"/>
+          <w:lang w:val="en-US"/>
         </w:rPr>
         <w:t>}</w:t>
+      </w:r>
+    </w:p>
+    <w:p>
+      <w:pPr>
+        <w:rPr>
+          <w:lang w:val="en-US"/>
+        </w:rPr>
+      </w:pPr>
+    </w:p>
+    <w:p>
+      <w:pPr>
+        <w:pStyle w:val="Ttulo1"/>
+        <w:shd w:val="clear" w:color="auto" w:fill="121F3D"/>
+        <w:spacing w:before="161" w:beforeAutospacing="0" w:after="161" w:afterAutospacing="0"/>
+        <w:rPr>
+          <w:rFonts w:ascii="Roboto" w:hAnsi="Roboto"/>
+          <w:color w:val="EFF3F8"/>
+          <w:lang w:val="en-US"/>
+        </w:rPr>
+      </w:pPr>
+      <w:r>
+        <w:rPr>
+          <w:rFonts w:ascii="Roboto" w:hAnsi="Roboto"/>
+          <w:color w:val="EFF3F8"/>
+          <w:lang w:val="en-US"/>
+        </w:rPr>
+        <w:t xml:space="preserve">Variable vs. </w:t>
+      </w:r>
+      <w:proofErr w:type="spellStart"/>
+      <w:r>
+        <w:rPr>
+          <w:rFonts w:ascii="Roboto" w:hAnsi="Roboto"/>
+          <w:color w:val="EFF3F8"/>
+          <w:lang w:val="en-US"/>
+        </w:rPr>
+        <w:t>Objeto</w:t>
+      </w:r>
+      <w:proofErr w:type="spellEnd"/>
+    </w:p>
+    <w:p>
+      <w:pPr>
+        <w:pStyle w:val="NormalWeb"/>
+        <w:shd w:val="clear" w:color="auto" w:fill="121F3D"/>
+        <w:spacing w:before="0" w:beforeAutospacing="0" w:after="0" w:afterAutospacing="0"/>
+        <w:rPr>
+          <w:rFonts w:ascii="Roboto" w:hAnsi="Roboto"/>
+          <w:color w:val="BECDE3"/>
+        </w:rPr>
+      </w:pPr>
+      <w:r>
+        <w:rPr>
+          <w:rFonts w:ascii="Roboto" w:hAnsi="Roboto"/>
+          <w:color w:val="BECDE3"/>
+        </w:rPr>
+        <w:t>Las </w:t>
+      </w:r>
+      <w:r>
+        <w:rPr>
+          <w:rStyle w:val="Textoennegrita"/>
+          <w:rFonts w:ascii="Roboto" w:hAnsi="Roboto"/>
+          <w:color w:val="BECDE3"/>
+        </w:rPr>
+        <w:t>Variables</w:t>
+      </w:r>
+      <w:r>
+        <w:rPr>
+          <w:rFonts w:ascii="Roboto" w:hAnsi="Roboto"/>
+          <w:color w:val="BECDE3"/>
+        </w:rPr>
+        <w:t> son entidades elementales muy sencillas, pueden ser números, caracteres, booleanos, entre otras. Los </w:t>
+      </w:r>
+      <w:r>
+        <w:rPr>
+          <w:rStyle w:val="Textoennegrita"/>
+          <w:rFonts w:ascii="Roboto" w:hAnsi="Roboto"/>
+          <w:color w:val="BECDE3"/>
+        </w:rPr>
+        <w:t>Objetos</w:t>
+      </w:r>
+      <w:r>
+        <w:rPr>
+          <w:rFonts w:ascii="Roboto" w:hAnsi="Roboto"/>
+          <w:color w:val="BECDE3"/>
+        </w:rPr>
+        <w:t> son entidades complejas que pueden estar formadas por la agrupación de diferentes variables y métodos.</w:t>
+      </w:r>
+    </w:p>
+    <w:p>
+      <w:pPr>
+        <w:pStyle w:val="NormalWeb"/>
+        <w:shd w:val="clear" w:color="auto" w:fill="121F3D"/>
+        <w:spacing w:before="0" w:beforeAutospacing="0" w:after="0" w:afterAutospacing="0"/>
+        <w:rPr>
+          <w:rFonts w:ascii="Roboto" w:hAnsi="Roboto"/>
+          <w:color w:val="BECDE3"/>
+        </w:rPr>
+      </w:pPr>
+      <w:r>
+        <w:rPr>
+          <w:rFonts w:ascii="Roboto" w:hAnsi="Roboto"/>
+          <w:color w:val="BECDE3"/>
+        </w:rPr>
+        <w:t>Los </w:t>
+      </w:r>
+      <w:r>
+        <w:rPr>
+          <w:rStyle w:val="Textoennegrita"/>
+          <w:rFonts w:ascii="Roboto" w:hAnsi="Roboto"/>
+          <w:color w:val="BECDE3"/>
+        </w:rPr>
+        <w:t>Objetos Primitivos</w:t>
+      </w:r>
+      <w:r>
+        <w:rPr>
+          <w:rFonts w:ascii="Roboto" w:hAnsi="Roboto"/>
+          <w:color w:val="BECDE3"/>
+        </w:rPr>
+        <w:t> o </w:t>
+      </w:r>
+      <w:r>
+        <w:rPr>
+          <w:rStyle w:val="Textoennegrita"/>
+          <w:rFonts w:ascii="Roboto" w:hAnsi="Roboto"/>
+          <w:color w:val="BECDE3"/>
+        </w:rPr>
+        <w:t xml:space="preserve">Clases </w:t>
+      </w:r>
+      <w:proofErr w:type="spellStart"/>
+      <w:r>
+        <w:rPr>
+          <w:rStyle w:val="Textoennegrita"/>
+          <w:rFonts w:ascii="Roboto" w:hAnsi="Roboto"/>
+          <w:color w:val="BECDE3"/>
+        </w:rPr>
+        <w:t>Wrapper</w:t>
+      </w:r>
+      <w:proofErr w:type="spellEnd"/>
+      <w:r>
+        <w:rPr>
+          <w:rFonts w:ascii="Roboto" w:hAnsi="Roboto"/>
+          <w:color w:val="BECDE3"/>
+        </w:rPr>
+        <w:t> son variables primitivas que trabajan con algún tipo de dato y también tienen las características de los objetos.</w:t>
+      </w:r>
+    </w:p>
+    <w:p>
+      <w:pPr>
+        <w:pStyle w:val="NormalWeb"/>
+        <w:shd w:val="clear" w:color="auto" w:fill="121F3D"/>
+        <w:spacing w:before="0" w:beforeAutospacing="0" w:after="0" w:afterAutospacing="0"/>
+        <w:rPr>
+          <w:rFonts w:ascii="Roboto" w:hAnsi="Roboto"/>
+          <w:color w:val="BECDE3"/>
+          <w:lang w:val="en-US"/>
+        </w:rPr>
+      </w:pPr>
+      <w:r>
+        <w:rPr>
+          <w:rFonts w:ascii="Roboto" w:hAnsi="Roboto"/>
+          <w:color w:val="BECDE3"/>
+          <w:lang w:val="en-US"/>
+        </w:rPr>
+        <w:t>Por ejemplo: </w:t>
+      </w:r>
+      <w:r>
+        <w:rPr>
+          <w:rStyle w:val="CdigoHTML"/>
+          <w:color w:val="BECDE3"/>
+          <w:shd w:val="clear" w:color="auto" w:fill="0C1633"/>
+          <w:lang w:val="en-US"/>
+        </w:rPr>
+        <w:t>Byte</w:t>
+      </w:r>
+      <w:r>
+        <w:rPr>
+          <w:rFonts w:ascii="Roboto" w:hAnsi="Roboto"/>
+          <w:color w:val="BECDE3"/>
+          <w:lang w:val="en-US"/>
+        </w:rPr>
+        <w:t>, </w:t>
+      </w:r>
+      <w:r>
+        <w:rPr>
+          <w:rStyle w:val="CdigoHTML"/>
+          <w:color w:val="BECDE3"/>
+          <w:shd w:val="clear" w:color="auto" w:fill="0C1633"/>
+          <w:lang w:val="en-US"/>
+        </w:rPr>
+        <w:t>Short</w:t>
+      </w:r>
+      <w:r>
+        <w:rPr>
+          <w:rFonts w:ascii="Roboto" w:hAnsi="Roboto"/>
+          <w:color w:val="BECDE3"/>
+          <w:lang w:val="en-US"/>
+        </w:rPr>
+        <w:t>, </w:t>
+      </w:r>
+      <w:r>
+        <w:rPr>
+          <w:rStyle w:val="CdigoHTML"/>
+          <w:color w:val="BECDE3"/>
+          <w:shd w:val="clear" w:color="auto" w:fill="0C1633"/>
+          <w:lang w:val="en-US"/>
+        </w:rPr>
+        <w:t>Integer</w:t>
+      </w:r>
+      <w:r>
+        <w:rPr>
+          <w:rFonts w:ascii="Roboto" w:hAnsi="Roboto"/>
+          <w:color w:val="BECDE3"/>
+          <w:lang w:val="en-US"/>
+        </w:rPr>
+        <w:t>, </w:t>
+      </w:r>
+      <w:r>
+        <w:rPr>
+          <w:rStyle w:val="CdigoHTML"/>
+          <w:color w:val="BECDE3"/>
+          <w:shd w:val="clear" w:color="auto" w:fill="0C1633"/>
+          <w:lang w:val="en-US"/>
+        </w:rPr>
+        <w:t>Long</w:t>
+      </w:r>
+      <w:r>
+        <w:rPr>
+          <w:rFonts w:ascii="Roboto" w:hAnsi="Roboto"/>
+          <w:color w:val="BECDE3"/>
+          <w:lang w:val="en-US"/>
+        </w:rPr>
+        <w:t>, </w:t>
+      </w:r>
+      <w:r>
+        <w:rPr>
+          <w:rStyle w:val="CdigoHTML"/>
+          <w:color w:val="BECDE3"/>
+          <w:shd w:val="clear" w:color="auto" w:fill="0C1633"/>
+          <w:lang w:val="en-US"/>
+        </w:rPr>
+        <w:t>Float</w:t>
+      </w:r>
+      <w:r>
+        <w:rPr>
+          <w:rFonts w:ascii="Roboto" w:hAnsi="Roboto"/>
+          <w:color w:val="BECDE3"/>
+          <w:lang w:val="en-US"/>
+        </w:rPr>
+        <w:t>, </w:t>
+      </w:r>
+      <w:r>
+        <w:rPr>
+          <w:rStyle w:val="CdigoHTML"/>
+          <w:color w:val="BECDE3"/>
+          <w:shd w:val="clear" w:color="auto" w:fill="0C1633"/>
+          <w:lang w:val="en-US"/>
+        </w:rPr>
+        <w:t>Double</w:t>
+      </w:r>
+      <w:r>
+        <w:rPr>
+          <w:rFonts w:ascii="Roboto" w:hAnsi="Roboto"/>
+          <w:color w:val="BECDE3"/>
+          <w:lang w:val="en-US"/>
+        </w:rPr>
+        <w:t>, </w:t>
+      </w:r>
+      <w:r>
+        <w:rPr>
+          <w:rStyle w:val="CdigoHTML"/>
+          <w:color w:val="BECDE3"/>
+          <w:shd w:val="clear" w:color="auto" w:fill="0C1633"/>
+          <w:lang w:val="en-US"/>
+        </w:rPr>
+        <w:t>Character</w:t>
+      </w:r>
+      <w:r>
+        <w:rPr>
+          <w:rFonts w:ascii="Roboto" w:hAnsi="Roboto"/>
+          <w:color w:val="BECDE3"/>
+          <w:lang w:val="en-US"/>
+        </w:rPr>
+        <w:t>, </w:t>
+      </w:r>
+      <w:r>
+        <w:rPr>
+          <w:rStyle w:val="CdigoHTML"/>
+          <w:color w:val="BECDE3"/>
+          <w:shd w:val="clear" w:color="auto" w:fill="0C1633"/>
+          <w:lang w:val="en-US"/>
+        </w:rPr>
+        <w:t>Boolean</w:t>
+      </w:r>
+      <w:r>
+        <w:rPr>
+          <w:rFonts w:ascii="Roboto" w:hAnsi="Roboto"/>
+          <w:color w:val="BECDE3"/>
+          <w:lang w:val="en-US"/>
+        </w:rPr>
+        <w:t> o </w:t>
+      </w:r>
+      <w:r>
+        <w:rPr>
+          <w:rStyle w:val="CdigoHTML"/>
+          <w:color w:val="BECDE3"/>
+          <w:shd w:val="clear" w:color="auto" w:fill="0C1633"/>
+          <w:lang w:val="en-US"/>
+        </w:rPr>
+        <w:t>String</w:t>
+      </w:r>
+      <w:r>
+        <w:rPr>
+          <w:rFonts w:ascii="Roboto" w:hAnsi="Roboto"/>
+          <w:color w:val="BECDE3"/>
+          <w:lang w:val="en-US"/>
+        </w:rPr>
+        <w:t>.</w:t>
+      </w:r>
+    </w:p>
+    <w:p>
+      <w:pPr>
+        <w:rPr>
+          <w:lang w:val="en-US"/>
+        </w:rPr>
+      </w:pPr>
+      <w:r>
+        <w:rPr>
+          <w:noProof/>
+        </w:rPr>
+        <w:drawing>
+          <wp:inline distT="0" distB="0" distL="0" distR="0" wp14:anchorId="4E3BCA04" wp14:editId="55CB9D43">
+            <wp:extent cx="4599709" cy="4553910"/>
+            <wp:effectExtent l="0" t="0" r="0" b="0"/>
+            <wp:docPr id="6" name="Imagen 6" descr="Preview"/>
+            <wp:cNvGraphicFramePr>
+              <a:graphicFrameLocks xmlns:a="http://schemas.openxmlformats.org/drawingml/2006/main" noChangeAspect="1"/>
+            </wp:cNvGraphicFramePr>
+            <a:graphic xmlns:a="http://schemas.openxmlformats.org/drawingml/2006/main">
+              <a:graphicData uri="http://schemas.openxmlformats.org/drawingml/2006/picture">
+                <pic:pic xmlns:pic="http://schemas.openxmlformats.org/drawingml/2006/picture">
+                  <pic:nvPicPr>
+                    <pic:cNvPr id="0" name="Picture 1" descr="Preview"/>
+                    <pic:cNvPicPr>
+                      <a:picLocks noChangeAspect="1" noChangeArrowheads="1"/>
+                    </pic:cNvPicPr>
+                  </pic:nvPicPr>
+                  <pic:blipFill>
+                    <a:blip r:embed="rId13">
+                      <a:extLst>
+                        <a:ext uri="{28A0092B-C50C-407E-A947-70E740481C1C}">
+                          <a14:useLocalDpi xmlns:a14="http://schemas.microsoft.com/office/drawing/2010/main" val="0"/>
+                        </a:ext>
+                      </a:extLst>
+                    </a:blip>
+                    <a:srcRect/>
+                    <a:stretch>
+                      <a:fillRect/>
+                    </a:stretch>
+                  </pic:blipFill>
+                  <pic:spPr bwMode="auto">
+                    <a:xfrm>
+                      <a:off x="0" y="0"/>
+                      <a:ext cx="4605076" cy="4559224"/>
+                    </a:xfrm>
+                    <a:prstGeom prst="rect">
+                      <a:avLst/>
+                    </a:prstGeom>
+                    <a:noFill/>
+                    <a:ln>
+                      <a:noFill/>
+                    </a:ln>
+                  </pic:spPr>
+                </pic:pic>
+              </a:graphicData>
+            </a:graphic>
+          </wp:inline>
+        </w:drawing>
+      </w:r>
+    </w:p>
+    <w:p>
+      <w:pPr>
+        <w:pStyle w:val="Ttulo1"/>
+        <w:shd w:val="clear" w:color="auto" w:fill="121F3D"/>
+        <w:spacing w:before="161" w:beforeAutospacing="0" w:after="161" w:afterAutospacing="0"/>
+        <w:rPr>
+          <w:rFonts w:ascii="Roboto" w:hAnsi="Roboto"/>
+          <w:color w:val="EFF3F8"/>
+        </w:rPr>
+      </w:pPr>
+      <w:r>
+        <w:rPr>
+          <w:rFonts w:ascii="Roboto" w:hAnsi="Roboto"/>
+          <w:color w:val="EFF3F8"/>
+        </w:rPr>
+        <w:lastRenderedPageBreak/>
+        <w:t>Variable vs. Objeto: Un vistazo a la memoria</w:t>
+      </w:r>
+    </w:p>
+    <w:p>
+      <w:pPr>
+        <w:pStyle w:val="NormalWeb"/>
+        <w:shd w:val="clear" w:color="auto" w:fill="121F3D"/>
+        <w:spacing w:before="0" w:beforeAutospacing="0" w:after="0" w:afterAutospacing="0"/>
+        <w:rPr>
+          <w:rFonts w:ascii="Roboto" w:hAnsi="Roboto"/>
+          <w:color w:val="BECDE3"/>
+        </w:rPr>
+      </w:pPr>
+      <w:r>
+        <w:rPr>
+          <w:rStyle w:val="Textoennegrita"/>
+          <w:rFonts w:ascii="Roboto" w:hAnsi="Roboto"/>
+          <w:color w:val="BECDE3"/>
+        </w:rPr>
+        <w:t>Un objeto es una referencia a un espacio en memoria.</w:t>
+      </w:r>
+      <w:r>
+        <w:rPr>
+          <w:rFonts w:ascii="Roboto" w:hAnsi="Roboto"/>
+          <w:color w:val="BECDE3"/>
+        </w:rPr>
+        <w:t> Cuando creamos objetos, Java los guarda en la memoria y nos devuelve coordenadas con las que podremos acceder a la información que almacenamos.</w:t>
+      </w:r>
+    </w:p>
+    <w:p>
+      <w:pPr>
+        <w:pStyle w:val="NormalWeb"/>
+        <w:shd w:val="clear" w:color="auto" w:fill="121F3D"/>
+        <w:spacing w:before="0" w:beforeAutospacing="0" w:after="0" w:afterAutospacing="0"/>
+        <w:rPr>
+          <w:rFonts w:ascii="Roboto" w:hAnsi="Roboto"/>
+          <w:color w:val="BECDE3"/>
+        </w:rPr>
+      </w:pPr>
+      <w:r>
+        <w:rPr>
+          <w:rFonts w:ascii="Roboto" w:hAnsi="Roboto"/>
+          <w:color w:val="BECDE3"/>
+        </w:rPr>
+        <w:t>Existen dos tipos de memoria: </w:t>
+      </w:r>
+      <w:proofErr w:type="spellStart"/>
+      <w:r>
+        <w:rPr>
+          <w:rStyle w:val="Textoennegrita"/>
+          <w:rFonts w:ascii="Roboto" w:hAnsi="Roboto"/>
+          <w:color w:val="BECDE3"/>
+        </w:rPr>
+        <w:t>Stack</w:t>
+      </w:r>
+      <w:proofErr w:type="spellEnd"/>
+      <w:r>
+        <w:rPr>
+          <w:rFonts w:ascii="Roboto" w:hAnsi="Roboto"/>
+          <w:color w:val="BECDE3"/>
+        </w:rPr>
+        <w:t> y </w:t>
+      </w:r>
+      <w:proofErr w:type="spellStart"/>
+      <w:r>
+        <w:rPr>
+          <w:rStyle w:val="Textoennegrita"/>
+          <w:rFonts w:ascii="Roboto" w:hAnsi="Roboto"/>
+          <w:color w:val="BECDE3"/>
+        </w:rPr>
+        <w:t>Heap</w:t>
+      </w:r>
+      <w:proofErr w:type="spellEnd"/>
+      <w:r>
+        <w:rPr>
+          <w:rFonts w:ascii="Roboto" w:hAnsi="Roboto"/>
+          <w:color w:val="BECDE3"/>
+        </w:rPr>
+        <w:t>.</w:t>
+      </w:r>
+    </w:p>
+    <w:p>
+      <w:pPr>
+        <w:pStyle w:val="NormalWeb"/>
+        <w:shd w:val="clear" w:color="auto" w:fill="121F3D"/>
+        <w:spacing w:before="0" w:beforeAutospacing="0" w:after="0" w:afterAutospacing="0"/>
+        <w:rPr>
+          <w:rFonts w:ascii="Roboto" w:hAnsi="Roboto"/>
+          <w:color w:val="BECDE3"/>
+        </w:rPr>
+      </w:pPr>
+      <w:r>
+        <w:rPr>
+          <w:rFonts w:ascii="Roboto" w:hAnsi="Roboto"/>
+          <w:color w:val="BECDE3"/>
+        </w:rPr>
+        <w:t>La memoria </w:t>
+      </w:r>
+      <w:proofErr w:type="spellStart"/>
+      <w:r>
+        <w:rPr>
+          <w:rStyle w:val="Textoennegrita"/>
+          <w:rFonts w:ascii="Roboto" w:hAnsi="Roboto"/>
+          <w:color w:val="BECDE3"/>
+        </w:rPr>
+        <w:t>Stack</w:t>
+      </w:r>
+      <w:proofErr w:type="spellEnd"/>
+      <w:r>
+        <w:rPr>
+          <w:rFonts w:ascii="Roboto" w:hAnsi="Roboto"/>
+          <w:color w:val="BECDE3"/>
+        </w:rPr>
+        <w:t xml:space="preserve"> es mucho más rápida y nos permite almacenar nuestra información de forma “ordenada”. Aquí se guardan las variables y sus valores de tipos de datos primitivos (booleanos, números, </w:t>
+      </w:r>
+      <w:proofErr w:type="spellStart"/>
+      <w:r>
+        <w:rPr>
+          <w:rFonts w:ascii="Roboto" w:hAnsi="Roboto"/>
+          <w:color w:val="BECDE3"/>
+        </w:rPr>
+        <w:t>strings</w:t>
+      </w:r>
+      <w:proofErr w:type="spellEnd"/>
+      <w:r>
+        <w:rPr>
+          <w:rFonts w:ascii="Roboto" w:hAnsi="Roboto"/>
+          <w:color w:val="BECDE3"/>
+        </w:rPr>
+        <w:t>, entre otros).</w:t>
+      </w:r>
+    </w:p>
+    <w:p>
+      <w:pPr>
+        <w:pStyle w:val="NormalWeb"/>
+        <w:shd w:val="clear" w:color="auto" w:fill="121F3D"/>
+        <w:spacing w:before="0" w:beforeAutospacing="0" w:after="0" w:afterAutospacing="0"/>
+        <w:rPr>
+          <w:rFonts w:ascii="Roboto" w:hAnsi="Roboto"/>
+          <w:color w:val="BECDE3"/>
+        </w:rPr>
+      </w:pPr>
+      <w:r>
+        <w:rPr>
+          <w:rFonts w:ascii="Roboto" w:hAnsi="Roboto"/>
+          <w:color w:val="BECDE3"/>
+        </w:rPr>
+        <w:t>Los objetos también usan la memoria </w:t>
+      </w:r>
+      <w:proofErr w:type="spellStart"/>
+      <w:r>
+        <w:rPr>
+          <w:rStyle w:val="nfasis"/>
+          <w:rFonts w:ascii="Roboto" w:hAnsi="Roboto"/>
+          <w:color w:val="BECDE3"/>
+        </w:rPr>
+        <w:t>Stack</w:t>
+      </w:r>
+      <w:proofErr w:type="spellEnd"/>
+      <w:r>
+        <w:rPr>
+          <w:rFonts w:ascii="Roboto" w:hAnsi="Roboto"/>
+          <w:color w:val="BECDE3"/>
+        </w:rPr>
+        <w:t>, pero no para guardar su información, sino para guardar las coordenadas a la verdadera ubicación del objeto en la memoria </w:t>
+      </w:r>
+      <w:proofErr w:type="spellStart"/>
+      <w:r>
+        <w:rPr>
+          <w:rStyle w:val="Textoennegrita"/>
+          <w:rFonts w:ascii="Roboto" w:hAnsi="Roboto"/>
+          <w:color w:val="BECDE3"/>
+        </w:rPr>
+        <w:t>Heap</w:t>
+      </w:r>
+      <w:proofErr w:type="spellEnd"/>
+      <w:r>
+        <w:rPr>
+          <w:rFonts w:ascii="Roboto" w:hAnsi="Roboto"/>
+          <w:color w:val="BECDE3"/>
+        </w:rPr>
+        <w:t>, una memoria que nos permite guardar grandes cantidades de información, pero con un poco menos de velocidad.</w:t>
       </w:r>
     </w:p>
     <w:p/>

</xml_diff>

<commit_message>
apuntos 5.1, java poo
</commit_message>
<xml_diff>
--- a/Programación orientada a objetos en Java.docx
+++ b/Programación orientada a objetos en Java.docx
@@ -9190,6 +9190,2335 @@
       </w:r>
     </w:p>
     <w:p/>
+    <w:p>
+      <w:pPr>
+        <w:pStyle w:val="NormalWeb"/>
+        <w:shd w:val="clear" w:color="auto" w:fill="24385B"/>
+        <w:spacing w:before="0" w:beforeAutospacing="0" w:after="0" w:afterAutospacing="0"/>
+        <w:rPr>
+          <w:rFonts w:ascii="Roboto" w:hAnsi="Roboto"/>
+          <w:color w:val="EFF3F8"/>
+          <w:sz w:val="21"/>
+          <w:szCs w:val="21"/>
+        </w:rPr>
+      </w:pPr>
+      <w:r>
+        <w:rPr>
+          <w:rFonts w:ascii="Roboto" w:hAnsi="Roboto"/>
+          <w:color w:val="EFF3F8"/>
+          <w:sz w:val="21"/>
+          <w:szCs w:val="21"/>
+        </w:rPr>
+        <w:t>Notas de la clase:</w:t>
+      </w:r>
+    </w:p>
+    <w:p>
+      <w:pPr>
+        <w:pStyle w:val="NormalWeb"/>
+        <w:shd w:val="clear" w:color="auto" w:fill="24385B"/>
+        <w:spacing w:before="0" w:beforeAutospacing="0" w:after="0" w:afterAutospacing="0"/>
+        <w:rPr>
+          <w:rFonts w:ascii="Roboto" w:hAnsi="Roboto"/>
+          <w:color w:val="EFF3F8"/>
+          <w:sz w:val="21"/>
+          <w:szCs w:val="21"/>
+        </w:rPr>
+      </w:pPr>
+      <w:r>
+        <w:rPr>
+          <w:rFonts w:ascii="Segoe UI Emoji" w:hAnsi="Segoe UI Emoji" w:cs="Segoe UI Emoji"/>
+          <w:color w:val="EFF3F8"/>
+          <w:sz w:val="21"/>
+          <w:szCs w:val="21"/>
+        </w:rPr>
+        <w:t>🎳</w:t>
+      </w:r>
+      <w:r>
+        <w:rPr>
+          <w:rFonts w:ascii="Roboto" w:hAnsi="Roboto"/>
+          <w:color w:val="EFF3F8"/>
+          <w:sz w:val="21"/>
+          <w:szCs w:val="21"/>
+        </w:rPr>
+        <w:t xml:space="preserve"> Los objetos son referencias a un espacio en memoria.</w:t>
+      </w:r>
+      <w:r>
+        <w:rPr>
+          <w:rFonts w:ascii="Roboto" w:hAnsi="Roboto"/>
+          <w:color w:val="EFF3F8"/>
+          <w:sz w:val="21"/>
+          <w:szCs w:val="21"/>
+        </w:rPr>
+        <w:br/>
+      </w:r>
+      <w:r>
+        <w:rPr>
+          <w:rFonts w:ascii="Segoe UI Emoji" w:hAnsi="Segoe UI Emoji" w:cs="Segoe UI Emoji"/>
+          <w:color w:val="EFF3F8"/>
+          <w:sz w:val="21"/>
+          <w:szCs w:val="21"/>
+        </w:rPr>
+        <w:t>🎩</w:t>
+      </w:r>
+      <w:r>
+        <w:rPr>
+          <w:rFonts w:ascii="Roboto" w:hAnsi="Roboto"/>
+          <w:color w:val="EFF3F8"/>
+          <w:sz w:val="21"/>
+          <w:szCs w:val="21"/>
+        </w:rPr>
+        <w:t xml:space="preserve"> La mayoría de lenguajes de programación utilizan dos tipos de memorias: </w:t>
+      </w:r>
+      <w:proofErr w:type="spellStart"/>
+      <w:r>
+        <w:rPr>
+          <w:rStyle w:val="Textoennegrita"/>
+          <w:rFonts w:ascii="Roboto" w:hAnsi="Roboto"/>
+          <w:color w:val="EFF3F8"/>
+          <w:sz w:val="21"/>
+          <w:szCs w:val="21"/>
+        </w:rPr>
+        <w:t>Stack</w:t>
+      </w:r>
+      <w:proofErr w:type="spellEnd"/>
+      <w:r>
+        <w:rPr>
+          <w:rFonts w:ascii="Roboto" w:hAnsi="Roboto"/>
+          <w:color w:val="EFF3F8"/>
+          <w:sz w:val="21"/>
+          <w:szCs w:val="21"/>
+        </w:rPr>
+        <w:t> y </w:t>
+      </w:r>
+      <w:proofErr w:type="spellStart"/>
+      <w:r>
+        <w:rPr>
+          <w:rStyle w:val="Textoennegrita"/>
+          <w:rFonts w:ascii="Roboto" w:hAnsi="Roboto"/>
+          <w:color w:val="EFF3F8"/>
+          <w:sz w:val="21"/>
+          <w:szCs w:val="21"/>
+        </w:rPr>
+        <w:t>Heap</w:t>
+      </w:r>
+      <w:proofErr w:type="spellEnd"/>
+      <w:r>
+        <w:rPr>
+          <w:rFonts w:ascii="Roboto" w:hAnsi="Roboto"/>
+          <w:color w:val="EFF3F8"/>
+          <w:sz w:val="21"/>
+          <w:szCs w:val="21"/>
+        </w:rPr>
+        <w:t>.</w:t>
+      </w:r>
+      <w:r>
+        <w:rPr>
+          <w:rFonts w:ascii="Roboto" w:hAnsi="Roboto"/>
+          <w:color w:val="EFF3F8"/>
+          <w:sz w:val="21"/>
+          <w:szCs w:val="21"/>
+        </w:rPr>
+        <w:br/>
+      </w:r>
+      <w:r>
+        <w:rPr>
+          <w:rFonts w:ascii="Segoe UI Emoji" w:hAnsi="Segoe UI Emoji" w:cs="Segoe UI Emoji"/>
+          <w:color w:val="EFF3F8"/>
+          <w:sz w:val="21"/>
+          <w:szCs w:val="21"/>
+        </w:rPr>
+        <w:t>📁</w:t>
+      </w:r>
+      <w:r>
+        <w:rPr>
+          <w:rFonts w:ascii="Roboto" w:hAnsi="Roboto"/>
+          <w:color w:val="EFF3F8"/>
+          <w:sz w:val="21"/>
+          <w:szCs w:val="21"/>
+        </w:rPr>
+        <w:t xml:space="preserve"> La memoria </w:t>
+      </w:r>
+      <w:proofErr w:type="spellStart"/>
+      <w:r>
+        <w:rPr>
+          <w:rStyle w:val="Textoennegrita"/>
+          <w:rFonts w:ascii="Roboto" w:hAnsi="Roboto"/>
+          <w:color w:val="EFF3F8"/>
+          <w:sz w:val="21"/>
+          <w:szCs w:val="21"/>
+        </w:rPr>
+        <w:t>Stack</w:t>
+      </w:r>
+      <w:proofErr w:type="spellEnd"/>
+      <w:r>
+        <w:rPr>
+          <w:rFonts w:ascii="Roboto" w:hAnsi="Roboto"/>
+          <w:color w:val="EFF3F8"/>
+          <w:sz w:val="21"/>
+          <w:szCs w:val="21"/>
+        </w:rPr>
+        <w:t> es muy rápida, pero sin tanto espacio. Aquí guardamos los valores primitivos de nuestras variables (true, false, ‘</w:t>
+      </w:r>
+      <w:proofErr w:type="spellStart"/>
+      <w:r>
+        <w:rPr>
+          <w:rFonts w:ascii="Roboto" w:hAnsi="Roboto"/>
+          <w:color w:val="EFF3F8"/>
+          <w:sz w:val="21"/>
+          <w:szCs w:val="21"/>
+        </w:rPr>
+        <w:t>JuanDC</w:t>
+      </w:r>
+      <w:proofErr w:type="spellEnd"/>
+      <w:r>
+        <w:rPr>
+          <w:rFonts w:ascii="Roboto" w:hAnsi="Roboto"/>
+          <w:color w:val="EFF3F8"/>
+          <w:sz w:val="21"/>
+          <w:szCs w:val="21"/>
+        </w:rPr>
+        <w:t xml:space="preserve">’, 16, </w:t>
+      </w:r>
+      <w:proofErr w:type="spellStart"/>
+      <w:r>
+        <w:rPr>
+          <w:rFonts w:ascii="Roboto" w:hAnsi="Roboto"/>
+          <w:color w:val="EFF3F8"/>
+          <w:sz w:val="21"/>
+          <w:szCs w:val="21"/>
+        </w:rPr>
+        <w:t>etc</w:t>
+      </w:r>
+      <w:proofErr w:type="spellEnd"/>
+      <w:r>
+        <w:rPr>
+          <w:rFonts w:ascii="Roboto" w:hAnsi="Roboto"/>
+          <w:color w:val="EFF3F8"/>
+          <w:sz w:val="21"/>
+          <w:szCs w:val="21"/>
+        </w:rPr>
+        <w:t>).</w:t>
+      </w:r>
+      <w:r>
+        <w:rPr>
+          <w:rFonts w:ascii="Roboto" w:hAnsi="Roboto"/>
+          <w:color w:val="EFF3F8"/>
+          <w:sz w:val="21"/>
+          <w:szCs w:val="21"/>
+        </w:rPr>
+        <w:br/>
+      </w:r>
+      <w:r>
+        <w:rPr>
+          <w:rFonts w:ascii="Segoe UI Symbol" w:hAnsi="Segoe UI Symbol" w:cs="Segoe UI Symbol"/>
+          <w:color w:val="EFF3F8"/>
+          <w:sz w:val="21"/>
+          <w:szCs w:val="21"/>
+        </w:rPr>
+        <w:t>🌪</w:t>
+      </w:r>
+      <w:r>
+        <w:rPr>
+          <w:rFonts w:ascii="Roboto" w:hAnsi="Roboto"/>
+          <w:color w:val="EFF3F8"/>
+          <w:sz w:val="21"/>
+          <w:szCs w:val="21"/>
+        </w:rPr>
+        <w:t xml:space="preserve"> La memoria </w:t>
+      </w:r>
+      <w:proofErr w:type="spellStart"/>
+      <w:r>
+        <w:rPr>
+          <w:rStyle w:val="Textoennegrita"/>
+          <w:rFonts w:ascii="Roboto" w:hAnsi="Roboto"/>
+          <w:color w:val="EFF3F8"/>
+          <w:sz w:val="21"/>
+          <w:szCs w:val="21"/>
+        </w:rPr>
+        <w:t>Heap</w:t>
+      </w:r>
+      <w:proofErr w:type="spellEnd"/>
+      <w:r>
+        <w:rPr>
+          <w:rFonts w:ascii="Roboto" w:hAnsi="Roboto"/>
+          <w:color w:val="EFF3F8"/>
+          <w:sz w:val="21"/>
+          <w:szCs w:val="21"/>
+        </w:rPr>
+        <w:t> es un poco más lenta y nos permite guardar grandes cantidades de información. Son como los tornados: grandes, lentos y desordenados (</w:t>
+      </w:r>
+      <w:r>
+        <w:rPr>
+          <w:rFonts w:ascii="Segoe UI Emoji" w:hAnsi="Segoe UI Emoji" w:cs="Segoe UI Emoji"/>
+          <w:color w:val="EFF3F8"/>
+          <w:sz w:val="21"/>
+          <w:szCs w:val="21"/>
+        </w:rPr>
+        <w:t>😬</w:t>
+      </w:r>
+      <w:r>
+        <w:rPr>
+          <w:rFonts w:ascii="Roboto" w:hAnsi="Roboto"/>
+          <w:color w:val="EFF3F8"/>
+          <w:sz w:val="21"/>
+          <w:szCs w:val="21"/>
+        </w:rPr>
+        <w:t>). En esta memoria guardamos los valores de los objetos, las instancias de nuestras clases.</w:t>
+      </w:r>
+    </w:p>
+    <w:p/>
+    <w:p>
+      <w:pPr>
+        <w:pStyle w:val="HTMLconformatoprevio"/>
+        <w:shd w:val="clear" w:color="auto" w:fill="131314"/>
+        <w:rPr>
+          <w:color w:val="EBEBEB"/>
+          <w:lang w:val="en-US"/>
+        </w:rPr>
+      </w:pPr>
+      <w:r>
+        <w:rPr>
+          <w:color w:val="7EC3E6"/>
+          <w:lang w:val="en-US"/>
+        </w:rPr>
+        <w:t xml:space="preserve">//variable vs </w:t>
+      </w:r>
+      <w:proofErr w:type="spellStart"/>
+      <w:r>
+        <w:rPr>
+          <w:color w:val="7EC3E6"/>
+          <w:lang w:val="en-US"/>
+        </w:rPr>
+        <w:t>objeto</w:t>
+      </w:r>
+      <w:proofErr w:type="spellEnd"/>
+      <w:r>
+        <w:rPr>
+          <w:color w:val="7EC3E6"/>
+          <w:lang w:val="en-US"/>
+        </w:rPr>
+        <w:t xml:space="preserve">: un </w:t>
+      </w:r>
+      <w:proofErr w:type="spellStart"/>
+      <w:r>
+        <w:rPr>
+          <w:color w:val="7EC3E6"/>
+          <w:lang w:val="en-US"/>
+        </w:rPr>
+        <w:t>vistazo</w:t>
+      </w:r>
+      <w:proofErr w:type="spellEnd"/>
+      <w:r>
+        <w:rPr>
+          <w:color w:val="7EC3E6"/>
+          <w:lang w:val="en-US"/>
+        </w:rPr>
+        <w:t xml:space="preserve"> a la </w:t>
+      </w:r>
+      <w:proofErr w:type="spellStart"/>
+      <w:r>
+        <w:rPr>
+          <w:color w:val="7EC3E6"/>
+          <w:lang w:val="en-US"/>
+        </w:rPr>
+        <w:t>memoria</w:t>
+      </w:r>
+      <w:proofErr w:type="spellEnd"/>
+      <w:r>
+        <w:rPr>
+          <w:color w:val="7EC3E6"/>
+          <w:lang w:val="en-US"/>
+        </w:rPr>
+        <w:br/>
+      </w:r>
+      <w:r>
+        <w:rPr>
+          <w:color w:val="ED864A"/>
+          <w:lang w:val="en-US"/>
+        </w:rPr>
+        <w:t xml:space="preserve">int </w:t>
+      </w:r>
+      <w:proofErr w:type="spellStart"/>
+      <w:r>
+        <w:rPr>
+          <w:color w:val="FFFFFF"/>
+          <w:lang w:val="en-US"/>
+        </w:rPr>
+        <w:t>i</w:t>
+      </w:r>
+      <w:proofErr w:type="spellEnd"/>
+      <w:r>
+        <w:rPr>
+          <w:color w:val="FFFFFF"/>
+          <w:lang w:val="en-US"/>
+        </w:rPr>
+        <w:t xml:space="preserve"> </w:t>
+      </w:r>
+      <w:r>
+        <w:rPr>
+          <w:color w:val="EBEBEB"/>
+          <w:lang w:val="en-US"/>
+        </w:rPr>
+        <w:t xml:space="preserve">= </w:t>
+      </w:r>
+      <w:r>
+        <w:rPr>
+          <w:b/>
+          <w:bCs/>
+          <w:color w:val="33CCFF"/>
+          <w:lang w:val="en-US"/>
+        </w:rPr>
+        <w:t>0</w:t>
+      </w:r>
+      <w:r>
+        <w:rPr>
+          <w:b/>
+          <w:bCs/>
+          <w:color w:val="ED864A"/>
+          <w:lang w:val="en-US"/>
+        </w:rPr>
+        <w:t>;</w:t>
+      </w:r>
+      <w:r>
+        <w:rPr>
+          <w:b/>
+          <w:bCs/>
+          <w:color w:val="ED864A"/>
+          <w:lang w:val="en-US"/>
+        </w:rPr>
+        <w:br/>
+      </w:r>
+      <w:r>
+        <w:rPr>
+          <w:color w:val="ED864A"/>
+          <w:lang w:val="en-US"/>
+        </w:rPr>
+        <w:t xml:space="preserve">int </w:t>
+      </w:r>
+      <w:r>
+        <w:rPr>
+          <w:color w:val="FFFFFF"/>
+          <w:lang w:val="en-US"/>
+        </w:rPr>
+        <w:t xml:space="preserve">b </w:t>
+      </w:r>
+      <w:r>
+        <w:rPr>
+          <w:color w:val="EBEBEB"/>
+          <w:lang w:val="en-US"/>
+        </w:rPr>
+        <w:t xml:space="preserve">= </w:t>
+      </w:r>
+      <w:r>
+        <w:rPr>
+          <w:b/>
+          <w:bCs/>
+          <w:color w:val="33CCFF"/>
+          <w:lang w:val="en-US"/>
+        </w:rPr>
+        <w:t>2</w:t>
+      </w:r>
+      <w:r>
+        <w:rPr>
+          <w:b/>
+          <w:bCs/>
+          <w:color w:val="ED864A"/>
+          <w:lang w:val="en-US"/>
+        </w:rPr>
+        <w:t>;</w:t>
+      </w:r>
+      <w:r>
+        <w:rPr>
+          <w:b/>
+          <w:bCs/>
+          <w:color w:val="ED864A"/>
+          <w:lang w:val="en-US"/>
+        </w:rPr>
+        <w:br/>
+      </w:r>
+      <w:r>
+        <w:rPr>
+          <w:color w:val="FFFFFF"/>
+          <w:lang w:val="en-US"/>
+        </w:rPr>
+        <w:t xml:space="preserve">b </w:t>
+      </w:r>
+      <w:r>
+        <w:rPr>
+          <w:color w:val="EBEBEB"/>
+          <w:lang w:val="en-US"/>
+        </w:rPr>
+        <w:t xml:space="preserve">= </w:t>
+      </w:r>
+      <w:proofErr w:type="spellStart"/>
+      <w:r>
+        <w:rPr>
+          <w:color w:val="FFFFFF"/>
+          <w:lang w:val="en-US"/>
+        </w:rPr>
+        <w:t>i</w:t>
+      </w:r>
+      <w:proofErr w:type="spellEnd"/>
+      <w:r>
+        <w:rPr>
+          <w:b/>
+          <w:bCs/>
+          <w:color w:val="ED864A"/>
+          <w:lang w:val="en-US"/>
+        </w:rPr>
+        <w:t>;</w:t>
+      </w:r>
+      <w:r>
+        <w:rPr>
+          <w:b/>
+          <w:bCs/>
+          <w:color w:val="ED864A"/>
+          <w:lang w:val="en-US"/>
+        </w:rPr>
+        <w:br/>
+      </w:r>
+      <w:r>
+        <w:rPr>
+          <w:color w:val="7EC3E6"/>
+          <w:lang w:val="en-US"/>
+        </w:rPr>
+        <w:t>//b=0</w:t>
+      </w:r>
+      <w:r>
+        <w:rPr>
+          <w:color w:val="7EC3E6"/>
+          <w:lang w:val="en-US"/>
+        </w:rPr>
+        <w:br/>
+      </w:r>
+      <w:r>
+        <w:rPr>
+          <w:color w:val="FFFFFF"/>
+          <w:lang w:val="en-US"/>
+        </w:rPr>
+        <w:t xml:space="preserve">String name </w:t>
+      </w:r>
+      <w:r>
+        <w:rPr>
+          <w:color w:val="EBEBEB"/>
+          <w:lang w:val="en-US"/>
+        </w:rPr>
+        <w:t xml:space="preserve">= </w:t>
+      </w:r>
+      <w:r>
+        <w:rPr>
+          <w:color w:val="54B33E"/>
+          <w:lang w:val="en-US"/>
+        </w:rPr>
+        <w:t>"</w:t>
+      </w:r>
+      <w:proofErr w:type="spellStart"/>
+      <w:r>
+        <w:rPr>
+          <w:color w:val="54B33E"/>
+          <w:lang w:val="en-US"/>
+        </w:rPr>
+        <w:t>ann</w:t>
+      </w:r>
+      <w:proofErr w:type="spellEnd"/>
+      <w:r>
+        <w:rPr>
+          <w:color w:val="54B33E"/>
+          <w:lang w:val="en-US"/>
+        </w:rPr>
+        <w:t>"</w:t>
+      </w:r>
+      <w:r>
+        <w:rPr>
+          <w:b/>
+          <w:bCs/>
+          <w:color w:val="ED864A"/>
+          <w:lang w:val="en-US"/>
+        </w:rPr>
+        <w:t>;</w:t>
+      </w:r>
+      <w:r>
+        <w:rPr>
+          <w:b/>
+          <w:bCs/>
+          <w:color w:val="ED864A"/>
+          <w:lang w:val="en-US"/>
+        </w:rPr>
+        <w:br/>
+      </w:r>
+      <w:r>
+        <w:rPr>
+          <w:b/>
+          <w:bCs/>
+          <w:color w:val="ED864A"/>
+          <w:lang w:val="en-US"/>
+        </w:rPr>
+        <w:br/>
+      </w:r>
+      <w:r>
+        <w:rPr>
+          <w:color w:val="FFFFFF"/>
+          <w:lang w:val="en-US"/>
+        </w:rPr>
+        <w:t xml:space="preserve">Patient </w:t>
+      </w:r>
+      <w:proofErr w:type="spellStart"/>
+      <w:r>
+        <w:rPr>
+          <w:color w:val="FFFFFF"/>
+          <w:lang w:val="en-US"/>
+        </w:rPr>
+        <w:t>patient</w:t>
+      </w:r>
+      <w:proofErr w:type="spellEnd"/>
+      <w:r>
+        <w:rPr>
+          <w:color w:val="FFFFFF"/>
+          <w:lang w:val="en-US"/>
+        </w:rPr>
+        <w:t xml:space="preserve"> </w:t>
+      </w:r>
+      <w:r>
+        <w:rPr>
+          <w:color w:val="EBEBEB"/>
+          <w:lang w:val="en-US"/>
+        </w:rPr>
+        <w:t xml:space="preserve">= </w:t>
+      </w:r>
+      <w:r>
+        <w:rPr>
+          <w:color w:val="ED864A"/>
+          <w:lang w:val="en-US"/>
+        </w:rPr>
+        <w:t xml:space="preserve">new </w:t>
+      </w:r>
+      <w:r>
+        <w:rPr>
+          <w:color w:val="EBEBEB"/>
+          <w:lang w:val="en-US"/>
+        </w:rPr>
+        <w:t>Patient(</w:t>
+      </w:r>
+      <w:r>
+        <w:rPr>
+          <w:color w:val="54B33E"/>
+          <w:lang w:val="en-US"/>
+        </w:rPr>
+        <w:t>"Alejandra"</w:t>
+      </w:r>
+      <w:r>
+        <w:rPr>
+          <w:b/>
+          <w:bCs/>
+          <w:color w:val="ED864A"/>
+          <w:lang w:val="en-US"/>
+        </w:rPr>
+        <w:t xml:space="preserve">, </w:t>
+      </w:r>
+      <w:r>
+        <w:rPr>
+          <w:color w:val="54B33E"/>
+          <w:lang w:val="en-US"/>
+        </w:rPr>
+        <w:t>"alejandra@mail.com"</w:t>
+      </w:r>
+      <w:r>
+        <w:rPr>
+          <w:color w:val="EBEBEB"/>
+          <w:lang w:val="en-US"/>
+        </w:rPr>
+        <w:t>)</w:t>
+      </w:r>
+      <w:r>
+        <w:rPr>
+          <w:b/>
+          <w:bCs/>
+          <w:color w:val="ED864A"/>
+          <w:lang w:val="en-US"/>
+        </w:rPr>
+        <w:t>;</w:t>
+      </w:r>
+      <w:r>
+        <w:rPr>
+          <w:b/>
+          <w:bCs/>
+          <w:color w:val="ED864A"/>
+          <w:lang w:val="en-US"/>
+        </w:rPr>
+        <w:br/>
+      </w:r>
+      <w:r>
+        <w:rPr>
+          <w:color w:val="FFFFFF"/>
+          <w:lang w:val="en-US"/>
+        </w:rPr>
+        <w:t xml:space="preserve">Patient patient2 </w:t>
+      </w:r>
+      <w:r>
+        <w:rPr>
+          <w:color w:val="EBEBEB"/>
+          <w:lang w:val="en-US"/>
+        </w:rPr>
+        <w:t xml:space="preserve">= </w:t>
+      </w:r>
+      <w:r>
+        <w:rPr>
+          <w:color w:val="ED864A"/>
+          <w:lang w:val="en-US"/>
+        </w:rPr>
+        <w:t xml:space="preserve">new </w:t>
+      </w:r>
+      <w:r>
+        <w:rPr>
+          <w:color w:val="EBEBEB"/>
+          <w:lang w:val="en-US"/>
+        </w:rPr>
+        <w:t>Patient(</w:t>
+      </w:r>
+      <w:r>
+        <w:rPr>
+          <w:color w:val="54B33E"/>
+          <w:lang w:val="en-US"/>
+        </w:rPr>
+        <w:t>"Anni"</w:t>
+      </w:r>
+      <w:r>
+        <w:rPr>
+          <w:b/>
+          <w:bCs/>
+          <w:color w:val="ED864A"/>
+          <w:lang w:val="en-US"/>
+        </w:rPr>
+        <w:t xml:space="preserve">, </w:t>
+      </w:r>
+      <w:r>
+        <w:rPr>
+          <w:color w:val="54B33E"/>
+          <w:lang w:val="en-US"/>
+        </w:rPr>
+        <w:t>"Annia@mail.com"</w:t>
+      </w:r>
+      <w:r>
+        <w:rPr>
+          <w:color w:val="EBEBEB"/>
+          <w:lang w:val="en-US"/>
+        </w:rPr>
+        <w:t>)</w:t>
+      </w:r>
+      <w:r>
+        <w:rPr>
+          <w:b/>
+          <w:bCs/>
+          <w:color w:val="ED864A"/>
+          <w:lang w:val="en-US"/>
+        </w:rPr>
+        <w:t>;</w:t>
+      </w:r>
+      <w:r>
+        <w:rPr>
+          <w:b/>
+          <w:bCs/>
+          <w:color w:val="ED864A"/>
+          <w:lang w:val="en-US"/>
+        </w:rPr>
+        <w:br/>
+      </w:r>
+      <w:proofErr w:type="spellStart"/>
+      <w:r>
+        <w:rPr>
+          <w:color w:val="FFFFFF"/>
+          <w:lang w:val="en-US"/>
+        </w:rPr>
+        <w:t>System</w:t>
+      </w:r>
+      <w:r>
+        <w:rPr>
+          <w:color w:val="EBEBEB"/>
+          <w:lang w:val="en-US"/>
+        </w:rPr>
+        <w:t>.</w:t>
+      </w:r>
+      <w:r>
+        <w:rPr>
+          <w:i/>
+          <w:iCs/>
+          <w:color w:val="ED94FF"/>
+          <w:lang w:val="en-US"/>
+        </w:rPr>
+        <w:t>out</w:t>
+      </w:r>
+      <w:r>
+        <w:rPr>
+          <w:color w:val="EBEBEB"/>
+          <w:lang w:val="en-US"/>
+        </w:rPr>
+        <w:t>.println</w:t>
+      </w:r>
+      <w:proofErr w:type="spellEnd"/>
+      <w:r>
+        <w:rPr>
+          <w:color w:val="EBEBEB"/>
+          <w:lang w:val="en-US"/>
+        </w:rPr>
+        <w:t>()</w:t>
+      </w:r>
+      <w:r>
+        <w:rPr>
+          <w:b/>
+          <w:bCs/>
+          <w:color w:val="ED864A"/>
+          <w:lang w:val="en-US"/>
+        </w:rPr>
+        <w:t>;</w:t>
+      </w:r>
+      <w:r>
+        <w:rPr>
+          <w:b/>
+          <w:bCs/>
+          <w:color w:val="ED864A"/>
+          <w:lang w:val="en-US"/>
+        </w:rPr>
+        <w:br/>
+      </w:r>
+      <w:proofErr w:type="spellStart"/>
+      <w:r>
+        <w:rPr>
+          <w:color w:val="FFFFFF"/>
+          <w:lang w:val="en-US"/>
+        </w:rPr>
+        <w:t>System</w:t>
+      </w:r>
+      <w:r>
+        <w:rPr>
+          <w:color w:val="EBEBEB"/>
+          <w:lang w:val="en-US"/>
+        </w:rPr>
+        <w:t>.</w:t>
+      </w:r>
+      <w:r>
+        <w:rPr>
+          <w:i/>
+          <w:iCs/>
+          <w:color w:val="ED94FF"/>
+          <w:lang w:val="en-US"/>
+        </w:rPr>
+        <w:t>out</w:t>
+      </w:r>
+      <w:r>
+        <w:rPr>
+          <w:color w:val="EBEBEB"/>
+          <w:lang w:val="en-US"/>
+        </w:rPr>
+        <w:t>.println</w:t>
+      </w:r>
+      <w:proofErr w:type="spellEnd"/>
+      <w:r>
+        <w:rPr>
+          <w:color w:val="EBEBEB"/>
+          <w:lang w:val="en-US"/>
+        </w:rPr>
+        <w:t>(</w:t>
+      </w:r>
+      <w:r>
+        <w:rPr>
+          <w:color w:val="FFFFFF"/>
+          <w:lang w:val="en-US"/>
+        </w:rPr>
+        <w:t>patient</w:t>
+      </w:r>
+      <w:r>
+        <w:rPr>
+          <w:color w:val="EBEBEB"/>
+          <w:lang w:val="en-US"/>
+        </w:rPr>
+        <w:t>)</w:t>
+      </w:r>
+      <w:r>
+        <w:rPr>
+          <w:b/>
+          <w:bCs/>
+          <w:color w:val="ED864A"/>
+          <w:lang w:val="en-US"/>
+        </w:rPr>
+        <w:t xml:space="preserve">; </w:t>
+      </w:r>
+      <w:r>
+        <w:rPr>
+          <w:color w:val="7EC3E6"/>
+          <w:lang w:val="en-US"/>
+        </w:rPr>
+        <w:t xml:space="preserve">// </w:t>
+      </w:r>
+      <w:proofErr w:type="spellStart"/>
+      <w:r>
+        <w:rPr>
+          <w:color w:val="7EC3E6"/>
+          <w:lang w:val="en-US"/>
+        </w:rPr>
+        <w:t>imprime</w:t>
+      </w:r>
+      <w:proofErr w:type="spellEnd"/>
+      <w:r>
+        <w:rPr>
+          <w:color w:val="7EC3E6"/>
+          <w:lang w:val="en-US"/>
+        </w:rPr>
+        <w:t xml:space="preserve"> la </w:t>
+      </w:r>
+      <w:proofErr w:type="spellStart"/>
+      <w:r>
+        <w:rPr>
+          <w:color w:val="7EC3E6"/>
+          <w:lang w:val="en-US"/>
+        </w:rPr>
+        <w:t>localidades</w:t>
+      </w:r>
+      <w:proofErr w:type="spellEnd"/>
+      <w:r>
+        <w:rPr>
+          <w:color w:val="7EC3E6"/>
+          <w:lang w:val="en-US"/>
+        </w:rPr>
+        <w:t xml:space="preserve"> de </w:t>
+      </w:r>
+      <w:proofErr w:type="spellStart"/>
+      <w:r>
+        <w:rPr>
+          <w:color w:val="7EC3E6"/>
+          <w:lang w:val="en-US"/>
+        </w:rPr>
+        <w:t>memoria</w:t>
+      </w:r>
+      <w:proofErr w:type="spellEnd"/>
+      <w:r>
+        <w:rPr>
+          <w:color w:val="7EC3E6"/>
+          <w:lang w:val="en-US"/>
+        </w:rPr>
+        <w:br/>
+      </w:r>
+      <w:proofErr w:type="spellStart"/>
+      <w:r>
+        <w:rPr>
+          <w:color w:val="FFFFFF"/>
+          <w:lang w:val="en-US"/>
+        </w:rPr>
+        <w:t>System</w:t>
+      </w:r>
+      <w:r>
+        <w:rPr>
+          <w:color w:val="EBEBEB"/>
+          <w:lang w:val="en-US"/>
+        </w:rPr>
+        <w:t>.</w:t>
+      </w:r>
+      <w:r>
+        <w:rPr>
+          <w:i/>
+          <w:iCs/>
+          <w:color w:val="ED94FF"/>
+          <w:lang w:val="en-US"/>
+        </w:rPr>
+        <w:t>out</w:t>
+      </w:r>
+      <w:r>
+        <w:rPr>
+          <w:color w:val="EBEBEB"/>
+          <w:lang w:val="en-US"/>
+        </w:rPr>
+        <w:t>.println</w:t>
+      </w:r>
+      <w:proofErr w:type="spellEnd"/>
+      <w:r>
+        <w:rPr>
+          <w:color w:val="EBEBEB"/>
+          <w:lang w:val="en-US"/>
+        </w:rPr>
+        <w:t>(</w:t>
+      </w:r>
+      <w:r>
+        <w:rPr>
+          <w:color w:val="FFFFFF"/>
+          <w:lang w:val="en-US"/>
+        </w:rPr>
+        <w:t>patient2</w:t>
+      </w:r>
+      <w:r>
+        <w:rPr>
+          <w:color w:val="EBEBEB"/>
+          <w:lang w:val="en-US"/>
+        </w:rPr>
+        <w:t>)</w:t>
+      </w:r>
+      <w:r>
+        <w:rPr>
+          <w:b/>
+          <w:bCs/>
+          <w:color w:val="ED864A"/>
+          <w:lang w:val="en-US"/>
+        </w:rPr>
+        <w:t>;</w:t>
+      </w:r>
+      <w:r>
+        <w:rPr>
+          <w:b/>
+          <w:bCs/>
+          <w:color w:val="ED864A"/>
+          <w:lang w:val="en-US"/>
+        </w:rPr>
+        <w:br/>
+      </w:r>
+      <w:proofErr w:type="spellStart"/>
+      <w:r>
+        <w:rPr>
+          <w:color w:val="FFFFFF"/>
+          <w:lang w:val="en-US"/>
+        </w:rPr>
+        <w:t>System</w:t>
+      </w:r>
+      <w:r>
+        <w:rPr>
+          <w:color w:val="EBEBEB"/>
+          <w:lang w:val="en-US"/>
+        </w:rPr>
+        <w:t>.</w:t>
+      </w:r>
+      <w:r>
+        <w:rPr>
+          <w:i/>
+          <w:iCs/>
+          <w:color w:val="ED94FF"/>
+          <w:lang w:val="en-US"/>
+        </w:rPr>
+        <w:t>out</w:t>
+      </w:r>
+      <w:r>
+        <w:rPr>
+          <w:color w:val="EBEBEB"/>
+          <w:lang w:val="en-US"/>
+        </w:rPr>
+        <w:t>.println</w:t>
+      </w:r>
+      <w:proofErr w:type="spellEnd"/>
+      <w:r>
+        <w:rPr>
+          <w:color w:val="EBEBEB"/>
+          <w:lang w:val="en-US"/>
+        </w:rPr>
+        <w:t>(</w:t>
+      </w:r>
+      <w:proofErr w:type="spellStart"/>
+      <w:r>
+        <w:rPr>
+          <w:color w:val="FFFFFF"/>
+          <w:lang w:val="en-US"/>
+        </w:rPr>
+        <w:t>patient</w:t>
+      </w:r>
+      <w:r>
+        <w:rPr>
+          <w:color w:val="EBEBEB"/>
+          <w:lang w:val="en-US"/>
+        </w:rPr>
+        <w:t>.getName</w:t>
+      </w:r>
+      <w:proofErr w:type="spellEnd"/>
+      <w:r>
+        <w:rPr>
+          <w:color w:val="EBEBEB"/>
+          <w:lang w:val="en-US"/>
+        </w:rPr>
+        <w:t>())</w:t>
+      </w:r>
+      <w:r>
+        <w:rPr>
+          <w:b/>
+          <w:bCs/>
+          <w:color w:val="ED864A"/>
+          <w:lang w:val="en-US"/>
+        </w:rPr>
+        <w:t xml:space="preserve">; </w:t>
+      </w:r>
+      <w:r>
+        <w:rPr>
+          <w:color w:val="7EC3E6"/>
+          <w:lang w:val="en-US"/>
+        </w:rPr>
+        <w:t>//</w:t>
+      </w:r>
+      <w:r>
+        <w:rPr>
+          <w:color w:val="7EC3E6"/>
+          <w:lang w:val="en-US"/>
+        </w:rPr>
+        <w:br/>
+      </w:r>
+      <w:proofErr w:type="spellStart"/>
+      <w:r>
+        <w:rPr>
+          <w:color w:val="FFFFFF"/>
+          <w:lang w:val="en-US"/>
+        </w:rPr>
+        <w:t>System</w:t>
+      </w:r>
+      <w:r>
+        <w:rPr>
+          <w:color w:val="EBEBEB"/>
+          <w:lang w:val="en-US"/>
+        </w:rPr>
+        <w:t>.</w:t>
+      </w:r>
+      <w:r>
+        <w:rPr>
+          <w:i/>
+          <w:iCs/>
+          <w:color w:val="ED94FF"/>
+          <w:lang w:val="en-US"/>
+        </w:rPr>
+        <w:t>out</w:t>
+      </w:r>
+      <w:r>
+        <w:rPr>
+          <w:color w:val="EBEBEB"/>
+          <w:lang w:val="en-US"/>
+        </w:rPr>
+        <w:t>.println</w:t>
+      </w:r>
+      <w:proofErr w:type="spellEnd"/>
+      <w:r>
+        <w:rPr>
+          <w:color w:val="EBEBEB"/>
+          <w:lang w:val="en-US"/>
+        </w:rPr>
+        <w:t>(</w:t>
+      </w:r>
+      <w:r>
+        <w:rPr>
+          <w:color w:val="FFFFFF"/>
+          <w:lang w:val="en-US"/>
+        </w:rPr>
+        <w:t>patient2</w:t>
+      </w:r>
+      <w:r>
+        <w:rPr>
+          <w:color w:val="EBEBEB"/>
+          <w:lang w:val="en-US"/>
+        </w:rPr>
+        <w:t>.getName())</w:t>
+      </w:r>
+      <w:r>
+        <w:rPr>
+          <w:b/>
+          <w:bCs/>
+          <w:color w:val="ED864A"/>
+          <w:lang w:val="en-US"/>
+        </w:rPr>
+        <w:t>;</w:t>
+      </w:r>
+      <w:r>
+        <w:rPr>
+          <w:b/>
+          <w:bCs/>
+          <w:color w:val="ED864A"/>
+          <w:lang w:val="en-US"/>
+        </w:rPr>
+        <w:br/>
+      </w:r>
+      <w:r>
+        <w:rPr>
+          <w:color w:val="FFFFFF"/>
+          <w:lang w:val="en-US"/>
+        </w:rPr>
+        <w:t xml:space="preserve">patient2 </w:t>
+      </w:r>
+      <w:r>
+        <w:rPr>
+          <w:color w:val="EBEBEB"/>
+          <w:lang w:val="en-US"/>
+        </w:rPr>
+        <w:t xml:space="preserve">= </w:t>
+      </w:r>
+      <w:r>
+        <w:rPr>
+          <w:color w:val="FFFFFF"/>
+          <w:lang w:val="en-US"/>
+        </w:rPr>
+        <w:t>patient</w:t>
+      </w:r>
+      <w:r>
+        <w:rPr>
+          <w:b/>
+          <w:bCs/>
+          <w:color w:val="ED864A"/>
+          <w:lang w:val="en-US"/>
+        </w:rPr>
+        <w:t>;</w:t>
+      </w:r>
+      <w:r>
+        <w:rPr>
+          <w:b/>
+          <w:bCs/>
+          <w:color w:val="ED864A"/>
+          <w:lang w:val="en-US"/>
+        </w:rPr>
+        <w:br/>
+      </w:r>
+      <w:proofErr w:type="spellStart"/>
+      <w:r>
+        <w:rPr>
+          <w:color w:val="FFFFFF"/>
+          <w:lang w:val="en-US"/>
+        </w:rPr>
+        <w:t>System</w:t>
+      </w:r>
+      <w:r>
+        <w:rPr>
+          <w:color w:val="EBEBEB"/>
+          <w:lang w:val="en-US"/>
+        </w:rPr>
+        <w:t>.</w:t>
+      </w:r>
+      <w:r>
+        <w:rPr>
+          <w:i/>
+          <w:iCs/>
+          <w:color w:val="ED94FF"/>
+          <w:lang w:val="en-US"/>
+        </w:rPr>
+        <w:t>out</w:t>
+      </w:r>
+      <w:r>
+        <w:rPr>
+          <w:color w:val="EBEBEB"/>
+          <w:lang w:val="en-US"/>
+        </w:rPr>
+        <w:t>.println</w:t>
+      </w:r>
+      <w:proofErr w:type="spellEnd"/>
+      <w:r>
+        <w:rPr>
+          <w:color w:val="EBEBEB"/>
+          <w:lang w:val="en-US"/>
+        </w:rPr>
+        <w:t>(</w:t>
+      </w:r>
+      <w:proofErr w:type="spellStart"/>
+      <w:r>
+        <w:rPr>
+          <w:color w:val="FFFFFF"/>
+          <w:lang w:val="en-US"/>
+        </w:rPr>
+        <w:t>patient</w:t>
+      </w:r>
+      <w:r>
+        <w:rPr>
+          <w:color w:val="EBEBEB"/>
+          <w:lang w:val="en-US"/>
+        </w:rPr>
+        <w:t>.getName</w:t>
+      </w:r>
+      <w:proofErr w:type="spellEnd"/>
+      <w:r>
+        <w:rPr>
+          <w:color w:val="EBEBEB"/>
+          <w:lang w:val="en-US"/>
+        </w:rPr>
+        <w:t>())</w:t>
+      </w:r>
+      <w:r>
+        <w:rPr>
+          <w:b/>
+          <w:bCs/>
+          <w:color w:val="ED864A"/>
+          <w:lang w:val="en-US"/>
+        </w:rPr>
+        <w:t xml:space="preserve">; </w:t>
+      </w:r>
+      <w:r>
+        <w:rPr>
+          <w:color w:val="7EC3E6"/>
+          <w:lang w:val="en-US"/>
+        </w:rPr>
+        <w:t>//</w:t>
+      </w:r>
+      <w:r>
+        <w:rPr>
+          <w:color w:val="7EC3E6"/>
+          <w:lang w:val="en-US"/>
+        </w:rPr>
+        <w:br/>
+      </w:r>
+      <w:proofErr w:type="spellStart"/>
+      <w:r>
+        <w:rPr>
+          <w:color w:val="FFFFFF"/>
+          <w:lang w:val="en-US"/>
+        </w:rPr>
+        <w:t>System</w:t>
+      </w:r>
+      <w:r>
+        <w:rPr>
+          <w:color w:val="EBEBEB"/>
+          <w:lang w:val="en-US"/>
+        </w:rPr>
+        <w:t>.</w:t>
+      </w:r>
+      <w:r>
+        <w:rPr>
+          <w:i/>
+          <w:iCs/>
+          <w:color w:val="ED94FF"/>
+          <w:lang w:val="en-US"/>
+        </w:rPr>
+        <w:t>out</w:t>
+      </w:r>
+      <w:r>
+        <w:rPr>
+          <w:color w:val="EBEBEB"/>
+          <w:lang w:val="en-US"/>
+        </w:rPr>
+        <w:t>.println</w:t>
+      </w:r>
+      <w:proofErr w:type="spellEnd"/>
+      <w:r>
+        <w:rPr>
+          <w:color w:val="EBEBEB"/>
+          <w:lang w:val="en-US"/>
+        </w:rPr>
+        <w:t>(</w:t>
+      </w:r>
+      <w:r>
+        <w:rPr>
+          <w:color w:val="FFFFFF"/>
+          <w:lang w:val="en-US"/>
+        </w:rPr>
+        <w:t>patient2</w:t>
+      </w:r>
+      <w:r>
+        <w:rPr>
+          <w:color w:val="EBEBEB"/>
+          <w:lang w:val="en-US"/>
+        </w:rPr>
+        <w:t>.getName())</w:t>
+      </w:r>
+      <w:r>
+        <w:rPr>
+          <w:b/>
+          <w:bCs/>
+          <w:color w:val="ED864A"/>
+          <w:lang w:val="en-US"/>
+        </w:rPr>
+        <w:t>;</w:t>
+      </w:r>
+      <w:r>
+        <w:rPr>
+          <w:b/>
+          <w:bCs/>
+          <w:color w:val="ED864A"/>
+          <w:lang w:val="en-US"/>
+        </w:rPr>
+        <w:br/>
+      </w:r>
+      <w:r>
+        <w:rPr>
+          <w:color w:val="7EC3E6"/>
+          <w:lang w:val="en-US"/>
+        </w:rPr>
+        <w:t>//</w:t>
+      </w:r>
+      <w:proofErr w:type="spellStart"/>
+      <w:r>
+        <w:rPr>
+          <w:color w:val="7EC3E6"/>
+          <w:lang w:val="en-US"/>
+        </w:rPr>
+        <w:t>altere</w:t>
+      </w:r>
+      <w:proofErr w:type="spellEnd"/>
+      <w:r>
+        <w:rPr>
+          <w:color w:val="7EC3E6"/>
+          <w:lang w:val="en-US"/>
+        </w:rPr>
+        <w:t xml:space="preserve"> </w:t>
+      </w:r>
+      <w:proofErr w:type="spellStart"/>
+      <w:r>
+        <w:rPr>
+          <w:color w:val="7EC3E6"/>
+          <w:lang w:val="en-US"/>
+        </w:rPr>
+        <w:t>el</w:t>
+      </w:r>
+      <w:proofErr w:type="spellEnd"/>
+      <w:r>
+        <w:rPr>
+          <w:color w:val="7EC3E6"/>
+          <w:lang w:val="en-US"/>
+        </w:rPr>
+        <w:t xml:space="preserve"> valor ambos </w:t>
+      </w:r>
+      <w:proofErr w:type="spellStart"/>
+      <w:r>
+        <w:rPr>
+          <w:color w:val="7EC3E6"/>
+          <w:lang w:val="en-US"/>
+        </w:rPr>
+        <w:t>seran</w:t>
+      </w:r>
+      <w:proofErr w:type="spellEnd"/>
+      <w:r>
+        <w:rPr>
+          <w:color w:val="7EC3E6"/>
+          <w:lang w:val="en-US"/>
+        </w:rPr>
+        <w:t xml:space="preserve"> </w:t>
+      </w:r>
+      <w:proofErr w:type="spellStart"/>
+      <w:r>
+        <w:rPr>
+          <w:color w:val="7EC3E6"/>
+          <w:lang w:val="en-US"/>
+        </w:rPr>
+        <w:t>alterados</w:t>
+      </w:r>
+      <w:proofErr w:type="spellEnd"/>
+      <w:r>
+        <w:rPr>
+          <w:color w:val="7EC3E6"/>
+          <w:lang w:val="en-US"/>
+        </w:rPr>
+        <w:br/>
+      </w:r>
+      <w:proofErr w:type="spellStart"/>
+      <w:r>
+        <w:rPr>
+          <w:color w:val="FFFFFF"/>
+          <w:lang w:val="en-US"/>
+        </w:rPr>
+        <w:t>System</w:t>
+      </w:r>
+      <w:r>
+        <w:rPr>
+          <w:color w:val="EBEBEB"/>
+          <w:lang w:val="en-US"/>
+        </w:rPr>
+        <w:t>.</w:t>
+      </w:r>
+      <w:r>
+        <w:rPr>
+          <w:i/>
+          <w:iCs/>
+          <w:color w:val="ED94FF"/>
+          <w:lang w:val="en-US"/>
+        </w:rPr>
+        <w:t>out</w:t>
+      </w:r>
+      <w:r>
+        <w:rPr>
+          <w:color w:val="EBEBEB"/>
+          <w:lang w:val="en-US"/>
+        </w:rPr>
+        <w:t>.println</w:t>
+      </w:r>
+      <w:proofErr w:type="spellEnd"/>
+      <w:r>
+        <w:rPr>
+          <w:color w:val="EBEBEB"/>
+          <w:lang w:val="en-US"/>
+        </w:rPr>
+        <w:t>()</w:t>
+      </w:r>
+      <w:r>
+        <w:rPr>
+          <w:b/>
+          <w:bCs/>
+          <w:color w:val="ED864A"/>
+          <w:lang w:val="en-US"/>
+        </w:rPr>
+        <w:t>;</w:t>
+      </w:r>
+      <w:r>
+        <w:rPr>
+          <w:b/>
+          <w:bCs/>
+          <w:color w:val="ED864A"/>
+          <w:lang w:val="en-US"/>
+        </w:rPr>
+        <w:br/>
+      </w:r>
+      <w:r>
+        <w:rPr>
+          <w:color w:val="FFFFFF"/>
+          <w:lang w:val="en-US"/>
+        </w:rPr>
+        <w:t>patient2</w:t>
+      </w:r>
+      <w:r>
+        <w:rPr>
+          <w:color w:val="EBEBEB"/>
+          <w:lang w:val="en-US"/>
+        </w:rPr>
+        <w:t>.setName(</w:t>
+      </w:r>
+      <w:r>
+        <w:rPr>
+          <w:color w:val="54B33E"/>
+          <w:lang w:val="en-US"/>
+        </w:rPr>
+        <w:t>"</w:t>
+      </w:r>
+      <w:proofErr w:type="spellStart"/>
+      <w:r>
+        <w:rPr>
+          <w:color w:val="54B33E"/>
+          <w:lang w:val="en-US"/>
+        </w:rPr>
+        <w:t>manuel</w:t>
+      </w:r>
+      <w:proofErr w:type="spellEnd"/>
+      <w:r>
+        <w:rPr>
+          <w:color w:val="54B33E"/>
+          <w:lang w:val="en-US"/>
+        </w:rPr>
+        <w:t>"</w:t>
+      </w:r>
+      <w:r>
+        <w:rPr>
+          <w:color w:val="EBEBEB"/>
+          <w:lang w:val="en-US"/>
+        </w:rPr>
+        <w:t>)</w:t>
+      </w:r>
+      <w:r>
+        <w:rPr>
+          <w:b/>
+          <w:bCs/>
+          <w:color w:val="ED864A"/>
+          <w:lang w:val="en-US"/>
+        </w:rPr>
+        <w:t>;</w:t>
+      </w:r>
+      <w:r>
+        <w:rPr>
+          <w:b/>
+          <w:bCs/>
+          <w:color w:val="ED864A"/>
+          <w:lang w:val="en-US"/>
+        </w:rPr>
+        <w:br/>
+      </w:r>
+      <w:proofErr w:type="spellStart"/>
+      <w:r>
+        <w:rPr>
+          <w:color w:val="FFFFFF"/>
+          <w:lang w:val="en-US"/>
+        </w:rPr>
+        <w:t>System</w:t>
+      </w:r>
+      <w:r>
+        <w:rPr>
+          <w:color w:val="EBEBEB"/>
+          <w:lang w:val="en-US"/>
+        </w:rPr>
+        <w:t>.</w:t>
+      </w:r>
+      <w:r>
+        <w:rPr>
+          <w:i/>
+          <w:iCs/>
+          <w:color w:val="ED94FF"/>
+          <w:lang w:val="en-US"/>
+        </w:rPr>
+        <w:t>out</w:t>
+      </w:r>
+      <w:r>
+        <w:rPr>
+          <w:color w:val="EBEBEB"/>
+          <w:lang w:val="en-US"/>
+        </w:rPr>
+        <w:t>.println</w:t>
+      </w:r>
+      <w:proofErr w:type="spellEnd"/>
+      <w:r>
+        <w:rPr>
+          <w:color w:val="EBEBEB"/>
+          <w:lang w:val="en-US"/>
+        </w:rPr>
+        <w:t>(</w:t>
+      </w:r>
+      <w:proofErr w:type="spellStart"/>
+      <w:r>
+        <w:rPr>
+          <w:color w:val="FFFFFF"/>
+          <w:lang w:val="en-US"/>
+        </w:rPr>
+        <w:t>patient</w:t>
+      </w:r>
+      <w:r>
+        <w:rPr>
+          <w:color w:val="EBEBEB"/>
+          <w:lang w:val="en-US"/>
+        </w:rPr>
+        <w:t>.getName</w:t>
+      </w:r>
+      <w:proofErr w:type="spellEnd"/>
+      <w:r>
+        <w:rPr>
+          <w:color w:val="EBEBEB"/>
+          <w:lang w:val="en-US"/>
+        </w:rPr>
+        <w:t>())</w:t>
+      </w:r>
+      <w:r>
+        <w:rPr>
+          <w:b/>
+          <w:bCs/>
+          <w:color w:val="ED864A"/>
+          <w:lang w:val="en-US"/>
+        </w:rPr>
+        <w:t xml:space="preserve">; </w:t>
+      </w:r>
+      <w:r>
+        <w:rPr>
+          <w:color w:val="7EC3E6"/>
+          <w:lang w:val="en-US"/>
+        </w:rPr>
+        <w:t>//</w:t>
+      </w:r>
+      <w:r>
+        <w:rPr>
+          <w:color w:val="7EC3E6"/>
+          <w:lang w:val="en-US"/>
+        </w:rPr>
+        <w:br/>
+      </w:r>
+      <w:proofErr w:type="spellStart"/>
+      <w:r>
+        <w:rPr>
+          <w:color w:val="FFFFFF"/>
+          <w:lang w:val="en-US"/>
+        </w:rPr>
+        <w:t>System</w:t>
+      </w:r>
+      <w:r>
+        <w:rPr>
+          <w:color w:val="EBEBEB"/>
+          <w:lang w:val="en-US"/>
+        </w:rPr>
+        <w:t>.</w:t>
+      </w:r>
+      <w:r>
+        <w:rPr>
+          <w:i/>
+          <w:iCs/>
+          <w:color w:val="ED94FF"/>
+          <w:lang w:val="en-US"/>
+        </w:rPr>
+        <w:t>out</w:t>
+      </w:r>
+      <w:r>
+        <w:rPr>
+          <w:color w:val="EBEBEB"/>
+          <w:lang w:val="en-US"/>
+        </w:rPr>
+        <w:t>.println</w:t>
+      </w:r>
+      <w:proofErr w:type="spellEnd"/>
+      <w:r>
+        <w:rPr>
+          <w:color w:val="EBEBEB"/>
+          <w:lang w:val="en-US"/>
+        </w:rPr>
+        <w:t>(</w:t>
+      </w:r>
+      <w:r>
+        <w:rPr>
+          <w:color w:val="FFFFFF"/>
+          <w:lang w:val="en-US"/>
+        </w:rPr>
+        <w:t>patient2</w:t>
+      </w:r>
+      <w:r>
+        <w:rPr>
+          <w:color w:val="EBEBEB"/>
+          <w:lang w:val="en-US"/>
+        </w:rPr>
+        <w:t>.getName())</w:t>
+      </w:r>
+      <w:r>
+        <w:rPr>
+          <w:b/>
+          <w:bCs/>
+          <w:color w:val="ED864A"/>
+          <w:lang w:val="en-US"/>
+        </w:rPr>
+        <w:t>;</w:t>
+      </w:r>
+    </w:p>
+    <w:p>
+      <w:pPr>
+        <w:rPr>
+          <w:lang w:val="en-US"/>
+        </w:rPr>
+      </w:pPr>
+    </w:p>
+    <w:p>
+      <w:pPr>
+        <w:spacing w:after="0" w:line="240" w:lineRule="auto"/>
+        <w:rPr>
+          <w:lang w:val="en-US"/>
+        </w:rPr>
+      </w:pPr>
+      <w:r>
+        <w:rPr>
+          <w:lang w:val="en-US"/>
+        </w:rPr>
+        <w:lastRenderedPageBreak/>
+        <w:t>Patient@75b84c92</w:t>
+      </w:r>
+    </w:p>
+    <w:p>
+      <w:pPr>
+        <w:spacing w:after="0" w:line="240" w:lineRule="auto"/>
+        <w:rPr>
+          <w:lang w:val="en-US"/>
+        </w:rPr>
+      </w:pPr>
+      <w:r>
+        <w:rPr>
+          <w:lang w:val="en-US"/>
+        </w:rPr>
+        <w:t>Patient@6bc7c054</w:t>
+      </w:r>
+    </w:p>
+    <w:p>
+      <w:pPr>
+        <w:spacing w:after="0" w:line="240" w:lineRule="auto"/>
+        <w:rPr>
+          <w:lang w:val="en-US"/>
+        </w:rPr>
+      </w:pPr>
+      <w:r>
+        <w:rPr>
+          <w:lang w:val="en-US"/>
+        </w:rPr>
+        <w:t>Alejandra</w:t>
+      </w:r>
+    </w:p>
+    <w:p>
+      <w:pPr>
+        <w:spacing w:after="0" w:line="240" w:lineRule="auto"/>
+        <w:rPr>
+          <w:lang w:val="en-US"/>
+        </w:rPr>
+      </w:pPr>
+      <w:r>
+        <w:rPr>
+          <w:lang w:val="en-US"/>
+        </w:rPr>
+        <w:t>Anni</w:t>
+      </w:r>
+    </w:p>
+    <w:p>
+      <w:pPr>
+        <w:spacing w:after="0" w:line="240" w:lineRule="auto"/>
+        <w:rPr>
+          <w:lang w:val="en-US"/>
+        </w:rPr>
+      </w:pPr>
+      <w:r>
+        <w:rPr>
+          <w:lang w:val="en-US"/>
+        </w:rPr>
+        <w:t>Alejandra</w:t>
+      </w:r>
+    </w:p>
+    <w:p>
+      <w:pPr>
+        <w:spacing w:after="0" w:line="240" w:lineRule="auto"/>
+        <w:rPr>
+          <w:lang w:val="en-US"/>
+        </w:rPr>
+      </w:pPr>
+      <w:r>
+        <w:rPr>
+          <w:lang w:val="en-US"/>
+        </w:rPr>
+        <w:t>Alejandra</w:t>
+      </w:r>
+    </w:p>
+    <w:p>
+      <w:pPr>
+        <w:spacing w:after="0" w:line="240" w:lineRule="auto"/>
+        <w:rPr>
+          <w:lang w:val="en-US"/>
+        </w:rPr>
+      </w:pPr>
+    </w:p>
+    <w:p>
+      <w:pPr>
+        <w:spacing w:after="0" w:line="240" w:lineRule="auto"/>
+        <w:rPr>
+          <w:lang w:val="en-US"/>
+        </w:rPr>
+      </w:pPr>
+      <w:proofErr w:type="spellStart"/>
+      <w:r>
+        <w:rPr>
+          <w:lang w:val="en-US"/>
+        </w:rPr>
+        <w:t>manuel</w:t>
+      </w:r>
+      <w:proofErr w:type="spellEnd"/>
+    </w:p>
+    <w:p>
+      <w:pPr>
+        <w:spacing w:after="0" w:line="240" w:lineRule="auto"/>
+        <w:rPr>
+          <w:lang w:val="en-US"/>
+        </w:rPr>
+      </w:pPr>
+      <w:proofErr w:type="spellStart"/>
+      <w:r>
+        <w:rPr>
+          <w:lang w:val="en-US"/>
+        </w:rPr>
+        <w:t>manuel</w:t>
+      </w:r>
+      <w:proofErr w:type="spellEnd"/>
+    </w:p>
+    <w:p>
+      <w:pPr>
+        <w:spacing w:after="0" w:line="240" w:lineRule="auto"/>
+        <w:rPr>
+          <w:lang w:val="en-US"/>
+        </w:rPr>
+      </w:pPr>
+      <w:r>
+        <w:rPr>
+          <w:lang w:val="en-US"/>
+        </w:rPr>
+        <w:t>Patient@75b84c92</w:t>
+      </w:r>
+    </w:p>
+    <w:p>
+      <w:pPr>
+        <w:spacing w:after="0" w:line="240" w:lineRule="auto"/>
+        <w:rPr>
+          <w:lang w:val="en-US"/>
+        </w:rPr>
+      </w:pPr>
+    </w:p>
+    <w:p>
+      <w:pPr>
+        <w:pStyle w:val="Ttulo1"/>
+        <w:shd w:val="clear" w:color="auto" w:fill="121F3D"/>
+        <w:spacing w:before="161" w:beforeAutospacing="0" w:after="161" w:afterAutospacing="0"/>
+        <w:rPr>
+          <w:rFonts w:ascii="Roboto" w:hAnsi="Roboto"/>
+          <w:color w:val="EFF3F8"/>
+        </w:rPr>
+      </w:pPr>
+      <w:r>
+        <w:rPr>
+          <w:rFonts w:ascii="Roboto" w:hAnsi="Roboto"/>
+          <w:color w:val="EFF3F8"/>
+        </w:rPr>
+        <w:t>Clases Anidadas</w:t>
+      </w:r>
+    </w:p>
+    <w:p>
+      <w:pPr>
+        <w:pStyle w:val="NormalWeb"/>
+        <w:shd w:val="clear" w:color="auto" w:fill="121F3D"/>
+        <w:spacing w:before="0" w:beforeAutospacing="0" w:after="0" w:afterAutospacing="0"/>
+        <w:rPr>
+          <w:rFonts w:ascii="Roboto" w:hAnsi="Roboto"/>
+          <w:color w:val="BECDE3"/>
+        </w:rPr>
+      </w:pPr>
+      <w:r>
+        <w:rPr>
+          <w:rFonts w:ascii="Roboto" w:hAnsi="Roboto"/>
+          <w:color w:val="BECDE3"/>
+        </w:rPr>
+        <w:t>Las </w:t>
+      </w:r>
+      <w:r>
+        <w:rPr>
+          <w:rStyle w:val="Textoennegrita"/>
+          <w:rFonts w:ascii="Roboto" w:hAnsi="Roboto"/>
+          <w:color w:val="BECDE3"/>
+        </w:rPr>
+        <w:t>Clases Anidadas</w:t>
+      </w:r>
+      <w:r>
+        <w:rPr>
+          <w:rFonts w:ascii="Roboto" w:hAnsi="Roboto"/>
+          <w:color w:val="BECDE3"/>
+        </w:rPr>
+        <w:t> o </w:t>
+      </w:r>
+      <w:r>
+        <w:rPr>
+          <w:rStyle w:val="Textoennegrita"/>
+          <w:rFonts w:ascii="Roboto" w:hAnsi="Roboto"/>
+          <w:color w:val="BECDE3"/>
+        </w:rPr>
+        <w:t xml:space="preserve">Clases </w:t>
+      </w:r>
+      <w:proofErr w:type="spellStart"/>
+      <w:r>
+        <w:rPr>
+          <w:rStyle w:val="Textoennegrita"/>
+          <w:rFonts w:ascii="Roboto" w:hAnsi="Roboto"/>
+          <w:color w:val="BECDE3"/>
+        </w:rPr>
+        <w:t>Helper</w:t>
+      </w:r>
+      <w:proofErr w:type="spellEnd"/>
+      <w:r>
+        <w:rPr>
+          <w:rFonts w:ascii="Roboto" w:hAnsi="Roboto"/>
+          <w:color w:val="BECDE3"/>
+        </w:rPr>
+        <w:t> son clases dentro de otras clases que agrupamos por su lógica y/o características en común.</w:t>
+      </w:r>
+    </w:p>
+    <w:p>
+      <w:pPr>
+        <w:pStyle w:val="NormalWeb"/>
+        <w:shd w:val="clear" w:color="auto" w:fill="121F3D"/>
+        <w:spacing w:before="0" w:beforeAutospacing="0" w:after="336" w:afterAutospacing="0"/>
+        <w:rPr>
+          <w:rFonts w:ascii="Roboto" w:hAnsi="Roboto"/>
+          <w:color w:val="BECDE3"/>
+        </w:rPr>
+      </w:pPr>
+      <w:r>
+        <w:rPr>
+          <w:rFonts w:ascii="Roboto" w:hAnsi="Roboto"/>
+          <w:color w:val="BECDE3"/>
+        </w:rPr>
+        <w:t>Podemos encontrar clases estáticas anidadas, clases internas que son locales a un método o clases internas anónimas. Las clases anidadas pueden llamar a cualquier tipo de elemento o método de nuestras clases.</w:t>
+      </w:r>
+    </w:p>
+    <w:p>
+      <w:pPr>
+        <w:pStyle w:val="NormalWeb"/>
+        <w:shd w:val="clear" w:color="auto" w:fill="121F3D"/>
+        <w:spacing w:before="0" w:beforeAutospacing="0" w:after="0" w:afterAutospacing="0"/>
+        <w:rPr>
+          <w:rFonts w:ascii="Roboto" w:hAnsi="Roboto"/>
+          <w:color w:val="BECDE3"/>
+        </w:rPr>
+      </w:pPr>
+      <w:r>
+        <w:rPr>
+          <w:rFonts w:ascii="Roboto" w:hAnsi="Roboto"/>
+          <w:color w:val="BECDE3"/>
+        </w:rPr>
+        <w:t>Las </w:t>
+      </w:r>
+      <w:r>
+        <w:rPr>
+          <w:rStyle w:val="Textoennegrita"/>
+          <w:rFonts w:ascii="Roboto" w:hAnsi="Roboto"/>
+          <w:color w:val="BECDE3"/>
+        </w:rPr>
+        <w:t>Clases Estáticas</w:t>
+      </w:r>
+      <w:r>
+        <w:rPr>
+          <w:rFonts w:ascii="Roboto" w:hAnsi="Roboto"/>
+          <w:color w:val="BECDE3"/>
+        </w:rPr>
+        <w:t> no necesitan ser instanciadas para poder ser llamadas y ejecutadas, aunque debes recordar que solo permiten llamar a los métodos estáticos de sus clases padre.</w:t>
+      </w:r>
+    </w:p>
+    <w:p>
+      <w:pPr>
+        <w:spacing w:after="0" w:line="240" w:lineRule="auto"/>
+      </w:pPr>
+    </w:p>
+    <w:p>
+      <w:pPr>
+        <w:pStyle w:val="NormalWeb"/>
+        <w:shd w:val="clear" w:color="auto" w:fill="24385B"/>
+        <w:spacing w:before="0" w:beforeAutospacing="0" w:after="0" w:afterAutospacing="0"/>
+        <w:rPr>
+          <w:rFonts w:ascii="Roboto" w:hAnsi="Roboto"/>
+          <w:color w:val="EFF3F8"/>
+          <w:sz w:val="21"/>
+          <w:szCs w:val="21"/>
+        </w:rPr>
+      </w:pPr>
+      <w:r>
+        <w:rPr>
+          <w:rFonts w:ascii="Roboto" w:hAnsi="Roboto"/>
+          <w:color w:val="EFF3F8"/>
+          <w:sz w:val="21"/>
+          <w:szCs w:val="21"/>
+        </w:rPr>
+        <w:t xml:space="preserve">Si alguien más se da de cara con los </w:t>
+      </w:r>
+      <w:proofErr w:type="spellStart"/>
+      <w:r>
+        <w:rPr>
+          <w:rFonts w:ascii="Roboto" w:hAnsi="Roboto"/>
+          <w:color w:val="EFF3F8"/>
+          <w:sz w:val="21"/>
+          <w:szCs w:val="21"/>
+        </w:rPr>
+        <w:t>ArrayList</w:t>
+      </w:r>
+      <w:proofErr w:type="spellEnd"/>
+      <w:r>
+        <w:rPr>
+          <w:rFonts w:ascii="Roboto" w:hAnsi="Roboto"/>
+          <w:color w:val="EFF3F8"/>
+          <w:sz w:val="21"/>
+          <w:szCs w:val="21"/>
+        </w:rPr>
+        <w:t xml:space="preserve"> como me paso a mí, aquí les dejo un pequeño resumen.</w:t>
+      </w:r>
+    </w:p>
+    <w:p>
+      <w:pPr>
+        <w:pStyle w:val="NormalWeb"/>
+        <w:shd w:val="clear" w:color="auto" w:fill="24385B"/>
+        <w:spacing w:before="0" w:beforeAutospacing="0" w:after="0" w:afterAutospacing="0"/>
+        <w:rPr>
+          <w:rFonts w:ascii="Roboto" w:hAnsi="Roboto"/>
+          <w:color w:val="EFF3F8"/>
+          <w:sz w:val="21"/>
+          <w:szCs w:val="21"/>
+        </w:rPr>
+      </w:pPr>
+      <w:r>
+        <w:rPr>
+          <w:rFonts w:ascii="Roboto" w:hAnsi="Roboto"/>
+          <w:color w:val="EFF3F8"/>
+          <w:sz w:val="21"/>
+          <w:szCs w:val="21"/>
+        </w:rPr>
+        <w:t>Básicamente:</w:t>
+      </w:r>
+      <w:r>
+        <w:rPr>
+          <w:rFonts w:ascii="Roboto" w:hAnsi="Roboto"/>
+          <w:color w:val="EFF3F8"/>
+          <w:sz w:val="21"/>
+          <w:szCs w:val="21"/>
+        </w:rPr>
+        <w:br/>
+      </w:r>
+      <w:r>
+        <w:rPr>
+          <w:rStyle w:val="Textoennegrita"/>
+          <w:rFonts w:ascii="Roboto" w:hAnsi="Roboto"/>
+          <w:color w:val="EFF3F8"/>
+          <w:sz w:val="21"/>
+          <w:szCs w:val="21"/>
+        </w:rPr>
+        <w:t xml:space="preserve">La clase </w:t>
+      </w:r>
+      <w:proofErr w:type="spellStart"/>
+      <w:r>
+        <w:rPr>
+          <w:rStyle w:val="Textoennegrita"/>
+          <w:rFonts w:ascii="Roboto" w:hAnsi="Roboto"/>
+          <w:color w:val="EFF3F8"/>
+          <w:sz w:val="21"/>
+          <w:szCs w:val="21"/>
+        </w:rPr>
+        <w:t>ArrayList</w:t>
+      </w:r>
+      <w:proofErr w:type="spellEnd"/>
+      <w:r>
+        <w:rPr>
+          <w:rFonts w:ascii="Roboto" w:hAnsi="Roboto"/>
+          <w:color w:val="EFF3F8"/>
+          <w:sz w:val="21"/>
+          <w:szCs w:val="21"/>
+        </w:rPr>
+        <w:t xml:space="preserve"> permite almacenar datos en memoria de forma similar a los </w:t>
+      </w:r>
+      <w:proofErr w:type="spellStart"/>
+      <w:r>
+        <w:rPr>
+          <w:rFonts w:ascii="Roboto" w:hAnsi="Roboto"/>
+          <w:color w:val="EFF3F8"/>
+          <w:sz w:val="21"/>
+          <w:szCs w:val="21"/>
+        </w:rPr>
+        <w:t>Arrays</w:t>
+      </w:r>
+      <w:proofErr w:type="spellEnd"/>
+      <w:r>
+        <w:rPr>
+          <w:rFonts w:ascii="Roboto" w:hAnsi="Roboto"/>
+          <w:color w:val="EFF3F8"/>
+          <w:sz w:val="21"/>
+          <w:szCs w:val="21"/>
+        </w:rPr>
+        <w:t xml:space="preserve"> con la ventaja de que el </w:t>
+      </w:r>
+      <w:proofErr w:type="spellStart"/>
+      <w:r>
+        <w:rPr>
+          <w:rFonts w:ascii="Roboto" w:hAnsi="Roboto"/>
+          <w:color w:val="EFF3F8"/>
+          <w:sz w:val="21"/>
+          <w:szCs w:val="21"/>
+        </w:rPr>
+        <w:t>numero</w:t>
+      </w:r>
+      <w:proofErr w:type="spellEnd"/>
+      <w:r>
+        <w:rPr>
+          <w:rFonts w:ascii="Roboto" w:hAnsi="Roboto"/>
+          <w:color w:val="EFF3F8"/>
+          <w:sz w:val="21"/>
+          <w:szCs w:val="21"/>
+        </w:rPr>
+        <w:t xml:space="preserve"> de elementos que almacena, es dinámico, es decir, que no es necesario declarar su tamaño.</w:t>
+      </w:r>
+    </w:p>
+    <w:p>
+      <w:pPr>
+        <w:spacing w:after="0" w:line="240" w:lineRule="auto"/>
+      </w:pPr>
+    </w:p>
+    <w:p>
+      <w:pPr>
+        <w:spacing w:after="0" w:line="240" w:lineRule="auto"/>
+      </w:pPr>
+      <w:r>
+        <w:rPr>
+          <w:noProof/>
+        </w:rPr>
+        <w:drawing>
+          <wp:inline distT="0" distB="0" distL="0" distR="0" wp14:anchorId="7008FFD9" wp14:editId="438A3106">
+            <wp:extent cx="3269672" cy="2078182"/>
+            <wp:effectExtent l="0" t="0" r="6985" b="0"/>
+            <wp:docPr id="7" name="Imagen 7"/>
+            <wp:cNvGraphicFramePr>
+              <a:graphicFrameLocks xmlns:a="http://schemas.openxmlformats.org/drawingml/2006/main" noChangeAspect="1"/>
+            </wp:cNvGraphicFramePr>
+            <a:graphic xmlns:a="http://schemas.openxmlformats.org/drawingml/2006/main">
+              <a:graphicData uri="http://schemas.openxmlformats.org/drawingml/2006/picture">
+                <pic:pic xmlns:pic="http://schemas.openxmlformats.org/drawingml/2006/picture">
+                  <pic:nvPicPr>
+                    <pic:cNvPr id="1" name=""/>
+                    <pic:cNvPicPr/>
+                  </pic:nvPicPr>
+                  <pic:blipFill rotWithShape="1">
+                    <a:blip r:embed="rId14"/>
+                    <a:srcRect l="30247" t="24038" r="59644" b="56414"/>
+                    <a:stretch/>
+                  </pic:blipFill>
+                  <pic:spPr bwMode="auto">
+                    <a:xfrm>
+                      <a:off x="0" y="0"/>
+                      <a:ext cx="3271445" cy="2079309"/>
+                    </a:xfrm>
+                    <a:prstGeom prst="rect">
+                      <a:avLst/>
+                    </a:prstGeom>
+                    <a:ln>
+                      <a:noFill/>
+                    </a:ln>
+                    <a:extLst>
+                      <a:ext uri="{53640926-AAD7-44D8-BBD7-CCE9431645EC}">
+                        <a14:shadowObscured xmlns:a14="http://schemas.microsoft.com/office/drawing/2010/main"/>
+                      </a:ext>
+                    </a:extLst>
+                  </pic:spPr>
+                </pic:pic>
+              </a:graphicData>
+            </a:graphic>
+          </wp:inline>
+        </w:drawing>
+      </w:r>
+    </w:p>
+    <w:p>
+      <w:pPr>
+        <w:spacing w:after="0" w:line="240" w:lineRule="auto"/>
+      </w:pPr>
+    </w:p>
+    <w:p>
+      <w:pPr>
+        <w:spacing w:after="0" w:line="240" w:lineRule="auto"/>
+        <w:rPr>
+          <w:rFonts w:ascii="Roboto" w:hAnsi="Roboto"/>
+          <w:color w:val="EFF3F8"/>
+          <w:sz w:val="21"/>
+          <w:szCs w:val="21"/>
+          <w:shd w:val="clear" w:color="auto" w:fill="24385B"/>
+        </w:rPr>
+      </w:pPr>
+      <w:r>
+        <w:rPr>
+          <w:rFonts w:ascii="Roboto" w:hAnsi="Roboto"/>
+          <w:color w:val="EFF3F8"/>
+          <w:sz w:val="21"/>
+          <w:szCs w:val="21"/>
+          <w:shd w:val="clear" w:color="auto" w:fill="24385B"/>
+        </w:rPr>
+        <w:t>Operaciones disponibles:</w:t>
+      </w:r>
+    </w:p>
+    <w:p>
+      <w:pPr>
+        <w:spacing w:after="0" w:line="240" w:lineRule="auto"/>
+        <w:rPr>
+          <w:rFonts w:ascii="Roboto" w:hAnsi="Roboto"/>
+          <w:color w:val="EFF3F8"/>
+          <w:sz w:val="21"/>
+          <w:szCs w:val="21"/>
+          <w:shd w:val="clear" w:color="auto" w:fill="24385B"/>
+        </w:rPr>
+      </w:pPr>
+    </w:p>
+    <w:p>
+      <w:pPr>
+        <w:spacing w:after="0" w:line="240" w:lineRule="auto"/>
+      </w:pPr>
+      <w:r>
+        <w:rPr>
+          <w:noProof/>
+        </w:rPr>
+        <w:lastRenderedPageBreak/>
+        <w:drawing>
+          <wp:inline distT="0" distB="0" distL="0" distR="0" wp14:anchorId="4EFA9A96" wp14:editId="012169CC">
+            <wp:extent cx="3643745" cy="6914803"/>
+            <wp:effectExtent l="0" t="0" r="0" b="635"/>
+            <wp:docPr id="8" name="Imagen 8"/>
+            <wp:cNvGraphicFramePr>
+              <a:graphicFrameLocks xmlns:a="http://schemas.openxmlformats.org/drawingml/2006/main" noChangeAspect="1"/>
+            </wp:cNvGraphicFramePr>
+            <a:graphic xmlns:a="http://schemas.openxmlformats.org/drawingml/2006/main">
+              <a:graphicData uri="http://schemas.openxmlformats.org/drawingml/2006/picture">
+                <pic:pic xmlns:pic="http://schemas.openxmlformats.org/drawingml/2006/picture">
+                  <pic:nvPicPr>
+                    <pic:cNvPr id="1" name=""/>
+                    <pic:cNvPicPr/>
+                  </pic:nvPicPr>
+                  <pic:blipFill rotWithShape="1">
+                    <a:blip r:embed="rId15"/>
+                    <a:srcRect l="31484" t="13147" r="59020" b="32029"/>
+                    <a:stretch/>
+                  </pic:blipFill>
+                  <pic:spPr bwMode="auto">
+                    <a:xfrm>
+                      <a:off x="0" y="0"/>
+                      <a:ext cx="3655651" cy="6937397"/>
+                    </a:xfrm>
+                    <a:prstGeom prst="rect">
+                      <a:avLst/>
+                    </a:prstGeom>
+                    <a:ln>
+                      <a:noFill/>
+                    </a:ln>
+                    <a:extLst>
+                      <a:ext uri="{53640926-AAD7-44D8-BBD7-CCE9431645EC}">
+                        <a14:shadowObscured xmlns:a14="http://schemas.microsoft.com/office/drawing/2010/main"/>
+                      </a:ext>
+                    </a:extLst>
+                  </pic:spPr>
+                </pic:pic>
+              </a:graphicData>
+            </a:graphic>
+          </wp:inline>
+        </w:drawing>
+      </w:r>
+    </w:p>
+    <w:p>
+      <w:pPr>
+        <w:spacing w:after="0" w:line="240" w:lineRule="auto"/>
+      </w:pPr>
+    </w:p>
+    <w:p>
+      <w:pPr>
+        <w:spacing w:after="0" w:line="240" w:lineRule="auto"/>
+      </w:pPr>
+      <w:r>
+        <w:rPr>
+          <w:rFonts w:ascii="Roboto" w:hAnsi="Roboto"/>
+          <w:color w:val="EFF3F8"/>
+          <w:sz w:val="21"/>
+          <w:szCs w:val="21"/>
+          <w:shd w:val="clear" w:color="auto" w:fill="24385B"/>
+        </w:rPr>
+        <w:t xml:space="preserve">Obviamente hay </w:t>
+      </w:r>
+      <w:proofErr w:type="spellStart"/>
+      <w:r>
+        <w:rPr>
+          <w:rFonts w:ascii="Roboto" w:hAnsi="Roboto"/>
+          <w:color w:val="EFF3F8"/>
+          <w:sz w:val="21"/>
+          <w:szCs w:val="21"/>
+          <w:shd w:val="clear" w:color="auto" w:fill="24385B"/>
+        </w:rPr>
+        <w:t>mas</w:t>
+      </w:r>
+      <w:proofErr w:type="spellEnd"/>
+      <w:r>
+        <w:rPr>
+          <w:rFonts w:ascii="Roboto" w:hAnsi="Roboto"/>
+          <w:color w:val="EFF3F8"/>
+          <w:sz w:val="21"/>
+          <w:szCs w:val="21"/>
+          <w:shd w:val="clear" w:color="auto" w:fill="24385B"/>
+        </w:rPr>
+        <w:t xml:space="preserve"> </w:t>
+      </w:r>
+      <w:proofErr w:type="gramStart"/>
+      <w:r>
+        <w:rPr>
+          <w:rFonts w:ascii="Roboto" w:hAnsi="Roboto"/>
+          <w:color w:val="EFF3F8"/>
+          <w:sz w:val="21"/>
+          <w:szCs w:val="21"/>
+          <w:shd w:val="clear" w:color="auto" w:fill="24385B"/>
+        </w:rPr>
+        <w:t>comandos</w:t>
+      </w:r>
+      <w:proofErr w:type="gramEnd"/>
+      <w:r>
+        <w:rPr>
+          <w:rFonts w:ascii="Roboto" w:hAnsi="Roboto"/>
+          <w:color w:val="EFF3F8"/>
+          <w:sz w:val="21"/>
+          <w:szCs w:val="21"/>
+          <w:shd w:val="clear" w:color="auto" w:fill="24385B"/>
+        </w:rPr>
+        <w:t xml:space="preserve"> pero, estos son los más comunes.</w:t>
+      </w:r>
+      <w:r>
+        <w:rPr>
+          <w:rFonts w:ascii="Roboto" w:hAnsi="Roboto"/>
+          <w:color w:val="EFF3F8"/>
+          <w:sz w:val="21"/>
+          <w:szCs w:val="21"/>
+        </w:rPr>
+        <w:br/>
+      </w:r>
+      <w:r>
+        <w:rPr>
+          <w:rFonts w:ascii="Roboto" w:hAnsi="Roboto"/>
+          <w:color w:val="EFF3F8"/>
+          <w:sz w:val="21"/>
+          <w:szCs w:val="21"/>
+          <w:shd w:val="clear" w:color="auto" w:fill="24385B"/>
+        </w:rPr>
+        <w:t>Espero que esto le sirva a alguien.</w:t>
+      </w:r>
+    </w:p>
     <w:sectPr>
       <w:pgSz w:w="12240" w:h="15840"/>
       <w:pgMar w:top="1417" w:right="1701" w:bottom="1417" w:left="1701" w:header="708" w:footer="708" w:gutter="0"/>

</xml_diff>

<commit_message>
apuntes 6, java poo
</commit_message>
<xml_diff>
--- a/Programación orientada a objetos en Java.docx
+++ b/Programación orientada a objetos en Java.docx
@@ -11444,8 +11444,6 @@
     <w:p>
       <w:pPr>
         <w:spacing w:after="0" w:line="240" w:lineRule="auto"/>
-      </w:pPr>
-      <w:r>
         <w:rPr>
           <w:rFonts w:ascii="Roboto" w:hAnsi="Roboto"/>
           <w:color w:val="EFF3F8"/>
@@ -11453,6 +11451,15 @@
           <w:szCs w:val="21"/>
           <w:shd w:val="clear" w:color="auto" w:fill="24385B"/>
         </w:rPr>
+      </w:pPr>
+      <w:r>
+        <w:rPr>
+          <w:rFonts w:ascii="Roboto" w:hAnsi="Roboto"/>
+          <w:color w:val="EFF3F8"/>
+          <w:sz w:val="21"/>
+          <w:szCs w:val="21"/>
+          <w:shd w:val="clear" w:color="auto" w:fill="24385B"/>
+        </w:rPr>
         <w:t xml:space="preserve">Obviamente hay </w:t>
       </w:r>
       <w:proofErr w:type="spellStart"/>
@@ -11518,6 +11525,38 @@
         </w:rPr>
         <w:t>Espero que esto le sirva a alguien.</w:t>
       </w:r>
+    </w:p>
+    <w:p>
+      <w:pPr>
+        <w:spacing w:after="0" w:line="240" w:lineRule="auto"/>
+        <w:rPr>
+          <w:rFonts w:ascii="Roboto" w:hAnsi="Roboto"/>
+          <w:color w:val="EFF3F8"/>
+          <w:sz w:val="21"/>
+          <w:szCs w:val="21"/>
+          <w:shd w:val="clear" w:color="auto" w:fill="24385B"/>
+        </w:rPr>
+      </w:pPr>
+    </w:p>
+    <w:p>
+      <w:pPr>
+        <w:spacing w:after="0" w:line="240" w:lineRule="auto"/>
+        <w:rPr>
+          <w:rFonts w:ascii="Roboto" w:hAnsi="Roboto"/>
+          <w:color w:val="EFF3F8"/>
+          <w:sz w:val="21"/>
+          <w:szCs w:val="21"/>
+          <w:shd w:val="clear" w:color="auto" w:fill="24385B"/>
+        </w:rPr>
+      </w:pPr>
+    </w:p>
+    <w:p>
+      <w:pPr>
+        <w:spacing w:after="0" w:line="240" w:lineRule="auto"/>
+        <w:rPr>
+          <w:rFonts w:ascii="Arial" w:hAnsi="Arial" w:cs="Arial"/>
+        </w:rPr>
+      </w:pPr>
     </w:p>
     <w:sectPr>
       <w:pgSz w:w="12240" w:h="15840"/>

</xml_diff>